<commit_message>
minor changes added from Feb 27 2012 meeting
</commit_message>
<xml_diff>
--- a/Project1/Project1/Documents/system_requirements.docx
+++ b/Project1/Project1/Documents/system_requirements.docx
@@ -197,23 +197,31 @@
           <w:sz w:val="20"/>
           <w:szCs w:val="20"/>
         </w:rPr>
-        <w:t>System Requirement Spe</w:t>
-      </w:r>
-      <w:r>
-        <w:rPr>
-          <w:rFonts w:cstheme="minorHAnsi"/>
-          <w:sz w:val="20"/>
-          <w:szCs w:val="20"/>
-        </w:rPr>
-        <w:t>cifications for the Grade Book S</w:t>
-      </w:r>
-      <w:r>
-        <w:rPr>
-          <w:rFonts w:cstheme="minorHAnsi"/>
-          <w:sz w:val="20"/>
-          <w:szCs w:val="20"/>
-        </w:rPr>
-        <w:t>ystem</w:t>
+        <w:t>System</w:t>
+      </w:r>
+      <w:r>
+        <w:rPr>
+          <w:rFonts w:cstheme="minorHAnsi"/>
+          <w:sz w:val="20"/>
+          <w:szCs w:val="20"/>
+        </w:rPr>
+        <w:t xml:space="preserve"> Requirement Spe</w:t>
+      </w:r>
+      <w:r>
+        <w:rPr>
+          <w:rFonts w:cstheme="minorHAnsi"/>
+          <w:sz w:val="20"/>
+          <w:szCs w:val="20"/>
+        </w:rPr>
+        <w:t xml:space="preserve">cifications for the Grade Book </w:t>
+      </w:r>
+      <w:r>
+        <w:rPr>
+          <w:rFonts w:cstheme="minorHAnsi"/>
+          <w:sz w:val="20"/>
+          <w:szCs w:val="20"/>
+        </w:rPr>
+        <w:t>Program</w:t>
       </w:r>
     </w:p>
     <w:p>
@@ -932,7 +940,23 @@
           <w:sz w:val="20"/>
           <w:szCs w:val="20"/>
         </w:rPr>
-        <w:t>Section I: System Requirements</w:t>
+        <w:t xml:space="preserve">Section I: </w:t>
+      </w:r>
+      <w:r>
+        <w:rPr>
+          <w:rFonts w:cstheme="minorHAnsi"/>
+          <w:sz w:val="20"/>
+          <w:szCs w:val="20"/>
+        </w:rPr>
+        <w:t>Program</w:t>
+      </w:r>
+      <w:r>
+        <w:rPr>
+          <w:rFonts w:cstheme="minorHAnsi"/>
+          <w:sz w:val="20"/>
+          <w:szCs w:val="20"/>
+        </w:rPr>
+        <w:t xml:space="preserve"> Requirements</w:t>
       </w:r>
     </w:p>
     <w:p>
@@ -973,7 +997,39 @@
           <w:sz w:val="20"/>
           <w:szCs w:val="20"/>
         </w:rPr>
-        <w:t>The system must run on Windows XP, Vista, and 7 Operating Systems.</w:t>
+        <w:t xml:space="preserve">The </w:t>
+      </w:r>
+      <w:r>
+        <w:rPr>
+          <w:rFonts w:cstheme="minorHAnsi"/>
+          <w:sz w:val="20"/>
+          <w:szCs w:val="20"/>
+        </w:rPr>
+        <w:t>program</w:t>
+      </w:r>
+      <w:r>
+        <w:rPr>
+          <w:rFonts w:cstheme="minorHAnsi"/>
+          <w:sz w:val="20"/>
+          <w:szCs w:val="20"/>
+        </w:rPr>
+        <w:t xml:space="preserve"> must run on Windows XP, Vista, and 7 Operating </w:t>
+      </w:r>
+      <w:r>
+        <w:rPr>
+          <w:rFonts w:cstheme="minorHAnsi"/>
+          <w:sz w:val="20"/>
+          <w:szCs w:val="20"/>
+        </w:rPr>
+        <w:t>Program</w:t>
+      </w:r>
+      <w:r>
+        <w:rPr>
+          <w:rFonts w:cstheme="minorHAnsi"/>
+          <w:sz w:val="20"/>
+          <w:szCs w:val="20"/>
+        </w:rPr>
+        <w:t>s.</w:t>
       </w:r>
     </w:p>
     <w:p>
@@ -1000,17 +1056,23 @@
           <w:sz w:val="20"/>
           <w:szCs w:val="20"/>
         </w:rPr>
-        <w:t>The system m</w:t>
-      </w:r>
-      <w:bookmarkStart w:id="0" w:name="_GoBack"/>
-      <w:bookmarkEnd w:id="0"/>
-      <w:r>
-        <w:rPr>
-          <w:rFonts w:cstheme="minorHAnsi"/>
-          <w:sz w:val="20"/>
-          <w:szCs w:val="20"/>
-        </w:rPr>
-        <w:t xml:space="preserve">ust import and export </w:t>
+        <w:t xml:space="preserve">The </w:t>
+      </w:r>
+      <w:r>
+        <w:rPr>
+          <w:rFonts w:cstheme="minorHAnsi"/>
+          <w:sz w:val="20"/>
+          <w:szCs w:val="20"/>
+        </w:rPr>
+        <w:t>program</w:t>
+      </w:r>
+      <w:r>
+        <w:rPr>
+          <w:rFonts w:cstheme="minorHAnsi"/>
+          <w:sz w:val="20"/>
+          <w:szCs w:val="20"/>
+        </w:rPr>
+        <w:t xml:space="preserve"> must import and export </w:t>
       </w:r>
       <w:r>
         <w:rPr>
@@ -1034,15 +1096,7 @@
           <w:sz w:val="20"/>
           <w:szCs w:val="20"/>
         </w:rPr>
-        <w:t>Microsoft E</w:t>
-      </w:r>
-      <w:r>
-        <w:rPr>
-          <w:rFonts w:cstheme="minorHAnsi"/>
-          <w:sz w:val="20"/>
-          <w:szCs w:val="20"/>
-        </w:rPr>
-        <w:t>xcel format.</w:t>
+        <w:t>CSV format for use with Microsoft Excel.</w:t>
       </w:r>
     </w:p>
     <w:p>
@@ -1069,7 +1123,23 @@
           <w:sz w:val="20"/>
           <w:szCs w:val="20"/>
         </w:rPr>
-        <w:t>The system must be able to support multiple grade</w:t>
+        <w:t xml:space="preserve">The </w:t>
+      </w:r>
+      <w:r>
+        <w:rPr>
+          <w:rFonts w:cstheme="minorHAnsi"/>
+          <w:sz w:val="20"/>
+          <w:szCs w:val="20"/>
+        </w:rPr>
+        <w:t>program</w:t>
+      </w:r>
+      <w:r>
+        <w:rPr>
+          <w:rFonts w:cstheme="minorHAnsi"/>
+          <w:sz w:val="20"/>
+          <w:szCs w:val="20"/>
+        </w:rPr>
+        <w:t xml:space="preserve"> must be able to support multiple grade</w:t>
       </w:r>
       <w:r>
         <w:rPr>
@@ -1128,8 +1198,34 @@
           <w:sz w:val="20"/>
           <w:szCs w:val="20"/>
         </w:rPr>
-        <w:t>The system must use a local configuration file for preferences.</w:t>
-      </w:r>
+        <w:t xml:space="preserve">The </w:t>
+      </w:r>
+      <w:r>
+        <w:rPr>
+          <w:rFonts w:cstheme="minorHAnsi"/>
+          <w:sz w:val="20"/>
+          <w:szCs w:val="20"/>
+        </w:rPr>
+        <w:t>program</w:t>
+      </w:r>
+      <w:r>
+        <w:rPr>
+          <w:rFonts w:cstheme="minorHAnsi"/>
+          <w:sz w:val="20"/>
+          <w:szCs w:val="20"/>
+        </w:rPr>
+        <w:t xml:space="preserve"> must use a local con</w:t>
+      </w:r>
+      <w:r>
+        <w:rPr>
+          <w:rFonts w:cstheme="minorHAnsi"/>
+          <w:sz w:val="20"/>
+          <w:szCs w:val="20"/>
+        </w:rPr>
+        <w:t>figuration file for preferences, and the program must allow the user to specify the location of saved CSV files.</w:t>
+      </w:r>
+      <w:bookmarkStart w:id="0" w:name="_GoBack"/>
+      <w:bookmarkEnd w:id="0"/>
     </w:p>
     <w:p>
       <w:pPr>
@@ -1155,7 +1251,39 @@
           <w:sz w:val="20"/>
           <w:szCs w:val="20"/>
         </w:rPr>
-        <w:t xml:space="preserve">The system must be able to email students regarding to new assignments and </w:t>
+        <w:t xml:space="preserve">The </w:t>
+      </w:r>
+      <w:r>
+        <w:rPr>
+          <w:rFonts w:cstheme="minorHAnsi"/>
+          <w:sz w:val="20"/>
+          <w:szCs w:val="20"/>
+        </w:rPr>
+        <w:t>program</w:t>
+      </w:r>
+      <w:r>
+        <w:rPr>
+          <w:rFonts w:cstheme="minorHAnsi"/>
+          <w:sz w:val="20"/>
+          <w:szCs w:val="20"/>
+        </w:rPr>
+        <w:t xml:space="preserve"> must be abl</w:t>
+      </w:r>
+      <w:r>
+        <w:rPr>
+          <w:rFonts w:cstheme="minorHAnsi"/>
+          <w:sz w:val="20"/>
+          <w:szCs w:val="20"/>
+        </w:rPr>
+        <w:t>e to email students regarding</w:t>
+      </w:r>
+      <w:r>
+        <w:rPr>
+          <w:rFonts w:cstheme="minorHAnsi"/>
+          <w:sz w:val="20"/>
+          <w:szCs w:val="20"/>
+        </w:rPr>
+        <w:t xml:space="preserve"> new assignments and </w:t>
       </w:r>
       <w:r>
         <w:rPr>
@@ -1172,6 +1300,81 @@
           <w:szCs w:val="20"/>
         </w:rPr>
         <w:t>student scores.</w:t>
+      </w:r>
+    </w:p>
+    <w:p>
+      <w:pPr>
+        <w:numPr>
+          <w:ilvl w:val="0"/>
+          <w:numId w:val="1"/>
+        </w:numPr>
+        <w:autoSpaceDE w:val="0"/>
+        <w:autoSpaceDN w:val="0"/>
+        <w:adjustRightInd w:val="0"/>
+        <w:spacing w:after="0" w:line="240" w:lineRule="auto"/>
+        <w:ind w:left="720" w:hanging="360"/>
+        <w:jc w:val="both"/>
+        <w:rPr>
+          <w:rFonts w:cstheme="minorHAnsi"/>
+          <w:sz w:val="20"/>
+          <w:szCs w:val="20"/>
+        </w:rPr>
+      </w:pPr>
+      <w:r>
+        <w:rPr>
+          <w:rFonts w:cstheme="minorHAnsi"/>
+          <w:sz w:val="20"/>
+          <w:szCs w:val="20"/>
+        </w:rPr>
+        <w:t>For privacy reasons, t</w:t>
+      </w:r>
+      <w:r>
+        <w:rPr>
+          <w:rFonts w:cstheme="minorHAnsi"/>
+          <w:sz w:val="20"/>
+          <w:szCs w:val="20"/>
+        </w:rPr>
+        <w:t>he program must give</w:t>
+      </w:r>
+      <w:r>
+        <w:rPr>
+          <w:rFonts w:cstheme="minorHAnsi"/>
+          <w:sz w:val="20"/>
+          <w:szCs w:val="20"/>
+        </w:rPr>
+        <w:t xml:space="preserve"> the user the option to select which columns</w:t>
+      </w:r>
+      <w:r>
+        <w:rPr>
+          <w:rFonts w:cstheme="minorHAnsi"/>
+          <w:sz w:val="20"/>
+          <w:szCs w:val="20"/>
+        </w:rPr>
+        <w:t xml:space="preserve"> to </w:t>
+      </w:r>
+      <w:r>
+        <w:rPr>
+          <w:rFonts w:cstheme="minorHAnsi"/>
+          <w:sz w:val="20"/>
+          <w:szCs w:val="20"/>
+        </w:rPr>
+        <w:t>view or export,</w:t>
+      </w:r>
+      <w:r>
+        <w:rPr>
+          <w:rFonts w:cstheme="minorHAnsi"/>
+          <w:sz w:val="20"/>
+          <w:szCs w:val="20"/>
+        </w:rPr>
+        <w:t xml:space="preserve"> i.e. omit student ID or </w:t>
+      </w:r>
+      <w:r>
+        <w:rPr>
+          <w:rFonts w:cstheme="minorHAnsi"/>
+          <w:sz w:val="20"/>
+          <w:szCs w:val="20"/>
+        </w:rPr>
+        <w:t>other notes about the students.</w:t>
       </w:r>
     </w:p>
     <w:p>
@@ -1264,7 +1467,15 @@
           <w:sz w:val="20"/>
           <w:szCs w:val="20"/>
         </w:rPr>
-        <w:t>A grade book must have an ID as a required field.</w:t>
+        <w:t xml:space="preserve">A grade book must have a course </w:t>
+      </w:r>
+      <w:r>
+        <w:rPr>
+          <w:rFonts w:cstheme="minorHAnsi"/>
+          <w:sz w:val="20"/>
+          <w:szCs w:val="20"/>
+        </w:rPr>
+        <w:t>ID as a required field, i.e. "CS 3300".</w:t>
       </w:r>
     </w:p>
     <w:p>
@@ -1649,7 +1860,23 @@
           <w:sz w:val="20"/>
           <w:szCs w:val="20"/>
         </w:rPr>
-        <w:t>student’s score will be maintained in a table of key and value pair (assignment ID’s and points earned</w:t>
+        <w:t>student’s score will be maintained in a table of key and value pair</w:t>
+      </w:r>
+      <w:r>
+        <w:rPr>
+          <w:rFonts w:cstheme="minorHAnsi"/>
+          <w:sz w:val="20"/>
+          <w:szCs w:val="20"/>
+        </w:rPr>
+        <w:t>s</w:t>
+      </w:r>
+      <w:r>
+        <w:rPr>
+          <w:rFonts w:cstheme="minorHAnsi"/>
+          <w:sz w:val="20"/>
+          <w:szCs w:val="20"/>
+        </w:rPr>
+        <w:t xml:space="preserve"> (assignment ID’s and points earned</w:t>
       </w:r>
       <w:r>
         <w:rPr>
@@ -1700,64 +1927,30 @@
           <w:sz w:val="20"/>
           <w:szCs w:val="20"/>
         </w:rPr>
-        <w:t xml:space="preserve">ts earned over points available, and </w:t>
-      </w:r>
-      <w:r>
-        <w:rPr>
-          <w:rFonts w:cstheme="minorHAnsi"/>
-          <w:sz w:val="20"/>
-          <w:szCs w:val="20"/>
-        </w:rPr>
-        <w:t>therefore</w:t>
-      </w:r>
-      <w:r>
-        <w:rPr>
-          <w:rFonts w:cstheme="minorHAnsi"/>
-          <w:sz w:val="20"/>
-          <w:szCs w:val="20"/>
-        </w:rPr>
-        <w:t xml:space="preserve"> grade representations such as a percentage value or a specific letter grade will be calculated outside </w:t>
-      </w:r>
-      <w:r>
-        <w:rPr>
-          <w:rFonts w:cstheme="minorHAnsi"/>
-          <w:sz w:val="20"/>
-          <w:szCs w:val="20"/>
-        </w:rPr>
-        <w:t xml:space="preserve">of the student </w:t>
-      </w:r>
-      <w:r>
-        <w:rPr>
-          <w:rFonts w:cstheme="minorHAnsi"/>
-          <w:sz w:val="20"/>
-          <w:szCs w:val="20"/>
-        </w:rPr>
-        <w:t xml:space="preserve">object </w:t>
-      </w:r>
-      <w:r>
-        <w:rPr>
-          <w:rFonts w:cstheme="minorHAnsi"/>
-          <w:sz w:val="20"/>
-          <w:szCs w:val="20"/>
-        </w:rPr>
-        <w:t>because the professor will have the ability to apply mathematical models such as bell curves and weighted grades</w:t>
-      </w:r>
-      <w:r>
-        <w:rPr>
-          <w:rFonts w:cstheme="minorHAnsi"/>
-          <w:sz w:val="20"/>
-          <w:szCs w:val="20"/>
-        </w:rPr>
-        <w:t xml:space="preserve"> to the </w:t>
-      </w:r>
-      <w:r>
-        <w:rPr>
-          <w:rFonts w:cstheme="minorHAnsi"/>
-          <w:sz w:val="20"/>
-          <w:szCs w:val="20"/>
-        </w:rPr>
-        <w:t>.</w:t>
-      </w:r>
+        <w:t xml:space="preserve">ts earned </w:t>
+      </w:r>
+      <w:r>
+        <w:rPr>
+          <w:rFonts w:cstheme="minorHAnsi"/>
+          <w:sz w:val="20"/>
+          <w:szCs w:val="20"/>
+        </w:rPr>
+        <w:t xml:space="preserve">divided by points available. </w:t>
+      </w:r>
+    </w:p>
+    <w:p>
+      <w:pPr>
+        <w:autoSpaceDE w:val="0"/>
+        <w:autoSpaceDN w:val="0"/>
+        <w:adjustRightInd w:val="0"/>
+        <w:spacing w:after="0" w:line="240" w:lineRule="auto"/>
+        <w:jc w:val="both"/>
+        <w:rPr>
+          <w:rFonts w:cstheme="minorHAnsi"/>
+          <w:sz w:val="20"/>
+          <w:szCs w:val="20"/>
+        </w:rPr>
+      </w:pPr>
     </w:p>
     <w:sectPr>
       <w:headerReference w:type="default" r:id="rId9"/>
@@ -1917,7 +2110,21 @@
                               <w:sz w:val="20"/>
                               <w:szCs w:val="20"/>
                             </w:rPr>
-                            <w:t xml:space="preserve"> – System Requirements Specifications</w:t>
+                            <w:t xml:space="preserve"> – </w:t>
+                          </w:r>
+                          <w:r>
+                            <w:rPr>
+                              <w:sz w:val="20"/>
+                              <w:szCs w:val="20"/>
+                            </w:rPr>
+                            <w:t>Program</w:t>
+                          </w:r>
+                          <w:r>
+                            <w:rPr>
+                              <w:sz w:val="20"/>
+                              <w:szCs w:val="20"/>
+                            </w:rPr>
+                            <w:t xml:space="preserve"> Requirements Specifications</w:t>
                           </w:r>
                         </w:p>
                       </w:txbxContent>
@@ -1974,7 +2181,21 @@
                         <w:sz w:val="20"/>
                         <w:szCs w:val="20"/>
                       </w:rPr>
-                      <w:t xml:space="preserve"> – System Requirements Specifications</w:t>
+                      <w:t xml:space="preserve"> – </w:t>
+                    </w:r>
+                    <w:r>
+                      <w:rPr>
+                        <w:sz w:val="20"/>
+                        <w:szCs w:val="20"/>
+                      </w:rPr>
+                      <w:t>Program</w:t>
+                    </w:r>
+                    <w:r>
+                      <w:rPr>
+                        <w:sz w:val="20"/>
+                        <w:szCs w:val="20"/>
+                      </w:rPr>
+                      <w:t xml:space="preserve"> Requirements Specifications</w:t>
                     </w:r>
                   </w:p>
                 </w:txbxContent>
@@ -3335,7 +3556,7 @@
 </file>
 
 <file path=customXml/itemProps1.xml><?xml version="1.0" encoding="utf-8"?>
-<ds:datastoreItem xmlns:ds="http://schemas.openxmlformats.org/officeDocument/2006/customXml" ds:itemID="{E8592F20-C918-481B-B72C-DA97C221D551}">
+<ds:datastoreItem xmlns:ds="http://schemas.openxmlformats.org/officeDocument/2006/customXml" ds:itemID="{731EEAFD-6873-45BC-8580-1B2068B24A92}">
   <ds:schemaRefs>
     <ds:schemaRef ds:uri="http://schemas.openxmlformats.org/officeDocument/2006/bibliography"/>
   </ds:schemaRefs>

</xml_diff>

<commit_message>
updated requirements since 3:06 pm 02/27/12
</commit_message>
<xml_diff>
--- a/Project1/Project1/Documents/system_requirements.docx
+++ b/Project1/Project1/Documents/system_requirements.docx
@@ -1,6 +1,6 @@
 
 <file path=word/document.xml><?xml version="1.0" encoding="utf-8"?>
-<w:document xmlns:wpc="http://schemas.microsoft.com/office/word/2010/wordprocessingCanvas" xmlns:mc="http://schemas.openxmlformats.org/markup-compatibility/2006" xmlns:o="urn:schemas-microsoft-com:office:office" xmlns:r="http://schemas.openxmlformats.org/officeDocument/2006/relationships" xmlns:m="http://schemas.openxmlformats.org/officeDocument/2006/math" xmlns:v="urn:schemas-microsoft-com:vml" xmlns:wp14="http://schemas.microsoft.com/office/word/2010/wordprocessingDrawing" xmlns:wp="http://schemas.openxmlformats.org/drawingml/2006/wordprocessingDrawing" xmlns:w10="urn:schemas-microsoft-com:office:word" xmlns:w="http://schemas.openxmlformats.org/wordprocessingml/2006/main" xmlns:w14="http://schemas.microsoft.com/office/word/2010/wordml" xmlns:wpg="http://schemas.microsoft.com/office/word/2010/wordprocessingGroup" xmlns:wpi="http://schemas.microsoft.com/office/word/2010/wordprocessingInk" xmlns:wne="http://schemas.microsoft.com/office/word/2006/wordml" xmlns:wps="http://schemas.microsoft.com/office/word/2010/wordprocessingShape" mc:Ignorable="w14 wp14">
+<w:document xmlns:ve="http://schemas.openxmlformats.org/markup-compatibility/2006" xmlns:o="urn:schemas-microsoft-com:office:office" xmlns:r="http://schemas.openxmlformats.org/officeDocument/2006/relationships" xmlns:m="http://schemas.openxmlformats.org/officeDocument/2006/math" xmlns:v="urn:schemas-microsoft-com:vml" xmlns:wp="http://schemas.openxmlformats.org/drawingml/2006/wordprocessingDrawing" xmlns:w10="urn:schemas-microsoft-com:office:word" xmlns:w="http://schemas.openxmlformats.org/wordprocessingml/2006/main" xmlns:wne="http://schemas.microsoft.com/office/word/2006/wordml">
   <w:body>
     <w:p>
       <w:pPr>
@@ -197,31 +197,23 @@
           <w:sz w:val="20"/>
           <w:szCs w:val="20"/>
         </w:rPr>
-        <w:t>System</w:t>
-      </w:r>
-      <w:r>
-        <w:rPr>
-          <w:rFonts w:cstheme="minorHAnsi"/>
-          <w:sz w:val="20"/>
-          <w:szCs w:val="20"/>
-        </w:rPr>
-        <w:t xml:space="preserve"> Requirement Spe</w:t>
-      </w:r>
-      <w:r>
-        <w:rPr>
-          <w:rFonts w:cstheme="minorHAnsi"/>
-          <w:sz w:val="20"/>
-          <w:szCs w:val="20"/>
-        </w:rPr>
-        <w:t xml:space="preserve">cifications for the Grade Book </w:t>
-      </w:r>
-      <w:r>
-        <w:rPr>
-          <w:rFonts w:cstheme="minorHAnsi"/>
-          <w:sz w:val="20"/>
-          <w:szCs w:val="20"/>
-        </w:rPr>
-        <w:t>Program</w:t>
+        <w:t>System Requirement Spe</w:t>
+      </w:r>
+      <w:r>
+        <w:rPr>
+          <w:rFonts w:cstheme="minorHAnsi"/>
+          <w:sz w:val="20"/>
+          <w:szCs w:val="20"/>
+        </w:rPr>
+        <w:t>cifications for the Grade Book S</w:t>
+      </w:r>
+      <w:r>
+        <w:rPr>
+          <w:rFonts w:cstheme="minorHAnsi"/>
+          <w:sz w:val="20"/>
+          <w:szCs w:val="20"/>
+        </w:rPr>
+        <w:t>ystem</w:t>
       </w:r>
     </w:p>
     <w:p>
@@ -940,23 +932,7 @@
           <w:sz w:val="20"/>
           <w:szCs w:val="20"/>
         </w:rPr>
-        <w:t xml:space="preserve">Section I: </w:t>
-      </w:r>
-      <w:r>
-        <w:rPr>
-          <w:rFonts w:cstheme="minorHAnsi"/>
-          <w:sz w:val="20"/>
-          <w:szCs w:val="20"/>
-        </w:rPr>
-        <w:t>Program</w:t>
-      </w:r>
-      <w:r>
-        <w:rPr>
-          <w:rFonts w:cstheme="minorHAnsi"/>
-          <w:sz w:val="20"/>
-          <w:szCs w:val="20"/>
-        </w:rPr>
-        <w:t xml:space="preserve"> Requirements</w:t>
+        <w:t>Section I: System Requirements</w:t>
       </w:r>
     </w:p>
     <w:p>
@@ -1251,55 +1227,7 @@
           <w:sz w:val="20"/>
           <w:szCs w:val="20"/>
         </w:rPr>
-        <w:t xml:space="preserve">The </w:t>
-      </w:r>
-      <w:r>
-        <w:rPr>
-          <w:rFonts w:cstheme="minorHAnsi"/>
-          <w:sz w:val="20"/>
-          <w:szCs w:val="20"/>
-        </w:rPr>
-        <w:t>program</w:t>
-      </w:r>
-      <w:r>
-        <w:rPr>
-          <w:rFonts w:cstheme="minorHAnsi"/>
-          <w:sz w:val="20"/>
-          <w:szCs w:val="20"/>
-        </w:rPr>
-        <w:t xml:space="preserve"> must be abl</w:t>
-      </w:r>
-      <w:r>
-        <w:rPr>
-          <w:rFonts w:cstheme="minorHAnsi"/>
-          <w:sz w:val="20"/>
-          <w:szCs w:val="20"/>
-        </w:rPr>
-        <w:t>e to email students regarding</w:t>
-      </w:r>
-      <w:r>
-        <w:rPr>
-          <w:rFonts w:cstheme="minorHAnsi"/>
-          <w:sz w:val="20"/>
-          <w:szCs w:val="20"/>
-        </w:rPr>
-        <w:t xml:space="preserve"> new assignments and </w:t>
-      </w:r>
-      <w:r>
-        <w:rPr>
-          <w:rFonts w:cstheme="minorHAnsi"/>
-          <w:sz w:val="20"/>
-          <w:szCs w:val="20"/>
-        </w:rPr>
-        <w:t xml:space="preserve">individual </w:t>
-      </w:r>
-      <w:r>
-        <w:rPr>
-          <w:rFonts w:cstheme="minorHAnsi"/>
-          <w:sz w:val="20"/>
-          <w:szCs w:val="20"/>
-        </w:rPr>
-        <w:t>student scores.</w:t>
+        <w:t>The program must be able to email students regarding new assignments and individual student scores.</w:t>
       </w:r>
     </w:p>
     <w:p>
@@ -1326,55 +1254,7 @@
           <w:sz w:val="20"/>
           <w:szCs w:val="20"/>
         </w:rPr>
-        <w:t>For privacy reasons, t</w:t>
-      </w:r>
-      <w:r>
-        <w:rPr>
-          <w:rFonts w:cstheme="minorHAnsi"/>
-          <w:sz w:val="20"/>
-          <w:szCs w:val="20"/>
-        </w:rPr>
-        <w:t>he program must give</w:t>
-      </w:r>
-      <w:r>
-        <w:rPr>
-          <w:rFonts w:cstheme="minorHAnsi"/>
-          <w:sz w:val="20"/>
-          <w:szCs w:val="20"/>
-        </w:rPr>
-        <w:t xml:space="preserve"> the user the option to select which columns</w:t>
-      </w:r>
-      <w:r>
-        <w:rPr>
-          <w:rFonts w:cstheme="minorHAnsi"/>
-          <w:sz w:val="20"/>
-          <w:szCs w:val="20"/>
-        </w:rPr>
-        <w:t xml:space="preserve"> to </w:t>
-      </w:r>
-      <w:r>
-        <w:rPr>
-          <w:rFonts w:cstheme="minorHAnsi"/>
-          <w:sz w:val="20"/>
-          <w:szCs w:val="20"/>
-        </w:rPr>
-        <w:t>view or export,</w:t>
-      </w:r>
-      <w:r>
-        <w:rPr>
-          <w:rFonts w:cstheme="minorHAnsi"/>
-          <w:sz w:val="20"/>
-          <w:szCs w:val="20"/>
-        </w:rPr>
-        <w:t xml:space="preserve"> i.e. omit student ID or </w:t>
-      </w:r>
-      <w:r>
-        <w:rPr>
-          <w:rFonts w:cstheme="minorHAnsi"/>
-          <w:sz w:val="20"/>
-          <w:szCs w:val="20"/>
-        </w:rPr>
-        <w:t>other notes about the students.</w:t>
+        <w:t>For privacy reasons, the program must give the user the option to select which columns to view or export, i.e. omit student ID or other notes about the students.</w:t>
       </w:r>
     </w:p>
     <w:p>
@@ -1467,15 +1347,7 @@
           <w:sz w:val="20"/>
           <w:szCs w:val="20"/>
         </w:rPr>
-        <w:t xml:space="preserve">A grade book must have a course </w:t>
-      </w:r>
-      <w:r>
-        <w:rPr>
-          <w:rFonts w:cstheme="minorHAnsi"/>
-          <w:sz w:val="20"/>
-          <w:szCs w:val="20"/>
-        </w:rPr>
-        <w:t>ID as a required field, i.e. "CS 3300".</w:t>
+        <w:t xml:space="preserve">A grade book must have the instructor’s name as a required field. </w:t>
       </w:r>
     </w:p>
     <w:p>
@@ -1502,7 +1374,15 @@
           <w:sz w:val="20"/>
           <w:szCs w:val="20"/>
         </w:rPr>
-        <w:t>A grade book contains a list of assignments and students enrolled in the course.</w:t>
+        <w:t>A grade book must have a course</w:t>
+      </w:r>
+      <w:r>
+        <w:rPr>
+          <w:rFonts w:cstheme="minorHAnsi"/>
+          <w:sz w:val="20"/>
+          <w:szCs w:val="20"/>
+        </w:rPr>
+        <w:t xml:space="preserve"> ID as a required field, i.e. "CS 3300".</w:t>
       </w:r>
     </w:p>
     <w:p>
@@ -1529,6 +1409,258 @@
           <w:sz w:val="20"/>
           <w:szCs w:val="20"/>
         </w:rPr>
+        <w:t xml:space="preserve">A grade book </w:t>
+      </w:r>
+      <w:r>
+        <w:rPr>
+          <w:rFonts w:cstheme="minorHAnsi"/>
+          <w:sz w:val="20"/>
+          <w:szCs w:val="20"/>
+        </w:rPr>
+        <w:t xml:space="preserve">must </w:t>
+      </w:r>
+      <w:r>
+        <w:rPr>
+          <w:rFonts w:cstheme="minorHAnsi"/>
+          <w:sz w:val="20"/>
+          <w:szCs w:val="20"/>
+        </w:rPr>
+        <w:t>contain a list of</w:t>
+      </w:r>
+      <w:r>
+        <w:rPr>
+          <w:rFonts w:cstheme="minorHAnsi"/>
+          <w:sz w:val="20"/>
+          <w:szCs w:val="20"/>
+        </w:rPr>
+        <w:t xml:space="preserve"> all the students </w:t>
+      </w:r>
+      <w:r>
+        <w:rPr>
+          <w:rFonts w:cstheme="minorHAnsi"/>
+          <w:sz w:val="20"/>
+          <w:szCs w:val="20"/>
+        </w:rPr>
+        <w:t xml:space="preserve">enrolled in the </w:t>
+      </w:r>
+      <w:r>
+        <w:rPr>
+          <w:rFonts w:cstheme="minorHAnsi"/>
+          <w:sz w:val="20"/>
+          <w:szCs w:val="20"/>
+        </w:rPr>
+        <w:t>course</w:t>
+      </w:r>
+      <w:r>
+        <w:rPr>
+          <w:rFonts w:cstheme="minorHAnsi"/>
+          <w:sz w:val="20"/>
+          <w:szCs w:val="20"/>
+        </w:rPr>
+        <w:t xml:space="preserve"> in a single column</w:t>
+      </w:r>
+      <w:r>
+        <w:rPr>
+          <w:rFonts w:cstheme="minorHAnsi"/>
+          <w:sz w:val="20"/>
+          <w:szCs w:val="20"/>
+        </w:rPr>
+        <w:t>.</w:t>
+      </w:r>
+    </w:p>
+    <w:p>
+      <w:pPr>
+        <w:pStyle w:val="ListParagraph"/>
+        <w:numPr>
+          <w:ilvl w:val="0"/>
+          <w:numId w:val="5"/>
+        </w:numPr>
+        <w:autoSpaceDE w:val="0"/>
+        <w:autoSpaceDN w:val="0"/>
+        <w:adjustRightInd w:val="0"/>
+        <w:spacing w:after="0" w:line="240" w:lineRule="auto"/>
+        <w:jc w:val="both"/>
+        <w:rPr>
+          <w:rFonts w:cstheme="minorHAnsi"/>
+          <w:sz w:val="20"/>
+          <w:szCs w:val="20"/>
+        </w:rPr>
+      </w:pPr>
+      <w:r>
+        <w:rPr>
+          <w:rFonts w:cstheme="minorHAnsi"/>
+          <w:sz w:val="20"/>
+          <w:szCs w:val="20"/>
+        </w:rPr>
+        <w:t xml:space="preserve">In case </w:t>
+      </w:r>
+      <w:r>
+        <w:rPr>
+          <w:rFonts w:cstheme="minorHAnsi"/>
+          <w:sz w:val="20"/>
+          <w:szCs w:val="20"/>
+        </w:rPr>
+        <w:t>a student</w:t>
+      </w:r>
+      <w:r>
+        <w:rPr>
+          <w:rFonts w:cstheme="minorHAnsi"/>
+          <w:sz w:val="20"/>
+          <w:szCs w:val="20"/>
+        </w:rPr>
+        <w:t xml:space="preserve"> </w:t>
+      </w:r>
+      <w:r>
+        <w:rPr>
+          <w:rFonts w:cstheme="minorHAnsi"/>
+          <w:sz w:val="20"/>
+          <w:szCs w:val="20"/>
+        </w:rPr>
+        <w:t>has</w:t>
+      </w:r>
+      <w:r>
+        <w:rPr>
+          <w:rFonts w:cstheme="minorHAnsi"/>
+          <w:sz w:val="20"/>
+          <w:szCs w:val="20"/>
+        </w:rPr>
+        <w:t xml:space="preserve"> the same name</w:t>
+      </w:r>
+      <w:r>
+        <w:rPr>
+          <w:rFonts w:cstheme="minorHAnsi"/>
+          <w:sz w:val="20"/>
+          <w:szCs w:val="20"/>
+        </w:rPr>
+        <w:t xml:space="preserve"> as another student</w:t>
+      </w:r>
+      <w:r>
+        <w:rPr>
+          <w:rFonts w:cstheme="minorHAnsi"/>
+          <w:sz w:val="20"/>
+          <w:szCs w:val="20"/>
+        </w:rPr>
+        <w:t xml:space="preserve">, a grade book must also contain a column of each student’s ID that corresponds to the student in order to differentiate between the same names (however, the </w:t>
+      </w:r>
+      <w:r>
+        <w:rPr>
+          <w:rFonts w:cstheme="minorHAnsi"/>
+          <w:sz w:val="20"/>
+          <w:szCs w:val="20"/>
+        </w:rPr>
+        <w:t>user</w:t>
+      </w:r>
+      <w:r>
+        <w:rPr>
+          <w:rFonts w:cstheme="minorHAnsi"/>
+          <w:sz w:val="20"/>
+          <w:szCs w:val="20"/>
+        </w:rPr>
+        <w:t xml:space="preserve"> can choose to hide this column when </w:t>
+      </w:r>
+      <w:r>
+        <w:rPr>
+          <w:rFonts w:cstheme="minorHAnsi"/>
+          <w:sz w:val="20"/>
+          <w:szCs w:val="20"/>
+        </w:rPr>
+        <w:t xml:space="preserve">viewing </w:t>
+      </w:r>
+      <w:r>
+        <w:rPr>
+          <w:rFonts w:cstheme="minorHAnsi"/>
+          <w:sz w:val="20"/>
+          <w:szCs w:val="20"/>
+        </w:rPr>
+        <w:t>the grade book).</w:t>
+      </w:r>
+    </w:p>
+    <w:p>
+      <w:pPr>
+        <w:pStyle w:val="ListParagraph"/>
+        <w:numPr>
+          <w:ilvl w:val="0"/>
+          <w:numId w:val="5"/>
+        </w:numPr>
+        <w:autoSpaceDE w:val="0"/>
+        <w:autoSpaceDN w:val="0"/>
+        <w:adjustRightInd w:val="0"/>
+        <w:spacing w:after="0" w:line="240" w:lineRule="auto"/>
+        <w:jc w:val="both"/>
+        <w:rPr>
+          <w:rFonts w:cstheme="minorHAnsi"/>
+          <w:sz w:val="20"/>
+          <w:szCs w:val="20"/>
+        </w:rPr>
+      </w:pPr>
+      <w:r>
+        <w:rPr>
+          <w:rFonts w:cstheme="minorHAnsi"/>
+          <w:sz w:val="20"/>
+          <w:szCs w:val="20"/>
+        </w:rPr>
+        <w:t>A grade book must contain a column for each assignment and exam</w:t>
+      </w:r>
+      <w:r>
+        <w:rPr>
+          <w:rFonts w:cstheme="minorHAnsi"/>
+          <w:sz w:val="20"/>
+          <w:szCs w:val="20"/>
+        </w:rPr>
+        <w:t>.</w:t>
+      </w:r>
+    </w:p>
+    <w:p>
+      <w:pPr>
+        <w:pStyle w:val="ListParagraph"/>
+        <w:numPr>
+          <w:ilvl w:val="0"/>
+          <w:numId w:val="5"/>
+        </w:numPr>
+        <w:autoSpaceDE w:val="0"/>
+        <w:autoSpaceDN w:val="0"/>
+        <w:adjustRightInd w:val="0"/>
+        <w:spacing w:after="0" w:line="240" w:lineRule="auto"/>
+        <w:jc w:val="both"/>
+        <w:rPr>
+          <w:rFonts w:cstheme="minorHAnsi"/>
+          <w:sz w:val="20"/>
+          <w:szCs w:val="20"/>
+        </w:rPr>
+      </w:pPr>
+      <w:r>
+        <w:rPr>
+          <w:rFonts w:cstheme="minorHAnsi"/>
+          <w:sz w:val="20"/>
+          <w:szCs w:val="20"/>
+        </w:rPr>
+        <w:t>A grade book must contain columns for the user created formulas, which can be used to calculate the intermediate and final grades.</w:t>
+      </w:r>
+    </w:p>
+    <w:p>
+      <w:pPr>
+        <w:pStyle w:val="ListParagraph"/>
+        <w:numPr>
+          <w:ilvl w:val="0"/>
+          <w:numId w:val="5"/>
+        </w:numPr>
+        <w:autoSpaceDE w:val="0"/>
+        <w:autoSpaceDN w:val="0"/>
+        <w:adjustRightInd w:val="0"/>
+        <w:spacing w:after="0" w:line="240" w:lineRule="auto"/>
+        <w:jc w:val="both"/>
+        <w:rPr>
+          <w:rFonts w:cstheme="minorHAnsi"/>
+          <w:sz w:val="20"/>
+          <w:szCs w:val="20"/>
+        </w:rPr>
+      </w:pPr>
+      <w:r>
+        <w:rPr>
+          <w:rFonts w:cstheme="minorHAnsi"/>
+          <w:sz w:val="20"/>
+          <w:szCs w:val="20"/>
+        </w:rPr>
         <w:t xml:space="preserve">A grade book must </w:t>
       </w:r>
       <w:r>
@@ -1546,6 +1678,76 @@
           <w:szCs w:val="20"/>
         </w:rPr>
         <w:t>support zero or more assignments.</w:t>
+      </w:r>
+      <w:r>
+        <w:rPr>
+          <w:rFonts w:cstheme="minorHAnsi"/>
+          <w:sz w:val="20"/>
+          <w:szCs w:val="20"/>
+        </w:rPr>
+        <w:t xml:space="preserve"> </w:t>
+      </w:r>
+    </w:p>
+    <w:p>
+      <w:pPr>
+        <w:pStyle w:val="ListParagraph"/>
+        <w:numPr>
+          <w:ilvl w:val="0"/>
+          <w:numId w:val="5"/>
+        </w:numPr>
+        <w:autoSpaceDE w:val="0"/>
+        <w:autoSpaceDN w:val="0"/>
+        <w:adjustRightInd w:val="0"/>
+        <w:spacing w:after="0" w:line="240" w:lineRule="auto"/>
+        <w:jc w:val="both"/>
+        <w:rPr>
+          <w:rFonts w:cstheme="minorHAnsi"/>
+          <w:sz w:val="20"/>
+          <w:szCs w:val="20"/>
+        </w:rPr>
+      </w:pPr>
+      <w:r>
+        <w:rPr>
+          <w:rFonts w:cstheme="minorHAnsi"/>
+          <w:sz w:val="20"/>
+          <w:szCs w:val="20"/>
+        </w:rPr>
+        <w:t>A grade book must allow the ability to add/remove a student to/from the student list.</w:t>
+      </w:r>
+    </w:p>
+    <w:p>
+      <w:pPr>
+        <w:pStyle w:val="ListParagraph"/>
+        <w:numPr>
+          <w:ilvl w:val="0"/>
+          <w:numId w:val="5"/>
+        </w:numPr>
+        <w:autoSpaceDE w:val="0"/>
+        <w:autoSpaceDN w:val="0"/>
+        <w:adjustRightInd w:val="0"/>
+        <w:spacing w:after="0" w:line="240" w:lineRule="auto"/>
+        <w:jc w:val="both"/>
+        <w:rPr>
+          <w:rFonts w:cstheme="minorHAnsi"/>
+          <w:sz w:val="20"/>
+          <w:szCs w:val="20"/>
+        </w:rPr>
+      </w:pPr>
+      <w:r>
+        <w:rPr>
+          <w:rFonts w:cstheme="minorHAnsi"/>
+          <w:sz w:val="20"/>
+          <w:szCs w:val="20"/>
+        </w:rPr>
+        <w:t>A grade book must allow the ability to add/remove an assignment column</w:t>
+      </w:r>
+      <w:r>
+        <w:rPr>
+          <w:rFonts w:cstheme="minorHAnsi"/>
+          <w:sz w:val="20"/>
+          <w:szCs w:val="20"/>
+        </w:rPr>
+        <w:t xml:space="preserve"> or formula column.</w:t>
       </w:r>
     </w:p>
     <w:p>
@@ -1686,6 +1888,33 @@
     </w:p>
     <w:p>
       <w:pPr>
+        <w:pStyle w:val="ListParagraph"/>
+        <w:numPr>
+          <w:ilvl w:val="0"/>
+          <w:numId w:val="4"/>
+        </w:numPr>
+        <w:autoSpaceDE w:val="0"/>
+        <w:autoSpaceDN w:val="0"/>
+        <w:adjustRightInd w:val="0"/>
+        <w:spacing w:after="0" w:line="240" w:lineRule="auto"/>
+        <w:jc w:val="both"/>
+        <w:rPr>
+          <w:rFonts w:cstheme="minorHAnsi"/>
+          <w:sz w:val="20"/>
+          <w:szCs w:val="20"/>
+        </w:rPr>
+      </w:pPr>
+      <w:r>
+        <w:rPr>
+          <w:rFonts w:cstheme="minorHAnsi"/>
+          <w:sz w:val="20"/>
+          <w:szCs w:val="20"/>
+        </w:rPr>
+        <w:t>An assignment must be editable, i.e. the title or point value can be changed manually.</w:t>
+      </w:r>
+    </w:p>
+    <w:p>
+      <w:pPr>
         <w:autoSpaceDE w:val="0"/>
         <w:autoSpaceDN w:val="0"/>
         <w:adjustRightInd w:val="0"/>
@@ -1852,39 +2081,7 @@
           <w:sz w:val="20"/>
           <w:szCs w:val="20"/>
         </w:rPr>
-        <w:t xml:space="preserve">A </w:t>
-      </w:r>
-      <w:r>
-        <w:rPr>
-          <w:rFonts w:cstheme="minorHAnsi"/>
-          <w:sz w:val="20"/>
-          <w:szCs w:val="20"/>
-        </w:rPr>
-        <w:t>student’s score will be maintained in a table of key and value pair</w:t>
-      </w:r>
-      <w:r>
-        <w:rPr>
-          <w:rFonts w:cstheme="minorHAnsi"/>
-          <w:sz w:val="20"/>
-          <w:szCs w:val="20"/>
-        </w:rPr>
-        <w:t>s</w:t>
-      </w:r>
-      <w:r>
-        <w:rPr>
-          <w:rFonts w:cstheme="minorHAnsi"/>
-          <w:sz w:val="20"/>
-          <w:szCs w:val="20"/>
-        </w:rPr>
-        <w:t xml:space="preserve"> (assignment ID’s and points earned</w:t>
-      </w:r>
-      <w:r>
-        <w:rPr>
-          <w:rFonts w:cstheme="minorHAnsi"/>
-          <w:sz w:val="20"/>
-          <w:szCs w:val="20"/>
-        </w:rPr>
-        <w:t>).</w:t>
+        <w:t>A student’s score will be maintained in a table of key and value pairs (assignment ID’s and points earned).</w:t>
       </w:r>
     </w:p>
     <w:p>
@@ -1911,31 +2108,7 @@
           <w:sz w:val="20"/>
           <w:szCs w:val="20"/>
         </w:rPr>
-        <w:t>A</w:t>
-      </w:r>
-      <w:r>
-        <w:rPr>
-          <w:rFonts w:cstheme="minorHAnsi"/>
-          <w:sz w:val="20"/>
-          <w:szCs w:val="20"/>
-        </w:rPr>
-        <w:t xml:space="preserve"> student’s overall score will be represented by poin</w:t>
-      </w:r>
-      <w:r>
-        <w:rPr>
-          <w:rFonts w:cstheme="minorHAnsi"/>
-          <w:sz w:val="20"/>
-          <w:szCs w:val="20"/>
-        </w:rPr>
-        <w:t xml:space="preserve">ts earned </w:t>
-      </w:r>
-      <w:r>
-        <w:rPr>
-          <w:rFonts w:cstheme="minorHAnsi"/>
-          <w:sz w:val="20"/>
-          <w:szCs w:val="20"/>
-        </w:rPr>
-        <w:t xml:space="preserve">divided by points available. </w:t>
+        <w:t xml:space="preserve">A student’s overall score will be represented by points earned divided by points available. </w:t>
       </w:r>
     </w:p>
     <w:p>
@@ -1953,7 +2126,7 @@
       </w:pPr>
     </w:p>
     <w:sectPr>
-      <w:headerReference w:type="default" r:id="rId9"/>
+      <w:headerReference w:type="default" r:id="rId8"/>
       <w:pgSz w:w="12240" w:h="15840"/>
       <w:pgMar w:top="1440" w:right="1440" w:bottom="1440" w:left="1440" w:header="720" w:footer="720" w:gutter="0"/>
       <w:cols w:space="720"/>
@@ -1965,7 +2138,7 @@
 </file>
 
 <file path=word/endnotes.xml><?xml version="1.0" encoding="utf-8"?>
-<w:endnotes xmlns:wpc="http://schemas.microsoft.com/office/word/2010/wordprocessingCanvas" xmlns:mc="http://schemas.openxmlformats.org/markup-compatibility/2006" xmlns:o="urn:schemas-microsoft-com:office:office" xmlns:r="http://schemas.openxmlformats.org/officeDocument/2006/relationships" xmlns:m="http://schemas.openxmlformats.org/officeDocument/2006/math" xmlns:v="urn:schemas-microsoft-com:vml" xmlns:wp14="http://schemas.microsoft.com/office/word/2010/wordprocessingDrawing" xmlns:wp="http://schemas.openxmlformats.org/drawingml/2006/wordprocessingDrawing" xmlns:w10="urn:schemas-microsoft-com:office:word" xmlns:w="http://schemas.openxmlformats.org/wordprocessingml/2006/main" xmlns:w14="http://schemas.microsoft.com/office/word/2010/wordml" xmlns:wpg="http://schemas.microsoft.com/office/word/2010/wordprocessingGroup" xmlns:wpi="http://schemas.microsoft.com/office/word/2010/wordprocessingInk" xmlns:wne="http://schemas.microsoft.com/office/word/2006/wordml" xmlns:wps="http://schemas.microsoft.com/office/word/2010/wordprocessingShape" mc:Ignorable="w14 wp14">
+<w:endnotes xmlns:ve="http://schemas.openxmlformats.org/markup-compatibility/2006" xmlns:o="urn:schemas-microsoft-com:office:office" xmlns:r="http://schemas.openxmlformats.org/officeDocument/2006/relationships" xmlns:m="http://schemas.openxmlformats.org/officeDocument/2006/math" xmlns:v="urn:schemas-microsoft-com:vml" xmlns:wp="http://schemas.openxmlformats.org/drawingml/2006/wordprocessingDrawing" xmlns:w10="urn:schemas-microsoft-com:office:word" xmlns:w="http://schemas.openxmlformats.org/wordprocessingml/2006/main" xmlns:wne="http://schemas.microsoft.com/office/word/2006/wordml">
   <w:endnote w:type="separator" w:id="-1">
     <w:p>
       <w:pPr>
@@ -1990,7 +2163,7 @@
 </file>
 
 <file path=word/footnotes.xml><?xml version="1.0" encoding="utf-8"?>
-<w:footnotes xmlns:wpc="http://schemas.microsoft.com/office/word/2010/wordprocessingCanvas" xmlns:mc="http://schemas.openxmlformats.org/markup-compatibility/2006" xmlns:o="urn:schemas-microsoft-com:office:office" xmlns:r="http://schemas.openxmlformats.org/officeDocument/2006/relationships" xmlns:m="http://schemas.openxmlformats.org/officeDocument/2006/math" xmlns:v="urn:schemas-microsoft-com:vml" xmlns:wp14="http://schemas.microsoft.com/office/word/2010/wordprocessingDrawing" xmlns:wp="http://schemas.openxmlformats.org/drawingml/2006/wordprocessingDrawing" xmlns:w10="urn:schemas-microsoft-com:office:word" xmlns:w="http://schemas.openxmlformats.org/wordprocessingml/2006/main" xmlns:w14="http://schemas.microsoft.com/office/word/2010/wordml" xmlns:wpg="http://schemas.microsoft.com/office/word/2010/wordprocessingGroup" xmlns:wpi="http://schemas.microsoft.com/office/word/2010/wordprocessingInk" xmlns:wne="http://schemas.microsoft.com/office/word/2006/wordml" xmlns:wps="http://schemas.microsoft.com/office/word/2010/wordprocessingShape" mc:Ignorable="w14 wp14">
+<w:footnotes xmlns:ve="http://schemas.openxmlformats.org/markup-compatibility/2006" xmlns:o="urn:schemas-microsoft-com:office:office" xmlns:r="http://schemas.openxmlformats.org/officeDocument/2006/relationships" xmlns:m="http://schemas.openxmlformats.org/officeDocument/2006/math" xmlns:v="urn:schemas-microsoft-com:vml" xmlns:wp="http://schemas.openxmlformats.org/drawingml/2006/wordprocessingDrawing" xmlns:w10="urn:schemas-microsoft-com:office:word" xmlns:w="http://schemas.openxmlformats.org/wordprocessingml/2006/main" xmlns:wne="http://schemas.microsoft.com/office/word/2006/wordml">
   <w:footnote w:type="separator" w:id="-1">
     <w:p>
       <w:pPr>
@@ -2015,7 +2188,7 @@
 </file>
 
 <file path=word/header1.xml><?xml version="1.0" encoding="utf-8"?>
-<w:hdr xmlns:wpc="http://schemas.microsoft.com/office/word/2010/wordprocessingCanvas" xmlns:mc="http://schemas.openxmlformats.org/markup-compatibility/2006" xmlns:o="urn:schemas-microsoft-com:office:office" xmlns:r="http://schemas.openxmlformats.org/officeDocument/2006/relationships" xmlns:m="http://schemas.openxmlformats.org/officeDocument/2006/math" xmlns:v="urn:schemas-microsoft-com:vml" xmlns:wp14="http://schemas.microsoft.com/office/word/2010/wordprocessingDrawing" xmlns:wp="http://schemas.openxmlformats.org/drawingml/2006/wordprocessingDrawing" xmlns:w10="urn:schemas-microsoft-com:office:word" xmlns:w="http://schemas.openxmlformats.org/wordprocessingml/2006/main" xmlns:w14="http://schemas.microsoft.com/office/word/2010/wordml" xmlns:wpg="http://schemas.microsoft.com/office/word/2010/wordprocessingGroup" xmlns:wpi="http://schemas.microsoft.com/office/word/2010/wordprocessingInk" xmlns:wne="http://schemas.microsoft.com/office/word/2006/wordml" xmlns:wps="http://schemas.microsoft.com/office/word/2010/wordprocessingShape" mc:Ignorable="w14 wp14">
+<w:hdr xmlns:ve="http://schemas.openxmlformats.org/markup-compatibility/2006" xmlns:o="urn:schemas-microsoft-com:office:office" xmlns:r="http://schemas.openxmlformats.org/officeDocument/2006/relationships" xmlns:m="http://schemas.openxmlformats.org/officeDocument/2006/math" xmlns:v="urn:schemas-microsoft-com:vml" xmlns:wp="http://schemas.openxmlformats.org/drawingml/2006/wordprocessingDrawing" xmlns:w10="urn:schemas-microsoft-com:office:word" xmlns:w="http://schemas.openxmlformats.org/wordprocessingml/2006/main" xmlns:wne="http://schemas.microsoft.com/office/word/2006/wordml">
   <w:p>
     <w:pPr>
       <w:pStyle w:val="Header"/>
@@ -2027,184 +2200,50 @@
         <w:sz w:val="20"/>
         <w:szCs w:val="20"/>
       </w:rPr>
-      <mc:AlternateContent>
-        <mc:Choice Requires="wps">
-          <w:drawing>
-            <wp:anchor distT="0" distB="0" distL="114300" distR="114300" simplePos="0" relativeHeight="251660288" behindDoc="0" locked="0" layoutInCell="0" allowOverlap="1" wp14:editId="649323FF">
-              <wp:simplePos x="0" y="0"/>
-              <wp:positionH relativeFrom="margin">
-                <wp:align>left</wp:align>
-              </wp:positionH>
-              <wp:positionV relativeFrom="topMargin">
-                <wp:align>center</wp:align>
-              </wp:positionV>
-              <wp:extent cx="5943600" cy="170815"/>
-              <wp:effectExtent l="0" t="0" r="0" b="1905"/>
-              <wp:wrapNone/>
-              <wp:docPr id="475" name="Text Box 475"/>
-              <wp:cNvGraphicFramePr>
-                <a:graphicFrameLocks xmlns:a="http://schemas.openxmlformats.org/drawingml/2006/main"/>
-              </wp:cNvGraphicFramePr>
-              <a:graphic xmlns:a="http://schemas.openxmlformats.org/drawingml/2006/main">
-                <a:graphicData uri="http://schemas.microsoft.com/office/word/2010/wordprocessingShape">
-                  <wps:wsp>
-                    <wps:cNvSpPr txBox="1">
-                      <a:spLocks noChangeArrowheads="1"/>
-                    </wps:cNvSpPr>
-                    <wps:spPr bwMode="auto">
-                      <a:xfrm>
-                        <a:off x="0" y="0"/>
-                        <a:ext cx="5943600" cy="170815"/>
-                      </a:xfrm>
-                      <a:prstGeom prst="rect">
-                        <a:avLst/>
-                      </a:prstGeom>
-                      <a:noFill/>
-                      <a:extLst>
-                        <a:ext uri="{909E8E84-426E-40DD-AFC4-6F175D3DCCD1}">
-                          <a14:hiddenFill xmlns:a14="http://schemas.microsoft.com/office/drawing/2010/main">
-                            <a:solidFill>
-                              <a:srgbClr val="FFFFFF"/>
-                            </a:solidFill>
-                          </a14:hiddenFill>
-                        </a:ext>
-                        <a:ext uri="{91240B29-F687-4F45-9708-019B960494DF}">
-                          <a14:hiddenLine xmlns:a14="http://schemas.microsoft.com/office/drawing/2010/main" w="9525">
-                            <a:solidFill>
-                              <a:srgbClr val="000000"/>
-                            </a:solidFill>
-                            <a:miter lim="800000"/>
-                            <a:headEnd/>
-                            <a:tailEnd/>
-                          </a14:hiddenLine>
-                        </a:ext>
-                      </a:extLst>
-                    </wps:spPr>
-                    <wps:txbx>
-                      <w:txbxContent>
-                        <w:p>
-                          <w:pPr>
-                            <w:spacing w:after="0" w:line="240" w:lineRule="auto"/>
-                            <w:jc w:val="right"/>
-                            <w:rPr>
-                              <w:sz w:val="20"/>
-                              <w:szCs w:val="20"/>
-                            </w:rPr>
-                          </w:pPr>
-                          <w:r>
-                            <w:rPr>
-                              <w:sz w:val="20"/>
-                              <w:szCs w:val="20"/>
-                            </w:rPr>
-                            <w:t>Doornail Technologies</w:t>
-                          </w:r>
-                          <w:r>
-                            <w:rPr>
-                              <w:sz w:val="20"/>
-                              <w:szCs w:val="20"/>
-                            </w:rPr>
-                            <w:t>, Inc.</w:t>
-                          </w:r>
-                          <w:r>
-                            <w:rPr>
-                              <w:sz w:val="20"/>
-                              <w:szCs w:val="20"/>
-                            </w:rPr>
-                            <w:t xml:space="preserve"> – </w:t>
-                          </w:r>
-                          <w:r>
-                            <w:rPr>
-                              <w:sz w:val="20"/>
-                              <w:szCs w:val="20"/>
-                            </w:rPr>
-                            <w:t>Program</w:t>
-                          </w:r>
-                          <w:r>
-                            <w:rPr>
-                              <w:sz w:val="20"/>
-                              <w:szCs w:val="20"/>
-                            </w:rPr>
-                            <w:t xml:space="preserve"> Requirements Specifications</w:t>
-                          </w:r>
-                        </w:p>
-                      </w:txbxContent>
-                    </wps:txbx>
-                    <wps:bodyPr rot="0" vert="horz" wrap="square" lIns="91440" tIns="0" rIns="91440" bIns="0" anchor="ctr" anchorCtr="0" upright="1">
-                      <a:spAutoFit/>
-                    </wps:bodyPr>
-                  </wps:wsp>
-                </a:graphicData>
-              </a:graphic>
-              <wp14:sizeRelH relativeFrom="margin">
-                <wp14:pctWidth>100000</wp14:pctWidth>
-              </wp14:sizeRelH>
-              <wp14:sizeRelV relativeFrom="page">
-                <wp14:pctHeight>0</wp14:pctHeight>
-              </wp14:sizeRelV>
-            </wp:anchor>
-          </w:drawing>
-        </mc:Choice>
-        <mc:Fallback>
-          <w:pict>
-            <v:shapetype id="_x0000_t202" coordsize="21600,21600" o:spt="202" path="m,l,21600r21600,l21600,xe">
-              <v:stroke joinstyle="miter"/>
-              <v:path gradientshapeok="t" o:connecttype="rect"/>
-            </v:shapetype>
-            <v:shape id="Text Box 475" o:spid="_x0000_s1026" type="#_x0000_t202" style="position:absolute;left:0;text-align:left;margin-left:0;margin-top:0;width:468pt;height:13.45pt;z-index:251660288;visibility:visible;mso-wrap-style:square;mso-width-percent:1000;mso-height-percent:0;mso-wrap-distance-left:9pt;mso-wrap-distance-top:0;mso-wrap-distance-right:9pt;mso-wrap-distance-bottom:0;mso-position-horizontal:left;mso-position-horizontal-relative:margin;mso-position-vertical:center;mso-position-vertical-relative:top-margin-area;mso-width-percent:1000;mso-height-percent:0;mso-width-relative:margin;mso-height-relative:page;v-text-anchor:middle" o:gfxdata="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" o:allowincell="f" filled="f" stroked="f">
-              <v:textbox style="mso-fit-shape-to-text:t" inset=",0,,0">
-                <w:txbxContent>
-                  <w:p>
-                    <w:pPr>
-                      <w:spacing w:after="0" w:line="240" w:lineRule="auto"/>
-                      <w:jc w:val="right"/>
-                      <w:rPr>
-                        <w:sz w:val="20"/>
-                        <w:szCs w:val="20"/>
-                      </w:rPr>
-                    </w:pPr>
-                    <w:r>
-                      <w:rPr>
-                        <w:sz w:val="20"/>
-                        <w:szCs w:val="20"/>
-                      </w:rPr>
-                      <w:t>Doornail Technologies</w:t>
-                    </w:r>
-                    <w:r>
-                      <w:rPr>
-                        <w:sz w:val="20"/>
-                        <w:szCs w:val="20"/>
-                      </w:rPr>
-                      <w:t>, Inc.</w:t>
-                    </w:r>
-                    <w:r>
-                      <w:rPr>
-                        <w:sz w:val="20"/>
-                        <w:szCs w:val="20"/>
-                      </w:rPr>
-                      <w:t xml:space="preserve"> – </w:t>
-                    </w:r>
-                    <w:r>
-                      <w:rPr>
-                        <w:sz w:val="20"/>
-                        <w:szCs w:val="20"/>
-                      </w:rPr>
-                      <w:t>Program</w:t>
-                    </w:r>
-                    <w:r>
-                      <w:rPr>
-                        <w:sz w:val="20"/>
-                        <w:szCs w:val="20"/>
-                      </w:rPr>
-                      <w:t xml:space="preserve"> Requirements Specifications</w:t>
-                    </w:r>
-                  </w:p>
-                </w:txbxContent>
-              </v:textbox>
-              <w10:wrap anchorx="margin" anchory="margin"/>
-            </v:shape>
-          </w:pict>
-        </mc:Fallback>
-      </mc:AlternateContent>
+      <w:pict>
+        <v:shapetype id="_x0000_t202" coordsize="21600,21600" o:spt="202" path="m,l,21600r21600,l21600,xe">
+          <v:stroke joinstyle="miter"/>
+          <v:path gradientshapeok="t" o:connecttype="rect"/>
+        </v:shapetype>
+        <v:shape id="Text Box 475" o:spid="_x0000_s2050" type="#_x0000_t202" style="position:absolute;left:0;text-align:left;margin-left:0;margin-top:0;width:468pt;height:13.45pt;z-index:251660288;visibility:visible;mso-width-percent:1000;mso-position-horizontal:left;mso-position-horizontal-relative:margin;mso-position-vertical:center;mso-position-vertical-relative:top-margin-area;mso-width-percent:1000;mso-width-relative:margin;v-text-anchor:middle" o:gfxdata="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" o:allowincell="f" filled="f" stroked="f">
+          <v:textbox style="mso-fit-shape-to-text:t" inset=",0,,0">
+            <w:txbxContent>
+              <w:p>
+                <w:pPr>
+                  <w:spacing w:after="0" w:line="240" w:lineRule="auto"/>
+                  <w:jc w:val="right"/>
+                  <w:rPr>
+                    <w:sz w:val="20"/>
+                    <w:szCs w:val="20"/>
+                  </w:rPr>
+                </w:pPr>
+                <w:r>
+                  <w:rPr>
+                    <w:sz w:val="20"/>
+                    <w:szCs w:val="20"/>
+                  </w:rPr>
+                  <w:t>Doornail Technologies</w:t>
+                </w:r>
+                <w:r>
+                  <w:rPr>
+                    <w:sz w:val="20"/>
+                    <w:szCs w:val="20"/>
+                  </w:rPr>
+                  <w:t>, Inc.</w:t>
+                </w:r>
+                <w:r>
+                  <w:rPr>
+                    <w:sz w:val="20"/>
+                    <w:szCs w:val="20"/>
+                  </w:rPr>
+                  <w:t xml:space="preserve"> – System Requirements Specifications</w:t>
+                </w:r>
+              </w:p>
+            </w:txbxContent>
+          </v:textbox>
+          <w10:wrap anchorx="margin" anchory="margin"/>
+        </v:shape>
+      </w:pict>
     </w:r>
     <w:r>
       <w:rPr>
@@ -2212,191 +2251,71 @@
         <w:sz w:val="20"/>
         <w:szCs w:val="20"/>
       </w:rPr>
-      <mc:AlternateContent>
-        <mc:Choice Requires="wps">
-          <w:drawing>
-            <wp:anchor distT="0" distB="0" distL="114300" distR="114300" simplePos="0" relativeHeight="251659264" behindDoc="0" locked="0" layoutInCell="0" allowOverlap="1" wp14:editId="27807FA4">
-              <wp:simplePos x="0" y="0"/>
-              <wp:positionH relativeFrom="page">
-                <wp:align>right</wp:align>
-              </wp:positionH>
-              <wp:positionV relativeFrom="topMargin">
-                <wp:align>center</wp:align>
-              </wp:positionV>
-              <wp:extent cx="914400" cy="170815"/>
-              <wp:effectExtent l="0" t="0" r="0" b="0"/>
-              <wp:wrapNone/>
-              <wp:docPr id="476" name="Text Box 476"/>
-              <wp:cNvGraphicFramePr>
-                <a:graphicFrameLocks xmlns:a="http://schemas.openxmlformats.org/drawingml/2006/main"/>
-              </wp:cNvGraphicFramePr>
-              <a:graphic xmlns:a="http://schemas.openxmlformats.org/drawingml/2006/main">
-                <a:graphicData uri="http://schemas.microsoft.com/office/word/2010/wordprocessingShape">
-                  <wps:wsp>
-                    <wps:cNvSpPr txBox="1">
-                      <a:spLocks noChangeArrowheads="1"/>
-                    </wps:cNvSpPr>
-                    <wps:spPr bwMode="auto">
-                      <a:xfrm>
-                        <a:off x="0" y="0"/>
-                        <a:ext cx="914400" cy="170815"/>
-                      </a:xfrm>
-                      <a:prstGeom prst="rect">
-                        <a:avLst/>
-                      </a:prstGeom>
-                      <a:solidFill>
-                        <a:schemeClr val="accent1"/>
-                      </a:solidFill>
-                      <a:extLst/>
-                    </wps:spPr>
-                    <wps:txbx>
-                      <w:txbxContent>
-                        <w:p>
-                          <w:pPr>
-                            <w:spacing w:after="0" w:line="240" w:lineRule="auto"/>
-                            <w:rPr>
-                              <w:color w:val="FFFFFF" w:themeColor="background1"/>
-                              <w:sz w:val="20"/>
-                              <w:szCs w:val="20"/>
-                              <w14:numForm w14:val="lining"/>
-                            </w:rPr>
-                          </w:pPr>
-                          <w:r>
-                            <w:rPr>
-                              <w:sz w:val="20"/>
-                              <w:szCs w:val="20"/>
-                              <w14:numForm w14:val="lining"/>
-                            </w:rPr>
-                            <w:fldChar w:fldCharType="begin"/>
-                          </w:r>
-                          <w:r>
-                            <w:rPr>
-                              <w:sz w:val="20"/>
-                              <w:szCs w:val="20"/>
-                              <w14:numForm w14:val="lining"/>
-                            </w:rPr>
-                            <w:instrText xml:space="preserve"> PAGE   \* MERGEFORMAT </w:instrText>
-                          </w:r>
-                          <w:r>
-                            <w:rPr>
-                              <w:sz w:val="20"/>
-                              <w:szCs w:val="20"/>
-                              <w14:numForm w14:val="lining"/>
-                            </w:rPr>
-                            <w:fldChar w:fldCharType="separate"/>
-                          </w:r>
-                          <w:r>
-                            <w:rPr>
-                              <w:noProof/>
-                              <w:color w:val="FFFFFF" w:themeColor="background1"/>
-                              <w:sz w:val="20"/>
-                              <w:szCs w:val="20"/>
-                              <w14:numForm w14:val="lining"/>
-                            </w:rPr>
-                            <w:t>2</w:t>
-                          </w:r>
-                          <w:r>
-                            <w:rPr>
-                              <w:noProof/>
-                              <w:color w:val="FFFFFF" w:themeColor="background1"/>
-                              <w:sz w:val="20"/>
-                              <w:szCs w:val="20"/>
-                              <w14:numForm w14:val="lining"/>
-                            </w:rPr>
-                            <w:fldChar w:fldCharType="end"/>
-                          </w:r>
-                        </w:p>
-                      </w:txbxContent>
-                    </wps:txbx>
-                    <wps:bodyPr rot="0" vert="horz" wrap="square" lIns="91440" tIns="0" rIns="91440" bIns="0" anchor="ctr" anchorCtr="0" upright="1">
-                      <a:spAutoFit/>
-                    </wps:bodyPr>
-                  </wps:wsp>
-                </a:graphicData>
-              </a:graphic>
-              <wp14:sizeRelH relativeFrom="rightMargin">
-                <wp14:pctWidth>100000</wp14:pctWidth>
-              </wp14:sizeRelH>
-              <wp14:sizeRelV relativeFrom="page">
-                <wp14:pctHeight>0</wp14:pctHeight>
-              </wp14:sizeRelV>
-            </wp:anchor>
-          </w:drawing>
-        </mc:Choice>
-        <mc:Fallback>
-          <w:pict>
-            <v:shape id="Text Box 476" o:spid="_x0000_s1027" type="#_x0000_t202" style="position:absolute;left:0;text-align:left;margin-left:20.8pt;margin-top:0;width:1in;height:13.45pt;z-index:251659264;visibility:visible;mso-wrap-style:square;mso-width-percent:1000;mso-height-percent:0;mso-wrap-distance-left:9pt;mso-wrap-distance-top:0;mso-wrap-distance-right:9pt;mso-wrap-distance-bottom:0;mso-position-horizontal:right;mso-position-horizontal-relative:page;mso-position-vertical:center;mso-position-vertical-relative:top-margin-area;mso-width-percent:1000;mso-height-percent:0;mso-width-relative:right-margin-area;mso-height-relative:page;v-text-anchor:middle" o:gfxdata="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" o:allowincell="f" fillcolor="#4f81bd [3204]" stroked="f">
-              <v:textbox style="mso-fit-shape-to-text:t" inset=",0,,0">
-                <w:txbxContent>
-                  <w:p>
-                    <w:pPr>
-                      <w:spacing w:after="0" w:line="240" w:lineRule="auto"/>
-                      <w:rPr>
-                        <w:color w:val="FFFFFF" w:themeColor="background1"/>
-                        <w:sz w:val="20"/>
-                        <w:szCs w:val="20"/>
-                        <w14:numForm w14:val="lining"/>
-                      </w:rPr>
-                    </w:pPr>
-                    <w:r>
-                      <w:rPr>
-                        <w:sz w:val="20"/>
-                        <w:szCs w:val="20"/>
-                        <w14:numForm w14:val="lining"/>
-                      </w:rPr>
-                      <w:fldChar w:fldCharType="begin"/>
-                    </w:r>
-                    <w:r>
-                      <w:rPr>
-                        <w:sz w:val="20"/>
-                        <w:szCs w:val="20"/>
-                        <w14:numForm w14:val="lining"/>
-                      </w:rPr>
-                      <w:instrText xml:space="preserve"> PAGE   \* MERGEFORMAT </w:instrText>
-                    </w:r>
-                    <w:r>
-                      <w:rPr>
-                        <w:sz w:val="20"/>
-                        <w:szCs w:val="20"/>
-                        <w14:numForm w14:val="lining"/>
-                      </w:rPr>
-                      <w:fldChar w:fldCharType="separate"/>
-                    </w:r>
-                    <w:r>
-                      <w:rPr>
-                        <w:noProof/>
-                        <w:color w:val="FFFFFF" w:themeColor="background1"/>
-                        <w:sz w:val="20"/>
-                        <w:szCs w:val="20"/>
-                        <w14:numForm w14:val="lining"/>
-                      </w:rPr>
-                      <w:t>2</w:t>
-                    </w:r>
-                    <w:r>
-                      <w:rPr>
-                        <w:noProof/>
-                        <w:color w:val="FFFFFF" w:themeColor="background1"/>
-                        <w:sz w:val="20"/>
-                        <w:szCs w:val="20"/>
-                        <w14:numForm w14:val="lining"/>
-                      </w:rPr>
-                      <w:fldChar w:fldCharType="end"/>
-                    </w:r>
-                  </w:p>
-                </w:txbxContent>
-              </v:textbox>
-              <w10:wrap anchorx="page" anchory="margin"/>
-            </v:shape>
-          </w:pict>
-        </mc:Fallback>
-      </mc:AlternateContent>
+      <w:pict>
+        <v:shape id="Text Box 476" o:spid="_x0000_s2049" type="#_x0000_t202" style="position:absolute;left:0;text-align:left;margin-left:84.8pt;margin-top:0;width:1in;height:13.45pt;z-index:251659264;visibility:visible;mso-width-percent:1000;mso-position-horizontal:right;mso-position-horizontal-relative:page;mso-position-vertical:center;mso-position-vertical-relative:top-margin-area;mso-width-percent:1000;mso-width-relative:right-margin-area;v-text-anchor:middle" o:gfxdata="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" o:allowincell="f" fillcolor="#4f81bd [3204]" stroked="f">
+          <v:textbox style="mso-fit-shape-to-text:t" inset=",0,,0">
+            <w:txbxContent>
+              <w:p>
+                <w:pPr>
+                  <w:spacing w:after="0" w:line="240" w:lineRule="auto"/>
+                  <w:rPr>
+                    <w:color w:val="FFFFFF" w:themeColor="background1"/>
+                    <w:sz w:val="20"/>
+                    <w:szCs w:val="20"/>
+                  </w:rPr>
+                </w:pPr>
+                <w:r>
+                  <w:rPr>
+                    <w:sz w:val="20"/>
+                    <w:szCs w:val="20"/>
+                  </w:rPr>
+                  <w:fldChar w:fldCharType="begin"/>
+                </w:r>
+                <w:r>
+                  <w:rPr>
+                    <w:sz w:val="20"/>
+                    <w:szCs w:val="20"/>
+                  </w:rPr>
+                  <w:instrText xml:space="preserve"> PAGE   \* MERGEFORMAT </w:instrText>
+                </w:r>
+                <w:r>
+                  <w:rPr>
+                    <w:sz w:val="20"/>
+                    <w:szCs w:val="20"/>
+                  </w:rPr>
+                  <w:fldChar w:fldCharType="separate"/>
+                </w:r>
+                <w:r>
+                  <w:rPr>
+                    <w:noProof/>
+                    <w:color w:val="FFFFFF" w:themeColor="background1"/>
+                    <w:sz w:val="20"/>
+                    <w:szCs w:val="20"/>
+                  </w:rPr>
+                  <w:t>2</w:t>
+                </w:r>
+                <w:r>
+                  <w:rPr>
+                    <w:noProof/>
+                    <w:color w:val="FFFFFF" w:themeColor="background1"/>
+                    <w:sz w:val="20"/>
+                    <w:szCs w:val="20"/>
+                  </w:rPr>
+                  <w:fldChar w:fldCharType="end"/>
+                </w:r>
+              </w:p>
+            </w:txbxContent>
+          </v:textbox>
+          <w10:wrap anchorx="page" anchory="margin"/>
+        </v:shape>
+      </w:pict>
     </w:r>
   </w:p>
 </w:hdr>
 </file>
 
 <file path=word/numbering.xml><?xml version="1.0" encoding="utf-8"?>
-<w:numbering xmlns:wpc="http://schemas.microsoft.com/office/word/2010/wordprocessingCanvas" xmlns:mc="http://schemas.openxmlformats.org/markup-compatibility/2006" xmlns:o="urn:schemas-microsoft-com:office:office" xmlns:r="http://schemas.openxmlformats.org/officeDocument/2006/relationships" xmlns:m="http://schemas.openxmlformats.org/officeDocument/2006/math" xmlns:v="urn:schemas-microsoft-com:vml" xmlns:wp14="http://schemas.microsoft.com/office/word/2010/wordprocessingDrawing" xmlns:wp="http://schemas.openxmlformats.org/drawingml/2006/wordprocessingDrawing" xmlns:w10="urn:schemas-microsoft-com:office:word" xmlns:w="http://schemas.openxmlformats.org/wordprocessingml/2006/main" xmlns:w14="http://schemas.microsoft.com/office/word/2010/wordml" xmlns:wpg="http://schemas.microsoft.com/office/word/2010/wordprocessingGroup" xmlns:wpi="http://schemas.microsoft.com/office/word/2010/wordprocessingInk" xmlns:wne="http://schemas.microsoft.com/office/word/2006/wordml" xmlns:wps="http://schemas.microsoft.com/office/word/2010/wordprocessingShape" mc:Ignorable="w14 wp14">
+<w:numbering xmlns:ve="http://schemas.openxmlformats.org/markup-compatibility/2006" xmlns:o="urn:schemas-microsoft-com:office:office" xmlns:r="http://schemas.openxmlformats.org/officeDocument/2006/relationships" xmlns:m="http://schemas.openxmlformats.org/officeDocument/2006/math" xmlns:v="urn:schemas-microsoft-com:vml" xmlns:wp="http://schemas.openxmlformats.org/drawingml/2006/wordprocessingDrawing" xmlns:w10="urn:schemas-microsoft-com:office:word" xmlns:w="http://schemas.openxmlformats.org/wordprocessingml/2006/main" xmlns:wne="http://schemas.microsoft.com/office/word/2006/wordml">
   <w:abstractNum w:abstractNumId="0">
     <w:nsid w:val="0CEC5FC5"/>
     <w:multiLevelType w:val="hybridMultilevel"/>
@@ -2496,7 +2415,7 @@
         <w:ind w:left="720" w:hanging="360"/>
       </w:pPr>
     </w:lvl>
-    <w:lvl w:ilvl="1" w:tplc="04090019" w:tentative="1">
+    <w:lvl w:ilvl="1" w:tplc="04090019">
       <w:start w:val="1"/>
       <w:numFmt w:val="lowerLetter"/>
       <w:lvlText w:val="%2."/>
@@ -2671,6 +2590,92 @@
     </w:lvl>
   </w:abstractNum>
   <w:abstractNum w:abstractNumId="4">
+    <w:nsid w:val="5D0F48B3"/>
+    <w:multiLevelType w:val="hybridMultilevel"/>
+    <w:tmpl w:val="695C5138"/>
+    <w:lvl w:ilvl="0" w:tplc="0409000F">
+      <w:start w:val="1"/>
+      <w:numFmt w:val="decimal"/>
+      <w:lvlText w:val="%1."/>
+      <w:lvlJc w:val="left"/>
+      <w:pPr>
+        <w:ind w:left="720" w:hanging="360"/>
+      </w:pPr>
+    </w:lvl>
+    <w:lvl w:ilvl="1" w:tplc="04090019" w:tentative="1">
+      <w:start w:val="1"/>
+      <w:numFmt w:val="lowerLetter"/>
+      <w:lvlText w:val="%2."/>
+      <w:lvlJc w:val="left"/>
+      <w:pPr>
+        <w:ind w:left="1440" w:hanging="360"/>
+      </w:pPr>
+    </w:lvl>
+    <w:lvl w:ilvl="2" w:tplc="0409001B" w:tentative="1">
+      <w:start w:val="1"/>
+      <w:numFmt w:val="lowerRoman"/>
+      <w:lvlText w:val="%3."/>
+      <w:lvlJc w:val="right"/>
+      <w:pPr>
+        <w:ind w:left="2160" w:hanging="180"/>
+      </w:pPr>
+    </w:lvl>
+    <w:lvl w:ilvl="3" w:tplc="0409000F" w:tentative="1">
+      <w:start w:val="1"/>
+      <w:numFmt w:val="decimal"/>
+      <w:lvlText w:val="%4."/>
+      <w:lvlJc w:val="left"/>
+      <w:pPr>
+        <w:ind w:left="2880" w:hanging="360"/>
+      </w:pPr>
+    </w:lvl>
+    <w:lvl w:ilvl="4" w:tplc="04090019" w:tentative="1">
+      <w:start w:val="1"/>
+      <w:numFmt w:val="lowerLetter"/>
+      <w:lvlText w:val="%5."/>
+      <w:lvlJc w:val="left"/>
+      <w:pPr>
+        <w:ind w:left="3600" w:hanging="360"/>
+      </w:pPr>
+    </w:lvl>
+    <w:lvl w:ilvl="5" w:tplc="0409001B" w:tentative="1">
+      <w:start w:val="1"/>
+      <w:numFmt w:val="lowerRoman"/>
+      <w:lvlText w:val="%6."/>
+      <w:lvlJc w:val="right"/>
+      <w:pPr>
+        <w:ind w:left="4320" w:hanging="180"/>
+      </w:pPr>
+    </w:lvl>
+    <w:lvl w:ilvl="6" w:tplc="0409000F" w:tentative="1">
+      <w:start w:val="1"/>
+      <w:numFmt w:val="decimal"/>
+      <w:lvlText w:val="%7."/>
+      <w:lvlJc w:val="left"/>
+      <w:pPr>
+        <w:ind w:left="5040" w:hanging="360"/>
+      </w:pPr>
+    </w:lvl>
+    <w:lvl w:ilvl="7" w:tplc="04090019" w:tentative="1">
+      <w:start w:val="1"/>
+      <w:numFmt w:val="lowerLetter"/>
+      <w:lvlText w:val="%8."/>
+      <w:lvlJc w:val="left"/>
+      <w:pPr>
+        <w:ind w:left="5760" w:hanging="360"/>
+      </w:pPr>
+    </w:lvl>
+    <w:lvl w:ilvl="8" w:tplc="0409001B" w:tentative="1">
+      <w:start w:val="1"/>
+      <w:numFmt w:val="lowerRoman"/>
+      <w:lvlText w:val="%9."/>
+      <w:lvlJc w:val="right"/>
+      <w:pPr>
+        <w:ind w:left="6480" w:hanging="180"/>
+      </w:pPr>
+    </w:lvl>
+  </w:abstractNum>
+  <w:abstractNum w:abstractNumId="5">
     <w:nsid w:val="79452173"/>
     <w:multiLevelType w:val="hybridMultilevel"/>
     <w:tmpl w:val="0492C384"/>
@@ -2766,16 +2771,19 @@
     <w:abstractNumId w:val="2"/>
   </w:num>
   <w:num w:numId="4">
-    <w:abstractNumId w:val="4"/>
+    <w:abstractNumId w:val="5"/>
   </w:num>
   <w:num w:numId="5">
     <w:abstractNumId w:val="1"/>
+  </w:num>
+  <w:num w:numId="6">
+    <w:abstractNumId w:val="4"/>
   </w:num>
 </w:numbering>
 </file>
 
 <file path=word/styles.xml><?xml version="1.0" encoding="utf-8"?>
-<w:styles xmlns:mc="http://schemas.openxmlformats.org/markup-compatibility/2006" xmlns:r="http://schemas.openxmlformats.org/officeDocument/2006/relationships" xmlns:w="http://schemas.openxmlformats.org/wordprocessingml/2006/main" xmlns:w14="http://schemas.microsoft.com/office/word/2010/wordml" mc:Ignorable="w14">
+<w:styles xmlns:r="http://schemas.openxmlformats.org/officeDocument/2006/relationships" xmlns:w="http://schemas.openxmlformats.org/wordprocessingml/2006/main">
   <w:docDefaults>
     <w:rPrDefault>
       <w:rPr>
@@ -2946,6 +2954,7 @@
     <w:uiPriority w:val="99"/>
     <w:semiHidden/>
     <w:unhideWhenUsed/>
+    <w:qFormat/>
     <w:tblPr>
       <w:tblInd w:w="0" w:type="dxa"/>
       <w:tblCellMar>
@@ -3556,7 +3565,7 @@
 </file>
 
 <file path=customXml/itemProps1.xml><?xml version="1.0" encoding="utf-8"?>
-<ds:datastoreItem xmlns:ds="http://schemas.openxmlformats.org/officeDocument/2006/customXml" ds:itemID="{731EEAFD-6873-45BC-8580-1B2068B24A92}">
+<ds:datastoreItem xmlns:ds="http://schemas.openxmlformats.org/officeDocument/2006/customXml" ds:itemID="{48A98B6D-F1EC-4D8F-98E2-B8221645B2D0}">
   <ds:schemaRefs>
     <ds:schemaRef ds:uri="http://schemas.openxmlformats.org/officeDocument/2006/bibliography"/>
   </ds:schemaRefs>

</xml_diff>

<commit_message>
Separated into functional and interface requirements.
</commit_message>
<xml_diff>
--- a/Project1/Project1/Documents/system_requirements.docx
+++ b/Project1/Project1/Documents/system_requirements.docx
@@ -1,6 +1,6 @@
 
 <file path=word/document.xml><?xml version="1.0" encoding="utf-8"?>
-<w:document xmlns:ve="http://schemas.openxmlformats.org/markup-compatibility/2006" xmlns:o="urn:schemas-microsoft-com:office:office" xmlns:r="http://schemas.openxmlformats.org/officeDocument/2006/relationships" xmlns:m="http://schemas.openxmlformats.org/officeDocument/2006/math" xmlns:v="urn:schemas-microsoft-com:vml" xmlns:wp="http://schemas.openxmlformats.org/drawingml/2006/wordprocessingDrawing" xmlns:w10="urn:schemas-microsoft-com:office:word" xmlns:w="http://schemas.openxmlformats.org/wordprocessingml/2006/main" xmlns:wne="http://schemas.microsoft.com/office/word/2006/wordml">
+<w:document xmlns:wpc="http://schemas.microsoft.com/office/word/2010/wordprocessingCanvas" xmlns:mc="http://schemas.openxmlformats.org/markup-compatibility/2006" xmlns:o="urn:schemas-microsoft-com:office:office" xmlns:r="http://schemas.openxmlformats.org/officeDocument/2006/relationships" xmlns:m="http://schemas.openxmlformats.org/officeDocument/2006/math" xmlns:v="urn:schemas-microsoft-com:vml" xmlns:wp14="http://schemas.microsoft.com/office/word/2010/wordprocessingDrawing" xmlns:wp="http://schemas.openxmlformats.org/drawingml/2006/wordprocessingDrawing" xmlns:w10="urn:schemas-microsoft-com:office:word" xmlns:w="http://schemas.openxmlformats.org/wordprocessingml/2006/main" xmlns:w14="http://schemas.microsoft.com/office/word/2010/wordml" xmlns:wpg="http://schemas.microsoft.com/office/word/2010/wordprocessingGroup" xmlns:wpi="http://schemas.microsoft.com/office/word/2010/wordprocessingInk" xmlns:wne="http://schemas.microsoft.com/office/word/2006/wordml" xmlns:wps="http://schemas.microsoft.com/office/word/2010/wordprocessingShape" mc:Ignorable="w14 wp14">
   <w:body>
     <w:p>
       <w:pPr>
@@ -951,384 +951,10 @@
     </w:p>
     <w:p>
       <w:pPr>
-        <w:numPr>
-          <w:ilvl w:val="0"/>
-          <w:numId w:val="1"/>
-        </w:numPr>
-        <w:autoSpaceDE w:val="0"/>
-        <w:autoSpaceDN w:val="0"/>
-        <w:adjustRightInd w:val="0"/>
-        <w:spacing w:after="0" w:line="240" w:lineRule="auto"/>
-        <w:ind w:left="720" w:hanging="360"/>
-        <w:jc w:val="both"/>
-        <w:rPr>
-          <w:rFonts w:cstheme="minorHAnsi"/>
-          <w:sz w:val="20"/>
-          <w:szCs w:val="20"/>
-        </w:rPr>
-      </w:pPr>
-      <w:r>
-        <w:rPr>
-          <w:rFonts w:cstheme="minorHAnsi"/>
-          <w:sz w:val="20"/>
-          <w:szCs w:val="20"/>
-        </w:rPr>
-        <w:t xml:space="preserve">The </w:t>
-      </w:r>
-      <w:r>
-        <w:rPr>
-          <w:rFonts w:cstheme="minorHAnsi"/>
-          <w:sz w:val="20"/>
-          <w:szCs w:val="20"/>
-        </w:rPr>
-        <w:t>program</w:t>
-      </w:r>
-      <w:r>
-        <w:rPr>
-          <w:rFonts w:cstheme="minorHAnsi"/>
-          <w:sz w:val="20"/>
-          <w:szCs w:val="20"/>
-        </w:rPr>
-        <w:t xml:space="preserve"> must run on Windows XP, Vista, and 7 Operating </w:t>
-      </w:r>
-      <w:r>
-        <w:rPr>
-          <w:rFonts w:cstheme="minorHAnsi"/>
-          <w:sz w:val="20"/>
-          <w:szCs w:val="20"/>
-        </w:rPr>
-        <w:t>Program</w:t>
-      </w:r>
-      <w:r>
-        <w:rPr>
-          <w:rFonts w:cstheme="minorHAnsi"/>
-          <w:sz w:val="20"/>
-          <w:szCs w:val="20"/>
-        </w:rPr>
-        <w:t>s.</w:t>
-      </w:r>
-    </w:p>
-    <w:p>
-      <w:pPr>
-        <w:numPr>
-          <w:ilvl w:val="0"/>
-          <w:numId w:val="1"/>
-        </w:numPr>
-        <w:autoSpaceDE w:val="0"/>
-        <w:autoSpaceDN w:val="0"/>
-        <w:adjustRightInd w:val="0"/>
-        <w:spacing w:after="0" w:line="240" w:lineRule="auto"/>
-        <w:ind w:left="720" w:hanging="360"/>
-        <w:jc w:val="both"/>
-        <w:rPr>
-          <w:rFonts w:cstheme="minorHAnsi"/>
-          <w:sz w:val="20"/>
-          <w:szCs w:val="20"/>
-        </w:rPr>
-      </w:pPr>
-      <w:r>
-        <w:rPr>
-          <w:rFonts w:cstheme="minorHAnsi"/>
-          <w:sz w:val="20"/>
-          <w:szCs w:val="20"/>
-        </w:rPr>
-        <w:t xml:space="preserve">The </w:t>
-      </w:r>
-      <w:r>
-        <w:rPr>
-          <w:rFonts w:cstheme="minorHAnsi"/>
-          <w:sz w:val="20"/>
-          <w:szCs w:val="20"/>
-        </w:rPr>
-        <w:t>program</w:t>
-      </w:r>
-      <w:r>
-        <w:rPr>
-          <w:rFonts w:cstheme="minorHAnsi"/>
-          <w:sz w:val="20"/>
-          <w:szCs w:val="20"/>
-        </w:rPr>
-        <w:t xml:space="preserve"> must import and export </w:t>
-      </w:r>
-      <w:r>
-        <w:rPr>
-          <w:rFonts w:cstheme="minorHAnsi"/>
-          <w:sz w:val="20"/>
-          <w:szCs w:val="20"/>
-        </w:rPr>
-        <w:t xml:space="preserve">all </w:t>
-      </w:r>
-      <w:r>
-        <w:rPr>
-          <w:rFonts w:cstheme="minorHAnsi"/>
-          <w:sz w:val="20"/>
-          <w:szCs w:val="20"/>
-        </w:rPr>
-        <w:t xml:space="preserve">data in </w:t>
-      </w:r>
-      <w:r>
-        <w:rPr>
-          <w:rFonts w:cstheme="minorHAnsi"/>
-          <w:sz w:val="20"/>
-          <w:szCs w:val="20"/>
-        </w:rPr>
-        <w:t>CSV format for use with Microsoft Excel.</w:t>
-      </w:r>
-    </w:p>
-    <w:p>
-      <w:pPr>
-        <w:numPr>
-          <w:ilvl w:val="0"/>
-          <w:numId w:val="1"/>
-        </w:numPr>
-        <w:autoSpaceDE w:val="0"/>
-        <w:autoSpaceDN w:val="0"/>
-        <w:adjustRightInd w:val="0"/>
-        <w:spacing w:after="0" w:line="240" w:lineRule="auto"/>
-        <w:ind w:left="720" w:hanging="360"/>
-        <w:jc w:val="both"/>
-        <w:rPr>
-          <w:rFonts w:cstheme="minorHAnsi"/>
-          <w:sz w:val="20"/>
-          <w:szCs w:val="20"/>
-        </w:rPr>
-      </w:pPr>
-      <w:r>
-        <w:rPr>
-          <w:rFonts w:cstheme="minorHAnsi"/>
-          <w:sz w:val="20"/>
-          <w:szCs w:val="20"/>
-        </w:rPr>
-        <w:t xml:space="preserve">The </w:t>
-      </w:r>
-      <w:r>
-        <w:rPr>
-          <w:rFonts w:cstheme="minorHAnsi"/>
-          <w:sz w:val="20"/>
-          <w:szCs w:val="20"/>
-        </w:rPr>
-        <w:t>program</w:t>
-      </w:r>
-      <w:r>
-        <w:rPr>
-          <w:rFonts w:cstheme="minorHAnsi"/>
-          <w:sz w:val="20"/>
-          <w:szCs w:val="20"/>
-        </w:rPr>
-        <w:t xml:space="preserve"> must be able to support multiple grade</w:t>
-      </w:r>
-      <w:r>
-        <w:rPr>
-          <w:rFonts w:cstheme="minorHAnsi"/>
-          <w:sz w:val="20"/>
-          <w:szCs w:val="20"/>
-        </w:rPr>
-        <w:t xml:space="preserve"> </w:t>
-      </w:r>
-      <w:r>
-        <w:rPr>
-          <w:rFonts w:cstheme="minorHAnsi"/>
-          <w:sz w:val="20"/>
-          <w:szCs w:val="20"/>
-        </w:rPr>
-        <w:t>books</w:t>
-      </w:r>
-      <w:r>
-        <w:rPr>
-          <w:rFonts w:cstheme="minorHAnsi"/>
-          <w:sz w:val="20"/>
-          <w:szCs w:val="20"/>
-        </w:rPr>
-        <w:t>, each for a specific course</w:t>
-      </w:r>
-      <w:r>
-        <w:rPr>
-          <w:rFonts w:cstheme="minorHAnsi"/>
-          <w:sz w:val="20"/>
-          <w:szCs w:val="20"/>
-        </w:rPr>
-        <w:t>.</w:t>
-      </w:r>
-    </w:p>
-    <w:p>
-      <w:pPr>
-        <w:numPr>
-          <w:ilvl w:val="0"/>
-          <w:numId w:val="1"/>
-        </w:numPr>
-        <w:autoSpaceDE w:val="0"/>
-        <w:autoSpaceDN w:val="0"/>
-        <w:adjustRightInd w:val="0"/>
-        <w:spacing w:after="0" w:line="240" w:lineRule="auto"/>
-        <w:ind w:left="720" w:hanging="360"/>
-        <w:jc w:val="both"/>
-        <w:rPr>
-          <w:rFonts w:cstheme="minorHAnsi"/>
-          <w:sz w:val="20"/>
-          <w:szCs w:val="20"/>
-        </w:rPr>
-      </w:pPr>
-      <w:r>
-        <w:rPr>
-          <w:rFonts w:cstheme="minorHAnsi"/>
-          <w:sz w:val="20"/>
-          <w:szCs w:val="20"/>
-        </w:rPr>
-        <w:t xml:space="preserve">The </w:t>
-      </w:r>
-      <w:r>
-        <w:rPr>
-          <w:rFonts w:cstheme="minorHAnsi"/>
-          <w:sz w:val="20"/>
-          <w:szCs w:val="20"/>
-        </w:rPr>
-        <w:t>program</w:t>
-      </w:r>
-      <w:r>
-        <w:rPr>
-          <w:rFonts w:cstheme="minorHAnsi"/>
-          <w:sz w:val="20"/>
-          <w:szCs w:val="20"/>
-        </w:rPr>
-        <w:t xml:space="preserve"> must use a local con</w:t>
-      </w:r>
-      <w:r>
-        <w:rPr>
-          <w:rFonts w:cstheme="minorHAnsi"/>
-          <w:sz w:val="20"/>
-          <w:szCs w:val="20"/>
-        </w:rPr>
-        <w:t>figuration file for preferences, and the program must allow the user to specify the location of saved CSV files.</w:t>
-      </w:r>
-      <w:bookmarkStart w:id="0" w:name="_GoBack"/>
-      <w:bookmarkEnd w:id="0"/>
-    </w:p>
-    <w:p>
-      <w:pPr>
-        <w:numPr>
-          <w:ilvl w:val="0"/>
-          <w:numId w:val="1"/>
-        </w:numPr>
-        <w:autoSpaceDE w:val="0"/>
-        <w:autoSpaceDN w:val="0"/>
-        <w:adjustRightInd w:val="0"/>
-        <w:spacing w:after="0" w:line="240" w:lineRule="auto"/>
-        <w:ind w:left="720" w:hanging="360"/>
-        <w:jc w:val="both"/>
-        <w:rPr>
-          <w:rFonts w:cstheme="minorHAnsi"/>
-          <w:sz w:val="20"/>
-          <w:szCs w:val="20"/>
-        </w:rPr>
-      </w:pPr>
-      <w:r>
-        <w:rPr>
-          <w:rFonts w:cstheme="minorHAnsi"/>
-          <w:sz w:val="20"/>
-          <w:szCs w:val="20"/>
-        </w:rPr>
-        <w:t>The program must be able to email students regarding new assignments and individual student scores.</w:t>
-      </w:r>
-    </w:p>
-    <w:p>
-      <w:pPr>
-        <w:numPr>
-          <w:ilvl w:val="0"/>
-          <w:numId w:val="1"/>
-        </w:numPr>
-        <w:autoSpaceDE w:val="0"/>
-        <w:autoSpaceDN w:val="0"/>
-        <w:adjustRightInd w:val="0"/>
-        <w:spacing w:after="0" w:line="240" w:lineRule="auto"/>
-        <w:ind w:left="720" w:hanging="360"/>
-        <w:jc w:val="both"/>
-        <w:rPr>
-          <w:rFonts w:cstheme="minorHAnsi"/>
-          <w:sz w:val="20"/>
-          <w:szCs w:val="20"/>
-        </w:rPr>
-      </w:pPr>
-      <w:r>
-        <w:rPr>
-          <w:rFonts w:cstheme="minorHAnsi"/>
-          <w:sz w:val="20"/>
-          <w:szCs w:val="20"/>
-        </w:rPr>
-        <w:t>For privacy reasons, the program must give the user the option to select which columns to view or export, i.e. omit student ID or other notes about the students.</w:t>
-      </w:r>
-    </w:p>
-    <w:p>
-      <w:pPr>
-        <w:autoSpaceDE w:val="0"/>
-        <w:autoSpaceDN w:val="0"/>
-        <w:adjustRightInd w:val="0"/>
-        <w:spacing w:after="0" w:line="240" w:lineRule="auto"/>
-        <w:jc w:val="both"/>
-        <w:rPr>
-          <w:rFonts w:cstheme="minorHAnsi"/>
-          <w:sz w:val="20"/>
-          <w:szCs w:val="20"/>
-        </w:rPr>
-      </w:pPr>
-    </w:p>
-    <w:p>
-      <w:pPr>
-        <w:autoSpaceDE w:val="0"/>
-        <w:autoSpaceDN w:val="0"/>
-        <w:adjustRightInd w:val="0"/>
-        <w:spacing w:after="0" w:line="240" w:lineRule="auto"/>
-        <w:jc w:val="both"/>
-        <w:rPr>
-          <w:rFonts w:cstheme="minorHAnsi"/>
-          <w:sz w:val="20"/>
-          <w:szCs w:val="20"/>
-        </w:rPr>
-      </w:pPr>
-      <w:r>
-        <w:rPr>
-          <w:rFonts w:cstheme="minorHAnsi"/>
-          <w:sz w:val="20"/>
-          <w:szCs w:val="20"/>
-        </w:rPr>
-        <w:t>Section II: Grade</w:t>
-      </w:r>
-      <w:r>
-        <w:rPr>
-          <w:rFonts w:cstheme="minorHAnsi"/>
-          <w:sz w:val="20"/>
-          <w:szCs w:val="20"/>
-        </w:rPr>
-        <w:t xml:space="preserve"> </w:t>
-      </w:r>
-      <w:r>
-        <w:rPr>
-          <w:rFonts w:cstheme="minorHAnsi"/>
-          <w:sz w:val="20"/>
-          <w:szCs w:val="20"/>
-        </w:rPr>
-        <w:t>Book Requirements</w:t>
-      </w:r>
-    </w:p>
-    <w:p>
-      <w:pPr>
-        <w:autoSpaceDE w:val="0"/>
-        <w:autoSpaceDN w:val="0"/>
-        <w:adjustRightInd w:val="0"/>
-        <w:spacing w:after="0" w:line="240" w:lineRule="auto"/>
-        <w:jc w:val="both"/>
-        <w:rPr>
-          <w:rFonts w:cstheme="minorHAnsi"/>
-          <w:sz w:val="20"/>
-          <w:szCs w:val="20"/>
-        </w:rPr>
-      </w:pPr>
-    </w:p>
-    <w:p>
-      <w:pPr>
         <w:pStyle w:val="ListParagraph"/>
         <w:numPr>
           <w:ilvl w:val="0"/>
-          <w:numId w:val="5"/>
+          <w:numId w:val="15"/>
         </w:numPr>
         <w:autoSpaceDE w:val="0"/>
         <w:autoSpaceDN w:val="0"/>
@@ -1347,15 +973,31 @@
           <w:sz w:val="20"/>
           <w:szCs w:val="20"/>
         </w:rPr>
-        <w:t xml:space="preserve">A grade book must have the instructor’s name as a required field. </w:t>
-      </w:r>
+        <w:t>General</w:t>
+      </w:r>
+    </w:p>
+    <w:p>
+      <w:pPr>
+        <w:pStyle w:val="ListParagraph"/>
+        <w:autoSpaceDE w:val="0"/>
+        <w:autoSpaceDN w:val="0"/>
+        <w:adjustRightInd w:val="0"/>
+        <w:spacing w:after="0" w:line="240" w:lineRule="auto"/>
+        <w:ind w:left="1080"/>
+        <w:jc w:val="both"/>
+        <w:rPr>
+          <w:rFonts w:cstheme="minorHAnsi"/>
+          <w:sz w:val="20"/>
+          <w:szCs w:val="20"/>
+        </w:rPr>
+      </w:pPr>
     </w:p>
     <w:p>
       <w:pPr>
         <w:pStyle w:val="ListParagraph"/>
         <w:numPr>
           <w:ilvl w:val="0"/>
-          <w:numId w:val="5"/>
+          <w:numId w:val="16"/>
         </w:numPr>
         <w:autoSpaceDE w:val="0"/>
         <w:autoSpaceDN w:val="0"/>
@@ -1374,15 +1016,47 @@
           <w:sz w:val="20"/>
           <w:szCs w:val="20"/>
         </w:rPr>
-        <w:t>A grade book must have a course</w:t>
-      </w:r>
-      <w:r>
-        <w:rPr>
-          <w:rFonts w:cstheme="minorHAnsi"/>
-          <w:sz w:val="20"/>
-          <w:szCs w:val="20"/>
-        </w:rPr>
-        <w:t xml:space="preserve"> ID as a required field, i.e. "CS 3300".</w:t>
+        <w:t xml:space="preserve">The </w:t>
+      </w:r>
+      <w:r>
+        <w:rPr>
+          <w:rFonts w:cstheme="minorHAnsi"/>
+          <w:sz w:val="20"/>
+          <w:szCs w:val="20"/>
+        </w:rPr>
+        <w:t>program</w:t>
+      </w:r>
+      <w:r>
+        <w:rPr>
+          <w:rFonts w:cstheme="minorHAnsi"/>
+          <w:sz w:val="20"/>
+          <w:szCs w:val="20"/>
+        </w:rPr>
+        <w:t xml:space="preserve"> must run on Windows XP, Vista, and 7 Operating </w:t>
+      </w:r>
+      <w:r>
+        <w:rPr>
+          <w:rFonts w:cstheme="minorHAnsi"/>
+          <w:sz w:val="20"/>
+          <w:szCs w:val="20"/>
+        </w:rPr>
+        <w:t>Program</w:t>
+      </w:r>
+      <w:r>
+        <w:rPr>
+          <w:rFonts w:cstheme="minorHAnsi"/>
+          <w:sz w:val="20"/>
+          <w:szCs w:val="20"/>
+        </w:rPr>
+        <w:t>s</w:t>
+      </w:r>
+      <w:r>
+        <w:rPr>
+          <w:rFonts w:cstheme="minorHAnsi"/>
+          <w:sz w:val="20"/>
+          <w:szCs w:val="20"/>
+        </w:rPr>
+        <w:t>.</w:t>
       </w:r>
     </w:p>
     <w:p>
@@ -1390,7 +1064,7 @@
         <w:pStyle w:val="ListParagraph"/>
         <w:numPr>
           <w:ilvl w:val="0"/>
-          <w:numId w:val="5"/>
+          <w:numId w:val="16"/>
         </w:numPr>
         <w:autoSpaceDE w:val="0"/>
         <w:autoSpaceDN w:val="0"/>
@@ -1409,55 +1083,47 @@
           <w:sz w:val="20"/>
           <w:szCs w:val="20"/>
         </w:rPr>
-        <w:t xml:space="preserve">A grade book </w:t>
-      </w:r>
-      <w:r>
-        <w:rPr>
-          <w:rFonts w:cstheme="minorHAnsi"/>
-          <w:sz w:val="20"/>
-          <w:szCs w:val="20"/>
-        </w:rPr>
-        <w:t xml:space="preserve">must </w:t>
-      </w:r>
-      <w:r>
-        <w:rPr>
-          <w:rFonts w:cstheme="minorHAnsi"/>
-          <w:sz w:val="20"/>
-          <w:szCs w:val="20"/>
-        </w:rPr>
-        <w:t>contain a list of</w:t>
-      </w:r>
-      <w:r>
-        <w:rPr>
-          <w:rFonts w:cstheme="minorHAnsi"/>
-          <w:sz w:val="20"/>
-          <w:szCs w:val="20"/>
-        </w:rPr>
-        <w:t xml:space="preserve"> all the students </w:t>
-      </w:r>
-      <w:r>
-        <w:rPr>
-          <w:rFonts w:cstheme="minorHAnsi"/>
-          <w:sz w:val="20"/>
-          <w:szCs w:val="20"/>
-        </w:rPr>
-        <w:t xml:space="preserve">enrolled in the </w:t>
-      </w:r>
-      <w:r>
-        <w:rPr>
-          <w:rFonts w:cstheme="minorHAnsi"/>
-          <w:sz w:val="20"/>
-          <w:szCs w:val="20"/>
-        </w:rPr>
-        <w:t>course</w:t>
-      </w:r>
-      <w:r>
-        <w:rPr>
-          <w:rFonts w:cstheme="minorHAnsi"/>
-          <w:sz w:val="20"/>
-          <w:szCs w:val="20"/>
-        </w:rPr>
-        <w:t xml:space="preserve"> in a single column</w:t>
+        <w:t xml:space="preserve">The </w:t>
+      </w:r>
+      <w:r>
+        <w:rPr>
+          <w:rFonts w:cstheme="minorHAnsi"/>
+          <w:sz w:val="20"/>
+          <w:szCs w:val="20"/>
+        </w:rPr>
+        <w:t>program</w:t>
+      </w:r>
+      <w:r>
+        <w:rPr>
+          <w:rFonts w:cstheme="minorHAnsi"/>
+          <w:sz w:val="20"/>
+          <w:szCs w:val="20"/>
+        </w:rPr>
+        <w:t xml:space="preserve"> must import and export </w:t>
+      </w:r>
+      <w:r>
+        <w:rPr>
+          <w:rFonts w:cstheme="minorHAnsi"/>
+          <w:sz w:val="20"/>
+          <w:szCs w:val="20"/>
+        </w:rPr>
+        <w:t xml:space="preserve">all </w:t>
+      </w:r>
+      <w:r>
+        <w:rPr>
+          <w:rFonts w:cstheme="minorHAnsi"/>
+          <w:sz w:val="20"/>
+          <w:szCs w:val="20"/>
+        </w:rPr>
+        <w:t xml:space="preserve">data in </w:t>
+      </w:r>
+      <w:r>
+        <w:rPr>
+          <w:rFonts w:cstheme="minorHAnsi"/>
+          <w:sz w:val="20"/>
+          <w:szCs w:val="20"/>
+        </w:rPr>
+        <w:t>CSV format for use with Microsoft Excel</w:t>
       </w:r>
       <w:r>
         <w:rPr>
@@ -1473,7 +1139,7 @@
         <w:pStyle w:val="ListParagraph"/>
         <w:numPr>
           <w:ilvl w:val="0"/>
-          <w:numId w:val="5"/>
+          <w:numId w:val="16"/>
         </w:numPr>
         <w:autoSpaceDE w:val="0"/>
         <w:autoSpaceDN w:val="0"/>
@@ -1492,15 +1158,23 @@
           <w:sz w:val="20"/>
           <w:szCs w:val="20"/>
         </w:rPr>
-        <w:t xml:space="preserve">In case </w:t>
-      </w:r>
-      <w:r>
-        <w:rPr>
-          <w:rFonts w:cstheme="minorHAnsi"/>
-          <w:sz w:val="20"/>
-          <w:szCs w:val="20"/>
-        </w:rPr>
-        <w:t>a student</w:t>
+        <w:t xml:space="preserve">The </w:t>
+      </w:r>
+      <w:r>
+        <w:rPr>
+          <w:rFonts w:cstheme="minorHAnsi"/>
+          <w:sz w:val="20"/>
+          <w:szCs w:val="20"/>
+        </w:rPr>
+        <w:t>program</w:t>
+      </w:r>
+      <w:r>
+        <w:rPr>
+          <w:rFonts w:cstheme="minorHAnsi"/>
+          <w:sz w:val="20"/>
+          <w:szCs w:val="20"/>
+        </w:rPr>
+        <w:t xml:space="preserve"> must be able to support multiple grade</w:t>
       </w:r>
       <w:r>
         <w:rPr>
@@ -1516,63 +1190,23 @@
           <w:sz w:val="20"/>
           <w:szCs w:val="20"/>
         </w:rPr>
-        <w:t>has</w:t>
-      </w:r>
-      <w:r>
-        <w:rPr>
-          <w:rFonts w:cstheme="minorHAnsi"/>
-          <w:sz w:val="20"/>
-          <w:szCs w:val="20"/>
-        </w:rPr>
-        <w:t xml:space="preserve"> the same name</w:t>
-      </w:r>
-      <w:r>
-        <w:rPr>
-          <w:rFonts w:cstheme="minorHAnsi"/>
-          <w:sz w:val="20"/>
-          <w:szCs w:val="20"/>
-        </w:rPr>
-        <w:t xml:space="preserve"> as another student</w:t>
-      </w:r>
-      <w:r>
-        <w:rPr>
-          <w:rFonts w:cstheme="minorHAnsi"/>
-          <w:sz w:val="20"/>
-          <w:szCs w:val="20"/>
-        </w:rPr>
-        <w:t xml:space="preserve">, a grade book must also contain a column of each student’s ID that corresponds to the student in order to differentiate between the same names (however, the </w:t>
-      </w:r>
-      <w:r>
-        <w:rPr>
-          <w:rFonts w:cstheme="minorHAnsi"/>
-          <w:sz w:val="20"/>
-          <w:szCs w:val="20"/>
-        </w:rPr>
-        <w:t>user</w:t>
-      </w:r>
-      <w:r>
-        <w:rPr>
-          <w:rFonts w:cstheme="minorHAnsi"/>
-          <w:sz w:val="20"/>
-          <w:szCs w:val="20"/>
-        </w:rPr>
-        <w:t xml:space="preserve"> can choose to hide this column when </w:t>
-      </w:r>
-      <w:r>
-        <w:rPr>
-          <w:rFonts w:cstheme="minorHAnsi"/>
-          <w:sz w:val="20"/>
-          <w:szCs w:val="20"/>
-        </w:rPr>
-        <w:t xml:space="preserve">viewing </w:t>
-      </w:r>
-      <w:r>
-        <w:rPr>
-          <w:rFonts w:cstheme="minorHAnsi"/>
-          <w:sz w:val="20"/>
-          <w:szCs w:val="20"/>
-        </w:rPr>
-        <w:t>the grade book).</w:t>
+        <w:t>books</w:t>
+      </w:r>
+      <w:r>
+        <w:rPr>
+          <w:rFonts w:cstheme="minorHAnsi"/>
+          <w:sz w:val="20"/>
+          <w:szCs w:val="20"/>
+        </w:rPr>
+        <w:t>, each for a specific course</w:t>
+      </w:r>
+      <w:r>
+        <w:rPr>
+          <w:rFonts w:cstheme="minorHAnsi"/>
+          <w:sz w:val="20"/>
+          <w:szCs w:val="20"/>
+        </w:rPr>
+        <w:t>.</w:t>
       </w:r>
     </w:p>
     <w:p>
@@ -1580,7 +1214,7 @@
         <w:pStyle w:val="ListParagraph"/>
         <w:numPr>
           <w:ilvl w:val="0"/>
-          <w:numId w:val="5"/>
+          <w:numId w:val="16"/>
         </w:numPr>
         <w:autoSpaceDE w:val="0"/>
         <w:autoSpaceDN w:val="0"/>
@@ -1599,7 +1233,31 @@
           <w:sz w:val="20"/>
           <w:szCs w:val="20"/>
         </w:rPr>
-        <w:t>A grade book must contain a column for each assignment and exam</w:t>
+        <w:t xml:space="preserve">The </w:t>
+      </w:r>
+      <w:r>
+        <w:rPr>
+          <w:rFonts w:cstheme="minorHAnsi"/>
+          <w:sz w:val="20"/>
+          <w:szCs w:val="20"/>
+        </w:rPr>
+        <w:t>program</w:t>
+      </w:r>
+      <w:r>
+        <w:rPr>
+          <w:rFonts w:cstheme="minorHAnsi"/>
+          <w:sz w:val="20"/>
+          <w:szCs w:val="20"/>
+        </w:rPr>
+        <w:t xml:space="preserve"> must use a local con</w:t>
+      </w:r>
+      <w:r>
+        <w:rPr>
+          <w:rFonts w:cstheme="minorHAnsi"/>
+          <w:sz w:val="20"/>
+          <w:szCs w:val="20"/>
+        </w:rPr>
+        <w:t>figuration file for preferences, and the program must allow the user to specify the location of saved CSV files</w:t>
       </w:r>
       <w:r>
         <w:rPr>
@@ -1615,7 +1273,7 @@
         <w:pStyle w:val="ListParagraph"/>
         <w:numPr>
           <w:ilvl w:val="0"/>
-          <w:numId w:val="5"/>
+          <w:numId w:val="16"/>
         </w:numPr>
         <w:autoSpaceDE w:val="0"/>
         <w:autoSpaceDN w:val="0"/>
@@ -1634,7 +1292,15 @@
           <w:sz w:val="20"/>
           <w:szCs w:val="20"/>
         </w:rPr>
-        <w:t>A grade book must contain columns for the user created formulas, which can be used to calculate the intermediate and final grades.</w:t>
+        <w:t>The program must be able to email students regarding new assignments and individual student scores</w:t>
+      </w:r>
+      <w:r>
+        <w:rPr>
+          <w:rFonts w:cstheme="minorHAnsi"/>
+          <w:sz w:val="20"/>
+          <w:szCs w:val="20"/>
+        </w:rPr>
+        <w:t>.</w:t>
       </w:r>
     </w:p>
     <w:p>
@@ -1642,7 +1308,7 @@
         <w:pStyle w:val="ListParagraph"/>
         <w:numPr>
           <w:ilvl w:val="0"/>
-          <w:numId w:val="5"/>
+          <w:numId w:val="16"/>
         </w:numPr>
         <w:autoSpaceDE w:val="0"/>
         <w:autoSpaceDN w:val="0"/>
@@ -1661,39 +1327,103 @@
           <w:sz w:val="20"/>
           <w:szCs w:val="20"/>
         </w:rPr>
-        <w:t xml:space="preserve">A grade book must </w:t>
-      </w:r>
-      <w:r>
-        <w:rPr>
-          <w:rFonts w:cstheme="minorHAnsi"/>
-          <w:sz w:val="20"/>
-          <w:szCs w:val="20"/>
-        </w:rPr>
-        <w:t xml:space="preserve">be able to </w:t>
-      </w:r>
-      <w:r>
-        <w:rPr>
-          <w:rFonts w:cstheme="minorHAnsi"/>
-          <w:sz w:val="20"/>
-          <w:szCs w:val="20"/>
-        </w:rPr>
-        <w:t>support zero or more assignments.</w:t>
-      </w:r>
-      <w:r>
-        <w:rPr>
-          <w:rFonts w:cstheme="minorHAnsi"/>
-          <w:sz w:val="20"/>
-          <w:szCs w:val="20"/>
-        </w:rPr>
-        <w:t xml:space="preserve"> </w:t>
-      </w:r>
+        <w:t>For privacy reasons, the program must give the user the option to select which columns to view or export, i.e. omit student ID or other notes about the students</w:t>
+      </w:r>
+      <w:r>
+        <w:rPr>
+          <w:rFonts w:cstheme="minorHAnsi"/>
+          <w:sz w:val="20"/>
+          <w:szCs w:val="20"/>
+        </w:rPr>
+        <w:t>.</w:t>
+      </w:r>
+    </w:p>
+    <w:p>
+      <w:pPr>
+        <w:autoSpaceDE w:val="0"/>
+        <w:autoSpaceDN w:val="0"/>
+        <w:adjustRightInd w:val="0"/>
+        <w:spacing w:after="0" w:line="240" w:lineRule="auto"/>
+        <w:jc w:val="both"/>
+        <w:rPr>
+          <w:rFonts w:cstheme="minorHAnsi"/>
+          <w:sz w:val="20"/>
+          <w:szCs w:val="20"/>
+        </w:rPr>
+      </w:pPr>
+    </w:p>
+    <w:p>
+      <w:pPr>
+        <w:autoSpaceDE w:val="0"/>
+        <w:autoSpaceDN w:val="0"/>
+        <w:adjustRightInd w:val="0"/>
+        <w:spacing w:after="0" w:line="240" w:lineRule="auto"/>
+        <w:jc w:val="both"/>
+        <w:rPr>
+          <w:rFonts w:cstheme="minorHAnsi"/>
+          <w:sz w:val="20"/>
+          <w:szCs w:val="20"/>
+        </w:rPr>
+      </w:pPr>
+    </w:p>
+    <w:p>
+      <w:pPr>
+        <w:autoSpaceDE w:val="0"/>
+        <w:autoSpaceDN w:val="0"/>
+        <w:adjustRightInd w:val="0"/>
+        <w:spacing w:after="0" w:line="240" w:lineRule="auto"/>
+        <w:jc w:val="both"/>
+        <w:rPr>
+          <w:rFonts w:cstheme="minorHAnsi"/>
+          <w:sz w:val="20"/>
+          <w:szCs w:val="20"/>
+        </w:rPr>
+      </w:pPr>
+      <w:r>
+        <w:rPr>
+          <w:rFonts w:cstheme="minorHAnsi"/>
+          <w:sz w:val="20"/>
+          <w:szCs w:val="20"/>
+        </w:rPr>
+        <w:t>Section I</w:t>
+      </w:r>
+      <w:r>
+        <w:rPr>
+          <w:rFonts w:cstheme="minorHAnsi"/>
+          <w:sz w:val="20"/>
+          <w:szCs w:val="20"/>
+        </w:rPr>
+        <w:t>I</w:t>
+      </w:r>
+      <w:r>
+        <w:rPr>
+          <w:rFonts w:cstheme="minorHAnsi"/>
+          <w:sz w:val="20"/>
+          <w:szCs w:val="20"/>
+        </w:rPr>
+        <w:t>: Functional Requirements</w:t>
+      </w:r>
+    </w:p>
+    <w:p>
+      <w:pPr>
+        <w:autoSpaceDE w:val="0"/>
+        <w:autoSpaceDN w:val="0"/>
+        <w:adjustRightInd w:val="0"/>
+        <w:spacing w:after="0" w:line="240" w:lineRule="auto"/>
+        <w:jc w:val="both"/>
+        <w:rPr>
+          <w:rFonts w:cstheme="minorHAnsi"/>
+          <w:sz w:val="20"/>
+          <w:szCs w:val="20"/>
+        </w:rPr>
+      </w:pPr>
     </w:p>
     <w:p>
       <w:pPr>
         <w:pStyle w:val="ListParagraph"/>
         <w:numPr>
           <w:ilvl w:val="0"/>
-          <w:numId w:val="5"/>
+          <w:numId w:val="7"/>
         </w:numPr>
         <w:autoSpaceDE w:val="0"/>
         <w:autoSpaceDN w:val="0"/>
@@ -1712,15 +1442,31 @@
           <w:sz w:val="20"/>
           <w:szCs w:val="20"/>
         </w:rPr>
-        <w:t>A grade book must allow the ability to add/remove a student to/from the student list.</w:t>
-      </w:r>
+        <w:t>Grade Book Functional Requirements</w:t>
+      </w:r>
+    </w:p>
+    <w:p>
+      <w:pPr>
+        <w:pStyle w:val="ListParagraph"/>
+        <w:autoSpaceDE w:val="0"/>
+        <w:autoSpaceDN w:val="0"/>
+        <w:adjustRightInd w:val="0"/>
+        <w:spacing w:after="0" w:line="240" w:lineRule="auto"/>
+        <w:ind w:left="1080"/>
+        <w:jc w:val="both"/>
+        <w:rPr>
+          <w:rFonts w:cstheme="minorHAnsi"/>
+          <w:sz w:val="20"/>
+          <w:szCs w:val="20"/>
+        </w:rPr>
+      </w:pPr>
     </w:p>
     <w:p>
       <w:pPr>
         <w:pStyle w:val="ListParagraph"/>
         <w:numPr>
           <w:ilvl w:val="0"/>
-          <w:numId w:val="5"/>
+          <w:numId w:val="8"/>
         </w:numPr>
         <w:autoSpaceDE w:val="0"/>
         <w:autoSpaceDN w:val="0"/>
@@ -1739,73 +1485,15 @@
           <w:sz w:val="20"/>
           <w:szCs w:val="20"/>
         </w:rPr>
-        <w:t>A grade book must allow the ability to add/remove an assignment column</w:t>
-      </w:r>
-      <w:r>
-        <w:rPr>
-          <w:rFonts w:cstheme="minorHAnsi"/>
-          <w:sz w:val="20"/>
-          <w:szCs w:val="20"/>
-        </w:rPr>
-        <w:t xml:space="preserve"> or formula column.</w:t>
-      </w:r>
-    </w:p>
-    <w:p>
-      <w:pPr>
-        <w:autoSpaceDE w:val="0"/>
-        <w:autoSpaceDN w:val="0"/>
-        <w:adjustRightInd w:val="0"/>
-        <w:spacing w:after="0" w:line="240" w:lineRule="auto"/>
-        <w:jc w:val="both"/>
-        <w:rPr>
-          <w:rFonts w:cstheme="minorHAnsi"/>
-          <w:sz w:val="20"/>
-          <w:szCs w:val="20"/>
-        </w:rPr>
-      </w:pPr>
-    </w:p>
-    <w:p>
-      <w:pPr>
-        <w:autoSpaceDE w:val="0"/>
-        <w:autoSpaceDN w:val="0"/>
-        <w:adjustRightInd w:val="0"/>
-        <w:spacing w:after="0" w:line="240" w:lineRule="auto"/>
-        <w:jc w:val="both"/>
-        <w:rPr>
-          <w:rFonts w:cstheme="minorHAnsi"/>
-          <w:sz w:val="20"/>
-          <w:szCs w:val="20"/>
-        </w:rPr>
-      </w:pPr>
-      <w:r>
-        <w:rPr>
-          <w:rFonts w:cstheme="minorHAnsi"/>
-          <w:sz w:val="20"/>
-          <w:szCs w:val="20"/>
-        </w:rPr>
-        <w:t>Section III: Assignment Requirements</w:t>
-      </w:r>
-    </w:p>
-    <w:p>
-      <w:pPr>
-        <w:autoSpaceDE w:val="0"/>
-        <w:autoSpaceDN w:val="0"/>
-        <w:adjustRightInd w:val="0"/>
-        <w:spacing w:after="0" w:line="240" w:lineRule="auto"/>
-        <w:jc w:val="both"/>
-        <w:rPr>
-          <w:rFonts w:cstheme="minorHAnsi"/>
-          <w:sz w:val="20"/>
-          <w:szCs w:val="20"/>
-        </w:rPr>
-      </w:pPr>
+        <w:t>A grade book must have the instructor’s name as a required field.</w:t>
+      </w:r>
     </w:p>
     <w:p>
       <w:pPr>
         <w:pStyle w:val="ListParagraph"/>
         <w:numPr>
           <w:ilvl w:val="0"/>
-          <w:numId w:val="4"/>
+          <w:numId w:val="8"/>
         </w:numPr>
         <w:autoSpaceDE w:val="0"/>
         <w:autoSpaceDN w:val="0"/>
@@ -1824,39 +1512,7 @@
           <w:sz w:val="20"/>
           <w:szCs w:val="20"/>
         </w:rPr>
-        <w:t>An</w:t>
-      </w:r>
-      <w:r>
-        <w:rPr>
-          <w:rFonts w:cstheme="minorHAnsi"/>
-          <w:sz w:val="20"/>
-          <w:szCs w:val="20"/>
-        </w:rPr>
-        <w:t xml:space="preserve"> assignment must have an ID, </w:t>
-      </w:r>
-      <w:r>
-        <w:rPr>
-          <w:rFonts w:cstheme="minorHAnsi"/>
-          <w:sz w:val="20"/>
-          <w:szCs w:val="20"/>
-        </w:rPr>
-        <w:t>title</w:t>
-      </w:r>
-      <w:r>
-        <w:rPr>
-          <w:rFonts w:cstheme="minorHAnsi"/>
-          <w:sz w:val="20"/>
-          <w:szCs w:val="20"/>
-        </w:rPr>
-        <w:t>, and points available</w:t>
-      </w:r>
-      <w:r>
-        <w:rPr>
-          <w:rFonts w:cstheme="minorHAnsi"/>
-          <w:sz w:val="20"/>
-          <w:szCs w:val="20"/>
-        </w:rPr>
-        <w:t xml:space="preserve"> as required fields.</w:t>
+        <w:t>A grade book must have a course ID as a required field, i.e. "CS 3300".</w:t>
       </w:r>
     </w:p>
     <w:p>
@@ -1864,7 +1520,7 @@
         <w:pStyle w:val="ListParagraph"/>
         <w:numPr>
           <w:ilvl w:val="0"/>
-          <w:numId w:val="4"/>
+          <w:numId w:val="8"/>
         </w:numPr>
         <w:autoSpaceDE w:val="0"/>
         <w:autoSpaceDN w:val="0"/>
@@ -1883,7 +1539,7 @@
           <w:sz w:val="20"/>
           <w:szCs w:val="20"/>
         </w:rPr>
-        <w:t>An assignment may have a description, type, and due date as optional fields.</w:t>
+        <w:t>A grade book must be able to support zero or more assignments.</w:t>
       </w:r>
     </w:p>
     <w:p>
@@ -1891,7 +1547,7 @@
         <w:pStyle w:val="ListParagraph"/>
         <w:numPr>
           <w:ilvl w:val="0"/>
-          <w:numId w:val="4"/>
+          <w:numId w:val="8"/>
         </w:numPr>
         <w:autoSpaceDE w:val="0"/>
         <w:autoSpaceDN w:val="0"/>
@@ -1910,65 +1566,23 @@
           <w:sz w:val="20"/>
           <w:szCs w:val="20"/>
         </w:rPr>
-        <w:t>An assignment must be editable, i.e. the title or point value can be changed manually.</w:t>
-      </w:r>
-    </w:p>
-    <w:p>
-      <w:pPr>
-        <w:autoSpaceDE w:val="0"/>
-        <w:autoSpaceDN w:val="0"/>
-        <w:adjustRightInd w:val="0"/>
-        <w:spacing w:after="0" w:line="240" w:lineRule="auto"/>
-        <w:jc w:val="both"/>
-        <w:rPr>
-          <w:rFonts w:cstheme="minorHAnsi"/>
-          <w:sz w:val="20"/>
-          <w:szCs w:val="20"/>
-        </w:rPr>
-      </w:pPr>
-    </w:p>
-    <w:p>
-      <w:pPr>
-        <w:autoSpaceDE w:val="0"/>
-        <w:autoSpaceDN w:val="0"/>
-        <w:adjustRightInd w:val="0"/>
-        <w:spacing w:after="0" w:line="240" w:lineRule="auto"/>
-        <w:jc w:val="both"/>
-        <w:rPr>
-          <w:rFonts w:cstheme="minorHAnsi"/>
-          <w:sz w:val="20"/>
-          <w:szCs w:val="20"/>
-        </w:rPr>
-      </w:pPr>
-      <w:r>
-        <w:rPr>
-          <w:rFonts w:cstheme="minorHAnsi"/>
-          <w:sz w:val="20"/>
-          <w:szCs w:val="20"/>
-        </w:rPr>
-        <w:t>Section IV: Student Requirements</w:t>
-      </w:r>
-    </w:p>
-    <w:p>
-      <w:pPr>
-        <w:autoSpaceDE w:val="0"/>
-        <w:autoSpaceDN w:val="0"/>
-        <w:adjustRightInd w:val="0"/>
-        <w:spacing w:after="0" w:line="240" w:lineRule="auto"/>
-        <w:jc w:val="both"/>
-        <w:rPr>
-          <w:rFonts w:cstheme="minorHAnsi"/>
-          <w:sz w:val="20"/>
-          <w:szCs w:val="20"/>
-        </w:rPr>
-      </w:pPr>
+        <w:t>A grade book must allow the ability to add/remove a student to/from the student list</w:t>
+      </w:r>
+      <w:r>
+        <w:rPr>
+          <w:rFonts w:cstheme="minorHAnsi"/>
+          <w:sz w:val="20"/>
+          <w:szCs w:val="20"/>
+        </w:rPr>
+        <w:t>.</w:t>
+      </w:r>
     </w:p>
     <w:p>
       <w:pPr>
         <w:pStyle w:val="ListParagraph"/>
         <w:numPr>
           <w:ilvl w:val="0"/>
-          <w:numId w:val="2"/>
+          <w:numId w:val="8"/>
         </w:numPr>
         <w:autoSpaceDE w:val="0"/>
         <w:autoSpaceDN w:val="0"/>
@@ -1987,39 +1601,23 @@
           <w:sz w:val="20"/>
           <w:szCs w:val="20"/>
         </w:rPr>
-        <w:t>A</w:t>
-      </w:r>
-      <w:r>
-        <w:rPr>
-          <w:rFonts w:cstheme="minorHAnsi"/>
-          <w:sz w:val="20"/>
-          <w:szCs w:val="20"/>
-        </w:rPr>
-        <w:t xml:space="preserve"> student must have an ID, </w:t>
-      </w:r>
-      <w:r>
-        <w:rPr>
-          <w:rFonts w:cstheme="minorHAnsi"/>
-          <w:sz w:val="20"/>
-          <w:szCs w:val="20"/>
-        </w:rPr>
-        <w:t xml:space="preserve">email, </w:t>
-      </w:r>
-      <w:r>
-        <w:rPr>
-          <w:rFonts w:cstheme="minorHAnsi"/>
-          <w:sz w:val="20"/>
-          <w:szCs w:val="20"/>
-        </w:rPr>
-        <w:t>first and last name</w:t>
-      </w:r>
-      <w:r>
-        <w:rPr>
-          <w:rFonts w:cstheme="minorHAnsi"/>
-          <w:sz w:val="20"/>
-          <w:szCs w:val="20"/>
-        </w:rPr>
-        <w:t xml:space="preserve"> as required fields</w:t>
+        <w:t>In case a student has the same name as another student, a grade book must also contain a column of</w:t>
+      </w:r>
+      <w:r>
+        <w:rPr>
+          <w:rFonts w:cstheme="minorHAnsi"/>
+          <w:sz w:val="20"/>
+          <w:szCs w:val="20"/>
+        </w:rPr>
+        <w:t xml:space="preserve"> </w:t>
+      </w:r>
+      <w:r>
+        <w:rPr>
+          <w:rFonts w:cstheme="minorHAnsi"/>
+          <w:sz w:val="20"/>
+          <w:szCs w:val="20"/>
+        </w:rPr>
+        <w:t>each student’s ID that corresponds to the student in order to differentiate between the same names</w:t>
       </w:r>
       <w:r>
         <w:rPr>
@@ -2029,13 +1627,29 @@
         </w:rPr>
         <w:t>.</w:t>
       </w:r>
+    </w:p>
+    <w:p>
+      <w:pPr>
+        <w:pStyle w:val="ListParagraph"/>
+        <w:autoSpaceDE w:val="0"/>
+        <w:autoSpaceDN w:val="0"/>
+        <w:adjustRightInd w:val="0"/>
+        <w:spacing w:after="0" w:line="240" w:lineRule="auto"/>
+        <w:ind w:left="1080"/>
+        <w:jc w:val="both"/>
+        <w:rPr>
+          <w:rFonts w:cstheme="minorHAnsi"/>
+          <w:sz w:val="20"/>
+          <w:szCs w:val="20"/>
+        </w:rPr>
+      </w:pPr>
     </w:p>
     <w:p>
       <w:pPr>
         <w:pStyle w:val="ListParagraph"/>
         <w:numPr>
           <w:ilvl w:val="0"/>
-          <w:numId w:val="2"/>
+          <w:numId w:val="7"/>
         </w:numPr>
         <w:autoSpaceDE w:val="0"/>
         <w:autoSpaceDN w:val="0"/>
@@ -2054,15 +1668,31 @@
           <w:sz w:val="20"/>
           <w:szCs w:val="20"/>
         </w:rPr>
-        <w:t>A student may have a degree (undergraduate or graduate) and notes about the student as optional fields.</w:t>
-      </w:r>
+        <w:t>Assignment Functional Requirements</w:t>
+      </w:r>
+    </w:p>
+    <w:p>
+      <w:pPr>
+        <w:pStyle w:val="ListParagraph"/>
+        <w:autoSpaceDE w:val="0"/>
+        <w:autoSpaceDN w:val="0"/>
+        <w:adjustRightInd w:val="0"/>
+        <w:spacing w:after="0" w:line="240" w:lineRule="auto"/>
+        <w:ind w:left="1080"/>
+        <w:jc w:val="both"/>
+        <w:rPr>
+          <w:rFonts w:cstheme="minorHAnsi"/>
+          <w:sz w:val="20"/>
+          <w:szCs w:val="20"/>
+        </w:rPr>
+      </w:pPr>
     </w:p>
     <w:p>
       <w:pPr>
         <w:pStyle w:val="ListParagraph"/>
         <w:numPr>
           <w:ilvl w:val="0"/>
-          <w:numId w:val="2"/>
+          <w:numId w:val="12"/>
         </w:numPr>
         <w:autoSpaceDE w:val="0"/>
         <w:autoSpaceDN w:val="0"/>
@@ -2081,7 +1711,15 @@
           <w:sz w:val="20"/>
           <w:szCs w:val="20"/>
         </w:rPr>
-        <w:t>A student’s score will be maintained in a table of key and value pairs (assignment ID’s and points earned).</w:t>
+        <w:t>An assignment must have an ID, title, and points available as required fields</w:t>
+      </w:r>
+      <w:r>
+        <w:rPr>
+          <w:rFonts w:cstheme="minorHAnsi"/>
+          <w:sz w:val="20"/>
+          <w:szCs w:val="20"/>
+        </w:rPr>
+        <w:t>.</w:t>
       </w:r>
     </w:p>
     <w:p>
@@ -2089,7 +1727,7 @@
         <w:pStyle w:val="ListParagraph"/>
         <w:numPr>
           <w:ilvl w:val="0"/>
-          <w:numId w:val="2"/>
+          <w:numId w:val="12"/>
         </w:numPr>
         <w:autoSpaceDE w:val="0"/>
         <w:autoSpaceDN w:val="0"/>
@@ -2108,25 +1746,554 @@
           <w:sz w:val="20"/>
           <w:szCs w:val="20"/>
         </w:rPr>
-        <w:t xml:space="preserve">A student’s overall score will be represented by points earned divided by points available. </w:t>
-      </w:r>
-    </w:p>
-    <w:p>
-      <w:pPr>
-        <w:autoSpaceDE w:val="0"/>
-        <w:autoSpaceDN w:val="0"/>
-        <w:adjustRightInd w:val="0"/>
-        <w:spacing w:after="0" w:line="240" w:lineRule="auto"/>
-        <w:jc w:val="both"/>
-        <w:rPr>
-          <w:rFonts w:cstheme="minorHAnsi"/>
-          <w:sz w:val="20"/>
-          <w:szCs w:val="20"/>
-        </w:rPr>
-      </w:pPr>
+        <w:t>An assignment may have a description, type, and due date as optional fields</w:t>
+      </w:r>
+      <w:r>
+        <w:rPr>
+          <w:rFonts w:cstheme="minorHAnsi"/>
+          <w:sz w:val="20"/>
+          <w:szCs w:val="20"/>
+        </w:rPr>
+        <w:t>.</w:t>
+      </w:r>
+    </w:p>
+    <w:p>
+      <w:pPr>
+        <w:pStyle w:val="ListParagraph"/>
+        <w:numPr>
+          <w:ilvl w:val="0"/>
+          <w:numId w:val="12"/>
+        </w:numPr>
+        <w:autoSpaceDE w:val="0"/>
+        <w:autoSpaceDN w:val="0"/>
+        <w:adjustRightInd w:val="0"/>
+        <w:spacing w:after="0" w:line="240" w:lineRule="auto"/>
+        <w:jc w:val="both"/>
+        <w:rPr>
+          <w:rFonts w:cstheme="minorHAnsi"/>
+          <w:sz w:val="20"/>
+          <w:szCs w:val="20"/>
+        </w:rPr>
+      </w:pPr>
+      <w:r>
+        <w:rPr>
+          <w:rFonts w:cstheme="minorHAnsi"/>
+          <w:sz w:val="20"/>
+          <w:szCs w:val="20"/>
+        </w:rPr>
+        <w:t>An assignment must be editable, i.e. the title or point value can be changed manually</w:t>
+      </w:r>
+      <w:r>
+        <w:rPr>
+          <w:rFonts w:cstheme="minorHAnsi"/>
+          <w:sz w:val="20"/>
+          <w:szCs w:val="20"/>
+        </w:rPr>
+        <w:t>.</w:t>
+      </w:r>
+    </w:p>
+    <w:p>
+      <w:pPr>
+        <w:pStyle w:val="ListParagraph"/>
+        <w:autoSpaceDE w:val="0"/>
+        <w:autoSpaceDN w:val="0"/>
+        <w:adjustRightInd w:val="0"/>
+        <w:spacing w:after="0" w:line="240" w:lineRule="auto"/>
+        <w:ind w:left="1080"/>
+        <w:jc w:val="both"/>
+        <w:rPr>
+          <w:rFonts w:cstheme="minorHAnsi"/>
+          <w:sz w:val="20"/>
+          <w:szCs w:val="20"/>
+        </w:rPr>
+      </w:pPr>
+    </w:p>
+    <w:p>
+      <w:pPr>
+        <w:pStyle w:val="ListParagraph"/>
+        <w:numPr>
+          <w:ilvl w:val="0"/>
+          <w:numId w:val="7"/>
+        </w:numPr>
+        <w:autoSpaceDE w:val="0"/>
+        <w:autoSpaceDN w:val="0"/>
+        <w:adjustRightInd w:val="0"/>
+        <w:spacing w:after="0" w:line="240" w:lineRule="auto"/>
+        <w:jc w:val="both"/>
+        <w:rPr>
+          <w:rFonts w:cstheme="minorHAnsi"/>
+          <w:sz w:val="20"/>
+          <w:szCs w:val="20"/>
+        </w:rPr>
+      </w:pPr>
+      <w:r>
+        <w:rPr>
+          <w:rFonts w:cstheme="minorHAnsi"/>
+          <w:sz w:val="20"/>
+          <w:szCs w:val="20"/>
+        </w:rPr>
+        <w:t>Student Functional Requirements</w:t>
+      </w:r>
+    </w:p>
+    <w:p>
+      <w:pPr>
+        <w:autoSpaceDE w:val="0"/>
+        <w:autoSpaceDN w:val="0"/>
+        <w:adjustRightInd w:val="0"/>
+        <w:spacing w:after="0" w:line="240" w:lineRule="auto"/>
+        <w:jc w:val="both"/>
+        <w:rPr>
+          <w:rFonts w:cstheme="minorHAnsi"/>
+          <w:sz w:val="20"/>
+          <w:szCs w:val="20"/>
+        </w:rPr>
+      </w:pPr>
+    </w:p>
+    <w:p>
+      <w:pPr>
+        <w:pStyle w:val="ListParagraph"/>
+        <w:numPr>
+          <w:ilvl w:val="0"/>
+          <w:numId w:val="13"/>
+        </w:numPr>
+        <w:autoSpaceDE w:val="0"/>
+        <w:autoSpaceDN w:val="0"/>
+        <w:adjustRightInd w:val="0"/>
+        <w:spacing w:after="0" w:line="240" w:lineRule="auto"/>
+        <w:jc w:val="both"/>
+        <w:rPr>
+          <w:rFonts w:cstheme="minorHAnsi"/>
+          <w:sz w:val="20"/>
+          <w:szCs w:val="20"/>
+        </w:rPr>
+      </w:pPr>
+      <w:r>
+        <w:rPr>
+          <w:rFonts w:cstheme="minorHAnsi"/>
+          <w:sz w:val="20"/>
+          <w:szCs w:val="20"/>
+        </w:rPr>
+        <w:t>A</w:t>
+      </w:r>
+      <w:r>
+        <w:rPr>
+          <w:rFonts w:cstheme="minorHAnsi"/>
+          <w:sz w:val="20"/>
+          <w:szCs w:val="20"/>
+        </w:rPr>
+        <w:t xml:space="preserve"> student must have an ID, </w:t>
+      </w:r>
+      <w:r>
+        <w:rPr>
+          <w:rFonts w:cstheme="minorHAnsi"/>
+          <w:sz w:val="20"/>
+          <w:szCs w:val="20"/>
+        </w:rPr>
+        <w:t xml:space="preserve">email, </w:t>
+      </w:r>
+      <w:r>
+        <w:rPr>
+          <w:rFonts w:cstheme="minorHAnsi"/>
+          <w:sz w:val="20"/>
+          <w:szCs w:val="20"/>
+        </w:rPr>
+        <w:t>first and last name</w:t>
+      </w:r>
+      <w:r>
+        <w:rPr>
+          <w:rFonts w:cstheme="minorHAnsi"/>
+          <w:sz w:val="20"/>
+          <w:szCs w:val="20"/>
+        </w:rPr>
+        <w:t xml:space="preserve"> as required fields</w:t>
+      </w:r>
+      <w:r>
+        <w:rPr>
+          <w:rFonts w:cstheme="minorHAnsi"/>
+          <w:sz w:val="20"/>
+          <w:szCs w:val="20"/>
+        </w:rPr>
+        <w:t>.</w:t>
+      </w:r>
+    </w:p>
+    <w:p>
+      <w:pPr>
+        <w:pStyle w:val="ListParagraph"/>
+        <w:numPr>
+          <w:ilvl w:val="0"/>
+          <w:numId w:val="13"/>
+        </w:numPr>
+        <w:autoSpaceDE w:val="0"/>
+        <w:autoSpaceDN w:val="0"/>
+        <w:adjustRightInd w:val="0"/>
+        <w:spacing w:after="0" w:line="240" w:lineRule="auto"/>
+        <w:jc w:val="both"/>
+        <w:rPr>
+          <w:rFonts w:cstheme="minorHAnsi"/>
+          <w:sz w:val="20"/>
+          <w:szCs w:val="20"/>
+        </w:rPr>
+      </w:pPr>
+      <w:r>
+        <w:rPr>
+          <w:rFonts w:cstheme="minorHAnsi"/>
+          <w:sz w:val="20"/>
+          <w:szCs w:val="20"/>
+        </w:rPr>
+        <w:t>A student may have a degree (undergraduate or graduate) and notes about the student as optional fields</w:t>
+      </w:r>
+      <w:r>
+        <w:rPr>
+          <w:rFonts w:cstheme="minorHAnsi"/>
+          <w:sz w:val="20"/>
+          <w:szCs w:val="20"/>
+        </w:rPr>
+        <w:t>.</w:t>
+      </w:r>
+    </w:p>
+    <w:p>
+      <w:pPr>
+        <w:pStyle w:val="ListParagraph"/>
+        <w:numPr>
+          <w:ilvl w:val="0"/>
+          <w:numId w:val="13"/>
+        </w:numPr>
+        <w:autoSpaceDE w:val="0"/>
+        <w:autoSpaceDN w:val="0"/>
+        <w:adjustRightInd w:val="0"/>
+        <w:spacing w:after="0" w:line="240" w:lineRule="auto"/>
+        <w:jc w:val="both"/>
+        <w:rPr>
+          <w:rFonts w:cstheme="minorHAnsi"/>
+          <w:sz w:val="20"/>
+          <w:szCs w:val="20"/>
+        </w:rPr>
+      </w:pPr>
+      <w:r>
+        <w:rPr>
+          <w:rFonts w:cstheme="minorHAnsi"/>
+          <w:sz w:val="20"/>
+          <w:szCs w:val="20"/>
+        </w:rPr>
+        <w:t>A student’s score will be maintained in a table of key and value pairs (assignment ID’s and points earned).</w:t>
+      </w:r>
+    </w:p>
+    <w:p>
+      <w:pPr>
+        <w:pStyle w:val="ListParagraph"/>
+        <w:numPr>
+          <w:ilvl w:val="0"/>
+          <w:numId w:val="13"/>
+        </w:numPr>
+        <w:autoSpaceDE w:val="0"/>
+        <w:autoSpaceDN w:val="0"/>
+        <w:adjustRightInd w:val="0"/>
+        <w:spacing w:after="0" w:line="240" w:lineRule="auto"/>
+        <w:jc w:val="both"/>
+        <w:rPr>
+          <w:rFonts w:cstheme="minorHAnsi"/>
+          <w:sz w:val="20"/>
+          <w:szCs w:val="20"/>
+        </w:rPr>
+      </w:pPr>
+      <w:r>
+        <w:rPr>
+          <w:rFonts w:cstheme="minorHAnsi"/>
+          <w:sz w:val="20"/>
+          <w:szCs w:val="20"/>
+        </w:rPr>
+        <w:t>A student’s overall score will be represented by points earned divided by points available</w:t>
+      </w:r>
+      <w:r>
+        <w:rPr>
+          <w:rFonts w:cstheme="minorHAnsi"/>
+          <w:sz w:val="20"/>
+          <w:szCs w:val="20"/>
+        </w:rPr>
+        <w:t>.</w:t>
+      </w:r>
+    </w:p>
+    <w:p>
+      <w:pPr>
+        <w:autoSpaceDE w:val="0"/>
+        <w:autoSpaceDN w:val="0"/>
+        <w:adjustRightInd w:val="0"/>
+        <w:spacing w:after="0" w:line="240" w:lineRule="auto"/>
+        <w:jc w:val="both"/>
+        <w:rPr>
+          <w:rFonts w:cstheme="minorHAnsi"/>
+          <w:sz w:val="20"/>
+          <w:szCs w:val="20"/>
+        </w:rPr>
+      </w:pPr>
+    </w:p>
+    <w:p>
+      <w:pPr>
+        <w:autoSpaceDE w:val="0"/>
+        <w:autoSpaceDN w:val="0"/>
+        <w:adjustRightInd w:val="0"/>
+        <w:spacing w:after="0" w:line="240" w:lineRule="auto"/>
+        <w:jc w:val="both"/>
+        <w:rPr>
+          <w:rFonts w:cstheme="minorHAnsi"/>
+          <w:sz w:val="20"/>
+          <w:szCs w:val="20"/>
+        </w:rPr>
+      </w:pPr>
+      <w:r>
+        <w:rPr>
+          <w:rFonts w:cstheme="minorHAnsi"/>
+          <w:sz w:val="20"/>
+          <w:szCs w:val="20"/>
+        </w:rPr>
+        <w:t>Section II</w:t>
+      </w:r>
+      <w:r>
+        <w:rPr>
+          <w:rFonts w:cstheme="minorHAnsi"/>
+          <w:sz w:val="20"/>
+          <w:szCs w:val="20"/>
+        </w:rPr>
+        <w:t>I</w:t>
+      </w:r>
+      <w:r>
+        <w:rPr>
+          <w:rFonts w:cstheme="minorHAnsi"/>
+          <w:sz w:val="20"/>
+          <w:szCs w:val="20"/>
+        </w:rPr>
+        <w:t>: External Interface Requirements</w:t>
+      </w:r>
+    </w:p>
+    <w:p>
+      <w:pPr>
+        <w:autoSpaceDE w:val="0"/>
+        <w:autoSpaceDN w:val="0"/>
+        <w:adjustRightInd w:val="0"/>
+        <w:spacing w:after="0" w:line="240" w:lineRule="auto"/>
+        <w:jc w:val="both"/>
+        <w:rPr>
+          <w:rFonts w:cstheme="minorHAnsi"/>
+          <w:sz w:val="20"/>
+          <w:szCs w:val="20"/>
+        </w:rPr>
+      </w:pPr>
+    </w:p>
+    <w:p>
+      <w:pPr>
+        <w:pStyle w:val="ListParagraph"/>
+        <w:numPr>
+          <w:ilvl w:val="0"/>
+          <w:numId w:val="9"/>
+        </w:numPr>
+        <w:autoSpaceDE w:val="0"/>
+        <w:autoSpaceDN w:val="0"/>
+        <w:adjustRightInd w:val="0"/>
+        <w:spacing w:after="0" w:line="240" w:lineRule="auto"/>
+        <w:jc w:val="both"/>
+        <w:rPr>
+          <w:rFonts w:cstheme="minorHAnsi"/>
+          <w:sz w:val="20"/>
+          <w:szCs w:val="20"/>
+        </w:rPr>
+      </w:pPr>
+      <w:r>
+        <w:rPr>
+          <w:rFonts w:cstheme="minorHAnsi"/>
+          <w:sz w:val="20"/>
+          <w:szCs w:val="20"/>
+        </w:rPr>
+        <w:t>Grade Book External Interface Requirements</w:t>
+      </w:r>
+    </w:p>
+    <w:p>
+      <w:pPr>
+        <w:pStyle w:val="ListParagraph"/>
+        <w:autoSpaceDE w:val="0"/>
+        <w:autoSpaceDN w:val="0"/>
+        <w:adjustRightInd w:val="0"/>
+        <w:spacing w:after="0" w:line="240" w:lineRule="auto"/>
+        <w:ind w:left="1080"/>
+        <w:jc w:val="both"/>
+        <w:rPr>
+          <w:rFonts w:cstheme="minorHAnsi"/>
+          <w:sz w:val="20"/>
+          <w:szCs w:val="20"/>
+        </w:rPr>
+      </w:pPr>
+    </w:p>
+    <w:p>
+      <w:pPr>
+        <w:pStyle w:val="ListParagraph"/>
+        <w:numPr>
+          <w:ilvl w:val="0"/>
+          <w:numId w:val="10"/>
+        </w:numPr>
+        <w:autoSpaceDE w:val="0"/>
+        <w:autoSpaceDN w:val="0"/>
+        <w:adjustRightInd w:val="0"/>
+        <w:spacing w:after="0" w:line="240" w:lineRule="auto"/>
+        <w:jc w:val="both"/>
+        <w:rPr>
+          <w:rFonts w:cstheme="minorHAnsi"/>
+          <w:sz w:val="20"/>
+          <w:szCs w:val="20"/>
+        </w:rPr>
+      </w:pPr>
+      <w:r>
+        <w:rPr>
+          <w:rFonts w:cstheme="minorHAnsi"/>
+          <w:sz w:val="20"/>
+          <w:szCs w:val="20"/>
+        </w:rPr>
+        <w:t>A grade book must contain a list of all the students enrolled in the course in a single column</w:t>
+      </w:r>
+      <w:r>
+        <w:rPr>
+          <w:rFonts w:cstheme="minorHAnsi"/>
+          <w:sz w:val="20"/>
+          <w:szCs w:val="20"/>
+        </w:rPr>
+        <w:t>.</w:t>
+      </w:r>
+    </w:p>
+    <w:p>
+      <w:pPr>
+        <w:pStyle w:val="ListParagraph"/>
+        <w:numPr>
+          <w:ilvl w:val="0"/>
+          <w:numId w:val="10"/>
+        </w:numPr>
+        <w:autoSpaceDE w:val="0"/>
+        <w:autoSpaceDN w:val="0"/>
+        <w:adjustRightInd w:val="0"/>
+        <w:spacing w:after="0" w:line="240" w:lineRule="auto"/>
+        <w:jc w:val="both"/>
+        <w:rPr>
+          <w:rFonts w:cstheme="minorHAnsi"/>
+          <w:sz w:val="20"/>
+          <w:szCs w:val="20"/>
+        </w:rPr>
+      </w:pPr>
+      <w:r>
+        <w:rPr>
+          <w:rFonts w:cstheme="minorHAnsi"/>
+          <w:sz w:val="20"/>
+          <w:szCs w:val="20"/>
+        </w:rPr>
+        <w:t>A grade book must contain a column for each assignment and exam</w:t>
+      </w:r>
+    </w:p>
+    <w:p>
+      <w:pPr>
+        <w:pStyle w:val="ListParagraph"/>
+        <w:numPr>
+          <w:ilvl w:val="0"/>
+          <w:numId w:val="10"/>
+        </w:numPr>
+        <w:autoSpaceDE w:val="0"/>
+        <w:autoSpaceDN w:val="0"/>
+        <w:adjustRightInd w:val="0"/>
+        <w:spacing w:after="0" w:line="240" w:lineRule="auto"/>
+        <w:jc w:val="both"/>
+        <w:rPr>
+          <w:rFonts w:cstheme="minorHAnsi"/>
+          <w:sz w:val="20"/>
+          <w:szCs w:val="20"/>
+        </w:rPr>
+      </w:pPr>
+      <w:r>
+        <w:rPr>
+          <w:rFonts w:cstheme="minorHAnsi"/>
+          <w:sz w:val="20"/>
+          <w:szCs w:val="20"/>
+        </w:rPr>
+        <w:lastRenderedPageBreak/>
+        <w:t>A grade book must contain columns for the user created formulas, which can be used to calculate the intermediate and final grades</w:t>
+      </w:r>
+      <w:r>
+        <w:rPr>
+          <w:rFonts w:cstheme="minorHAnsi"/>
+          <w:sz w:val="20"/>
+          <w:szCs w:val="20"/>
+        </w:rPr>
+        <w:t>.</w:t>
+      </w:r>
+    </w:p>
+    <w:p>
+      <w:pPr>
+        <w:pStyle w:val="ListParagraph"/>
+        <w:numPr>
+          <w:ilvl w:val="0"/>
+          <w:numId w:val="10"/>
+        </w:numPr>
+        <w:autoSpaceDE w:val="0"/>
+        <w:autoSpaceDN w:val="0"/>
+        <w:adjustRightInd w:val="0"/>
+        <w:spacing w:after="0" w:line="240" w:lineRule="auto"/>
+        <w:jc w:val="both"/>
+        <w:rPr>
+          <w:rFonts w:cstheme="minorHAnsi"/>
+          <w:sz w:val="20"/>
+          <w:szCs w:val="20"/>
+        </w:rPr>
+      </w:pPr>
+      <w:r>
+        <w:rPr>
+          <w:rFonts w:cstheme="minorHAnsi"/>
+          <w:sz w:val="20"/>
+          <w:szCs w:val="20"/>
+        </w:rPr>
+        <w:t>A grade book must allow the ability to add/remove an assignment column or formula column.</w:t>
+      </w:r>
+    </w:p>
+    <w:p>
+      <w:pPr>
+        <w:pStyle w:val="ListParagraph"/>
+        <w:numPr>
+          <w:ilvl w:val="0"/>
+          <w:numId w:val="10"/>
+        </w:numPr>
+        <w:autoSpaceDE w:val="0"/>
+        <w:autoSpaceDN w:val="0"/>
+        <w:adjustRightInd w:val="0"/>
+        <w:spacing w:after="0" w:line="240" w:lineRule="auto"/>
+        <w:jc w:val="both"/>
+        <w:rPr>
+          <w:rFonts w:cstheme="minorHAnsi"/>
+          <w:sz w:val="20"/>
+          <w:szCs w:val="20"/>
+        </w:rPr>
+      </w:pPr>
+      <w:r>
+        <w:rPr>
+          <w:rFonts w:cstheme="minorHAnsi"/>
+          <w:sz w:val="20"/>
+          <w:szCs w:val="20"/>
+        </w:rPr>
+        <w:t xml:space="preserve">The user will </w:t>
+      </w:r>
+      <w:r>
+        <w:rPr>
+          <w:rFonts w:cstheme="minorHAnsi"/>
+          <w:sz w:val="20"/>
+          <w:szCs w:val="20"/>
+        </w:rPr>
+        <w:t xml:space="preserve">be able to omit the student ID </w:t>
+      </w:r>
+      <w:r>
+        <w:rPr>
+          <w:rFonts w:cstheme="minorHAnsi"/>
+          <w:sz w:val="20"/>
+          <w:szCs w:val="20"/>
+        </w:rPr>
+        <w:t>column from view.</w:t>
+      </w:r>
+      <w:bookmarkStart w:id="0" w:name="_GoBack"/>
+      <w:bookmarkEnd w:id="0"/>
     </w:p>
     <w:sectPr>
-      <w:headerReference w:type="default" r:id="rId8"/>
+      <w:headerReference w:type="default" r:id="rId9"/>
       <w:pgSz w:w="12240" w:h="15840"/>
       <w:pgMar w:top="1440" w:right="1440" w:bottom="1440" w:left="1440" w:header="720" w:footer="720" w:gutter="0"/>
       <w:cols w:space="720"/>
@@ -2138,7 +2305,7 @@
 </file>
 
 <file path=word/endnotes.xml><?xml version="1.0" encoding="utf-8"?>
-<w:endnotes xmlns:ve="http://schemas.openxmlformats.org/markup-compatibility/2006" xmlns:o="urn:schemas-microsoft-com:office:office" xmlns:r="http://schemas.openxmlformats.org/officeDocument/2006/relationships" xmlns:m="http://schemas.openxmlformats.org/officeDocument/2006/math" xmlns:v="urn:schemas-microsoft-com:vml" xmlns:wp="http://schemas.openxmlformats.org/drawingml/2006/wordprocessingDrawing" xmlns:w10="urn:schemas-microsoft-com:office:word" xmlns:w="http://schemas.openxmlformats.org/wordprocessingml/2006/main" xmlns:wne="http://schemas.microsoft.com/office/word/2006/wordml">
+<w:endnotes xmlns:wpc="http://schemas.microsoft.com/office/word/2010/wordprocessingCanvas" xmlns:mc="http://schemas.openxmlformats.org/markup-compatibility/2006" xmlns:o="urn:schemas-microsoft-com:office:office" xmlns:r="http://schemas.openxmlformats.org/officeDocument/2006/relationships" xmlns:m="http://schemas.openxmlformats.org/officeDocument/2006/math" xmlns:v="urn:schemas-microsoft-com:vml" xmlns:wp14="http://schemas.microsoft.com/office/word/2010/wordprocessingDrawing" xmlns:wp="http://schemas.openxmlformats.org/drawingml/2006/wordprocessingDrawing" xmlns:w10="urn:schemas-microsoft-com:office:word" xmlns:w="http://schemas.openxmlformats.org/wordprocessingml/2006/main" xmlns:w14="http://schemas.microsoft.com/office/word/2010/wordml" xmlns:wpg="http://schemas.microsoft.com/office/word/2010/wordprocessingGroup" xmlns:wpi="http://schemas.microsoft.com/office/word/2010/wordprocessingInk" xmlns:wne="http://schemas.microsoft.com/office/word/2006/wordml" xmlns:wps="http://schemas.microsoft.com/office/word/2010/wordprocessingShape" mc:Ignorable="w14 wp14">
   <w:endnote w:type="separator" w:id="-1">
     <w:p>
       <w:pPr>
@@ -2163,7 +2330,7 @@
 </file>
 
 <file path=word/footnotes.xml><?xml version="1.0" encoding="utf-8"?>
-<w:footnotes xmlns:ve="http://schemas.openxmlformats.org/markup-compatibility/2006" xmlns:o="urn:schemas-microsoft-com:office:office" xmlns:r="http://schemas.openxmlformats.org/officeDocument/2006/relationships" xmlns:m="http://schemas.openxmlformats.org/officeDocument/2006/math" xmlns:v="urn:schemas-microsoft-com:vml" xmlns:wp="http://schemas.openxmlformats.org/drawingml/2006/wordprocessingDrawing" xmlns:w10="urn:schemas-microsoft-com:office:word" xmlns:w="http://schemas.openxmlformats.org/wordprocessingml/2006/main" xmlns:wne="http://schemas.microsoft.com/office/word/2006/wordml">
+<w:footnotes xmlns:wpc="http://schemas.microsoft.com/office/word/2010/wordprocessingCanvas" xmlns:mc="http://schemas.openxmlformats.org/markup-compatibility/2006" xmlns:o="urn:schemas-microsoft-com:office:office" xmlns:r="http://schemas.openxmlformats.org/officeDocument/2006/relationships" xmlns:m="http://schemas.openxmlformats.org/officeDocument/2006/math" xmlns:v="urn:schemas-microsoft-com:vml" xmlns:wp14="http://schemas.microsoft.com/office/word/2010/wordprocessingDrawing" xmlns:wp="http://schemas.openxmlformats.org/drawingml/2006/wordprocessingDrawing" xmlns:w10="urn:schemas-microsoft-com:office:word" xmlns:w="http://schemas.openxmlformats.org/wordprocessingml/2006/main" xmlns:w14="http://schemas.microsoft.com/office/word/2010/wordml" xmlns:wpg="http://schemas.microsoft.com/office/word/2010/wordprocessingGroup" xmlns:wpi="http://schemas.microsoft.com/office/word/2010/wordprocessingInk" xmlns:wne="http://schemas.microsoft.com/office/word/2006/wordml" xmlns:wps="http://schemas.microsoft.com/office/word/2010/wordprocessingShape" mc:Ignorable="w14 wp14">
   <w:footnote w:type="separator" w:id="-1">
     <w:p>
       <w:pPr>
@@ -2188,7 +2355,7 @@
 </file>
 
 <file path=word/header1.xml><?xml version="1.0" encoding="utf-8"?>
-<w:hdr xmlns:ve="http://schemas.openxmlformats.org/markup-compatibility/2006" xmlns:o="urn:schemas-microsoft-com:office:office" xmlns:r="http://schemas.openxmlformats.org/officeDocument/2006/relationships" xmlns:m="http://schemas.openxmlformats.org/officeDocument/2006/math" xmlns:v="urn:schemas-microsoft-com:vml" xmlns:wp="http://schemas.openxmlformats.org/drawingml/2006/wordprocessingDrawing" xmlns:w10="urn:schemas-microsoft-com:office:word" xmlns:w="http://schemas.openxmlformats.org/wordprocessingml/2006/main" xmlns:wne="http://schemas.microsoft.com/office/word/2006/wordml">
+<w:hdr xmlns:wpc="http://schemas.microsoft.com/office/word/2010/wordprocessingCanvas" xmlns:mc="http://schemas.openxmlformats.org/markup-compatibility/2006" xmlns:o="urn:schemas-microsoft-com:office:office" xmlns:r="http://schemas.openxmlformats.org/officeDocument/2006/relationships" xmlns:m="http://schemas.openxmlformats.org/officeDocument/2006/math" xmlns:v="urn:schemas-microsoft-com:vml" xmlns:wp14="http://schemas.microsoft.com/office/word/2010/wordprocessingDrawing" xmlns:wp="http://schemas.openxmlformats.org/drawingml/2006/wordprocessingDrawing" xmlns:w10="urn:schemas-microsoft-com:office:word" xmlns:w="http://schemas.openxmlformats.org/wordprocessingml/2006/main" xmlns:w14="http://schemas.microsoft.com/office/word/2010/wordml" xmlns:wpg="http://schemas.microsoft.com/office/word/2010/wordprocessingGroup" xmlns:wpi="http://schemas.microsoft.com/office/word/2010/wordprocessingInk" xmlns:wne="http://schemas.microsoft.com/office/word/2006/wordml" xmlns:wps="http://schemas.microsoft.com/office/word/2010/wordprocessingShape" mc:Ignorable="w14 wp14">
   <w:p>
     <w:pPr>
       <w:pStyle w:val="Header"/>
@@ -2252,7 +2419,7 @@
         <w:szCs w:val="20"/>
       </w:rPr>
       <w:pict>
-        <v:shape id="Text Box 476" o:spid="_x0000_s2049" type="#_x0000_t202" style="position:absolute;left:0;text-align:left;margin-left:84.8pt;margin-top:0;width:1in;height:13.45pt;z-index:251659264;visibility:visible;mso-width-percent:1000;mso-position-horizontal:right;mso-position-horizontal-relative:page;mso-position-vertical:center;mso-position-vertical-relative:top-margin-area;mso-width-percent:1000;mso-width-relative:right-margin-area;v-text-anchor:middle" o:gfxdata="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" o:allowincell="f" fillcolor="#4f81bd [3204]" stroked="f">
+        <v:shape id="Text Box 476" o:spid="_x0000_s2049" type="#_x0000_t202" style="position:absolute;left:0;text-align:left;margin-left:105.6pt;margin-top:0;width:1in;height:13.45pt;z-index:251659264;visibility:visible;mso-width-percent:1000;mso-position-horizontal:right;mso-position-horizontal-relative:page;mso-position-vertical:center;mso-position-vertical-relative:top-margin-area;mso-width-percent:1000;mso-width-relative:right-margin-area;v-text-anchor:middle" o:gfxdata="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" o:allowincell="f" fillcolor="#4f81bd [3204]" stroked="f">
           <v:textbox style="mso-fit-shape-to-text:t" inset=",0,,0">
             <w:txbxContent>
               <w:p>
@@ -2292,7 +2459,7 @@
                     <w:sz w:val="20"/>
                     <w:szCs w:val="20"/>
                   </w:rPr>
-                  <w:t>2</w:t>
+                  <w:t>3</w:t>
                 </w:r>
                 <w:r>
                   <w:rPr>
@@ -2315,8 +2482,186 @@
 </file>
 
 <file path=word/numbering.xml><?xml version="1.0" encoding="utf-8"?>
-<w:numbering xmlns:ve="http://schemas.openxmlformats.org/markup-compatibility/2006" xmlns:o="urn:schemas-microsoft-com:office:office" xmlns:r="http://schemas.openxmlformats.org/officeDocument/2006/relationships" xmlns:m="http://schemas.openxmlformats.org/officeDocument/2006/math" xmlns:v="urn:schemas-microsoft-com:vml" xmlns:wp="http://schemas.openxmlformats.org/drawingml/2006/wordprocessingDrawing" xmlns:w10="urn:schemas-microsoft-com:office:word" xmlns:w="http://schemas.openxmlformats.org/wordprocessingml/2006/main" xmlns:wne="http://schemas.microsoft.com/office/word/2006/wordml">
+<w:numbering xmlns:wpc="http://schemas.microsoft.com/office/word/2010/wordprocessingCanvas" xmlns:mc="http://schemas.openxmlformats.org/markup-compatibility/2006" xmlns:o="urn:schemas-microsoft-com:office:office" xmlns:r="http://schemas.openxmlformats.org/officeDocument/2006/relationships" xmlns:m="http://schemas.openxmlformats.org/officeDocument/2006/math" xmlns:v="urn:schemas-microsoft-com:vml" xmlns:wp14="http://schemas.microsoft.com/office/word/2010/wordprocessingDrawing" xmlns:wp="http://schemas.openxmlformats.org/drawingml/2006/wordprocessingDrawing" xmlns:w10="urn:schemas-microsoft-com:office:word" xmlns:w="http://schemas.openxmlformats.org/wordprocessingml/2006/main" xmlns:w14="http://schemas.microsoft.com/office/word/2010/wordml" xmlns:wpg="http://schemas.microsoft.com/office/word/2010/wordprocessingGroup" xmlns:wpi="http://schemas.microsoft.com/office/word/2010/wordprocessingInk" xmlns:wne="http://schemas.microsoft.com/office/word/2006/wordml" xmlns:wps="http://schemas.microsoft.com/office/word/2010/wordprocessingShape" mc:Ignorable="w14 wp14">
   <w:abstractNum w:abstractNumId="0">
+    <w:nsid w:val="02216002"/>
+    <w:multiLevelType w:val="hybridMultilevel"/>
+    <w:tmpl w:val="24343E7C"/>
+    <w:lvl w:ilvl="0" w:tplc="AFBA0C52">
+      <w:start w:val="1"/>
+      <w:numFmt w:val="decimal"/>
+      <w:lvlText w:val="%1."/>
+      <w:lvlJc w:val="left"/>
+      <w:pPr>
+        <w:ind w:left="1440" w:hanging="360"/>
+      </w:pPr>
+      <w:rPr>
+        <w:rFonts w:hint="default"/>
+      </w:rPr>
+    </w:lvl>
+    <w:lvl w:ilvl="1" w:tplc="04090019" w:tentative="1">
+      <w:start w:val="1"/>
+      <w:numFmt w:val="lowerLetter"/>
+      <w:lvlText w:val="%2."/>
+      <w:lvlJc w:val="left"/>
+      <w:pPr>
+        <w:ind w:left="2160" w:hanging="360"/>
+      </w:pPr>
+    </w:lvl>
+    <w:lvl w:ilvl="2" w:tplc="0409001B" w:tentative="1">
+      <w:start w:val="1"/>
+      <w:numFmt w:val="lowerRoman"/>
+      <w:lvlText w:val="%3."/>
+      <w:lvlJc w:val="right"/>
+      <w:pPr>
+        <w:ind w:left="2880" w:hanging="180"/>
+      </w:pPr>
+    </w:lvl>
+    <w:lvl w:ilvl="3" w:tplc="0409000F" w:tentative="1">
+      <w:start w:val="1"/>
+      <w:numFmt w:val="decimal"/>
+      <w:lvlText w:val="%4."/>
+      <w:lvlJc w:val="left"/>
+      <w:pPr>
+        <w:ind w:left="3600" w:hanging="360"/>
+      </w:pPr>
+    </w:lvl>
+    <w:lvl w:ilvl="4" w:tplc="04090019" w:tentative="1">
+      <w:start w:val="1"/>
+      <w:numFmt w:val="lowerLetter"/>
+      <w:lvlText w:val="%5."/>
+      <w:lvlJc w:val="left"/>
+      <w:pPr>
+        <w:ind w:left="4320" w:hanging="360"/>
+      </w:pPr>
+    </w:lvl>
+    <w:lvl w:ilvl="5" w:tplc="0409001B" w:tentative="1">
+      <w:start w:val="1"/>
+      <w:numFmt w:val="lowerRoman"/>
+      <w:lvlText w:val="%6."/>
+      <w:lvlJc w:val="right"/>
+      <w:pPr>
+        <w:ind w:left="5040" w:hanging="180"/>
+      </w:pPr>
+    </w:lvl>
+    <w:lvl w:ilvl="6" w:tplc="0409000F" w:tentative="1">
+      <w:start w:val="1"/>
+      <w:numFmt w:val="decimal"/>
+      <w:lvlText w:val="%7."/>
+      <w:lvlJc w:val="left"/>
+      <w:pPr>
+        <w:ind w:left="5760" w:hanging="360"/>
+      </w:pPr>
+    </w:lvl>
+    <w:lvl w:ilvl="7" w:tplc="04090019" w:tentative="1">
+      <w:start w:val="1"/>
+      <w:numFmt w:val="lowerLetter"/>
+      <w:lvlText w:val="%8."/>
+      <w:lvlJc w:val="left"/>
+      <w:pPr>
+        <w:ind w:left="6480" w:hanging="360"/>
+      </w:pPr>
+    </w:lvl>
+    <w:lvl w:ilvl="8" w:tplc="0409001B" w:tentative="1">
+      <w:start w:val="1"/>
+      <w:numFmt w:val="lowerRoman"/>
+      <w:lvlText w:val="%9."/>
+      <w:lvlJc w:val="right"/>
+      <w:pPr>
+        <w:ind w:left="7200" w:hanging="180"/>
+      </w:pPr>
+    </w:lvl>
+  </w:abstractNum>
+  <w:abstractNum w:abstractNumId="1">
+    <w:nsid w:val="09A10F48"/>
+    <w:multiLevelType w:val="hybridMultilevel"/>
+    <w:tmpl w:val="AC501C98"/>
+    <w:lvl w:ilvl="0" w:tplc="B04E4E3C">
+      <w:start w:val="1"/>
+      <w:numFmt w:val="upperLetter"/>
+      <w:lvlText w:val="%1."/>
+      <w:lvlJc w:val="left"/>
+      <w:pPr>
+        <w:ind w:left="1080" w:hanging="360"/>
+      </w:pPr>
+      <w:rPr>
+        <w:rFonts w:hint="default"/>
+      </w:rPr>
+    </w:lvl>
+    <w:lvl w:ilvl="1" w:tplc="04090019" w:tentative="1">
+      <w:start w:val="1"/>
+      <w:numFmt w:val="lowerLetter"/>
+      <w:lvlText w:val="%2."/>
+      <w:lvlJc w:val="left"/>
+      <w:pPr>
+        <w:ind w:left="1800" w:hanging="360"/>
+      </w:pPr>
+    </w:lvl>
+    <w:lvl w:ilvl="2" w:tplc="0409001B" w:tentative="1">
+      <w:start w:val="1"/>
+      <w:numFmt w:val="lowerRoman"/>
+      <w:lvlText w:val="%3."/>
+      <w:lvlJc w:val="right"/>
+      <w:pPr>
+        <w:ind w:left="2520" w:hanging="180"/>
+      </w:pPr>
+    </w:lvl>
+    <w:lvl w:ilvl="3" w:tplc="0409000F" w:tentative="1">
+      <w:start w:val="1"/>
+      <w:numFmt w:val="decimal"/>
+      <w:lvlText w:val="%4."/>
+      <w:lvlJc w:val="left"/>
+      <w:pPr>
+        <w:ind w:left="3240" w:hanging="360"/>
+      </w:pPr>
+    </w:lvl>
+    <w:lvl w:ilvl="4" w:tplc="04090019" w:tentative="1">
+      <w:start w:val="1"/>
+      <w:numFmt w:val="lowerLetter"/>
+      <w:lvlText w:val="%5."/>
+      <w:lvlJc w:val="left"/>
+      <w:pPr>
+        <w:ind w:left="3960" w:hanging="360"/>
+      </w:pPr>
+    </w:lvl>
+    <w:lvl w:ilvl="5" w:tplc="0409001B" w:tentative="1">
+      <w:start w:val="1"/>
+      <w:numFmt w:val="lowerRoman"/>
+      <w:lvlText w:val="%6."/>
+      <w:lvlJc w:val="right"/>
+      <w:pPr>
+        <w:ind w:left="4680" w:hanging="180"/>
+      </w:pPr>
+    </w:lvl>
+    <w:lvl w:ilvl="6" w:tplc="0409000F" w:tentative="1">
+      <w:start w:val="1"/>
+      <w:numFmt w:val="decimal"/>
+      <w:lvlText w:val="%7."/>
+      <w:lvlJc w:val="left"/>
+      <w:pPr>
+        <w:ind w:left="5400" w:hanging="360"/>
+      </w:pPr>
+    </w:lvl>
+    <w:lvl w:ilvl="7" w:tplc="04090019" w:tentative="1">
+      <w:start w:val="1"/>
+      <w:numFmt w:val="lowerLetter"/>
+      <w:lvlText w:val="%8."/>
+      <w:lvlJc w:val="left"/>
+      <w:pPr>
+        <w:ind w:left="6120" w:hanging="360"/>
+      </w:pPr>
+    </w:lvl>
+    <w:lvl w:ilvl="8" w:tplc="0409001B" w:tentative="1">
+      <w:start w:val="1"/>
+      <w:numFmt w:val="lowerRoman"/>
+      <w:lvlText w:val="%9."/>
+      <w:lvlJc w:val="right"/>
+      <w:pPr>
+        <w:ind w:left="6840" w:hanging="180"/>
+      </w:pPr>
+    </w:lvl>
+  </w:abstractNum>
+  <w:abstractNum w:abstractNumId="2">
     <w:nsid w:val="0CEC5FC5"/>
     <w:multiLevelType w:val="hybridMultilevel"/>
     <w:tmpl w:val="BF1C3800"/>
@@ -2402,7 +2747,7 @@
       </w:pPr>
     </w:lvl>
   </w:abstractNum>
-  <w:abstractNum w:abstractNumId="1">
+  <w:abstractNum w:abstractNumId="3">
     <w:nsid w:val="0F002EAA"/>
     <w:multiLevelType w:val="hybridMultilevel"/>
     <w:tmpl w:val="C8420FD8"/>
@@ -2488,7 +2833,274 @@
       </w:pPr>
     </w:lvl>
   </w:abstractNum>
-  <w:abstractNum w:abstractNumId="2">
+  <w:abstractNum w:abstractNumId="4">
+    <w:nsid w:val="2BE705DE"/>
+    <w:multiLevelType w:val="hybridMultilevel"/>
+    <w:tmpl w:val="05303F20"/>
+    <w:lvl w:ilvl="0" w:tplc="93443328">
+      <w:start w:val="1"/>
+      <w:numFmt w:val="upperLetter"/>
+      <w:lvlText w:val="%1."/>
+      <w:lvlJc w:val="left"/>
+      <w:pPr>
+        <w:ind w:left="1080" w:hanging="360"/>
+      </w:pPr>
+      <w:rPr>
+        <w:rFonts w:hint="default"/>
+      </w:rPr>
+    </w:lvl>
+    <w:lvl w:ilvl="1" w:tplc="04090019" w:tentative="1">
+      <w:start w:val="1"/>
+      <w:numFmt w:val="lowerLetter"/>
+      <w:lvlText w:val="%2."/>
+      <w:lvlJc w:val="left"/>
+      <w:pPr>
+        <w:ind w:left="1800" w:hanging="360"/>
+      </w:pPr>
+    </w:lvl>
+    <w:lvl w:ilvl="2" w:tplc="0409001B" w:tentative="1">
+      <w:start w:val="1"/>
+      <w:numFmt w:val="lowerRoman"/>
+      <w:lvlText w:val="%3."/>
+      <w:lvlJc w:val="right"/>
+      <w:pPr>
+        <w:ind w:left="2520" w:hanging="180"/>
+      </w:pPr>
+    </w:lvl>
+    <w:lvl w:ilvl="3" w:tplc="0409000F" w:tentative="1">
+      <w:start w:val="1"/>
+      <w:numFmt w:val="decimal"/>
+      <w:lvlText w:val="%4."/>
+      <w:lvlJc w:val="left"/>
+      <w:pPr>
+        <w:ind w:left="3240" w:hanging="360"/>
+      </w:pPr>
+    </w:lvl>
+    <w:lvl w:ilvl="4" w:tplc="04090019" w:tentative="1">
+      <w:start w:val="1"/>
+      <w:numFmt w:val="lowerLetter"/>
+      <w:lvlText w:val="%5."/>
+      <w:lvlJc w:val="left"/>
+      <w:pPr>
+        <w:ind w:left="3960" w:hanging="360"/>
+      </w:pPr>
+    </w:lvl>
+    <w:lvl w:ilvl="5" w:tplc="0409001B" w:tentative="1">
+      <w:start w:val="1"/>
+      <w:numFmt w:val="lowerRoman"/>
+      <w:lvlText w:val="%6."/>
+      <w:lvlJc w:val="right"/>
+      <w:pPr>
+        <w:ind w:left="4680" w:hanging="180"/>
+      </w:pPr>
+    </w:lvl>
+    <w:lvl w:ilvl="6" w:tplc="0409000F" w:tentative="1">
+      <w:start w:val="1"/>
+      <w:numFmt w:val="decimal"/>
+      <w:lvlText w:val="%7."/>
+      <w:lvlJc w:val="left"/>
+      <w:pPr>
+        <w:ind w:left="5400" w:hanging="360"/>
+      </w:pPr>
+    </w:lvl>
+    <w:lvl w:ilvl="7" w:tplc="04090019" w:tentative="1">
+      <w:start w:val="1"/>
+      <w:numFmt w:val="lowerLetter"/>
+      <w:lvlText w:val="%8."/>
+      <w:lvlJc w:val="left"/>
+      <w:pPr>
+        <w:ind w:left="6120" w:hanging="360"/>
+      </w:pPr>
+    </w:lvl>
+    <w:lvl w:ilvl="8" w:tplc="0409001B" w:tentative="1">
+      <w:start w:val="1"/>
+      <w:numFmt w:val="lowerRoman"/>
+      <w:lvlText w:val="%9."/>
+      <w:lvlJc w:val="right"/>
+      <w:pPr>
+        <w:ind w:left="6840" w:hanging="180"/>
+      </w:pPr>
+    </w:lvl>
+  </w:abstractNum>
+  <w:abstractNum w:abstractNumId="5">
+    <w:nsid w:val="33916ECE"/>
+    <w:multiLevelType w:val="hybridMultilevel"/>
+    <w:tmpl w:val="24343E7C"/>
+    <w:lvl w:ilvl="0" w:tplc="AFBA0C52">
+      <w:start w:val="1"/>
+      <w:numFmt w:val="decimal"/>
+      <w:lvlText w:val="%1."/>
+      <w:lvlJc w:val="left"/>
+      <w:pPr>
+        <w:ind w:left="1440" w:hanging="360"/>
+      </w:pPr>
+      <w:rPr>
+        <w:rFonts w:hint="default"/>
+      </w:rPr>
+    </w:lvl>
+    <w:lvl w:ilvl="1" w:tplc="04090019" w:tentative="1">
+      <w:start w:val="1"/>
+      <w:numFmt w:val="lowerLetter"/>
+      <w:lvlText w:val="%2."/>
+      <w:lvlJc w:val="left"/>
+      <w:pPr>
+        <w:ind w:left="2160" w:hanging="360"/>
+      </w:pPr>
+    </w:lvl>
+    <w:lvl w:ilvl="2" w:tplc="0409001B" w:tentative="1">
+      <w:start w:val="1"/>
+      <w:numFmt w:val="lowerRoman"/>
+      <w:lvlText w:val="%3."/>
+      <w:lvlJc w:val="right"/>
+      <w:pPr>
+        <w:ind w:left="2880" w:hanging="180"/>
+      </w:pPr>
+    </w:lvl>
+    <w:lvl w:ilvl="3" w:tplc="0409000F" w:tentative="1">
+      <w:start w:val="1"/>
+      <w:numFmt w:val="decimal"/>
+      <w:lvlText w:val="%4."/>
+      <w:lvlJc w:val="left"/>
+      <w:pPr>
+        <w:ind w:left="3600" w:hanging="360"/>
+      </w:pPr>
+    </w:lvl>
+    <w:lvl w:ilvl="4" w:tplc="04090019" w:tentative="1">
+      <w:start w:val="1"/>
+      <w:numFmt w:val="lowerLetter"/>
+      <w:lvlText w:val="%5."/>
+      <w:lvlJc w:val="left"/>
+      <w:pPr>
+        <w:ind w:left="4320" w:hanging="360"/>
+      </w:pPr>
+    </w:lvl>
+    <w:lvl w:ilvl="5" w:tplc="0409001B" w:tentative="1">
+      <w:start w:val="1"/>
+      <w:numFmt w:val="lowerRoman"/>
+      <w:lvlText w:val="%6."/>
+      <w:lvlJc w:val="right"/>
+      <w:pPr>
+        <w:ind w:left="5040" w:hanging="180"/>
+      </w:pPr>
+    </w:lvl>
+    <w:lvl w:ilvl="6" w:tplc="0409000F" w:tentative="1">
+      <w:start w:val="1"/>
+      <w:numFmt w:val="decimal"/>
+      <w:lvlText w:val="%7."/>
+      <w:lvlJc w:val="left"/>
+      <w:pPr>
+        <w:ind w:left="5760" w:hanging="360"/>
+      </w:pPr>
+    </w:lvl>
+    <w:lvl w:ilvl="7" w:tplc="04090019" w:tentative="1">
+      <w:start w:val="1"/>
+      <w:numFmt w:val="lowerLetter"/>
+      <w:lvlText w:val="%8."/>
+      <w:lvlJc w:val="left"/>
+      <w:pPr>
+        <w:ind w:left="6480" w:hanging="360"/>
+      </w:pPr>
+    </w:lvl>
+    <w:lvl w:ilvl="8" w:tplc="0409001B" w:tentative="1">
+      <w:start w:val="1"/>
+      <w:numFmt w:val="lowerRoman"/>
+      <w:lvlText w:val="%9."/>
+      <w:lvlJc w:val="right"/>
+      <w:pPr>
+        <w:ind w:left="7200" w:hanging="180"/>
+      </w:pPr>
+    </w:lvl>
+  </w:abstractNum>
+  <w:abstractNum w:abstractNumId="6">
+    <w:nsid w:val="38427C84"/>
+    <w:multiLevelType w:val="hybridMultilevel"/>
+    <w:tmpl w:val="C7BE6C02"/>
+    <w:lvl w:ilvl="0" w:tplc="AFBA0C52">
+      <w:start w:val="1"/>
+      <w:numFmt w:val="decimal"/>
+      <w:lvlText w:val="%1."/>
+      <w:lvlJc w:val="left"/>
+      <w:pPr>
+        <w:ind w:left="1440" w:hanging="360"/>
+      </w:pPr>
+      <w:rPr>
+        <w:rFonts w:hint="default"/>
+      </w:rPr>
+    </w:lvl>
+    <w:lvl w:ilvl="1" w:tplc="04090019" w:tentative="1">
+      <w:start w:val="1"/>
+      <w:numFmt w:val="lowerLetter"/>
+      <w:lvlText w:val="%2."/>
+      <w:lvlJc w:val="left"/>
+      <w:pPr>
+        <w:ind w:left="2160" w:hanging="360"/>
+      </w:pPr>
+    </w:lvl>
+    <w:lvl w:ilvl="2" w:tplc="0409001B" w:tentative="1">
+      <w:start w:val="1"/>
+      <w:numFmt w:val="lowerRoman"/>
+      <w:lvlText w:val="%3."/>
+      <w:lvlJc w:val="right"/>
+      <w:pPr>
+        <w:ind w:left="2880" w:hanging="180"/>
+      </w:pPr>
+    </w:lvl>
+    <w:lvl w:ilvl="3" w:tplc="0409000F" w:tentative="1">
+      <w:start w:val="1"/>
+      <w:numFmt w:val="decimal"/>
+      <w:lvlText w:val="%4."/>
+      <w:lvlJc w:val="left"/>
+      <w:pPr>
+        <w:ind w:left="3600" w:hanging="360"/>
+      </w:pPr>
+    </w:lvl>
+    <w:lvl w:ilvl="4" w:tplc="04090019" w:tentative="1">
+      <w:start w:val="1"/>
+      <w:numFmt w:val="lowerLetter"/>
+      <w:lvlText w:val="%5."/>
+      <w:lvlJc w:val="left"/>
+      <w:pPr>
+        <w:ind w:left="4320" w:hanging="360"/>
+      </w:pPr>
+    </w:lvl>
+    <w:lvl w:ilvl="5" w:tplc="0409001B" w:tentative="1">
+      <w:start w:val="1"/>
+      <w:numFmt w:val="lowerRoman"/>
+      <w:lvlText w:val="%6."/>
+      <w:lvlJc w:val="right"/>
+      <w:pPr>
+        <w:ind w:left="5040" w:hanging="180"/>
+      </w:pPr>
+    </w:lvl>
+    <w:lvl w:ilvl="6" w:tplc="0409000F" w:tentative="1">
+      <w:start w:val="1"/>
+      <w:numFmt w:val="decimal"/>
+      <w:lvlText w:val="%7."/>
+      <w:lvlJc w:val="left"/>
+      <w:pPr>
+        <w:ind w:left="5760" w:hanging="360"/>
+      </w:pPr>
+    </w:lvl>
+    <w:lvl w:ilvl="7" w:tplc="04090019" w:tentative="1">
+      <w:start w:val="1"/>
+      <w:numFmt w:val="lowerLetter"/>
+      <w:lvlText w:val="%8."/>
+      <w:lvlJc w:val="left"/>
+      <w:pPr>
+        <w:ind w:left="6480" w:hanging="360"/>
+      </w:pPr>
+    </w:lvl>
+    <w:lvl w:ilvl="8" w:tplc="0409001B" w:tentative="1">
+      <w:start w:val="1"/>
+      <w:numFmt w:val="lowerRoman"/>
+      <w:lvlText w:val="%9."/>
+      <w:lvlJc w:val="right"/>
+      <w:pPr>
+        <w:ind w:left="7200" w:hanging="180"/>
+      </w:pPr>
+    </w:lvl>
+  </w:abstractNum>
+  <w:abstractNum w:abstractNumId="7">
     <w:nsid w:val="4866440F"/>
     <w:multiLevelType w:val="hybridMultilevel"/>
     <w:tmpl w:val="9A22834E"/>
@@ -2574,7 +3186,363 @@
       </w:pPr>
     </w:lvl>
   </w:abstractNum>
-  <w:abstractNum w:abstractNumId="3">
+  <w:abstractNum w:abstractNumId="8">
+    <w:nsid w:val="4CDC47A1"/>
+    <w:multiLevelType w:val="hybridMultilevel"/>
+    <w:tmpl w:val="83E8CA3A"/>
+    <w:lvl w:ilvl="0" w:tplc="E9CCB9E8">
+      <w:start w:val="1"/>
+      <w:numFmt w:val="decimal"/>
+      <w:lvlText w:val="%1."/>
+      <w:lvlJc w:val="left"/>
+      <w:pPr>
+        <w:ind w:left="1080" w:hanging="360"/>
+      </w:pPr>
+      <w:rPr>
+        <w:rFonts w:hint="default"/>
+      </w:rPr>
+    </w:lvl>
+    <w:lvl w:ilvl="1" w:tplc="04090019" w:tentative="1">
+      <w:start w:val="1"/>
+      <w:numFmt w:val="lowerLetter"/>
+      <w:lvlText w:val="%2."/>
+      <w:lvlJc w:val="left"/>
+      <w:pPr>
+        <w:ind w:left="1800" w:hanging="360"/>
+      </w:pPr>
+    </w:lvl>
+    <w:lvl w:ilvl="2" w:tplc="0409001B" w:tentative="1">
+      <w:start w:val="1"/>
+      <w:numFmt w:val="lowerRoman"/>
+      <w:lvlText w:val="%3."/>
+      <w:lvlJc w:val="right"/>
+      <w:pPr>
+        <w:ind w:left="2520" w:hanging="180"/>
+      </w:pPr>
+    </w:lvl>
+    <w:lvl w:ilvl="3" w:tplc="0409000F" w:tentative="1">
+      <w:start w:val="1"/>
+      <w:numFmt w:val="decimal"/>
+      <w:lvlText w:val="%4."/>
+      <w:lvlJc w:val="left"/>
+      <w:pPr>
+        <w:ind w:left="3240" w:hanging="360"/>
+      </w:pPr>
+    </w:lvl>
+    <w:lvl w:ilvl="4" w:tplc="04090019" w:tentative="1">
+      <w:start w:val="1"/>
+      <w:numFmt w:val="lowerLetter"/>
+      <w:lvlText w:val="%5."/>
+      <w:lvlJc w:val="left"/>
+      <w:pPr>
+        <w:ind w:left="3960" w:hanging="360"/>
+      </w:pPr>
+    </w:lvl>
+    <w:lvl w:ilvl="5" w:tplc="0409001B" w:tentative="1">
+      <w:start w:val="1"/>
+      <w:numFmt w:val="lowerRoman"/>
+      <w:lvlText w:val="%6."/>
+      <w:lvlJc w:val="right"/>
+      <w:pPr>
+        <w:ind w:left="4680" w:hanging="180"/>
+      </w:pPr>
+    </w:lvl>
+    <w:lvl w:ilvl="6" w:tplc="0409000F" w:tentative="1">
+      <w:start w:val="1"/>
+      <w:numFmt w:val="decimal"/>
+      <w:lvlText w:val="%7."/>
+      <w:lvlJc w:val="left"/>
+      <w:pPr>
+        <w:ind w:left="5400" w:hanging="360"/>
+      </w:pPr>
+    </w:lvl>
+    <w:lvl w:ilvl="7" w:tplc="04090019" w:tentative="1">
+      <w:start w:val="1"/>
+      <w:numFmt w:val="lowerLetter"/>
+      <w:lvlText w:val="%8."/>
+      <w:lvlJc w:val="left"/>
+      <w:pPr>
+        <w:ind w:left="6120" w:hanging="360"/>
+      </w:pPr>
+    </w:lvl>
+    <w:lvl w:ilvl="8" w:tplc="0409001B" w:tentative="1">
+      <w:start w:val="1"/>
+      <w:numFmt w:val="lowerRoman"/>
+      <w:lvlText w:val="%9."/>
+      <w:lvlJc w:val="right"/>
+      <w:pPr>
+        <w:ind w:left="6840" w:hanging="180"/>
+      </w:pPr>
+    </w:lvl>
+  </w:abstractNum>
+  <w:abstractNum w:abstractNumId="9">
+    <w:nsid w:val="52BF38A6"/>
+    <w:multiLevelType w:val="hybridMultilevel"/>
+    <w:tmpl w:val="DE307FC6"/>
+    <w:lvl w:ilvl="0" w:tplc="AFBA0C52">
+      <w:start w:val="1"/>
+      <w:numFmt w:val="decimal"/>
+      <w:lvlText w:val="%1."/>
+      <w:lvlJc w:val="left"/>
+      <w:pPr>
+        <w:ind w:left="1440" w:hanging="360"/>
+      </w:pPr>
+      <w:rPr>
+        <w:rFonts w:hint="default"/>
+      </w:rPr>
+    </w:lvl>
+    <w:lvl w:ilvl="1" w:tplc="04090019" w:tentative="1">
+      <w:start w:val="1"/>
+      <w:numFmt w:val="lowerLetter"/>
+      <w:lvlText w:val="%2."/>
+      <w:lvlJc w:val="left"/>
+      <w:pPr>
+        <w:ind w:left="2160" w:hanging="360"/>
+      </w:pPr>
+    </w:lvl>
+    <w:lvl w:ilvl="2" w:tplc="0409001B" w:tentative="1">
+      <w:start w:val="1"/>
+      <w:numFmt w:val="lowerRoman"/>
+      <w:lvlText w:val="%3."/>
+      <w:lvlJc w:val="right"/>
+      <w:pPr>
+        <w:ind w:left="2880" w:hanging="180"/>
+      </w:pPr>
+    </w:lvl>
+    <w:lvl w:ilvl="3" w:tplc="0409000F" w:tentative="1">
+      <w:start w:val="1"/>
+      <w:numFmt w:val="decimal"/>
+      <w:lvlText w:val="%4."/>
+      <w:lvlJc w:val="left"/>
+      <w:pPr>
+        <w:ind w:left="3600" w:hanging="360"/>
+      </w:pPr>
+    </w:lvl>
+    <w:lvl w:ilvl="4" w:tplc="04090019" w:tentative="1">
+      <w:start w:val="1"/>
+      <w:numFmt w:val="lowerLetter"/>
+      <w:lvlText w:val="%5."/>
+      <w:lvlJc w:val="left"/>
+      <w:pPr>
+        <w:ind w:left="4320" w:hanging="360"/>
+      </w:pPr>
+    </w:lvl>
+    <w:lvl w:ilvl="5" w:tplc="0409001B" w:tentative="1">
+      <w:start w:val="1"/>
+      <w:numFmt w:val="lowerRoman"/>
+      <w:lvlText w:val="%6."/>
+      <w:lvlJc w:val="right"/>
+      <w:pPr>
+        <w:ind w:left="5040" w:hanging="180"/>
+      </w:pPr>
+    </w:lvl>
+    <w:lvl w:ilvl="6" w:tplc="0409000F" w:tentative="1">
+      <w:start w:val="1"/>
+      <w:numFmt w:val="decimal"/>
+      <w:lvlText w:val="%7."/>
+      <w:lvlJc w:val="left"/>
+      <w:pPr>
+        <w:ind w:left="5760" w:hanging="360"/>
+      </w:pPr>
+    </w:lvl>
+    <w:lvl w:ilvl="7" w:tplc="04090019" w:tentative="1">
+      <w:start w:val="1"/>
+      <w:numFmt w:val="lowerLetter"/>
+      <w:lvlText w:val="%8."/>
+      <w:lvlJc w:val="left"/>
+      <w:pPr>
+        <w:ind w:left="6480" w:hanging="360"/>
+      </w:pPr>
+    </w:lvl>
+    <w:lvl w:ilvl="8" w:tplc="0409001B" w:tentative="1">
+      <w:start w:val="1"/>
+      <w:numFmt w:val="lowerRoman"/>
+      <w:lvlText w:val="%9."/>
+      <w:lvlJc w:val="right"/>
+      <w:pPr>
+        <w:ind w:left="7200" w:hanging="180"/>
+      </w:pPr>
+    </w:lvl>
+  </w:abstractNum>
+  <w:abstractNum w:abstractNumId="10">
+    <w:nsid w:val="543415CE"/>
+    <w:multiLevelType w:val="hybridMultilevel"/>
+    <w:tmpl w:val="FCDA00D4"/>
+    <w:lvl w:ilvl="0" w:tplc="AFBA0C52">
+      <w:start w:val="1"/>
+      <w:numFmt w:val="decimal"/>
+      <w:lvlText w:val="%1."/>
+      <w:lvlJc w:val="left"/>
+      <w:pPr>
+        <w:ind w:left="1440" w:hanging="360"/>
+      </w:pPr>
+      <w:rPr>
+        <w:rFonts w:hint="default"/>
+      </w:rPr>
+    </w:lvl>
+    <w:lvl w:ilvl="1" w:tplc="04090019" w:tentative="1">
+      <w:start w:val="1"/>
+      <w:numFmt w:val="lowerLetter"/>
+      <w:lvlText w:val="%2."/>
+      <w:lvlJc w:val="left"/>
+      <w:pPr>
+        <w:ind w:left="2160" w:hanging="360"/>
+      </w:pPr>
+    </w:lvl>
+    <w:lvl w:ilvl="2" w:tplc="0409001B" w:tentative="1">
+      <w:start w:val="1"/>
+      <w:numFmt w:val="lowerRoman"/>
+      <w:lvlText w:val="%3."/>
+      <w:lvlJc w:val="right"/>
+      <w:pPr>
+        <w:ind w:left="2880" w:hanging="180"/>
+      </w:pPr>
+    </w:lvl>
+    <w:lvl w:ilvl="3" w:tplc="0409000F" w:tentative="1">
+      <w:start w:val="1"/>
+      <w:numFmt w:val="decimal"/>
+      <w:lvlText w:val="%4."/>
+      <w:lvlJc w:val="left"/>
+      <w:pPr>
+        <w:ind w:left="3600" w:hanging="360"/>
+      </w:pPr>
+    </w:lvl>
+    <w:lvl w:ilvl="4" w:tplc="04090019" w:tentative="1">
+      <w:start w:val="1"/>
+      <w:numFmt w:val="lowerLetter"/>
+      <w:lvlText w:val="%5."/>
+      <w:lvlJc w:val="left"/>
+      <w:pPr>
+        <w:ind w:left="4320" w:hanging="360"/>
+      </w:pPr>
+    </w:lvl>
+    <w:lvl w:ilvl="5" w:tplc="0409001B" w:tentative="1">
+      <w:start w:val="1"/>
+      <w:numFmt w:val="lowerRoman"/>
+      <w:lvlText w:val="%6."/>
+      <w:lvlJc w:val="right"/>
+      <w:pPr>
+        <w:ind w:left="5040" w:hanging="180"/>
+      </w:pPr>
+    </w:lvl>
+    <w:lvl w:ilvl="6" w:tplc="0409000F" w:tentative="1">
+      <w:start w:val="1"/>
+      <w:numFmt w:val="decimal"/>
+      <w:lvlText w:val="%7."/>
+      <w:lvlJc w:val="left"/>
+      <w:pPr>
+        <w:ind w:left="5760" w:hanging="360"/>
+      </w:pPr>
+    </w:lvl>
+    <w:lvl w:ilvl="7" w:tplc="04090019" w:tentative="1">
+      <w:start w:val="1"/>
+      <w:numFmt w:val="lowerLetter"/>
+      <w:lvlText w:val="%8."/>
+      <w:lvlJc w:val="left"/>
+      <w:pPr>
+        <w:ind w:left="6480" w:hanging="360"/>
+      </w:pPr>
+    </w:lvl>
+    <w:lvl w:ilvl="8" w:tplc="0409001B" w:tentative="1">
+      <w:start w:val="1"/>
+      <w:numFmt w:val="lowerRoman"/>
+      <w:lvlText w:val="%9."/>
+      <w:lvlJc w:val="right"/>
+      <w:pPr>
+        <w:ind w:left="7200" w:hanging="180"/>
+      </w:pPr>
+    </w:lvl>
+  </w:abstractNum>
+  <w:abstractNum w:abstractNumId="11">
+    <w:nsid w:val="560A0338"/>
+    <w:multiLevelType w:val="hybridMultilevel"/>
+    <w:tmpl w:val="CBE23AC6"/>
+    <w:lvl w:ilvl="0" w:tplc="407406D0">
+      <w:start w:val="1"/>
+      <w:numFmt w:val="upperLetter"/>
+      <w:lvlText w:val="%1."/>
+      <w:lvlJc w:val="left"/>
+      <w:pPr>
+        <w:ind w:left="1080" w:hanging="360"/>
+      </w:pPr>
+      <w:rPr>
+        <w:rFonts w:hint="default"/>
+      </w:rPr>
+    </w:lvl>
+    <w:lvl w:ilvl="1" w:tplc="04090019" w:tentative="1">
+      <w:start w:val="1"/>
+      <w:numFmt w:val="lowerLetter"/>
+      <w:lvlText w:val="%2."/>
+      <w:lvlJc w:val="left"/>
+      <w:pPr>
+        <w:ind w:left="1800" w:hanging="360"/>
+      </w:pPr>
+    </w:lvl>
+    <w:lvl w:ilvl="2" w:tplc="0409001B" w:tentative="1">
+      <w:start w:val="1"/>
+      <w:numFmt w:val="lowerRoman"/>
+      <w:lvlText w:val="%3."/>
+      <w:lvlJc w:val="right"/>
+      <w:pPr>
+        <w:ind w:left="2520" w:hanging="180"/>
+      </w:pPr>
+    </w:lvl>
+    <w:lvl w:ilvl="3" w:tplc="0409000F" w:tentative="1">
+      <w:start w:val="1"/>
+      <w:numFmt w:val="decimal"/>
+      <w:lvlText w:val="%4."/>
+      <w:lvlJc w:val="left"/>
+      <w:pPr>
+        <w:ind w:left="3240" w:hanging="360"/>
+      </w:pPr>
+    </w:lvl>
+    <w:lvl w:ilvl="4" w:tplc="04090019" w:tentative="1">
+      <w:start w:val="1"/>
+      <w:numFmt w:val="lowerLetter"/>
+      <w:lvlText w:val="%5."/>
+      <w:lvlJc w:val="left"/>
+      <w:pPr>
+        <w:ind w:left="3960" w:hanging="360"/>
+      </w:pPr>
+    </w:lvl>
+    <w:lvl w:ilvl="5" w:tplc="0409001B" w:tentative="1">
+      <w:start w:val="1"/>
+      <w:numFmt w:val="lowerRoman"/>
+      <w:lvlText w:val="%6."/>
+      <w:lvlJc w:val="right"/>
+      <w:pPr>
+        <w:ind w:left="4680" w:hanging="180"/>
+      </w:pPr>
+    </w:lvl>
+    <w:lvl w:ilvl="6" w:tplc="0409000F" w:tentative="1">
+      <w:start w:val="1"/>
+      <w:numFmt w:val="decimal"/>
+      <w:lvlText w:val="%7."/>
+      <w:lvlJc w:val="left"/>
+      <w:pPr>
+        <w:ind w:left="5400" w:hanging="360"/>
+      </w:pPr>
+    </w:lvl>
+    <w:lvl w:ilvl="7" w:tplc="04090019" w:tentative="1">
+      <w:start w:val="1"/>
+      <w:numFmt w:val="lowerLetter"/>
+      <w:lvlText w:val="%8."/>
+      <w:lvlJc w:val="left"/>
+      <w:pPr>
+        <w:ind w:left="6120" w:hanging="360"/>
+      </w:pPr>
+    </w:lvl>
+    <w:lvl w:ilvl="8" w:tplc="0409001B" w:tentative="1">
+      <w:start w:val="1"/>
+      <w:numFmt w:val="lowerRoman"/>
+      <w:lvlText w:val="%9."/>
+      <w:lvlJc w:val="right"/>
+      <w:pPr>
+        <w:ind w:left="6840" w:hanging="180"/>
+      </w:pPr>
+    </w:lvl>
+  </w:abstractNum>
+  <w:abstractNum w:abstractNumId="12">
     <w:nsid w:val="5CC07797"/>
     <w:multiLevelType w:val="singleLevel"/>
     <w:tmpl w:val="51E2BE88"/>
@@ -2589,7 +3557,7 @@
       </w:rPr>
     </w:lvl>
   </w:abstractNum>
-  <w:abstractNum w:abstractNumId="4">
+  <w:abstractNum w:abstractNumId="13">
     <w:nsid w:val="5D0F48B3"/>
     <w:multiLevelType w:val="hybridMultilevel"/>
     <w:tmpl w:val="695C5138"/>
@@ -2675,7 +3643,7 @@
       </w:pPr>
     </w:lvl>
   </w:abstractNum>
-  <w:abstractNum w:abstractNumId="5">
+  <w:abstractNum w:abstractNumId="14">
     <w:nsid w:val="79452173"/>
     <w:multiLevelType w:val="hybridMultilevel"/>
     <w:tmpl w:val="0492C384"/>
@@ -2761,29 +3729,148 @@
       </w:pPr>
     </w:lvl>
   </w:abstractNum>
+  <w:abstractNum w:abstractNumId="15">
+    <w:nsid w:val="7D6E2B57"/>
+    <w:multiLevelType w:val="hybridMultilevel"/>
+    <w:tmpl w:val="361899EE"/>
+    <w:lvl w:ilvl="0" w:tplc="AFBA0C52">
+      <w:start w:val="1"/>
+      <w:numFmt w:val="decimal"/>
+      <w:lvlText w:val="%1."/>
+      <w:lvlJc w:val="left"/>
+      <w:pPr>
+        <w:ind w:left="1440" w:hanging="360"/>
+      </w:pPr>
+      <w:rPr>
+        <w:rFonts w:hint="default"/>
+      </w:rPr>
+    </w:lvl>
+    <w:lvl w:ilvl="1" w:tplc="04090019" w:tentative="1">
+      <w:start w:val="1"/>
+      <w:numFmt w:val="lowerLetter"/>
+      <w:lvlText w:val="%2."/>
+      <w:lvlJc w:val="left"/>
+      <w:pPr>
+        <w:ind w:left="2160" w:hanging="360"/>
+      </w:pPr>
+    </w:lvl>
+    <w:lvl w:ilvl="2" w:tplc="0409001B" w:tentative="1">
+      <w:start w:val="1"/>
+      <w:numFmt w:val="lowerRoman"/>
+      <w:lvlText w:val="%3."/>
+      <w:lvlJc w:val="right"/>
+      <w:pPr>
+        <w:ind w:left="2880" w:hanging="180"/>
+      </w:pPr>
+    </w:lvl>
+    <w:lvl w:ilvl="3" w:tplc="0409000F" w:tentative="1">
+      <w:start w:val="1"/>
+      <w:numFmt w:val="decimal"/>
+      <w:lvlText w:val="%4."/>
+      <w:lvlJc w:val="left"/>
+      <w:pPr>
+        <w:ind w:left="3600" w:hanging="360"/>
+      </w:pPr>
+    </w:lvl>
+    <w:lvl w:ilvl="4" w:tplc="04090019" w:tentative="1">
+      <w:start w:val="1"/>
+      <w:numFmt w:val="lowerLetter"/>
+      <w:lvlText w:val="%5."/>
+      <w:lvlJc w:val="left"/>
+      <w:pPr>
+        <w:ind w:left="4320" w:hanging="360"/>
+      </w:pPr>
+    </w:lvl>
+    <w:lvl w:ilvl="5" w:tplc="0409001B" w:tentative="1">
+      <w:start w:val="1"/>
+      <w:numFmt w:val="lowerRoman"/>
+      <w:lvlText w:val="%6."/>
+      <w:lvlJc w:val="right"/>
+      <w:pPr>
+        <w:ind w:left="5040" w:hanging="180"/>
+      </w:pPr>
+    </w:lvl>
+    <w:lvl w:ilvl="6" w:tplc="0409000F" w:tentative="1">
+      <w:start w:val="1"/>
+      <w:numFmt w:val="decimal"/>
+      <w:lvlText w:val="%7."/>
+      <w:lvlJc w:val="left"/>
+      <w:pPr>
+        <w:ind w:left="5760" w:hanging="360"/>
+      </w:pPr>
+    </w:lvl>
+    <w:lvl w:ilvl="7" w:tplc="04090019" w:tentative="1">
+      <w:start w:val="1"/>
+      <w:numFmt w:val="lowerLetter"/>
+      <w:lvlText w:val="%8."/>
+      <w:lvlJc w:val="left"/>
+      <w:pPr>
+        <w:ind w:left="6480" w:hanging="360"/>
+      </w:pPr>
+    </w:lvl>
+    <w:lvl w:ilvl="8" w:tplc="0409001B" w:tentative="1">
+      <w:start w:val="1"/>
+      <w:numFmt w:val="lowerRoman"/>
+      <w:lvlText w:val="%9."/>
+      <w:lvlJc w:val="right"/>
+      <w:pPr>
+        <w:ind w:left="7200" w:hanging="180"/>
+      </w:pPr>
+    </w:lvl>
+  </w:abstractNum>
   <w:num w:numId="1">
+    <w:abstractNumId w:val="12"/>
+  </w:num>
+  <w:num w:numId="2">
+    <w:abstractNumId w:val="2"/>
+  </w:num>
+  <w:num w:numId="3">
+    <w:abstractNumId w:val="7"/>
+  </w:num>
+  <w:num w:numId="4">
+    <w:abstractNumId w:val="14"/>
+  </w:num>
+  <w:num w:numId="5">
     <w:abstractNumId w:val="3"/>
   </w:num>
-  <w:num w:numId="2">
+  <w:num w:numId="6">
+    <w:abstractNumId w:val="13"/>
+  </w:num>
+  <w:num w:numId="7">
+    <w:abstractNumId w:val="1"/>
+  </w:num>
+  <w:num w:numId="8">
     <w:abstractNumId w:val="0"/>
   </w:num>
-  <w:num w:numId="3">
-    <w:abstractNumId w:val="2"/>
+  <w:num w:numId="9">
+    <w:abstractNumId w:val="11"/>
   </w:num>
-  <w:num w:numId="4">
+  <w:num w:numId="10">
+    <w:abstractNumId w:val="15"/>
+  </w:num>
+  <w:num w:numId="11">
     <w:abstractNumId w:val="5"/>
   </w:num>
-  <w:num w:numId="5">
-    <w:abstractNumId w:val="1"/>
+  <w:num w:numId="12">
+    <w:abstractNumId w:val="9"/>
   </w:num>
-  <w:num w:numId="6">
+  <w:num w:numId="13">
+    <w:abstractNumId w:val="6"/>
+  </w:num>
+  <w:num w:numId="14">
+    <w:abstractNumId w:val="8"/>
+  </w:num>
+  <w:num w:numId="15">
     <w:abstractNumId w:val="4"/>
+  </w:num>
+  <w:num w:numId="16">
+    <w:abstractNumId w:val="10"/>
   </w:num>
 </w:numbering>
 </file>
 
 <file path=word/styles.xml><?xml version="1.0" encoding="utf-8"?>
-<w:styles xmlns:r="http://schemas.openxmlformats.org/officeDocument/2006/relationships" xmlns:w="http://schemas.openxmlformats.org/wordprocessingml/2006/main">
+<w:styles xmlns:mc="http://schemas.openxmlformats.org/markup-compatibility/2006" xmlns:r="http://schemas.openxmlformats.org/officeDocument/2006/relationships" xmlns:w="http://schemas.openxmlformats.org/wordprocessingml/2006/main" xmlns:w14="http://schemas.microsoft.com/office/word/2010/wordml" mc:Ignorable="w14">
   <w:docDefaults>
     <w:rPrDefault>
       <w:rPr>
@@ -2946,7 +4033,6 @@
   <w:style w:type="character" w:default="1" w:styleId="DefaultParagraphFont">
     <w:name w:val="Default Paragraph Font"/>
     <w:uiPriority w:val="1"/>
-    <w:semiHidden/>
     <w:unhideWhenUsed/>
   </w:style>
   <w:style w:type="table" w:default="1" w:styleId="TableNormal">
@@ -2954,7 +4040,6 @@
     <w:uiPriority w:val="99"/>
     <w:semiHidden/>
     <w:unhideWhenUsed/>
-    <w:qFormat/>
     <w:tblPr>
       <w:tblInd w:w="0" w:type="dxa"/>
       <w:tblCellMar>
@@ -3565,7 +4650,7 @@
 </file>
 
 <file path=customXml/itemProps1.xml><?xml version="1.0" encoding="utf-8"?>
-<ds:datastoreItem xmlns:ds="http://schemas.openxmlformats.org/officeDocument/2006/customXml" ds:itemID="{48A98B6D-F1EC-4D8F-98E2-B8221645B2D0}">
+<ds:datastoreItem xmlns:ds="http://schemas.openxmlformats.org/officeDocument/2006/customXml" ds:itemID="{B60D8E3A-402B-415A-98DD-5ECE8F9EA8A2}">
   <ds:schemaRefs>
     <ds:schemaRef ds:uri="http://schemas.openxmlformats.org/officeDocument/2006/bibliography"/>
   </ds:schemaRefs>

</xml_diff>

<commit_message>
added a performance requirements section.
</commit_message>
<xml_diff>
--- a/Project1/Project1/Documents/system_requirements.docx
+++ b/Project1/Project1/Documents/system_requirements.docx
@@ -1123,15 +1123,7 @@
           <w:sz w:val="20"/>
           <w:szCs w:val="20"/>
         </w:rPr>
-        <w:t>CSV format for use with Microsoft Excel</w:t>
-      </w:r>
-      <w:r>
-        <w:rPr>
-          <w:rFonts w:cstheme="minorHAnsi"/>
-          <w:sz w:val="20"/>
-          <w:szCs w:val="20"/>
-        </w:rPr>
-        <w:t>.</w:t>
+        <w:t>CSV format for use with Microsoft Excel.</w:t>
       </w:r>
     </w:p>
     <w:p>
@@ -1198,15 +1190,7 @@
           <w:sz w:val="20"/>
           <w:szCs w:val="20"/>
         </w:rPr>
-        <w:t>, each for a specific course</w:t>
-      </w:r>
-      <w:r>
-        <w:rPr>
-          <w:rFonts w:cstheme="minorHAnsi"/>
-          <w:sz w:val="20"/>
-          <w:szCs w:val="20"/>
-        </w:rPr>
-        <w:t>.</w:t>
+        <w:t>, each for a specific course.</w:t>
       </w:r>
     </w:p>
     <w:p>
@@ -1257,15 +1241,7 @@
           <w:sz w:val="20"/>
           <w:szCs w:val="20"/>
         </w:rPr>
-        <w:t>figuration file for preferences, and the program must allow the user to specify the location of saved CSV files</w:t>
-      </w:r>
-      <w:r>
-        <w:rPr>
-          <w:rFonts w:cstheme="minorHAnsi"/>
-          <w:sz w:val="20"/>
-          <w:szCs w:val="20"/>
-        </w:rPr>
-        <w:t>.</w:t>
+        <w:t>figuration file for preferences, and the program must allow the user to specify the location of saved CSV files.</w:t>
       </w:r>
     </w:p>
     <w:p>
@@ -1292,15 +1268,7 @@
           <w:sz w:val="20"/>
           <w:szCs w:val="20"/>
         </w:rPr>
-        <w:t>The program must be able to email students regarding new assignments and individual student scores</w:t>
-      </w:r>
-      <w:r>
-        <w:rPr>
-          <w:rFonts w:cstheme="minorHAnsi"/>
-          <w:sz w:val="20"/>
-          <w:szCs w:val="20"/>
-        </w:rPr>
-        <w:t>.</w:t>
+        <w:t>The program must be able to email students regarding new assignments and individual student scores.</w:t>
       </w:r>
     </w:p>
     <w:p>
@@ -1327,15 +1295,7 @@
           <w:sz w:val="20"/>
           <w:szCs w:val="20"/>
         </w:rPr>
-        <w:t>For privacy reasons, the program must give the user the option to select which columns to view or export, i.e. omit student ID or other notes about the students</w:t>
-      </w:r>
-      <w:r>
-        <w:rPr>
-          <w:rFonts w:cstheme="minorHAnsi"/>
-          <w:sz w:val="20"/>
-          <w:szCs w:val="20"/>
-        </w:rPr>
-        <w:t>.</w:t>
+        <w:t>For privacy reasons, the program must give the user the option to select which columns to view or export, i.e. omit student ID or other notes about the students.</w:t>
       </w:r>
     </w:p>
     <w:p>
@@ -1566,15 +1526,7 @@
           <w:sz w:val="20"/>
           <w:szCs w:val="20"/>
         </w:rPr>
-        <w:t>A grade book must allow the ability to add/remove a student to/from the student list</w:t>
-      </w:r>
-      <w:r>
-        <w:rPr>
-          <w:rFonts w:cstheme="minorHAnsi"/>
-          <w:sz w:val="20"/>
-          <w:szCs w:val="20"/>
-        </w:rPr>
-        <w:t>.</w:t>
+        <w:t>A grade book must allow the ability to add/remove a student to/from the student list.</w:t>
       </w:r>
     </w:p>
     <w:p>
@@ -1711,15 +1663,7 @@
           <w:sz w:val="20"/>
           <w:szCs w:val="20"/>
         </w:rPr>
-        <w:t>An assignment must have an ID, title, and points available as required fields</w:t>
-      </w:r>
-      <w:r>
-        <w:rPr>
-          <w:rFonts w:cstheme="minorHAnsi"/>
-          <w:sz w:val="20"/>
-          <w:szCs w:val="20"/>
-        </w:rPr>
-        <w:t>.</w:t>
+        <w:t>An assignment must have an ID, title, and points available as required fields.</w:t>
       </w:r>
     </w:p>
     <w:p>
@@ -1746,15 +1690,7 @@
           <w:sz w:val="20"/>
           <w:szCs w:val="20"/>
         </w:rPr>
-        <w:t>An assignment may have a description, type, and due date as optional fields</w:t>
-      </w:r>
-      <w:r>
-        <w:rPr>
-          <w:rFonts w:cstheme="minorHAnsi"/>
-          <w:sz w:val="20"/>
-          <w:szCs w:val="20"/>
-        </w:rPr>
-        <w:t>.</w:t>
+        <w:t>An assignment may have a description, type, and due date as optional fields.</w:t>
       </w:r>
     </w:p>
     <w:p>
@@ -1781,15 +1717,7 @@
           <w:sz w:val="20"/>
           <w:szCs w:val="20"/>
         </w:rPr>
-        <w:t>An assignment must be editable, i.e. the title or point value can be changed manually</w:t>
-      </w:r>
-      <w:r>
-        <w:rPr>
-          <w:rFonts w:cstheme="minorHAnsi"/>
-          <w:sz w:val="20"/>
-          <w:szCs w:val="20"/>
-        </w:rPr>
-        <w:t>.</w:t>
+        <w:t>An assignment must be editable, i.e. the title or point value can be changed manually.</w:t>
       </w:r>
     </w:p>
     <w:p>
@@ -1905,15 +1833,7 @@
           <w:sz w:val="20"/>
           <w:szCs w:val="20"/>
         </w:rPr>
-        <w:t xml:space="preserve"> as required fields</w:t>
-      </w:r>
-      <w:r>
-        <w:rPr>
-          <w:rFonts w:cstheme="minorHAnsi"/>
-          <w:sz w:val="20"/>
-          <w:szCs w:val="20"/>
-        </w:rPr>
-        <w:t>.</w:t>
+        <w:t xml:space="preserve"> as required fields.</w:t>
       </w:r>
     </w:p>
     <w:p>
@@ -1940,15 +1860,7 @@
           <w:sz w:val="20"/>
           <w:szCs w:val="20"/>
         </w:rPr>
-        <w:t>A student may have a degree (undergraduate or graduate) and notes about the student as optional fields</w:t>
-      </w:r>
-      <w:r>
-        <w:rPr>
-          <w:rFonts w:cstheme="minorHAnsi"/>
-          <w:sz w:val="20"/>
-          <w:szCs w:val="20"/>
-        </w:rPr>
-        <w:t>.</w:t>
+        <w:t>A student may have a degree (undergraduate or graduate) and notes about the student as optional fields.</w:t>
       </w:r>
     </w:p>
     <w:p>
@@ -2002,15 +1914,7 @@
           <w:sz w:val="20"/>
           <w:szCs w:val="20"/>
         </w:rPr>
-        <w:t>A student’s overall score will be represented by points earned divided by points available</w:t>
-      </w:r>
-      <w:r>
-        <w:rPr>
-          <w:rFonts w:cstheme="minorHAnsi"/>
-          <w:sz w:val="20"/>
-          <w:szCs w:val="20"/>
-        </w:rPr>
-        <w:t>.</w:t>
+        <w:t>A student’s overall score will be represented by points earned divided by points available.</w:t>
       </w:r>
     </w:p>
     <w:p>
@@ -2146,15 +2050,7 @@
           <w:sz w:val="20"/>
           <w:szCs w:val="20"/>
         </w:rPr>
-        <w:t>A grade book must contain a list of all the students enrolled in the course in a single column</w:t>
-      </w:r>
-      <w:r>
-        <w:rPr>
-          <w:rFonts w:cstheme="minorHAnsi"/>
-          <w:sz w:val="20"/>
-          <w:szCs w:val="20"/>
-        </w:rPr>
-        <w:t>.</w:t>
+        <w:t>A grade book must contain a list of all the students enrolled in the course in a single column.</w:t>
       </w:r>
     </w:p>
     <w:p>
@@ -2209,15 +2105,7 @@
           <w:szCs w:val="20"/>
         </w:rPr>
         <w:lastRenderedPageBreak/>
-        <w:t>A grade book must contain columns for the user created formulas, which can be used to calculate the intermediate and final grades</w:t>
-      </w:r>
-      <w:r>
-        <w:rPr>
-          <w:rFonts w:cstheme="minorHAnsi"/>
-          <w:sz w:val="20"/>
-          <w:szCs w:val="20"/>
-        </w:rPr>
-        <w:t>.</w:t>
+        <w:t>A grade book must contain columns for the user created formulas, which can be used to calculate the intermediate and final grades.</w:t>
       </w:r>
     </w:p>
     <w:p>
@@ -2288,6 +2176,289 @@
           <w:szCs w:val="20"/>
         </w:rPr>
         <w:t>column from view.</w:t>
+      </w:r>
+    </w:p>
+    <w:p>
+      <w:pPr>
+        <w:autoSpaceDE w:val="0"/>
+        <w:autoSpaceDN w:val="0"/>
+        <w:adjustRightInd w:val="0"/>
+        <w:spacing w:after="0" w:line="240" w:lineRule="auto"/>
+        <w:jc w:val="both"/>
+        <w:rPr>
+          <w:rFonts w:cstheme="minorHAnsi"/>
+          <w:sz w:val="20"/>
+          <w:szCs w:val="20"/>
+        </w:rPr>
+      </w:pPr>
+    </w:p>
+    <w:p>
+      <w:pPr>
+        <w:autoSpaceDE w:val="0"/>
+        <w:autoSpaceDN w:val="0"/>
+        <w:adjustRightInd w:val="0"/>
+        <w:spacing w:after="0" w:line="240" w:lineRule="auto"/>
+        <w:jc w:val="both"/>
+        <w:rPr>
+          <w:rFonts w:cstheme="minorHAnsi"/>
+          <w:sz w:val="20"/>
+          <w:szCs w:val="20"/>
+        </w:rPr>
+      </w:pPr>
+      <w:r>
+        <w:rPr>
+          <w:rFonts w:cstheme="minorHAnsi"/>
+          <w:sz w:val="20"/>
+          <w:szCs w:val="20"/>
+        </w:rPr>
+        <w:t>Section IV: Performance Requirements</w:t>
+      </w:r>
+    </w:p>
+    <w:p>
+      <w:pPr>
+        <w:autoSpaceDE w:val="0"/>
+        <w:autoSpaceDN w:val="0"/>
+        <w:adjustRightInd w:val="0"/>
+        <w:spacing w:after="0" w:line="240" w:lineRule="auto"/>
+        <w:jc w:val="both"/>
+        <w:rPr>
+          <w:rFonts w:cstheme="minorHAnsi"/>
+          <w:sz w:val="20"/>
+          <w:szCs w:val="20"/>
+        </w:rPr>
+      </w:pPr>
+    </w:p>
+    <w:p>
+      <w:pPr>
+        <w:pStyle w:val="ListParagraph"/>
+        <w:numPr>
+          <w:ilvl w:val="0"/>
+          <w:numId w:val="17"/>
+        </w:numPr>
+        <w:autoSpaceDE w:val="0"/>
+        <w:autoSpaceDN w:val="0"/>
+        <w:adjustRightInd w:val="0"/>
+        <w:spacing w:after="0" w:line="240" w:lineRule="auto"/>
+        <w:jc w:val="both"/>
+        <w:rPr>
+          <w:rFonts w:cstheme="minorHAnsi"/>
+          <w:sz w:val="20"/>
+          <w:szCs w:val="20"/>
+        </w:rPr>
+      </w:pPr>
+      <w:r>
+        <w:rPr>
+          <w:rFonts w:cstheme="minorHAnsi"/>
+          <w:sz w:val="20"/>
+          <w:szCs w:val="20"/>
+        </w:rPr>
+        <w:t>Grade Book Performance Requirements</w:t>
+      </w:r>
+    </w:p>
+    <w:p>
+      <w:pPr>
+        <w:pStyle w:val="ListParagraph"/>
+        <w:autoSpaceDE w:val="0"/>
+        <w:autoSpaceDN w:val="0"/>
+        <w:adjustRightInd w:val="0"/>
+        <w:spacing w:after="0" w:line="240" w:lineRule="auto"/>
+        <w:ind w:left="1080"/>
+        <w:jc w:val="both"/>
+        <w:rPr>
+          <w:rFonts w:cstheme="minorHAnsi"/>
+          <w:sz w:val="20"/>
+          <w:szCs w:val="20"/>
+        </w:rPr>
+      </w:pPr>
+    </w:p>
+    <w:p>
+      <w:pPr>
+        <w:pStyle w:val="ListParagraph"/>
+        <w:numPr>
+          <w:ilvl w:val="0"/>
+          <w:numId w:val="20"/>
+        </w:numPr>
+        <w:autoSpaceDE w:val="0"/>
+        <w:autoSpaceDN w:val="0"/>
+        <w:adjustRightInd w:val="0"/>
+        <w:spacing w:after="0" w:line="240" w:lineRule="auto"/>
+        <w:jc w:val="both"/>
+        <w:rPr>
+          <w:rFonts w:cstheme="minorHAnsi"/>
+          <w:sz w:val="20"/>
+          <w:szCs w:val="20"/>
+        </w:rPr>
+      </w:pPr>
+      <w:r>
+        <w:rPr>
+          <w:rFonts w:cstheme="minorHAnsi"/>
+          <w:sz w:val="20"/>
+          <w:szCs w:val="20"/>
+        </w:rPr>
+        <w:t>The grade book table data must load within 10 seconds.</w:t>
+      </w:r>
+    </w:p>
+    <w:p>
+      <w:pPr>
+        <w:pStyle w:val="ListParagraph"/>
+        <w:numPr>
+          <w:ilvl w:val="0"/>
+          <w:numId w:val="20"/>
+        </w:numPr>
+        <w:autoSpaceDE w:val="0"/>
+        <w:autoSpaceDN w:val="0"/>
+        <w:adjustRightInd w:val="0"/>
+        <w:spacing w:after="0" w:line="240" w:lineRule="auto"/>
+        <w:jc w:val="both"/>
+        <w:rPr>
+          <w:rFonts w:cstheme="minorHAnsi"/>
+          <w:sz w:val="20"/>
+          <w:szCs w:val="20"/>
+        </w:rPr>
+      </w:pPr>
+      <w:r>
+        <w:rPr>
+          <w:rFonts w:cstheme="minorHAnsi"/>
+          <w:sz w:val="20"/>
+          <w:szCs w:val="20"/>
+        </w:rPr>
+        <w:t>When the application is first executed, it must load within 10 seconds.</w:t>
+      </w:r>
+    </w:p>
+    <w:p>
+      <w:pPr>
+        <w:pStyle w:val="ListParagraph"/>
+        <w:numPr>
+          <w:ilvl w:val="0"/>
+          <w:numId w:val="20"/>
+        </w:numPr>
+        <w:autoSpaceDE w:val="0"/>
+        <w:autoSpaceDN w:val="0"/>
+        <w:adjustRightInd w:val="0"/>
+        <w:spacing w:after="0" w:line="240" w:lineRule="auto"/>
+        <w:jc w:val="both"/>
+        <w:rPr>
+          <w:rFonts w:cstheme="minorHAnsi"/>
+          <w:sz w:val="20"/>
+          <w:szCs w:val="20"/>
+        </w:rPr>
+      </w:pPr>
+      <w:r>
+        <w:rPr>
+          <w:rFonts w:cstheme="minorHAnsi"/>
+          <w:sz w:val="20"/>
+          <w:szCs w:val="20"/>
+        </w:rPr>
+        <w:t>Excel data importing must finish within 10 seconds.</w:t>
+      </w:r>
+    </w:p>
+    <w:p>
+      <w:pPr>
+        <w:pStyle w:val="ListParagraph"/>
+        <w:numPr>
+          <w:ilvl w:val="0"/>
+          <w:numId w:val="20"/>
+        </w:numPr>
+        <w:autoSpaceDE w:val="0"/>
+        <w:autoSpaceDN w:val="0"/>
+        <w:adjustRightInd w:val="0"/>
+        <w:spacing w:after="0" w:line="240" w:lineRule="auto"/>
+        <w:jc w:val="both"/>
+        <w:rPr>
+          <w:rFonts w:cstheme="minorHAnsi"/>
+          <w:sz w:val="20"/>
+          <w:szCs w:val="20"/>
+        </w:rPr>
+      </w:pPr>
+      <w:r>
+        <w:rPr>
+          <w:rFonts w:cstheme="minorHAnsi"/>
+          <w:sz w:val="20"/>
+          <w:szCs w:val="20"/>
+        </w:rPr>
+        <w:t>Excel data exporting must finish within 10 seconds.</w:t>
+      </w:r>
+    </w:p>
+    <w:p>
+      <w:pPr>
+        <w:autoSpaceDE w:val="0"/>
+        <w:autoSpaceDN w:val="0"/>
+        <w:adjustRightInd w:val="0"/>
+        <w:spacing w:after="0" w:line="240" w:lineRule="auto"/>
+        <w:jc w:val="both"/>
+        <w:rPr>
+          <w:rFonts w:cstheme="minorHAnsi"/>
+          <w:sz w:val="20"/>
+          <w:szCs w:val="20"/>
+        </w:rPr>
+      </w:pPr>
+    </w:p>
+    <w:p>
+      <w:pPr>
+        <w:pStyle w:val="ListParagraph"/>
+        <w:numPr>
+          <w:ilvl w:val="0"/>
+          <w:numId w:val="17"/>
+        </w:numPr>
+        <w:autoSpaceDE w:val="0"/>
+        <w:autoSpaceDN w:val="0"/>
+        <w:adjustRightInd w:val="0"/>
+        <w:spacing w:after="0" w:line="240" w:lineRule="auto"/>
+        <w:jc w:val="both"/>
+        <w:rPr>
+          <w:rFonts w:cstheme="minorHAnsi"/>
+          <w:sz w:val="20"/>
+          <w:szCs w:val="20"/>
+        </w:rPr>
+      </w:pPr>
+      <w:r>
+        <w:rPr>
+          <w:rFonts w:cstheme="minorHAnsi"/>
+          <w:sz w:val="20"/>
+          <w:szCs w:val="20"/>
+        </w:rPr>
+        <w:t>Network Performance Requirements</w:t>
+      </w:r>
+    </w:p>
+    <w:p>
+      <w:pPr>
+        <w:autoSpaceDE w:val="0"/>
+        <w:autoSpaceDN w:val="0"/>
+        <w:adjustRightInd w:val="0"/>
+        <w:spacing w:after="0" w:line="240" w:lineRule="auto"/>
+        <w:jc w:val="both"/>
+        <w:rPr>
+          <w:rFonts w:cstheme="minorHAnsi"/>
+          <w:sz w:val="20"/>
+          <w:szCs w:val="20"/>
+        </w:rPr>
+      </w:pPr>
+    </w:p>
+    <w:p>
+      <w:pPr>
+        <w:pStyle w:val="ListParagraph"/>
+        <w:numPr>
+          <w:ilvl w:val="0"/>
+          <w:numId w:val="22"/>
+        </w:numPr>
+        <w:autoSpaceDE w:val="0"/>
+        <w:autoSpaceDN w:val="0"/>
+        <w:adjustRightInd w:val="0"/>
+        <w:spacing w:after="0" w:line="240" w:lineRule="auto"/>
+        <w:jc w:val="both"/>
+        <w:rPr>
+          <w:rFonts w:cstheme="minorHAnsi"/>
+          <w:sz w:val="20"/>
+          <w:szCs w:val="20"/>
+        </w:rPr>
+      </w:pPr>
+      <w:r>
+        <w:rPr>
+          <w:rFonts w:cstheme="minorHAnsi"/>
+          <w:sz w:val="20"/>
+          <w:szCs w:val="20"/>
+        </w:rPr>
+        <w:t>Emails regarding new assignments must be sent to all students within 10 seconds.</w:t>
       </w:r>
       <w:bookmarkStart w:id="0" w:name="_GoBack"/>
       <w:bookmarkEnd w:id="0"/>
@@ -2419,7 +2590,7 @@
         <w:szCs w:val="20"/>
       </w:rPr>
       <w:pict>
-        <v:shape id="Text Box 476" o:spid="_x0000_s2049" type="#_x0000_t202" style="position:absolute;left:0;text-align:left;margin-left:105.6pt;margin-top:0;width:1in;height:13.45pt;z-index:251659264;visibility:visible;mso-width-percent:1000;mso-position-horizontal:right;mso-position-horizontal-relative:page;mso-position-vertical:center;mso-position-vertical-relative:top-margin-area;mso-width-percent:1000;mso-width-relative:right-margin-area;v-text-anchor:middle" o:gfxdata="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" o:allowincell="f" fillcolor="#4f81bd [3204]" stroked="f">
+        <v:shape id="Text Box 476" o:spid="_x0000_s2049" type="#_x0000_t202" style="position:absolute;left:0;text-align:left;margin-left:126.4pt;margin-top:0;width:1in;height:13.45pt;z-index:251659264;visibility:visible;mso-width-percent:1000;mso-position-horizontal:right;mso-position-horizontal-relative:page;mso-position-vertical:center;mso-position-vertical-relative:top-margin-area;mso-width-percent:1000;mso-width-relative:right-margin-area;v-text-anchor:middle" o:gfxdata="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" o:allowincell="f" fillcolor="#4f81bd [3204]" stroked="f">
           <v:textbox style="mso-fit-shape-to-text:t" inset=",0,,0">
             <w:txbxContent>
               <w:p>
@@ -2834,6 +3005,184 @@
     </w:lvl>
   </w:abstractNum>
   <w:abstractNum w:abstractNumId="4">
+    <w:nsid w:val="28324524"/>
+    <w:multiLevelType w:val="hybridMultilevel"/>
+    <w:tmpl w:val="EED85F1C"/>
+    <w:lvl w:ilvl="0" w:tplc="5516872A">
+      <w:start w:val="1"/>
+      <w:numFmt w:val="upperLetter"/>
+      <w:lvlText w:val="%1."/>
+      <w:lvlJc w:val="left"/>
+      <w:pPr>
+        <w:ind w:left="1080" w:hanging="360"/>
+      </w:pPr>
+      <w:rPr>
+        <w:rFonts w:hint="default"/>
+      </w:rPr>
+    </w:lvl>
+    <w:lvl w:ilvl="1" w:tplc="04090019" w:tentative="1">
+      <w:start w:val="1"/>
+      <w:numFmt w:val="lowerLetter"/>
+      <w:lvlText w:val="%2."/>
+      <w:lvlJc w:val="left"/>
+      <w:pPr>
+        <w:ind w:left="1800" w:hanging="360"/>
+      </w:pPr>
+    </w:lvl>
+    <w:lvl w:ilvl="2" w:tplc="0409001B" w:tentative="1">
+      <w:start w:val="1"/>
+      <w:numFmt w:val="lowerRoman"/>
+      <w:lvlText w:val="%3."/>
+      <w:lvlJc w:val="right"/>
+      <w:pPr>
+        <w:ind w:left="2520" w:hanging="180"/>
+      </w:pPr>
+    </w:lvl>
+    <w:lvl w:ilvl="3" w:tplc="0409000F" w:tentative="1">
+      <w:start w:val="1"/>
+      <w:numFmt w:val="decimal"/>
+      <w:lvlText w:val="%4."/>
+      <w:lvlJc w:val="left"/>
+      <w:pPr>
+        <w:ind w:left="3240" w:hanging="360"/>
+      </w:pPr>
+    </w:lvl>
+    <w:lvl w:ilvl="4" w:tplc="04090019" w:tentative="1">
+      <w:start w:val="1"/>
+      <w:numFmt w:val="lowerLetter"/>
+      <w:lvlText w:val="%5."/>
+      <w:lvlJc w:val="left"/>
+      <w:pPr>
+        <w:ind w:left="3960" w:hanging="360"/>
+      </w:pPr>
+    </w:lvl>
+    <w:lvl w:ilvl="5" w:tplc="0409001B" w:tentative="1">
+      <w:start w:val="1"/>
+      <w:numFmt w:val="lowerRoman"/>
+      <w:lvlText w:val="%6."/>
+      <w:lvlJc w:val="right"/>
+      <w:pPr>
+        <w:ind w:left="4680" w:hanging="180"/>
+      </w:pPr>
+    </w:lvl>
+    <w:lvl w:ilvl="6" w:tplc="0409000F" w:tentative="1">
+      <w:start w:val="1"/>
+      <w:numFmt w:val="decimal"/>
+      <w:lvlText w:val="%7."/>
+      <w:lvlJc w:val="left"/>
+      <w:pPr>
+        <w:ind w:left="5400" w:hanging="360"/>
+      </w:pPr>
+    </w:lvl>
+    <w:lvl w:ilvl="7" w:tplc="04090019" w:tentative="1">
+      <w:start w:val="1"/>
+      <w:numFmt w:val="lowerLetter"/>
+      <w:lvlText w:val="%8."/>
+      <w:lvlJc w:val="left"/>
+      <w:pPr>
+        <w:ind w:left="6120" w:hanging="360"/>
+      </w:pPr>
+    </w:lvl>
+    <w:lvl w:ilvl="8" w:tplc="0409001B" w:tentative="1">
+      <w:start w:val="1"/>
+      <w:numFmt w:val="lowerRoman"/>
+      <w:lvlText w:val="%9."/>
+      <w:lvlJc w:val="right"/>
+      <w:pPr>
+        <w:ind w:left="6840" w:hanging="180"/>
+      </w:pPr>
+    </w:lvl>
+  </w:abstractNum>
+  <w:abstractNum w:abstractNumId="5">
+    <w:nsid w:val="28D36CF0"/>
+    <w:multiLevelType w:val="hybridMultilevel"/>
+    <w:tmpl w:val="4F9A2A38"/>
+    <w:lvl w:ilvl="0" w:tplc="E35A6FF4">
+      <w:start w:val="1"/>
+      <w:numFmt w:val="decimal"/>
+      <w:lvlText w:val="%1."/>
+      <w:lvlJc w:val="left"/>
+      <w:pPr>
+        <w:ind w:left="1080" w:hanging="360"/>
+      </w:pPr>
+      <w:rPr>
+        <w:rFonts w:hint="default"/>
+      </w:rPr>
+    </w:lvl>
+    <w:lvl w:ilvl="1" w:tplc="04090019" w:tentative="1">
+      <w:start w:val="1"/>
+      <w:numFmt w:val="lowerLetter"/>
+      <w:lvlText w:val="%2."/>
+      <w:lvlJc w:val="left"/>
+      <w:pPr>
+        <w:ind w:left="1800" w:hanging="360"/>
+      </w:pPr>
+    </w:lvl>
+    <w:lvl w:ilvl="2" w:tplc="0409001B" w:tentative="1">
+      <w:start w:val="1"/>
+      <w:numFmt w:val="lowerRoman"/>
+      <w:lvlText w:val="%3."/>
+      <w:lvlJc w:val="right"/>
+      <w:pPr>
+        <w:ind w:left="2520" w:hanging="180"/>
+      </w:pPr>
+    </w:lvl>
+    <w:lvl w:ilvl="3" w:tplc="0409000F" w:tentative="1">
+      <w:start w:val="1"/>
+      <w:numFmt w:val="decimal"/>
+      <w:lvlText w:val="%4."/>
+      <w:lvlJc w:val="left"/>
+      <w:pPr>
+        <w:ind w:left="3240" w:hanging="360"/>
+      </w:pPr>
+    </w:lvl>
+    <w:lvl w:ilvl="4" w:tplc="04090019" w:tentative="1">
+      <w:start w:val="1"/>
+      <w:numFmt w:val="lowerLetter"/>
+      <w:lvlText w:val="%5."/>
+      <w:lvlJc w:val="left"/>
+      <w:pPr>
+        <w:ind w:left="3960" w:hanging="360"/>
+      </w:pPr>
+    </w:lvl>
+    <w:lvl w:ilvl="5" w:tplc="0409001B" w:tentative="1">
+      <w:start w:val="1"/>
+      <w:numFmt w:val="lowerRoman"/>
+      <w:lvlText w:val="%6."/>
+      <w:lvlJc w:val="right"/>
+      <w:pPr>
+        <w:ind w:left="4680" w:hanging="180"/>
+      </w:pPr>
+    </w:lvl>
+    <w:lvl w:ilvl="6" w:tplc="0409000F" w:tentative="1">
+      <w:start w:val="1"/>
+      <w:numFmt w:val="decimal"/>
+      <w:lvlText w:val="%7."/>
+      <w:lvlJc w:val="left"/>
+      <w:pPr>
+        <w:ind w:left="5400" w:hanging="360"/>
+      </w:pPr>
+    </w:lvl>
+    <w:lvl w:ilvl="7" w:tplc="04090019" w:tentative="1">
+      <w:start w:val="1"/>
+      <w:numFmt w:val="lowerLetter"/>
+      <w:lvlText w:val="%8."/>
+      <w:lvlJc w:val="left"/>
+      <w:pPr>
+        <w:ind w:left="6120" w:hanging="360"/>
+      </w:pPr>
+    </w:lvl>
+    <w:lvl w:ilvl="8" w:tplc="0409001B" w:tentative="1">
+      <w:start w:val="1"/>
+      <w:numFmt w:val="lowerRoman"/>
+      <w:lvlText w:val="%9."/>
+      <w:lvlJc w:val="right"/>
+      <w:pPr>
+        <w:ind w:left="6840" w:hanging="180"/>
+      </w:pPr>
+    </w:lvl>
+  </w:abstractNum>
+  <w:abstractNum w:abstractNumId="6">
     <w:nsid w:val="2BE705DE"/>
     <w:multiLevelType w:val="hybridMultilevel"/>
     <w:tmpl w:val="05303F20"/>
@@ -2922,7 +3271,96 @@
       </w:pPr>
     </w:lvl>
   </w:abstractNum>
-  <w:abstractNum w:abstractNumId="5">
+  <w:abstractNum w:abstractNumId="7">
+    <w:nsid w:val="2DD62077"/>
+    <w:multiLevelType w:val="hybridMultilevel"/>
+    <w:tmpl w:val="E9B6ACA6"/>
+    <w:lvl w:ilvl="0" w:tplc="292AAAF4">
+      <w:start w:val="1"/>
+      <w:numFmt w:val="decimal"/>
+      <w:lvlText w:val="%1."/>
+      <w:lvlJc w:val="left"/>
+      <w:pPr>
+        <w:ind w:left="1440" w:hanging="360"/>
+      </w:pPr>
+      <w:rPr>
+        <w:rFonts w:hint="default"/>
+      </w:rPr>
+    </w:lvl>
+    <w:lvl w:ilvl="1" w:tplc="04090019" w:tentative="1">
+      <w:start w:val="1"/>
+      <w:numFmt w:val="lowerLetter"/>
+      <w:lvlText w:val="%2."/>
+      <w:lvlJc w:val="left"/>
+      <w:pPr>
+        <w:ind w:left="2160" w:hanging="360"/>
+      </w:pPr>
+    </w:lvl>
+    <w:lvl w:ilvl="2" w:tplc="0409001B" w:tentative="1">
+      <w:start w:val="1"/>
+      <w:numFmt w:val="lowerRoman"/>
+      <w:lvlText w:val="%3."/>
+      <w:lvlJc w:val="right"/>
+      <w:pPr>
+        <w:ind w:left="2880" w:hanging="180"/>
+      </w:pPr>
+    </w:lvl>
+    <w:lvl w:ilvl="3" w:tplc="0409000F" w:tentative="1">
+      <w:start w:val="1"/>
+      <w:numFmt w:val="decimal"/>
+      <w:lvlText w:val="%4."/>
+      <w:lvlJc w:val="left"/>
+      <w:pPr>
+        <w:ind w:left="3600" w:hanging="360"/>
+      </w:pPr>
+    </w:lvl>
+    <w:lvl w:ilvl="4" w:tplc="04090019" w:tentative="1">
+      <w:start w:val="1"/>
+      <w:numFmt w:val="lowerLetter"/>
+      <w:lvlText w:val="%5."/>
+      <w:lvlJc w:val="left"/>
+      <w:pPr>
+        <w:ind w:left="4320" w:hanging="360"/>
+      </w:pPr>
+    </w:lvl>
+    <w:lvl w:ilvl="5" w:tplc="0409001B" w:tentative="1">
+      <w:start w:val="1"/>
+      <w:numFmt w:val="lowerRoman"/>
+      <w:lvlText w:val="%6."/>
+      <w:lvlJc w:val="right"/>
+      <w:pPr>
+        <w:ind w:left="5040" w:hanging="180"/>
+      </w:pPr>
+    </w:lvl>
+    <w:lvl w:ilvl="6" w:tplc="0409000F" w:tentative="1">
+      <w:start w:val="1"/>
+      <w:numFmt w:val="decimal"/>
+      <w:lvlText w:val="%7."/>
+      <w:lvlJc w:val="left"/>
+      <w:pPr>
+        <w:ind w:left="5760" w:hanging="360"/>
+      </w:pPr>
+    </w:lvl>
+    <w:lvl w:ilvl="7" w:tplc="04090019" w:tentative="1">
+      <w:start w:val="1"/>
+      <w:numFmt w:val="lowerLetter"/>
+      <w:lvlText w:val="%8."/>
+      <w:lvlJc w:val="left"/>
+      <w:pPr>
+        <w:ind w:left="6480" w:hanging="360"/>
+      </w:pPr>
+    </w:lvl>
+    <w:lvl w:ilvl="8" w:tplc="0409001B" w:tentative="1">
+      <w:start w:val="1"/>
+      <w:numFmt w:val="lowerRoman"/>
+      <w:lvlText w:val="%9."/>
+      <w:lvlJc w:val="right"/>
+      <w:pPr>
+        <w:ind w:left="7200" w:hanging="180"/>
+      </w:pPr>
+    </w:lvl>
+  </w:abstractNum>
+  <w:abstractNum w:abstractNumId="8">
     <w:nsid w:val="33916ECE"/>
     <w:multiLevelType w:val="hybridMultilevel"/>
     <w:tmpl w:val="24343E7C"/>
@@ -3011,7 +3449,7 @@
       </w:pPr>
     </w:lvl>
   </w:abstractNum>
-  <w:abstractNum w:abstractNumId="6">
+  <w:abstractNum w:abstractNumId="9">
     <w:nsid w:val="38427C84"/>
     <w:multiLevelType w:val="hybridMultilevel"/>
     <w:tmpl w:val="C7BE6C02"/>
@@ -3100,7 +3538,185 @@
       </w:pPr>
     </w:lvl>
   </w:abstractNum>
-  <w:abstractNum w:abstractNumId="7">
+  <w:abstractNum w:abstractNumId="10">
+    <w:nsid w:val="3C427790"/>
+    <w:multiLevelType w:val="hybridMultilevel"/>
+    <w:tmpl w:val="88BE4230"/>
+    <w:lvl w:ilvl="0" w:tplc="72EA1142">
+      <w:start w:val="1"/>
+      <w:numFmt w:val="decimal"/>
+      <w:lvlText w:val="%1."/>
+      <w:lvlJc w:val="left"/>
+      <w:pPr>
+        <w:ind w:left="1440" w:hanging="360"/>
+      </w:pPr>
+      <w:rPr>
+        <w:rFonts w:hint="default"/>
+      </w:rPr>
+    </w:lvl>
+    <w:lvl w:ilvl="1" w:tplc="04090019" w:tentative="1">
+      <w:start w:val="1"/>
+      <w:numFmt w:val="lowerLetter"/>
+      <w:lvlText w:val="%2."/>
+      <w:lvlJc w:val="left"/>
+      <w:pPr>
+        <w:ind w:left="2160" w:hanging="360"/>
+      </w:pPr>
+    </w:lvl>
+    <w:lvl w:ilvl="2" w:tplc="0409001B" w:tentative="1">
+      <w:start w:val="1"/>
+      <w:numFmt w:val="lowerRoman"/>
+      <w:lvlText w:val="%3."/>
+      <w:lvlJc w:val="right"/>
+      <w:pPr>
+        <w:ind w:left="2880" w:hanging="180"/>
+      </w:pPr>
+    </w:lvl>
+    <w:lvl w:ilvl="3" w:tplc="0409000F" w:tentative="1">
+      <w:start w:val="1"/>
+      <w:numFmt w:val="decimal"/>
+      <w:lvlText w:val="%4."/>
+      <w:lvlJc w:val="left"/>
+      <w:pPr>
+        <w:ind w:left="3600" w:hanging="360"/>
+      </w:pPr>
+    </w:lvl>
+    <w:lvl w:ilvl="4" w:tplc="04090019" w:tentative="1">
+      <w:start w:val="1"/>
+      <w:numFmt w:val="lowerLetter"/>
+      <w:lvlText w:val="%5."/>
+      <w:lvlJc w:val="left"/>
+      <w:pPr>
+        <w:ind w:left="4320" w:hanging="360"/>
+      </w:pPr>
+    </w:lvl>
+    <w:lvl w:ilvl="5" w:tplc="0409001B" w:tentative="1">
+      <w:start w:val="1"/>
+      <w:numFmt w:val="lowerRoman"/>
+      <w:lvlText w:val="%6."/>
+      <w:lvlJc w:val="right"/>
+      <w:pPr>
+        <w:ind w:left="5040" w:hanging="180"/>
+      </w:pPr>
+    </w:lvl>
+    <w:lvl w:ilvl="6" w:tplc="0409000F" w:tentative="1">
+      <w:start w:val="1"/>
+      <w:numFmt w:val="decimal"/>
+      <w:lvlText w:val="%7."/>
+      <w:lvlJc w:val="left"/>
+      <w:pPr>
+        <w:ind w:left="5760" w:hanging="360"/>
+      </w:pPr>
+    </w:lvl>
+    <w:lvl w:ilvl="7" w:tplc="04090019" w:tentative="1">
+      <w:start w:val="1"/>
+      <w:numFmt w:val="lowerLetter"/>
+      <w:lvlText w:val="%8."/>
+      <w:lvlJc w:val="left"/>
+      <w:pPr>
+        <w:ind w:left="6480" w:hanging="360"/>
+      </w:pPr>
+    </w:lvl>
+    <w:lvl w:ilvl="8" w:tplc="0409001B" w:tentative="1">
+      <w:start w:val="1"/>
+      <w:numFmt w:val="lowerRoman"/>
+      <w:lvlText w:val="%9."/>
+      <w:lvlJc w:val="right"/>
+      <w:pPr>
+        <w:ind w:left="7200" w:hanging="180"/>
+      </w:pPr>
+    </w:lvl>
+  </w:abstractNum>
+  <w:abstractNum w:abstractNumId="11">
+    <w:nsid w:val="3FFC62F8"/>
+    <w:multiLevelType w:val="hybridMultilevel"/>
+    <w:tmpl w:val="636E09FC"/>
+    <w:lvl w:ilvl="0" w:tplc="60368010">
+      <w:start w:val="1"/>
+      <w:numFmt w:val="decimal"/>
+      <w:lvlText w:val="%1."/>
+      <w:lvlJc w:val="left"/>
+      <w:pPr>
+        <w:ind w:left="1440" w:hanging="360"/>
+      </w:pPr>
+      <w:rPr>
+        <w:rFonts w:hint="default"/>
+      </w:rPr>
+    </w:lvl>
+    <w:lvl w:ilvl="1" w:tplc="04090019" w:tentative="1">
+      <w:start w:val="1"/>
+      <w:numFmt w:val="lowerLetter"/>
+      <w:lvlText w:val="%2."/>
+      <w:lvlJc w:val="left"/>
+      <w:pPr>
+        <w:ind w:left="2160" w:hanging="360"/>
+      </w:pPr>
+    </w:lvl>
+    <w:lvl w:ilvl="2" w:tplc="0409001B" w:tentative="1">
+      <w:start w:val="1"/>
+      <w:numFmt w:val="lowerRoman"/>
+      <w:lvlText w:val="%3."/>
+      <w:lvlJc w:val="right"/>
+      <w:pPr>
+        <w:ind w:left="2880" w:hanging="180"/>
+      </w:pPr>
+    </w:lvl>
+    <w:lvl w:ilvl="3" w:tplc="0409000F" w:tentative="1">
+      <w:start w:val="1"/>
+      <w:numFmt w:val="decimal"/>
+      <w:lvlText w:val="%4."/>
+      <w:lvlJc w:val="left"/>
+      <w:pPr>
+        <w:ind w:left="3600" w:hanging="360"/>
+      </w:pPr>
+    </w:lvl>
+    <w:lvl w:ilvl="4" w:tplc="04090019" w:tentative="1">
+      <w:start w:val="1"/>
+      <w:numFmt w:val="lowerLetter"/>
+      <w:lvlText w:val="%5."/>
+      <w:lvlJc w:val="left"/>
+      <w:pPr>
+        <w:ind w:left="4320" w:hanging="360"/>
+      </w:pPr>
+    </w:lvl>
+    <w:lvl w:ilvl="5" w:tplc="0409001B" w:tentative="1">
+      <w:start w:val="1"/>
+      <w:numFmt w:val="lowerRoman"/>
+      <w:lvlText w:val="%6."/>
+      <w:lvlJc w:val="right"/>
+      <w:pPr>
+        <w:ind w:left="5040" w:hanging="180"/>
+      </w:pPr>
+    </w:lvl>
+    <w:lvl w:ilvl="6" w:tplc="0409000F" w:tentative="1">
+      <w:start w:val="1"/>
+      <w:numFmt w:val="decimal"/>
+      <w:lvlText w:val="%7."/>
+      <w:lvlJc w:val="left"/>
+      <w:pPr>
+        <w:ind w:left="5760" w:hanging="360"/>
+      </w:pPr>
+    </w:lvl>
+    <w:lvl w:ilvl="7" w:tplc="04090019" w:tentative="1">
+      <w:start w:val="1"/>
+      <w:numFmt w:val="lowerLetter"/>
+      <w:lvlText w:val="%8."/>
+      <w:lvlJc w:val="left"/>
+      <w:pPr>
+        <w:ind w:left="6480" w:hanging="360"/>
+      </w:pPr>
+    </w:lvl>
+    <w:lvl w:ilvl="8" w:tplc="0409001B" w:tentative="1">
+      <w:start w:val="1"/>
+      <w:numFmt w:val="lowerRoman"/>
+      <w:lvlText w:val="%9."/>
+      <w:lvlJc w:val="right"/>
+      <w:pPr>
+        <w:ind w:left="7200" w:hanging="180"/>
+      </w:pPr>
+    </w:lvl>
+  </w:abstractNum>
+  <w:abstractNum w:abstractNumId="12">
     <w:nsid w:val="4866440F"/>
     <w:multiLevelType w:val="hybridMultilevel"/>
     <w:tmpl w:val="9A22834E"/>
@@ -3186,7 +3802,7 @@
       </w:pPr>
     </w:lvl>
   </w:abstractNum>
-  <w:abstractNum w:abstractNumId="8">
+  <w:abstractNum w:abstractNumId="13">
     <w:nsid w:val="4CDC47A1"/>
     <w:multiLevelType w:val="hybridMultilevel"/>
     <w:tmpl w:val="83E8CA3A"/>
@@ -3275,7 +3891,7 @@
       </w:pPr>
     </w:lvl>
   </w:abstractNum>
-  <w:abstractNum w:abstractNumId="9">
+  <w:abstractNum w:abstractNumId="14">
     <w:nsid w:val="52BF38A6"/>
     <w:multiLevelType w:val="hybridMultilevel"/>
     <w:tmpl w:val="DE307FC6"/>
@@ -3364,7 +3980,7 @@
       </w:pPr>
     </w:lvl>
   </w:abstractNum>
-  <w:abstractNum w:abstractNumId="10">
+  <w:abstractNum w:abstractNumId="15">
     <w:nsid w:val="543415CE"/>
     <w:multiLevelType w:val="hybridMultilevel"/>
     <w:tmpl w:val="FCDA00D4"/>
@@ -3453,7 +4069,7 @@
       </w:pPr>
     </w:lvl>
   </w:abstractNum>
-  <w:abstractNum w:abstractNumId="11">
+  <w:abstractNum w:abstractNumId="16">
     <w:nsid w:val="560A0338"/>
     <w:multiLevelType w:val="hybridMultilevel"/>
     <w:tmpl w:val="CBE23AC6"/>
@@ -3542,7 +4158,7 @@
       </w:pPr>
     </w:lvl>
   </w:abstractNum>
-  <w:abstractNum w:abstractNumId="12">
+  <w:abstractNum w:abstractNumId="17">
     <w:nsid w:val="5CC07797"/>
     <w:multiLevelType w:val="singleLevel"/>
     <w:tmpl w:val="51E2BE88"/>
@@ -3557,7 +4173,7 @@
       </w:rPr>
     </w:lvl>
   </w:abstractNum>
-  <w:abstractNum w:abstractNumId="13">
+  <w:abstractNum w:abstractNumId="18">
     <w:nsid w:val="5D0F48B3"/>
     <w:multiLevelType w:val="hybridMultilevel"/>
     <w:tmpl w:val="695C5138"/>
@@ -3643,7 +4259,96 @@
       </w:pPr>
     </w:lvl>
   </w:abstractNum>
-  <w:abstractNum w:abstractNumId="14">
+  <w:abstractNum w:abstractNumId="19">
+    <w:nsid w:val="6AFA4685"/>
+    <w:multiLevelType w:val="hybridMultilevel"/>
+    <w:tmpl w:val="55B8E406"/>
+    <w:lvl w:ilvl="0" w:tplc="8BA27252">
+      <w:start w:val="1"/>
+      <w:numFmt w:val="decimal"/>
+      <w:lvlText w:val="%1."/>
+      <w:lvlJc w:val="left"/>
+      <w:pPr>
+        <w:ind w:left="1440" w:hanging="360"/>
+      </w:pPr>
+      <w:rPr>
+        <w:rFonts w:hint="default"/>
+      </w:rPr>
+    </w:lvl>
+    <w:lvl w:ilvl="1" w:tplc="04090019" w:tentative="1">
+      <w:start w:val="1"/>
+      <w:numFmt w:val="lowerLetter"/>
+      <w:lvlText w:val="%2."/>
+      <w:lvlJc w:val="left"/>
+      <w:pPr>
+        <w:ind w:left="2160" w:hanging="360"/>
+      </w:pPr>
+    </w:lvl>
+    <w:lvl w:ilvl="2" w:tplc="0409001B" w:tentative="1">
+      <w:start w:val="1"/>
+      <w:numFmt w:val="lowerRoman"/>
+      <w:lvlText w:val="%3."/>
+      <w:lvlJc w:val="right"/>
+      <w:pPr>
+        <w:ind w:left="2880" w:hanging="180"/>
+      </w:pPr>
+    </w:lvl>
+    <w:lvl w:ilvl="3" w:tplc="0409000F" w:tentative="1">
+      <w:start w:val="1"/>
+      <w:numFmt w:val="decimal"/>
+      <w:lvlText w:val="%4."/>
+      <w:lvlJc w:val="left"/>
+      <w:pPr>
+        <w:ind w:left="3600" w:hanging="360"/>
+      </w:pPr>
+    </w:lvl>
+    <w:lvl w:ilvl="4" w:tplc="04090019" w:tentative="1">
+      <w:start w:val="1"/>
+      <w:numFmt w:val="lowerLetter"/>
+      <w:lvlText w:val="%5."/>
+      <w:lvlJc w:val="left"/>
+      <w:pPr>
+        <w:ind w:left="4320" w:hanging="360"/>
+      </w:pPr>
+    </w:lvl>
+    <w:lvl w:ilvl="5" w:tplc="0409001B" w:tentative="1">
+      <w:start w:val="1"/>
+      <w:numFmt w:val="lowerRoman"/>
+      <w:lvlText w:val="%6."/>
+      <w:lvlJc w:val="right"/>
+      <w:pPr>
+        <w:ind w:left="5040" w:hanging="180"/>
+      </w:pPr>
+    </w:lvl>
+    <w:lvl w:ilvl="6" w:tplc="0409000F" w:tentative="1">
+      <w:start w:val="1"/>
+      <w:numFmt w:val="decimal"/>
+      <w:lvlText w:val="%7."/>
+      <w:lvlJc w:val="left"/>
+      <w:pPr>
+        <w:ind w:left="5760" w:hanging="360"/>
+      </w:pPr>
+    </w:lvl>
+    <w:lvl w:ilvl="7" w:tplc="04090019" w:tentative="1">
+      <w:start w:val="1"/>
+      <w:numFmt w:val="lowerLetter"/>
+      <w:lvlText w:val="%8."/>
+      <w:lvlJc w:val="left"/>
+      <w:pPr>
+        <w:ind w:left="6480" w:hanging="360"/>
+      </w:pPr>
+    </w:lvl>
+    <w:lvl w:ilvl="8" w:tplc="0409001B" w:tentative="1">
+      <w:start w:val="1"/>
+      <w:numFmt w:val="lowerRoman"/>
+      <w:lvlText w:val="%9."/>
+      <w:lvlJc w:val="right"/>
+      <w:pPr>
+        <w:ind w:left="7200" w:hanging="180"/>
+      </w:pPr>
+    </w:lvl>
+  </w:abstractNum>
+  <w:abstractNum w:abstractNumId="20">
     <w:nsid w:val="79452173"/>
     <w:multiLevelType w:val="hybridMultilevel"/>
     <w:tmpl w:val="0492C384"/>
@@ -3729,7 +4434,7 @@
       </w:pPr>
     </w:lvl>
   </w:abstractNum>
-  <w:abstractNum w:abstractNumId="15">
+  <w:abstractNum w:abstractNumId="21">
     <w:nsid w:val="7D6E2B57"/>
     <w:multiLevelType w:val="hybridMultilevel"/>
     <w:tmpl w:val="361899EE"/>
@@ -3819,22 +4524,22 @@
     </w:lvl>
   </w:abstractNum>
   <w:num w:numId="1">
-    <w:abstractNumId w:val="12"/>
+    <w:abstractNumId w:val="17"/>
   </w:num>
   <w:num w:numId="2">
     <w:abstractNumId w:val="2"/>
   </w:num>
   <w:num w:numId="3">
-    <w:abstractNumId w:val="7"/>
+    <w:abstractNumId w:val="12"/>
   </w:num>
   <w:num w:numId="4">
-    <w:abstractNumId w:val="14"/>
+    <w:abstractNumId w:val="20"/>
   </w:num>
   <w:num w:numId="5">
     <w:abstractNumId w:val="3"/>
   </w:num>
   <w:num w:numId="6">
-    <w:abstractNumId w:val="13"/>
+    <w:abstractNumId w:val="18"/>
   </w:num>
   <w:num w:numId="7">
     <w:abstractNumId w:val="1"/>
@@ -3843,28 +4548,46 @@
     <w:abstractNumId w:val="0"/>
   </w:num>
   <w:num w:numId="9">
+    <w:abstractNumId w:val="16"/>
+  </w:num>
+  <w:num w:numId="10">
+    <w:abstractNumId w:val="21"/>
+  </w:num>
+  <w:num w:numId="11">
+    <w:abstractNumId w:val="8"/>
+  </w:num>
+  <w:num w:numId="12">
+    <w:abstractNumId w:val="14"/>
+  </w:num>
+  <w:num w:numId="13">
+    <w:abstractNumId w:val="9"/>
+  </w:num>
+  <w:num w:numId="14">
+    <w:abstractNumId w:val="13"/>
+  </w:num>
+  <w:num w:numId="15">
+    <w:abstractNumId w:val="6"/>
+  </w:num>
+  <w:num w:numId="16">
+    <w:abstractNumId w:val="15"/>
+  </w:num>
+  <w:num w:numId="17">
+    <w:abstractNumId w:val="4"/>
+  </w:num>
+  <w:num w:numId="18">
+    <w:abstractNumId w:val="5"/>
+  </w:num>
+  <w:num w:numId="19">
+    <w:abstractNumId w:val="10"/>
+  </w:num>
+  <w:num w:numId="20">
     <w:abstractNumId w:val="11"/>
   </w:num>
-  <w:num w:numId="10">
-    <w:abstractNumId w:val="15"/>
+  <w:num w:numId="21">
+    <w:abstractNumId w:val="7"/>
   </w:num>
-  <w:num w:numId="11">
-    <w:abstractNumId w:val="5"/>
-  </w:num>
-  <w:num w:numId="12">
-    <w:abstractNumId w:val="9"/>
-  </w:num>
-  <w:num w:numId="13">
-    <w:abstractNumId w:val="6"/>
-  </w:num>
-  <w:num w:numId="14">
-    <w:abstractNumId w:val="8"/>
-  </w:num>
-  <w:num w:numId="15">
-    <w:abstractNumId w:val="4"/>
-  </w:num>
-  <w:num w:numId="16">
-    <w:abstractNumId w:val="10"/>
+  <w:num w:numId="22">
+    <w:abstractNumId w:val="19"/>
   </w:num>
 </w:numbering>
 </file>
@@ -4033,6 +4756,7 @@
   <w:style w:type="character" w:default="1" w:styleId="DefaultParagraphFont">
     <w:name w:val="Default Paragraph Font"/>
     <w:uiPriority w:val="1"/>
+    <w:semiHidden/>
     <w:unhideWhenUsed/>
   </w:style>
   <w:style w:type="table" w:default="1" w:styleId="TableNormal">
@@ -4650,7 +5374,7 @@
 </file>
 
 <file path=customXml/itemProps1.xml><?xml version="1.0" encoding="utf-8"?>
-<ds:datastoreItem xmlns:ds="http://schemas.openxmlformats.org/officeDocument/2006/customXml" ds:itemID="{B60D8E3A-402B-415A-98DD-5ECE8F9EA8A2}">
+<ds:datastoreItem xmlns:ds="http://schemas.openxmlformats.org/officeDocument/2006/customXml" ds:itemID="{C6825914-4004-48FB-892B-6844667569D7}">
   <ds:schemaRefs>
     <ds:schemaRef ds:uri="http://schemas.openxmlformats.org/officeDocument/2006/bibliography"/>
   </ds:schemaRefs>

</xml_diff>

<commit_message>
updated requirements since 2:33pm 02/29/12
</commit_message>
<xml_diff>
--- a/Project1/Project1/Documents/system_requirements.docx
+++ b/Project1/Project1/Documents/system_requirements.docx
@@ -1,6 +1,6 @@
 
 <file path=word/document.xml><?xml version="1.0" encoding="utf-8"?>
-<w:document xmlns:wpc="http://schemas.microsoft.com/office/word/2010/wordprocessingCanvas" xmlns:mc="http://schemas.openxmlformats.org/markup-compatibility/2006" xmlns:o="urn:schemas-microsoft-com:office:office" xmlns:r="http://schemas.openxmlformats.org/officeDocument/2006/relationships" xmlns:m="http://schemas.openxmlformats.org/officeDocument/2006/math" xmlns:v="urn:schemas-microsoft-com:vml" xmlns:wp14="http://schemas.microsoft.com/office/word/2010/wordprocessingDrawing" xmlns:wp="http://schemas.openxmlformats.org/drawingml/2006/wordprocessingDrawing" xmlns:w10="urn:schemas-microsoft-com:office:word" xmlns:w="http://schemas.openxmlformats.org/wordprocessingml/2006/main" xmlns:w14="http://schemas.microsoft.com/office/word/2010/wordml" xmlns:wpg="http://schemas.microsoft.com/office/word/2010/wordprocessingGroup" xmlns:wpi="http://schemas.microsoft.com/office/word/2010/wordprocessingInk" xmlns:wne="http://schemas.microsoft.com/office/word/2006/wordml" xmlns:wps="http://schemas.microsoft.com/office/word/2010/wordprocessingShape" mc:Ignorable="w14 wp14">
+<w:document xmlns:ve="http://schemas.openxmlformats.org/markup-compatibility/2006" xmlns:o="urn:schemas-microsoft-com:office:office" xmlns:r="http://schemas.openxmlformats.org/officeDocument/2006/relationships" xmlns:m="http://schemas.openxmlformats.org/officeDocument/2006/math" xmlns:v="urn:schemas-microsoft-com:vml" xmlns:wp="http://schemas.openxmlformats.org/drawingml/2006/wordprocessingDrawing" xmlns:w10="urn:schemas-microsoft-com:office:word" xmlns:w="http://schemas.openxmlformats.org/wordprocessingml/2006/main" xmlns:wne="http://schemas.microsoft.com/office/word/2006/wordml">
   <w:body>
     <w:p>
       <w:pPr>
@@ -2184,6 +2184,517 @@
         <w:autoSpaceDN w:val="0"/>
         <w:adjustRightInd w:val="0"/>
         <w:spacing w:after="0" w:line="240" w:lineRule="auto"/>
+        <w:ind w:left="1080"/>
+        <w:jc w:val="both"/>
+        <w:rPr>
+          <w:rFonts w:cstheme="minorHAnsi"/>
+          <w:sz w:val="20"/>
+          <w:szCs w:val="20"/>
+        </w:rPr>
+      </w:pPr>
+    </w:p>
+    <w:p>
+      <w:pPr>
+        <w:pStyle w:val="ListParagraph"/>
+        <w:numPr>
+          <w:ilvl w:val="0"/>
+          <w:numId w:val="9"/>
+        </w:numPr>
+        <w:autoSpaceDE w:val="0"/>
+        <w:autoSpaceDN w:val="0"/>
+        <w:adjustRightInd w:val="0"/>
+        <w:spacing w:after="0" w:line="240" w:lineRule="auto"/>
+        <w:jc w:val="both"/>
+        <w:rPr>
+          <w:rFonts w:cstheme="minorHAnsi"/>
+          <w:sz w:val="20"/>
+          <w:szCs w:val="20"/>
+        </w:rPr>
+      </w:pPr>
+      <w:r>
+        <w:rPr>
+          <w:rFonts w:cstheme="minorHAnsi"/>
+          <w:sz w:val="20"/>
+          <w:szCs w:val="20"/>
+        </w:rPr>
+        <w:t>GUI (Graphical User Interface) External Interface Requirements</w:t>
+      </w:r>
+    </w:p>
+    <w:p>
+      <w:pPr>
+        <w:pStyle w:val="ListParagraph"/>
+        <w:autoSpaceDE w:val="0"/>
+        <w:autoSpaceDN w:val="0"/>
+        <w:adjustRightInd w:val="0"/>
+        <w:spacing w:after="0" w:line="240" w:lineRule="auto"/>
+        <w:ind w:left="1080"/>
+        <w:jc w:val="both"/>
+        <w:rPr>
+          <w:rFonts w:cstheme="minorHAnsi"/>
+          <w:sz w:val="20"/>
+          <w:szCs w:val="20"/>
+        </w:rPr>
+      </w:pPr>
+    </w:p>
+    <w:p>
+      <w:pPr>
+        <w:pStyle w:val="ListParagraph"/>
+        <w:numPr>
+          <w:ilvl w:val="0"/>
+          <w:numId w:val="23"/>
+        </w:numPr>
+        <w:autoSpaceDE w:val="0"/>
+        <w:autoSpaceDN w:val="0"/>
+        <w:adjustRightInd w:val="0"/>
+        <w:spacing w:after="0" w:line="240" w:lineRule="auto"/>
+        <w:jc w:val="both"/>
+        <w:rPr>
+          <w:rFonts w:cstheme="minorHAnsi"/>
+          <w:sz w:val="20"/>
+          <w:szCs w:val="20"/>
+        </w:rPr>
+      </w:pPr>
+      <w:r>
+        <w:rPr>
+          <w:rFonts w:cstheme="minorHAnsi"/>
+          <w:sz w:val="20"/>
+          <w:szCs w:val="20"/>
+        </w:rPr>
+        <w:t>When the grade book application is first opened, the GUI must be blank. In other words, no grade books or CSV files will be displayed.</w:t>
+      </w:r>
+    </w:p>
+    <w:p>
+      <w:pPr>
+        <w:pStyle w:val="ListParagraph"/>
+        <w:numPr>
+          <w:ilvl w:val="0"/>
+          <w:numId w:val="23"/>
+        </w:numPr>
+        <w:autoSpaceDE w:val="0"/>
+        <w:autoSpaceDN w:val="0"/>
+        <w:adjustRightInd w:val="0"/>
+        <w:spacing w:after="0" w:line="240" w:lineRule="auto"/>
+        <w:jc w:val="both"/>
+        <w:rPr>
+          <w:rFonts w:cstheme="minorHAnsi"/>
+          <w:sz w:val="20"/>
+          <w:szCs w:val="20"/>
+        </w:rPr>
+      </w:pPr>
+      <w:r>
+        <w:rPr>
+          <w:rFonts w:cstheme="minorHAnsi"/>
+          <w:sz w:val="20"/>
+          <w:szCs w:val="20"/>
+        </w:rPr>
+        <w:t>The GUI must contain a File tab for options such as:</w:t>
+      </w:r>
+    </w:p>
+    <w:p>
+      <w:pPr>
+        <w:pStyle w:val="ListParagraph"/>
+        <w:numPr>
+          <w:ilvl w:val="1"/>
+          <w:numId w:val="23"/>
+        </w:numPr>
+        <w:autoSpaceDE w:val="0"/>
+        <w:autoSpaceDN w:val="0"/>
+        <w:adjustRightInd w:val="0"/>
+        <w:spacing w:after="0" w:line="240" w:lineRule="auto"/>
+        <w:jc w:val="both"/>
+        <w:rPr>
+          <w:rFonts w:cstheme="minorHAnsi"/>
+          <w:sz w:val="20"/>
+          <w:szCs w:val="20"/>
+        </w:rPr>
+      </w:pPr>
+      <w:r>
+        <w:rPr>
+          <w:rFonts w:cstheme="minorHAnsi"/>
+          <w:sz w:val="20"/>
+          <w:szCs w:val="20"/>
+        </w:rPr>
+        <w:t xml:space="preserve">Creating a new grade book layout, </w:t>
+      </w:r>
+      <w:proofErr w:type="gramStart"/>
+      <w:r>
+        <w:rPr>
+          <w:rFonts w:cstheme="minorHAnsi"/>
+          <w:sz w:val="20"/>
+          <w:szCs w:val="20"/>
+        </w:rPr>
+        <w:t>which initially consists of one column</w:t>
+      </w:r>
+      <w:r>
+        <w:rPr>
+          <w:rFonts w:cstheme="minorHAnsi"/>
+          <w:sz w:val="20"/>
+          <w:szCs w:val="20"/>
+        </w:rPr>
+        <w:t>.</w:t>
+      </w:r>
+      <w:proofErr w:type="gramEnd"/>
+    </w:p>
+    <w:p>
+      <w:pPr>
+        <w:pStyle w:val="ListParagraph"/>
+        <w:numPr>
+          <w:ilvl w:val="1"/>
+          <w:numId w:val="23"/>
+        </w:numPr>
+        <w:autoSpaceDE w:val="0"/>
+        <w:autoSpaceDN w:val="0"/>
+        <w:adjustRightInd w:val="0"/>
+        <w:spacing w:after="0" w:line="240" w:lineRule="auto"/>
+        <w:jc w:val="both"/>
+        <w:rPr>
+          <w:rFonts w:cstheme="minorHAnsi"/>
+          <w:sz w:val="20"/>
+          <w:szCs w:val="20"/>
+        </w:rPr>
+      </w:pPr>
+      <w:r>
+        <w:rPr>
+          <w:rFonts w:cstheme="minorHAnsi"/>
+          <w:sz w:val="20"/>
+          <w:szCs w:val="20"/>
+        </w:rPr>
+        <w:t>Saving a grade book layout</w:t>
+      </w:r>
+      <w:r>
+        <w:rPr>
+          <w:rFonts w:cstheme="minorHAnsi"/>
+          <w:sz w:val="20"/>
+          <w:szCs w:val="20"/>
+        </w:rPr>
+        <w:t>.</w:t>
+      </w:r>
+    </w:p>
+    <w:p>
+      <w:pPr>
+        <w:pStyle w:val="ListParagraph"/>
+        <w:numPr>
+          <w:ilvl w:val="1"/>
+          <w:numId w:val="23"/>
+        </w:numPr>
+        <w:autoSpaceDE w:val="0"/>
+        <w:autoSpaceDN w:val="0"/>
+        <w:adjustRightInd w:val="0"/>
+        <w:spacing w:after="0" w:line="240" w:lineRule="auto"/>
+        <w:jc w:val="both"/>
+        <w:rPr>
+          <w:rFonts w:cstheme="minorHAnsi"/>
+          <w:sz w:val="20"/>
+          <w:szCs w:val="20"/>
+        </w:rPr>
+      </w:pPr>
+      <w:r>
+        <w:rPr>
+          <w:rFonts w:cstheme="minorHAnsi"/>
+          <w:sz w:val="20"/>
+          <w:szCs w:val="20"/>
+        </w:rPr>
+        <w:t>O</w:t>
+      </w:r>
+      <w:r>
+        <w:rPr>
+          <w:rFonts w:cstheme="minorHAnsi"/>
+          <w:sz w:val="20"/>
+          <w:szCs w:val="20"/>
+        </w:rPr>
+        <w:t>pening a previously created grade book layout</w:t>
+      </w:r>
+      <w:r>
+        <w:rPr>
+          <w:rFonts w:cstheme="minorHAnsi"/>
+          <w:sz w:val="20"/>
+          <w:szCs w:val="20"/>
+        </w:rPr>
+        <w:t xml:space="preserve">, </w:t>
+      </w:r>
+      <w:proofErr w:type="gramStart"/>
+      <w:r>
+        <w:rPr>
+          <w:rFonts w:cstheme="minorHAnsi"/>
+          <w:sz w:val="20"/>
+          <w:szCs w:val="20"/>
+        </w:rPr>
+        <w:t>which will open a dropdown box containing the list of previously created grade book layouts.</w:t>
+      </w:r>
+      <w:proofErr w:type="gramEnd"/>
+    </w:p>
+    <w:p>
+      <w:pPr>
+        <w:pStyle w:val="ListParagraph"/>
+        <w:numPr>
+          <w:ilvl w:val="1"/>
+          <w:numId w:val="23"/>
+        </w:numPr>
+        <w:autoSpaceDE w:val="0"/>
+        <w:autoSpaceDN w:val="0"/>
+        <w:adjustRightInd w:val="0"/>
+        <w:spacing w:after="0" w:line="240" w:lineRule="auto"/>
+        <w:jc w:val="both"/>
+        <w:rPr>
+          <w:rFonts w:cstheme="minorHAnsi"/>
+          <w:sz w:val="20"/>
+          <w:szCs w:val="20"/>
+        </w:rPr>
+      </w:pPr>
+      <w:r>
+        <w:rPr>
+          <w:rFonts w:cstheme="minorHAnsi"/>
+          <w:sz w:val="20"/>
+          <w:szCs w:val="20"/>
+        </w:rPr>
+        <w:t>D</w:t>
+      </w:r>
+      <w:r>
+        <w:rPr>
+          <w:rFonts w:cstheme="minorHAnsi"/>
+          <w:sz w:val="20"/>
+          <w:szCs w:val="20"/>
+        </w:rPr>
+        <w:t>eleting a previously created grade book layout</w:t>
+      </w:r>
+      <w:r>
+        <w:rPr>
+          <w:rFonts w:cstheme="minorHAnsi"/>
+          <w:sz w:val="20"/>
+          <w:szCs w:val="20"/>
+        </w:rPr>
+        <w:t>,</w:t>
+      </w:r>
+      <w:r>
+        <w:rPr>
+          <w:rFonts w:cstheme="minorHAnsi"/>
+          <w:sz w:val="20"/>
+          <w:szCs w:val="20"/>
+        </w:rPr>
+        <w:t xml:space="preserve"> </w:t>
+      </w:r>
+      <w:proofErr w:type="gramStart"/>
+      <w:r>
+        <w:rPr>
+          <w:rFonts w:cstheme="minorHAnsi"/>
+          <w:sz w:val="20"/>
+          <w:szCs w:val="20"/>
+        </w:rPr>
+        <w:t>which will open a dropdown box containing the list of previously created grade book layouts.</w:t>
+      </w:r>
+      <w:proofErr w:type="gramEnd"/>
+    </w:p>
+    <w:p>
+      <w:pPr>
+        <w:pStyle w:val="ListParagraph"/>
+        <w:numPr>
+          <w:ilvl w:val="0"/>
+          <w:numId w:val="23"/>
+        </w:numPr>
+        <w:autoSpaceDE w:val="0"/>
+        <w:autoSpaceDN w:val="0"/>
+        <w:adjustRightInd w:val="0"/>
+        <w:spacing w:after="0" w:line="240" w:lineRule="auto"/>
+        <w:jc w:val="both"/>
+        <w:rPr>
+          <w:rFonts w:cstheme="minorHAnsi"/>
+          <w:sz w:val="20"/>
+          <w:szCs w:val="20"/>
+        </w:rPr>
+      </w:pPr>
+      <w:r>
+        <w:rPr>
+          <w:rFonts w:cstheme="minorHAnsi"/>
+          <w:sz w:val="20"/>
+          <w:szCs w:val="20"/>
+        </w:rPr>
+        <w:t>The GUI must contain a View tab for allowing the user to select which columns of the grade book to view.</w:t>
+      </w:r>
+    </w:p>
+    <w:p>
+      <w:pPr>
+        <w:pStyle w:val="ListParagraph"/>
+        <w:numPr>
+          <w:ilvl w:val="0"/>
+          <w:numId w:val="23"/>
+        </w:numPr>
+        <w:autoSpaceDE w:val="0"/>
+        <w:autoSpaceDN w:val="0"/>
+        <w:adjustRightInd w:val="0"/>
+        <w:spacing w:after="0" w:line="240" w:lineRule="auto"/>
+        <w:jc w:val="both"/>
+        <w:rPr>
+          <w:rFonts w:cstheme="minorHAnsi"/>
+          <w:sz w:val="20"/>
+          <w:szCs w:val="20"/>
+        </w:rPr>
+      </w:pPr>
+      <w:r>
+        <w:rPr>
+          <w:rFonts w:cstheme="minorHAnsi"/>
+          <w:sz w:val="20"/>
+          <w:szCs w:val="20"/>
+        </w:rPr>
+        <w:t>The GUI must contain the traditional Close tab in the upper right hand corner, where upon being clicked will close the application.</w:t>
+      </w:r>
+    </w:p>
+    <w:p>
+      <w:pPr>
+        <w:pStyle w:val="ListParagraph"/>
+        <w:numPr>
+          <w:ilvl w:val="0"/>
+          <w:numId w:val="23"/>
+        </w:numPr>
+        <w:autoSpaceDE w:val="0"/>
+        <w:autoSpaceDN w:val="0"/>
+        <w:adjustRightInd w:val="0"/>
+        <w:spacing w:after="0" w:line="240" w:lineRule="auto"/>
+        <w:jc w:val="both"/>
+        <w:rPr>
+          <w:rFonts w:cstheme="minorHAnsi"/>
+          <w:sz w:val="20"/>
+          <w:szCs w:val="20"/>
+        </w:rPr>
+      </w:pPr>
+      <w:r>
+        <w:rPr>
+          <w:rFonts w:cstheme="minorHAnsi"/>
+          <w:sz w:val="20"/>
+          <w:szCs w:val="20"/>
+        </w:rPr>
+        <w:t>The GUI must contain a tab for opening CSV files in order to choose which name list CSV file to import into the grade book.</w:t>
+      </w:r>
+    </w:p>
+    <w:p>
+      <w:pPr>
+        <w:pStyle w:val="ListParagraph"/>
+        <w:numPr>
+          <w:ilvl w:val="0"/>
+          <w:numId w:val="23"/>
+        </w:numPr>
+        <w:autoSpaceDE w:val="0"/>
+        <w:autoSpaceDN w:val="0"/>
+        <w:adjustRightInd w:val="0"/>
+        <w:spacing w:after="0" w:line="240" w:lineRule="auto"/>
+        <w:jc w:val="both"/>
+        <w:rPr>
+          <w:rFonts w:cstheme="minorHAnsi"/>
+          <w:sz w:val="20"/>
+          <w:szCs w:val="20"/>
+        </w:rPr>
+      </w:pPr>
+      <w:r>
+        <w:rPr>
+          <w:rFonts w:cstheme="minorHAnsi"/>
+          <w:sz w:val="20"/>
+          <w:szCs w:val="20"/>
+        </w:rPr>
+        <w:t>The GUI must contain a GENERATE button that will, upon being clicked, import the student names from the name list CSV file</w:t>
+      </w:r>
+      <w:r>
+        <w:rPr>
+          <w:rFonts w:cstheme="minorHAnsi"/>
+          <w:sz w:val="20"/>
+          <w:szCs w:val="20"/>
+        </w:rPr>
+        <w:t xml:space="preserve"> that the user opened into the grade book layout</w:t>
+      </w:r>
+      <w:r>
+        <w:rPr>
+          <w:rFonts w:cstheme="minorHAnsi"/>
+          <w:sz w:val="20"/>
+          <w:szCs w:val="20"/>
+        </w:rPr>
+        <w:t>.</w:t>
+      </w:r>
+    </w:p>
+    <w:p>
+      <w:pPr>
+        <w:pStyle w:val="ListParagraph"/>
+        <w:numPr>
+          <w:ilvl w:val="0"/>
+          <w:numId w:val="23"/>
+        </w:numPr>
+        <w:autoSpaceDE w:val="0"/>
+        <w:autoSpaceDN w:val="0"/>
+        <w:adjustRightInd w:val="0"/>
+        <w:spacing w:after="0" w:line="240" w:lineRule="auto"/>
+        <w:jc w:val="both"/>
+        <w:rPr>
+          <w:rFonts w:cstheme="minorHAnsi"/>
+          <w:sz w:val="20"/>
+          <w:szCs w:val="20"/>
+        </w:rPr>
+      </w:pPr>
+      <w:r>
+        <w:rPr>
+          <w:rFonts w:cstheme="minorHAnsi"/>
+          <w:sz w:val="20"/>
+          <w:szCs w:val="20"/>
+        </w:rPr>
+        <w:t>A grade book layout and a CSV file must both be opened in the GUI in order for the GENERATE button to work.</w:t>
+      </w:r>
+    </w:p>
+    <w:p>
+      <w:pPr>
+        <w:pStyle w:val="ListParagraph"/>
+        <w:numPr>
+          <w:ilvl w:val="0"/>
+          <w:numId w:val="23"/>
+        </w:numPr>
+        <w:autoSpaceDE w:val="0"/>
+        <w:autoSpaceDN w:val="0"/>
+        <w:adjustRightInd w:val="0"/>
+        <w:spacing w:after="0" w:line="240" w:lineRule="auto"/>
+        <w:jc w:val="both"/>
+        <w:rPr>
+          <w:rFonts w:cstheme="minorHAnsi"/>
+          <w:sz w:val="20"/>
+          <w:szCs w:val="20"/>
+        </w:rPr>
+      </w:pPr>
+      <w:r>
+        <w:rPr>
+          <w:rFonts w:cstheme="minorHAnsi"/>
+          <w:sz w:val="20"/>
+          <w:szCs w:val="20"/>
+        </w:rPr>
+        <w:t>Only one CSV file can be opened at a time in the GUI.</w:t>
+      </w:r>
+    </w:p>
+    <w:p>
+      <w:pPr>
+        <w:pStyle w:val="ListParagraph"/>
+        <w:numPr>
+          <w:ilvl w:val="0"/>
+          <w:numId w:val="23"/>
+        </w:numPr>
+        <w:autoSpaceDE w:val="0"/>
+        <w:autoSpaceDN w:val="0"/>
+        <w:adjustRightInd w:val="0"/>
+        <w:spacing w:after="0" w:line="240" w:lineRule="auto"/>
+        <w:jc w:val="both"/>
+        <w:rPr>
+          <w:rFonts w:cstheme="minorHAnsi"/>
+          <w:sz w:val="20"/>
+          <w:szCs w:val="20"/>
+        </w:rPr>
+      </w:pPr>
+      <w:r>
+        <w:rPr>
+          <w:rFonts w:cstheme="minorHAnsi"/>
+          <w:sz w:val="20"/>
+          <w:szCs w:val="20"/>
+        </w:rPr>
+        <w:t>Only one grade book layout can be opened at a time in the GUI.</w:t>
+      </w:r>
+    </w:p>
+    <w:p>
+      <w:pPr>
+        <w:autoSpaceDE w:val="0"/>
+        <w:autoSpaceDN w:val="0"/>
+        <w:adjustRightInd w:val="0"/>
+        <w:spacing w:after="0" w:line="240" w:lineRule="auto"/>
         <w:jc w:val="both"/>
         <w:rPr>
           <w:rFonts w:cstheme="minorHAnsi"/>
@@ -2464,7 +2975,7 @@
       <w:bookmarkEnd w:id="0"/>
     </w:p>
     <w:sectPr>
-      <w:headerReference w:type="default" r:id="rId9"/>
+      <w:headerReference w:type="default" r:id="rId8"/>
       <w:pgSz w:w="12240" w:h="15840"/>
       <w:pgMar w:top="1440" w:right="1440" w:bottom="1440" w:left="1440" w:header="720" w:footer="720" w:gutter="0"/>
       <w:cols w:space="720"/>
@@ -2476,7 +2987,7 @@
 </file>
 
 <file path=word/endnotes.xml><?xml version="1.0" encoding="utf-8"?>
-<w:endnotes xmlns:wpc="http://schemas.microsoft.com/office/word/2010/wordprocessingCanvas" xmlns:mc="http://schemas.openxmlformats.org/markup-compatibility/2006" xmlns:o="urn:schemas-microsoft-com:office:office" xmlns:r="http://schemas.openxmlformats.org/officeDocument/2006/relationships" xmlns:m="http://schemas.openxmlformats.org/officeDocument/2006/math" xmlns:v="urn:schemas-microsoft-com:vml" xmlns:wp14="http://schemas.microsoft.com/office/word/2010/wordprocessingDrawing" xmlns:wp="http://schemas.openxmlformats.org/drawingml/2006/wordprocessingDrawing" xmlns:w10="urn:schemas-microsoft-com:office:word" xmlns:w="http://schemas.openxmlformats.org/wordprocessingml/2006/main" xmlns:w14="http://schemas.microsoft.com/office/word/2010/wordml" xmlns:wpg="http://schemas.microsoft.com/office/word/2010/wordprocessingGroup" xmlns:wpi="http://schemas.microsoft.com/office/word/2010/wordprocessingInk" xmlns:wne="http://schemas.microsoft.com/office/word/2006/wordml" xmlns:wps="http://schemas.microsoft.com/office/word/2010/wordprocessingShape" mc:Ignorable="w14 wp14">
+<w:endnotes xmlns:ve="http://schemas.openxmlformats.org/markup-compatibility/2006" xmlns:o="urn:schemas-microsoft-com:office:office" xmlns:r="http://schemas.openxmlformats.org/officeDocument/2006/relationships" xmlns:m="http://schemas.openxmlformats.org/officeDocument/2006/math" xmlns:v="urn:schemas-microsoft-com:vml" xmlns:wp="http://schemas.openxmlformats.org/drawingml/2006/wordprocessingDrawing" xmlns:w10="urn:schemas-microsoft-com:office:word" xmlns:w="http://schemas.openxmlformats.org/wordprocessingml/2006/main" xmlns:wne="http://schemas.microsoft.com/office/word/2006/wordml">
   <w:endnote w:type="separator" w:id="-1">
     <w:p>
       <w:pPr>
@@ -2501,7 +3012,7 @@
 </file>
 
 <file path=word/footnotes.xml><?xml version="1.0" encoding="utf-8"?>
-<w:footnotes xmlns:wpc="http://schemas.microsoft.com/office/word/2010/wordprocessingCanvas" xmlns:mc="http://schemas.openxmlformats.org/markup-compatibility/2006" xmlns:o="urn:schemas-microsoft-com:office:office" xmlns:r="http://schemas.openxmlformats.org/officeDocument/2006/relationships" xmlns:m="http://schemas.openxmlformats.org/officeDocument/2006/math" xmlns:v="urn:schemas-microsoft-com:vml" xmlns:wp14="http://schemas.microsoft.com/office/word/2010/wordprocessingDrawing" xmlns:wp="http://schemas.openxmlformats.org/drawingml/2006/wordprocessingDrawing" xmlns:w10="urn:schemas-microsoft-com:office:word" xmlns:w="http://schemas.openxmlformats.org/wordprocessingml/2006/main" xmlns:w14="http://schemas.microsoft.com/office/word/2010/wordml" xmlns:wpg="http://schemas.microsoft.com/office/word/2010/wordprocessingGroup" xmlns:wpi="http://schemas.microsoft.com/office/word/2010/wordprocessingInk" xmlns:wne="http://schemas.microsoft.com/office/word/2006/wordml" xmlns:wps="http://schemas.microsoft.com/office/word/2010/wordprocessingShape" mc:Ignorable="w14 wp14">
+<w:footnotes xmlns:ve="http://schemas.openxmlformats.org/markup-compatibility/2006" xmlns:o="urn:schemas-microsoft-com:office:office" xmlns:r="http://schemas.openxmlformats.org/officeDocument/2006/relationships" xmlns:m="http://schemas.openxmlformats.org/officeDocument/2006/math" xmlns:v="urn:schemas-microsoft-com:vml" xmlns:wp="http://schemas.openxmlformats.org/drawingml/2006/wordprocessingDrawing" xmlns:w10="urn:schemas-microsoft-com:office:word" xmlns:w="http://schemas.openxmlformats.org/wordprocessingml/2006/main" xmlns:wne="http://schemas.microsoft.com/office/word/2006/wordml">
   <w:footnote w:type="separator" w:id="-1">
     <w:p>
       <w:pPr>
@@ -2526,7 +3037,7 @@
 </file>
 
 <file path=word/header1.xml><?xml version="1.0" encoding="utf-8"?>
-<w:hdr xmlns:wpc="http://schemas.microsoft.com/office/word/2010/wordprocessingCanvas" xmlns:mc="http://schemas.openxmlformats.org/markup-compatibility/2006" xmlns:o="urn:schemas-microsoft-com:office:office" xmlns:r="http://schemas.openxmlformats.org/officeDocument/2006/relationships" xmlns:m="http://schemas.openxmlformats.org/officeDocument/2006/math" xmlns:v="urn:schemas-microsoft-com:vml" xmlns:wp14="http://schemas.microsoft.com/office/word/2010/wordprocessingDrawing" xmlns:wp="http://schemas.openxmlformats.org/drawingml/2006/wordprocessingDrawing" xmlns:w10="urn:schemas-microsoft-com:office:word" xmlns:w="http://schemas.openxmlformats.org/wordprocessingml/2006/main" xmlns:w14="http://schemas.microsoft.com/office/word/2010/wordml" xmlns:wpg="http://schemas.microsoft.com/office/word/2010/wordprocessingGroup" xmlns:wpi="http://schemas.microsoft.com/office/word/2010/wordprocessingInk" xmlns:wne="http://schemas.microsoft.com/office/word/2006/wordml" xmlns:wps="http://schemas.microsoft.com/office/word/2010/wordprocessingShape" mc:Ignorable="w14 wp14">
+<w:hdr xmlns:ve="http://schemas.openxmlformats.org/markup-compatibility/2006" xmlns:o="urn:schemas-microsoft-com:office:office" xmlns:r="http://schemas.openxmlformats.org/officeDocument/2006/relationships" xmlns:m="http://schemas.openxmlformats.org/officeDocument/2006/math" xmlns:v="urn:schemas-microsoft-com:vml" xmlns:wp="http://schemas.openxmlformats.org/drawingml/2006/wordprocessingDrawing" xmlns:w10="urn:schemas-microsoft-com:office:word" xmlns:w="http://schemas.openxmlformats.org/wordprocessingml/2006/main" xmlns:wne="http://schemas.microsoft.com/office/word/2006/wordml">
   <w:p>
     <w:pPr>
       <w:pStyle w:val="Header"/>
@@ -2590,7 +3101,7 @@
         <w:szCs w:val="20"/>
       </w:rPr>
       <w:pict>
-        <v:shape id="Text Box 476" o:spid="_x0000_s2049" type="#_x0000_t202" style="position:absolute;left:0;text-align:left;margin-left:126.4pt;margin-top:0;width:1in;height:13.45pt;z-index:251659264;visibility:visible;mso-width-percent:1000;mso-position-horizontal:right;mso-position-horizontal-relative:page;mso-position-vertical:center;mso-position-vertical-relative:top-margin-area;mso-width-percent:1000;mso-width-relative:right-margin-area;v-text-anchor:middle" o:gfxdata="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" o:allowincell="f" fillcolor="#4f81bd [3204]" stroked="f">
+        <v:shape id="Text Box 476" o:spid="_x0000_s2049" type="#_x0000_t202" style="position:absolute;left:0;text-align:left;margin-left:158.4pt;margin-top:0;width:1in;height:13.45pt;z-index:251659264;visibility:visible;mso-width-percent:1000;mso-position-horizontal:right;mso-position-horizontal-relative:page;mso-position-vertical:center;mso-position-vertical-relative:top-margin-area;mso-width-percent:1000;mso-width-relative:right-margin-area;v-text-anchor:middle" o:gfxdata="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" o:allowincell="f" fillcolor="#4f81bd [3204]" stroked="f">
           <v:textbox style="mso-fit-shape-to-text:t" inset=",0,,0">
             <w:txbxContent>
               <w:p>
@@ -2630,7 +3141,7 @@
                     <w:sz w:val="20"/>
                     <w:szCs w:val="20"/>
                   </w:rPr>
-                  <w:t>3</w:t>
+                  <w:t>2</w:t>
                 </w:r>
                 <w:r>
                   <w:rPr>
@@ -2653,7 +3164,7 @@
 </file>
 
 <file path=word/numbering.xml><?xml version="1.0" encoding="utf-8"?>
-<w:numbering xmlns:wpc="http://schemas.microsoft.com/office/word/2010/wordprocessingCanvas" xmlns:mc="http://schemas.openxmlformats.org/markup-compatibility/2006" xmlns:o="urn:schemas-microsoft-com:office:office" xmlns:r="http://schemas.openxmlformats.org/officeDocument/2006/relationships" xmlns:m="http://schemas.openxmlformats.org/officeDocument/2006/math" xmlns:v="urn:schemas-microsoft-com:vml" xmlns:wp14="http://schemas.microsoft.com/office/word/2010/wordprocessingDrawing" xmlns:wp="http://schemas.openxmlformats.org/drawingml/2006/wordprocessingDrawing" xmlns:w10="urn:schemas-microsoft-com:office:word" xmlns:w="http://schemas.openxmlformats.org/wordprocessingml/2006/main" xmlns:w14="http://schemas.microsoft.com/office/word/2010/wordml" xmlns:wpg="http://schemas.microsoft.com/office/word/2010/wordprocessingGroup" xmlns:wpi="http://schemas.microsoft.com/office/word/2010/wordprocessingInk" xmlns:wne="http://schemas.microsoft.com/office/word/2006/wordml" xmlns:wps="http://schemas.microsoft.com/office/word/2010/wordprocessingShape" mc:Ignorable="w14 wp14">
+<w:numbering xmlns:ve="http://schemas.openxmlformats.org/markup-compatibility/2006" xmlns:o="urn:schemas-microsoft-com:office:office" xmlns:r="http://schemas.openxmlformats.org/officeDocument/2006/relationships" xmlns:m="http://schemas.openxmlformats.org/officeDocument/2006/math" xmlns:v="urn:schemas-microsoft-com:vml" xmlns:wp="http://schemas.openxmlformats.org/drawingml/2006/wordprocessingDrawing" xmlns:w10="urn:schemas-microsoft-com:office:word" xmlns:w="http://schemas.openxmlformats.org/wordprocessingml/2006/main" xmlns:wne="http://schemas.microsoft.com/office/word/2006/wordml">
   <w:abstractNum w:abstractNumId="0">
     <w:nsid w:val="02216002"/>
     <w:multiLevelType w:val="hybridMultilevel"/>
@@ -2759,7 +3270,7 @@
         <w:rFonts w:hint="default"/>
       </w:rPr>
     </w:lvl>
-    <w:lvl w:ilvl="1" w:tplc="04090019" w:tentative="1">
+    <w:lvl w:ilvl="1" w:tplc="04090019">
       <w:start w:val="1"/>
       <w:numFmt w:val="lowerLetter"/>
       <w:lvlText w:val="%2."/>
@@ -4349,6 +4860,95 @@
     </w:lvl>
   </w:abstractNum>
   <w:abstractNum w:abstractNumId="20">
+    <w:nsid w:val="6B394481"/>
+    <w:multiLevelType w:val="hybridMultilevel"/>
+    <w:tmpl w:val="DD98C8EC"/>
+    <w:lvl w:ilvl="0" w:tplc="7ED08794">
+      <w:start w:val="1"/>
+      <w:numFmt w:val="decimal"/>
+      <w:lvlText w:val="%1."/>
+      <w:lvlJc w:val="left"/>
+      <w:pPr>
+        <w:ind w:left="1440" w:hanging="360"/>
+      </w:pPr>
+      <w:rPr>
+        <w:rFonts w:hint="default"/>
+      </w:rPr>
+    </w:lvl>
+    <w:lvl w:ilvl="1" w:tplc="04090019">
+      <w:start w:val="1"/>
+      <w:numFmt w:val="lowerLetter"/>
+      <w:lvlText w:val="%2."/>
+      <w:lvlJc w:val="left"/>
+      <w:pPr>
+        <w:ind w:left="2160" w:hanging="360"/>
+      </w:pPr>
+    </w:lvl>
+    <w:lvl w:ilvl="2" w:tplc="0409001B" w:tentative="1">
+      <w:start w:val="1"/>
+      <w:numFmt w:val="lowerRoman"/>
+      <w:lvlText w:val="%3."/>
+      <w:lvlJc w:val="right"/>
+      <w:pPr>
+        <w:ind w:left="2880" w:hanging="180"/>
+      </w:pPr>
+    </w:lvl>
+    <w:lvl w:ilvl="3" w:tplc="0409000F" w:tentative="1">
+      <w:start w:val="1"/>
+      <w:numFmt w:val="decimal"/>
+      <w:lvlText w:val="%4."/>
+      <w:lvlJc w:val="left"/>
+      <w:pPr>
+        <w:ind w:left="3600" w:hanging="360"/>
+      </w:pPr>
+    </w:lvl>
+    <w:lvl w:ilvl="4" w:tplc="04090019" w:tentative="1">
+      <w:start w:val="1"/>
+      <w:numFmt w:val="lowerLetter"/>
+      <w:lvlText w:val="%5."/>
+      <w:lvlJc w:val="left"/>
+      <w:pPr>
+        <w:ind w:left="4320" w:hanging="360"/>
+      </w:pPr>
+    </w:lvl>
+    <w:lvl w:ilvl="5" w:tplc="0409001B" w:tentative="1">
+      <w:start w:val="1"/>
+      <w:numFmt w:val="lowerRoman"/>
+      <w:lvlText w:val="%6."/>
+      <w:lvlJc w:val="right"/>
+      <w:pPr>
+        <w:ind w:left="5040" w:hanging="180"/>
+      </w:pPr>
+    </w:lvl>
+    <w:lvl w:ilvl="6" w:tplc="0409000F" w:tentative="1">
+      <w:start w:val="1"/>
+      <w:numFmt w:val="decimal"/>
+      <w:lvlText w:val="%7."/>
+      <w:lvlJc w:val="left"/>
+      <w:pPr>
+        <w:ind w:left="5760" w:hanging="360"/>
+      </w:pPr>
+    </w:lvl>
+    <w:lvl w:ilvl="7" w:tplc="04090019" w:tentative="1">
+      <w:start w:val="1"/>
+      <w:numFmt w:val="lowerLetter"/>
+      <w:lvlText w:val="%8."/>
+      <w:lvlJc w:val="left"/>
+      <w:pPr>
+        <w:ind w:left="6480" w:hanging="360"/>
+      </w:pPr>
+    </w:lvl>
+    <w:lvl w:ilvl="8" w:tplc="0409001B" w:tentative="1">
+      <w:start w:val="1"/>
+      <w:numFmt w:val="lowerRoman"/>
+      <w:lvlText w:val="%9."/>
+      <w:lvlJc w:val="right"/>
+      <w:pPr>
+        <w:ind w:left="7200" w:hanging="180"/>
+      </w:pPr>
+    </w:lvl>
+  </w:abstractNum>
+  <w:abstractNum w:abstractNumId="21">
     <w:nsid w:val="79452173"/>
     <w:multiLevelType w:val="hybridMultilevel"/>
     <w:tmpl w:val="0492C384"/>
@@ -4434,7 +5034,7 @@
       </w:pPr>
     </w:lvl>
   </w:abstractNum>
-  <w:abstractNum w:abstractNumId="21">
+  <w:abstractNum w:abstractNumId="22">
     <w:nsid w:val="7D6E2B57"/>
     <w:multiLevelType w:val="hybridMultilevel"/>
     <w:tmpl w:val="361899EE"/>
@@ -4533,7 +5133,7 @@
     <w:abstractNumId w:val="12"/>
   </w:num>
   <w:num w:numId="4">
-    <w:abstractNumId w:val="20"/>
+    <w:abstractNumId w:val="21"/>
   </w:num>
   <w:num w:numId="5">
     <w:abstractNumId w:val="3"/>
@@ -4551,7 +5151,7 @@
     <w:abstractNumId w:val="16"/>
   </w:num>
   <w:num w:numId="10">
-    <w:abstractNumId w:val="21"/>
+    <w:abstractNumId w:val="22"/>
   </w:num>
   <w:num w:numId="11">
     <w:abstractNumId w:val="8"/>
@@ -4589,11 +5189,14 @@
   <w:num w:numId="22">
     <w:abstractNumId w:val="19"/>
   </w:num>
+  <w:num w:numId="23">
+    <w:abstractNumId w:val="20"/>
+  </w:num>
 </w:numbering>
 </file>
 
 <file path=word/styles.xml><?xml version="1.0" encoding="utf-8"?>
-<w:styles xmlns:mc="http://schemas.openxmlformats.org/markup-compatibility/2006" xmlns:r="http://schemas.openxmlformats.org/officeDocument/2006/relationships" xmlns:w="http://schemas.openxmlformats.org/wordprocessingml/2006/main" xmlns:w14="http://schemas.microsoft.com/office/word/2010/wordml" mc:Ignorable="w14">
+<w:styles xmlns:r="http://schemas.openxmlformats.org/officeDocument/2006/relationships" xmlns:w="http://schemas.openxmlformats.org/wordprocessingml/2006/main">
   <w:docDefaults>
     <w:rPrDefault>
       <w:rPr>
@@ -4764,6 +5367,7 @@
     <w:uiPriority w:val="99"/>
     <w:semiHidden/>
     <w:unhideWhenUsed/>
+    <w:qFormat/>
     <w:tblPr>
       <w:tblInd w:w="0" w:type="dxa"/>
       <w:tblCellMar>
@@ -5374,7 +5978,7 @@
 </file>
 
 <file path=customXml/itemProps1.xml><?xml version="1.0" encoding="utf-8"?>
-<ds:datastoreItem xmlns:ds="http://schemas.openxmlformats.org/officeDocument/2006/customXml" ds:itemID="{C6825914-4004-48FB-892B-6844667569D7}">
+<ds:datastoreItem xmlns:ds="http://schemas.openxmlformats.org/officeDocument/2006/customXml" ds:itemID="{9C542015-B54C-4DF2-879C-365C65E87EEB}">
   <ds:schemaRefs>
     <ds:schemaRef ds:uri="http://schemas.openxmlformats.org/officeDocument/2006/bibliography"/>
   </ds:schemaRefs>

</xml_diff>

<commit_message>
This is the requirements document we submitted the other day.
</commit_message>
<xml_diff>
--- a/Project1/Project1/Documents/system_requirements.docx
+++ b/Project1/Project1/Documents/system_requirements.docx
@@ -1,6 +1,6 @@
 
 <file path=word/document.xml><?xml version="1.0" encoding="utf-8"?>
-<w:document xmlns:ve="http://schemas.openxmlformats.org/markup-compatibility/2006" xmlns:o="urn:schemas-microsoft-com:office:office" xmlns:r="http://schemas.openxmlformats.org/officeDocument/2006/relationships" xmlns:m="http://schemas.openxmlformats.org/officeDocument/2006/math" xmlns:v="urn:schemas-microsoft-com:vml" xmlns:wp="http://schemas.openxmlformats.org/drawingml/2006/wordprocessingDrawing" xmlns:w10="urn:schemas-microsoft-com:office:word" xmlns:w="http://schemas.openxmlformats.org/wordprocessingml/2006/main" xmlns:wne="http://schemas.microsoft.com/office/word/2006/wordml">
+<w:document xmlns:wpc="http://schemas.microsoft.com/office/word/2010/wordprocessingCanvas" xmlns:mc="http://schemas.openxmlformats.org/markup-compatibility/2006" xmlns:o="urn:schemas-microsoft-com:office:office" xmlns:r="http://schemas.openxmlformats.org/officeDocument/2006/relationships" xmlns:m="http://schemas.openxmlformats.org/officeDocument/2006/math" xmlns:v="urn:schemas-microsoft-com:vml" xmlns:wp14="http://schemas.microsoft.com/office/word/2010/wordprocessingDrawing" xmlns:wp="http://schemas.openxmlformats.org/drawingml/2006/wordprocessingDrawing" xmlns:w10="urn:schemas-microsoft-com:office:word" xmlns:w="http://schemas.openxmlformats.org/wordprocessingml/2006/main" xmlns:w14="http://schemas.microsoft.com/office/word/2010/wordml" xmlns:wpg="http://schemas.microsoft.com/office/word/2010/wordprocessingGroup" xmlns:wpi="http://schemas.microsoft.com/office/word/2010/wordprocessingInk" xmlns:wne="http://schemas.microsoft.com/office/word/2006/wordml" xmlns:wps="http://schemas.microsoft.com/office/word/2010/wordprocessingShape" mc:Ignorable="w14 wp14">
   <w:body>
     <w:p>
       <w:pPr>
@@ -1032,23 +1032,15 @@
           <w:sz w:val="20"/>
           <w:szCs w:val="20"/>
         </w:rPr>
-        <w:t xml:space="preserve"> must run on Windows XP, Vista, and 7 Operating </w:t>
-      </w:r>
-      <w:r>
-        <w:rPr>
-          <w:rFonts w:cstheme="minorHAnsi"/>
-          <w:sz w:val="20"/>
-          <w:szCs w:val="20"/>
-        </w:rPr>
-        <w:t>Program</w:t>
-      </w:r>
-      <w:r>
-        <w:rPr>
-          <w:rFonts w:cstheme="minorHAnsi"/>
-          <w:sz w:val="20"/>
-          <w:szCs w:val="20"/>
-        </w:rPr>
-        <w:t>s</w:t>
+        <w:t xml:space="preserve"> must run on Win</w:t>
+      </w:r>
+      <w:r>
+        <w:rPr>
+          <w:rFonts w:cstheme="minorHAnsi"/>
+          <w:sz w:val="20"/>
+          <w:szCs w:val="20"/>
+        </w:rPr>
+        <w:t>dows XP, Vista, and 7 Operating Systems</w:t>
       </w:r>
       <w:r>
         <w:rPr>
@@ -1311,20 +1303,8 @@
           <w:szCs w:val="20"/>
         </w:rPr>
       </w:pPr>
-    </w:p>
-    <w:p>
-      <w:pPr>
-        <w:autoSpaceDE w:val="0"/>
-        <w:autoSpaceDN w:val="0"/>
-        <w:adjustRightInd w:val="0"/>
-        <w:spacing w:after="0" w:line="240" w:lineRule="auto"/>
-        <w:jc w:val="both"/>
-        <w:rPr>
-          <w:rFonts w:cstheme="minorHAnsi"/>
-          <w:sz w:val="20"/>
-          <w:szCs w:val="20"/>
-        </w:rPr>
-      </w:pPr>
+      <w:bookmarkStart w:id="0" w:name="_GoBack"/>
+      <w:bookmarkEnd w:id="0"/>
     </w:p>
     <w:p>
       <w:pPr>
@@ -2260,7 +2240,23 @@
           <w:sz w:val="20"/>
           <w:szCs w:val="20"/>
         </w:rPr>
-        <w:t>When the grade book application is first opened, the GUI must be blank. In other words, no grade books or CSV files will be displayed.</w:t>
+        <w:t xml:space="preserve">When the </w:t>
+      </w:r>
+      <w:r>
+        <w:rPr>
+          <w:rFonts w:cstheme="minorHAnsi"/>
+          <w:sz w:val="20"/>
+          <w:szCs w:val="20"/>
+        </w:rPr>
+        <w:t>grade book application is opened</w:t>
+      </w:r>
+      <w:r>
+        <w:rPr>
+          <w:rFonts w:cstheme="minorHAnsi"/>
+          <w:sz w:val="20"/>
+          <w:szCs w:val="20"/>
+        </w:rPr>
+        <w:t>, the GUI must be blank. In other words, no grade books or CSV files will be displayed.</w:t>
       </w:r>
     </w:p>
     <w:p>
@@ -2314,16 +2310,15 @@
           <w:sz w:val="20"/>
           <w:szCs w:val="20"/>
         </w:rPr>
-        <w:t xml:space="preserve">Creating a new grade book layout, </w:t>
-      </w:r>
-      <w:proofErr w:type="gramStart"/>
-      <w:r>
-        <w:rPr>
-          <w:rFonts w:cstheme="minorHAnsi"/>
-          <w:sz w:val="20"/>
-          <w:szCs w:val="20"/>
-        </w:rPr>
-        <w:t>which initially consists of one column</w:t>
+        <w:t>Creating</w:t>
+      </w:r>
+      <w:r>
+        <w:rPr>
+          <w:rFonts w:cstheme="minorHAnsi"/>
+          <w:sz w:val="20"/>
+          <w:szCs w:val="20"/>
+        </w:rPr>
+        <w:t xml:space="preserve"> a new grade book</w:t>
       </w:r>
       <w:r>
         <w:rPr>
@@ -2333,7 +2328,6 @@
         </w:rPr>
         <w:t>.</w:t>
       </w:r>
-      <w:proofErr w:type="gramEnd"/>
     </w:p>
     <w:p>
       <w:pPr>
@@ -2402,26 +2396,40 @@
           <w:sz w:val="20"/>
           <w:szCs w:val="20"/>
         </w:rPr>
-        <w:t>pening a previously created grade book layout</w:t>
-      </w:r>
-      <w:r>
-        <w:rPr>
-          <w:rFonts w:cstheme="minorHAnsi"/>
-          <w:sz w:val="20"/>
-          <w:szCs w:val="20"/>
-        </w:rPr>
-        <w:t xml:space="preserve">, </w:t>
-      </w:r>
-      <w:proofErr w:type="gramStart"/>
-      <w:r>
-        <w:rPr>
-          <w:rFonts w:cstheme="minorHAnsi"/>
-          <w:sz w:val="20"/>
-          <w:szCs w:val="20"/>
-        </w:rPr>
-        <w:t>which will open a dropdown box containing the list of previously created grade book layouts.</w:t>
-      </w:r>
-      <w:proofErr w:type="gramEnd"/>
+        <w:t>pening a prev</w:t>
+      </w:r>
+      <w:r>
+        <w:rPr>
+          <w:rFonts w:cstheme="minorHAnsi"/>
+          <w:sz w:val="20"/>
+          <w:szCs w:val="20"/>
+        </w:rPr>
+        <w:t>iously created grade book; a side-menu will contain</w:t>
+      </w:r>
+      <w:r>
+        <w:rPr>
+          <w:rFonts w:cstheme="minorHAnsi"/>
+          <w:sz w:val="20"/>
+          <w:szCs w:val="20"/>
+        </w:rPr>
+        <w:t xml:space="preserve"> the list of previ</w:t>
+      </w:r>
+      <w:r>
+        <w:rPr>
+          <w:rFonts w:cstheme="minorHAnsi"/>
+          <w:sz w:val="20"/>
+          <w:szCs w:val="20"/>
+        </w:rPr>
+        <w:t>ously created grade books which are saved within a specific directory</w:t>
+      </w:r>
+      <w:r>
+        <w:rPr>
+          <w:rFonts w:cstheme="minorHAnsi"/>
+          <w:sz w:val="20"/>
+          <w:szCs w:val="20"/>
+        </w:rPr>
+        <w:t>.</w:t>
+      </w:r>
     </w:p>
     <w:p>
       <w:pPr>
@@ -2455,15 +2463,15 @@
           <w:sz w:val="20"/>
           <w:szCs w:val="20"/>
         </w:rPr>
-        <w:t>eleting a previously created grade book layout</w:t>
-      </w:r>
-      <w:r>
-        <w:rPr>
-          <w:rFonts w:cstheme="minorHAnsi"/>
-          <w:sz w:val="20"/>
-          <w:szCs w:val="20"/>
-        </w:rPr>
-        <w:t>,</w:t>
+        <w:t>eleting a prev</w:t>
+      </w:r>
+      <w:r>
+        <w:rPr>
+          <w:rFonts w:cstheme="minorHAnsi"/>
+          <w:sz w:val="20"/>
+          <w:szCs w:val="20"/>
+        </w:rPr>
+        <w:t>iously created grade book;</w:t>
       </w:r>
       <w:r>
         <w:rPr>
@@ -2473,16 +2481,30 @@
         </w:rPr>
         <w:t xml:space="preserve"> </w:t>
       </w:r>
-      <w:proofErr w:type="gramStart"/>
-      <w:r>
-        <w:rPr>
-          <w:rFonts w:cstheme="minorHAnsi"/>
-          <w:sz w:val="20"/>
-          <w:szCs w:val="20"/>
-        </w:rPr>
-        <w:t>which will open a dropdown box containing the list of previously created grade book layouts.</w:t>
-      </w:r>
-      <w:proofErr w:type="gramEnd"/>
+      <w:r>
+        <w:rPr>
+          <w:rFonts w:cstheme="minorHAnsi"/>
+          <w:sz w:val="20"/>
+          <w:szCs w:val="20"/>
+        </w:rPr>
+        <w:t>a side-menu will contain</w:t>
+      </w:r>
+      <w:r>
+        <w:rPr>
+          <w:rFonts w:cstheme="minorHAnsi"/>
+          <w:sz w:val="20"/>
+          <w:szCs w:val="20"/>
+        </w:rPr>
+        <w:t xml:space="preserve"> the list of previously created </w:t>
+      </w:r>
+      <w:r>
+        <w:rPr>
+          <w:rFonts w:cstheme="minorHAnsi"/>
+          <w:sz w:val="20"/>
+          <w:szCs w:val="20"/>
+        </w:rPr>
+        <w:t>grade books.</w:t>
+      </w:r>
     </w:p>
     <w:p>
       <w:pPr>
@@ -2589,23 +2611,7 @@
           <w:sz w:val="20"/>
           <w:szCs w:val="20"/>
         </w:rPr>
-        <w:t>The GUI must contain a GENERATE button that will, upon being clicked, import the student names from the name list CSV file</w:t>
-      </w:r>
-      <w:r>
-        <w:rPr>
-          <w:rFonts w:cstheme="minorHAnsi"/>
-          <w:sz w:val="20"/>
-          <w:szCs w:val="20"/>
-        </w:rPr>
-        <w:t xml:space="preserve"> that the user opened into the grade book layout</w:t>
-      </w:r>
-      <w:r>
-        <w:rPr>
-          <w:rFonts w:cstheme="minorHAnsi"/>
-          <w:sz w:val="20"/>
-          <w:szCs w:val="20"/>
-        </w:rPr>
-        <w:t>.</w:t>
+        <w:t>A grade book layout and a CSV file must both be opened in the GUI in order for the GENERATE button to work.</w:t>
       </w:r>
     </w:p>
     <w:p>
@@ -2632,7 +2638,7 @@
           <w:sz w:val="20"/>
           <w:szCs w:val="20"/>
         </w:rPr>
-        <w:t>A grade book layout and a CSV file must both be opened in the GUI in order for the GENERATE button to work.</w:t>
+        <w:t>Only one CSV file can be opened at a time in the GUI.</w:t>
       </w:r>
     </w:p>
     <w:p>
@@ -2659,7 +2665,7 @@
           <w:sz w:val="20"/>
           <w:szCs w:val="20"/>
         </w:rPr>
-        <w:t>Only one CSV file can be opened at a time in the GUI.</w:t>
+        <w:t>Only one grade book layout can be opened at a time in the GUI.</w:t>
       </w:r>
     </w:p>
     <w:p>
@@ -2686,7 +2692,25 @@
           <w:sz w:val="20"/>
           <w:szCs w:val="20"/>
         </w:rPr>
-        <w:t>Only one grade book layout can be opened at a time in the GUI.</w:t>
+        <w:t xml:space="preserve">A Wizard will be included for grade book </w:t>
+      </w:r>
+      <w:proofErr w:type="gramStart"/>
+      <w:r>
+        <w:rPr>
+          <w:rFonts w:cstheme="minorHAnsi"/>
+          <w:sz w:val="20"/>
+          <w:szCs w:val="20"/>
+        </w:rPr>
+        <w:t>creation</w:t>
+      </w:r>
+      <w:proofErr w:type="gramEnd"/>
+      <w:r>
+        <w:rPr>
+          <w:rFonts w:cstheme="minorHAnsi"/>
+          <w:sz w:val="20"/>
+          <w:szCs w:val="20"/>
+        </w:rPr>
+        <w:t>, which will, step-by-step, lead the user through all the data entry points.</w:t>
       </w:r>
     </w:p>
     <w:p>
@@ -2892,90 +2916,22 @@
     </w:p>
     <w:p>
       <w:pPr>
-        <w:autoSpaceDE w:val="0"/>
-        <w:autoSpaceDN w:val="0"/>
-        <w:adjustRightInd w:val="0"/>
-        <w:spacing w:after="0" w:line="240" w:lineRule="auto"/>
-        <w:jc w:val="both"/>
-        <w:rPr>
-          <w:rFonts w:cstheme="minorHAnsi"/>
-          <w:sz w:val="20"/>
-          <w:szCs w:val="20"/>
-        </w:rPr>
-      </w:pPr>
-    </w:p>
-    <w:p>
-      <w:pPr>
         <w:pStyle w:val="ListParagraph"/>
-        <w:numPr>
-          <w:ilvl w:val="0"/>
-          <w:numId w:val="17"/>
-        </w:numPr>
-        <w:autoSpaceDE w:val="0"/>
-        <w:autoSpaceDN w:val="0"/>
-        <w:adjustRightInd w:val="0"/>
-        <w:spacing w:after="0" w:line="240" w:lineRule="auto"/>
-        <w:jc w:val="both"/>
-        <w:rPr>
-          <w:rFonts w:cstheme="minorHAnsi"/>
-          <w:sz w:val="20"/>
-          <w:szCs w:val="20"/>
-        </w:rPr>
-      </w:pPr>
-      <w:r>
-        <w:rPr>
-          <w:rFonts w:cstheme="minorHAnsi"/>
-          <w:sz w:val="20"/>
-          <w:szCs w:val="20"/>
-        </w:rPr>
-        <w:t>Network Performance Requirements</w:t>
-      </w:r>
-    </w:p>
-    <w:p>
-      <w:pPr>
-        <w:autoSpaceDE w:val="0"/>
-        <w:autoSpaceDN w:val="0"/>
-        <w:adjustRightInd w:val="0"/>
-        <w:spacing w:after="0" w:line="240" w:lineRule="auto"/>
-        <w:jc w:val="both"/>
-        <w:rPr>
-          <w:rFonts w:cstheme="minorHAnsi"/>
-          <w:sz w:val="20"/>
-          <w:szCs w:val="20"/>
-        </w:rPr>
-      </w:pPr>
-    </w:p>
-    <w:p>
-      <w:pPr>
-        <w:pStyle w:val="ListParagraph"/>
-        <w:numPr>
-          <w:ilvl w:val="0"/>
-          <w:numId w:val="22"/>
-        </w:numPr>
-        <w:autoSpaceDE w:val="0"/>
-        <w:autoSpaceDN w:val="0"/>
-        <w:adjustRightInd w:val="0"/>
-        <w:spacing w:after="0" w:line="240" w:lineRule="auto"/>
-        <w:jc w:val="both"/>
-        <w:rPr>
-          <w:rFonts w:cstheme="minorHAnsi"/>
-          <w:sz w:val="20"/>
-          <w:szCs w:val="20"/>
-        </w:rPr>
-      </w:pPr>
-      <w:r>
-        <w:rPr>
-          <w:rFonts w:cstheme="minorHAnsi"/>
-          <w:sz w:val="20"/>
-          <w:szCs w:val="20"/>
-        </w:rPr>
-        <w:t>Emails regarding new assignments must be sent to all students within 10 seconds.</w:t>
-      </w:r>
-      <w:bookmarkStart w:id="0" w:name="_GoBack"/>
-      <w:bookmarkEnd w:id="0"/>
+        <w:autoSpaceDE w:val="0"/>
+        <w:autoSpaceDN w:val="0"/>
+        <w:adjustRightInd w:val="0"/>
+        <w:spacing w:after="0" w:line="240" w:lineRule="auto"/>
+        <w:ind w:left="1440"/>
+        <w:jc w:val="both"/>
+        <w:rPr>
+          <w:rFonts w:cstheme="minorHAnsi"/>
+          <w:sz w:val="20"/>
+          <w:szCs w:val="20"/>
+        </w:rPr>
+      </w:pPr>
     </w:p>
     <w:sectPr>
-      <w:headerReference w:type="default" r:id="rId8"/>
+      <w:headerReference w:type="default" r:id="rId9"/>
       <w:pgSz w:w="12240" w:h="15840"/>
       <w:pgMar w:top="1440" w:right="1440" w:bottom="1440" w:left="1440" w:header="720" w:footer="720" w:gutter="0"/>
       <w:cols w:space="720"/>
@@ -2987,7 +2943,7 @@
 </file>
 
 <file path=word/endnotes.xml><?xml version="1.0" encoding="utf-8"?>
-<w:endnotes xmlns:ve="http://schemas.openxmlformats.org/markup-compatibility/2006" xmlns:o="urn:schemas-microsoft-com:office:office" xmlns:r="http://schemas.openxmlformats.org/officeDocument/2006/relationships" xmlns:m="http://schemas.openxmlformats.org/officeDocument/2006/math" xmlns:v="urn:schemas-microsoft-com:vml" xmlns:wp="http://schemas.openxmlformats.org/drawingml/2006/wordprocessingDrawing" xmlns:w10="urn:schemas-microsoft-com:office:word" xmlns:w="http://schemas.openxmlformats.org/wordprocessingml/2006/main" xmlns:wne="http://schemas.microsoft.com/office/word/2006/wordml">
+<w:endnotes xmlns:wpc="http://schemas.microsoft.com/office/word/2010/wordprocessingCanvas" xmlns:mc="http://schemas.openxmlformats.org/markup-compatibility/2006" xmlns:o="urn:schemas-microsoft-com:office:office" xmlns:r="http://schemas.openxmlformats.org/officeDocument/2006/relationships" xmlns:m="http://schemas.openxmlformats.org/officeDocument/2006/math" xmlns:v="urn:schemas-microsoft-com:vml" xmlns:wp14="http://schemas.microsoft.com/office/word/2010/wordprocessingDrawing" xmlns:wp="http://schemas.openxmlformats.org/drawingml/2006/wordprocessingDrawing" xmlns:w10="urn:schemas-microsoft-com:office:word" xmlns:w="http://schemas.openxmlformats.org/wordprocessingml/2006/main" xmlns:w14="http://schemas.microsoft.com/office/word/2010/wordml" xmlns:wpg="http://schemas.microsoft.com/office/word/2010/wordprocessingGroup" xmlns:wpi="http://schemas.microsoft.com/office/word/2010/wordprocessingInk" xmlns:wne="http://schemas.microsoft.com/office/word/2006/wordml" xmlns:wps="http://schemas.microsoft.com/office/word/2010/wordprocessingShape" mc:Ignorable="w14 wp14">
   <w:endnote w:type="separator" w:id="-1">
     <w:p>
       <w:pPr>
@@ -3012,7 +2968,7 @@
 </file>
 
 <file path=word/footnotes.xml><?xml version="1.0" encoding="utf-8"?>
-<w:footnotes xmlns:ve="http://schemas.openxmlformats.org/markup-compatibility/2006" xmlns:o="urn:schemas-microsoft-com:office:office" xmlns:r="http://schemas.openxmlformats.org/officeDocument/2006/relationships" xmlns:m="http://schemas.openxmlformats.org/officeDocument/2006/math" xmlns:v="urn:schemas-microsoft-com:vml" xmlns:wp="http://schemas.openxmlformats.org/drawingml/2006/wordprocessingDrawing" xmlns:w10="urn:schemas-microsoft-com:office:word" xmlns:w="http://schemas.openxmlformats.org/wordprocessingml/2006/main" xmlns:wne="http://schemas.microsoft.com/office/word/2006/wordml">
+<w:footnotes xmlns:wpc="http://schemas.microsoft.com/office/word/2010/wordprocessingCanvas" xmlns:mc="http://schemas.openxmlformats.org/markup-compatibility/2006" xmlns:o="urn:schemas-microsoft-com:office:office" xmlns:r="http://schemas.openxmlformats.org/officeDocument/2006/relationships" xmlns:m="http://schemas.openxmlformats.org/officeDocument/2006/math" xmlns:v="urn:schemas-microsoft-com:vml" xmlns:wp14="http://schemas.microsoft.com/office/word/2010/wordprocessingDrawing" xmlns:wp="http://schemas.openxmlformats.org/drawingml/2006/wordprocessingDrawing" xmlns:w10="urn:schemas-microsoft-com:office:word" xmlns:w="http://schemas.openxmlformats.org/wordprocessingml/2006/main" xmlns:w14="http://schemas.microsoft.com/office/word/2010/wordml" xmlns:wpg="http://schemas.microsoft.com/office/word/2010/wordprocessingGroup" xmlns:wpi="http://schemas.microsoft.com/office/word/2010/wordprocessingInk" xmlns:wne="http://schemas.microsoft.com/office/word/2006/wordml" xmlns:wps="http://schemas.microsoft.com/office/word/2010/wordprocessingShape" mc:Ignorable="w14 wp14">
   <w:footnote w:type="separator" w:id="-1">
     <w:p>
       <w:pPr>
@@ -3037,7 +2993,7 @@
 </file>
 
 <file path=word/header1.xml><?xml version="1.0" encoding="utf-8"?>
-<w:hdr xmlns:ve="http://schemas.openxmlformats.org/markup-compatibility/2006" xmlns:o="urn:schemas-microsoft-com:office:office" xmlns:r="http://schemas.openxmlformats.org/officeDocument/2006/relationships" xmlns:m="http://schemas.openxmlformats.org/officeDocument/2006/math" xmlns:v="urn:schemas-microsoft-com:vml" xmlns:wp="http://schemas.openxmlformats.org/drawingml/2006/wordprocessingDrawing" xmlns:w10="urn:schemas-microsoft-com:office:word" xmlns:w="http://schemas.openxmlformats.org/wordprocessingml/2006/main" xmlns:wne="http://schemas.microsoft.com/office/word/2006/wordml">
+<w:hdr xmlns:wpc="http://schemas.microsoft.com/office/word/2010/wordprocessingCanvas" xmlns:mc="http://schemas.openxmlformats.org/markup-compatibility/2006" xmlns:o="urn:schemas-microsoft-com:office:office" xmlns:r="http://schemas.openxmlformats.org/officeDocument/2006/relationships" xmlns:m="http://schemas.openxmlformats.org/officeDocument/2006/math" xmlns:v="urn:schemas-microsoft-com:vml" xmlns:wp14="http://schemas.microsoft.com/office/word/2010/wordprocessingDrawing" xmlns:wp="http://schemas.openxmlformats.org/drawingml/2006/wordprocessingDrawing" xmlns:w10="urn:schemas-microsoft-com:office:word" xmlns:w="http://schemas.openxmlformats.org/wordprocessingml/2006/main" xmlns:w14="http://schemas.microsoft.com/office/word/2010/wordml" xmlns:wpg="http://schemas.microsoft.com/office/word/2010/wordprocessingGroup" xmlns:wpi="http://schemas.microsoft.com/office/word/2010/wordprocessingInk" xmlns:wne="http://schemas.microsoft.com/office/word/2006/wordml" xmlns:wps="http://schemas.microsoft.com/office/word/2010/wordprocessingShape" mc:Ignorable="w14 wp14">
   <w:p>
     <w:pPr>
       <w:pStyle w:val="Header"/>
@@ -3101,7 +3057,7 @@
         <w:szCs w:val="20"/>
       </w:rPr>
       <w:pict>
-        <v:shape id="Text Box 476" o:spid="_x0000_s2049" type="#_x0000_t202" style="position:absolute;left:0;text-align:left;margin-left:158.4pt;margin-top:0;width:1in;height:13.45pt;z-index:251659264;visibility:visible;mso-width-percent:1000;mso-position-horizontal:right;mso-position-horizontal-relative:page;mso-position-vertical:center;mso-position-vertical-relative:top-margin-area;mso-width-percent:1000;mso-width-relative:right-margin-area;v-text-anchor:middle" o:gfxdata="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" o:allowincell="f" fillcolor="#4f81bd [3204]" stroked="f">
+        <v:shape id="Text Box 476" o:spid="_x0000_s2049" type="#_x0000_t202" style="position:absolute;left:0;text-align:left;margin-left:200pt;margin-top:0;width:1in;height:13.45pt;z-index:251659264;visibility:visible;mso-width-percent:1000;mso-position-horizontal:right;mso-position-horizontal-relative:page;mso-position-vertical:center;mso-position-vertical-relative:top-margin-area;mso-width-percent:1000;mso-width-relative:right-margin-area;v-text-anchor:middle" o:gfxdata="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" o:allowincell="f" fillcolor="#4f81bd [3204]" stroked="f">
           <v:textbox style="mso-fit-shape-to-text:t" inset=",0,,0">
             <w:txbxContent>
               <w:p>
@@ -3164,7 +3120,7 @@
 </file>
 
 <file path=word/numbering.xml><?xml version="1.0" encoding="utf-8"?>
-<w:numbering xmlns:ve="http://schemas.openxmlformats.org/markup-compatibility/2006" xmlns:o="urn:schemas-microsoft-com:office:office" xmlns:r="http://schemas.openxmlformats.org/officeDocument/2006/relationships" xmlns:m="http://schemas.openxmlformats.org/officeDocument/2006/math" xmlns:v="urn:schemas-microsoft-com:vml" xmlns:wp="http://schemas.openxmlformats.org/drawingml/2006/wordprocessingDrawing" xmlns:w10="urn:schemas-microsoft-com:office:word" xmlns:w="http://schemas.openxmlformats.org/wordprocessingml/2006/main" xmlns:wne="http://schemas.microsoft.com/office/word/2006/wordml">
+<w:numbering xmlns:wpc="http://schemas.microsoft.com/office/word/2010/wordprocessingCanvas" xmlns:mc="http://schemas.openxmlformats.org/markup-compatibility/2006" xmlns:o="urn:schemas-microsoft-com:office:office" xmlns:r="http://schemas.openxmlformats.org/officeDocument/2006/relationships" xmlns:m="http://schemas.openxmlformats.org/officeDocument/2006/math" xmlns:v="urn:schemas-microsoft-com:vml" xmlns:wp14="http://schemas.microsoft.com/office/word/2010/wordprocessingDrawing" xmlns:wp="http://schemas.openxmlformats.org/drawingml/2006/wordprocessingDrawing" xmlns:w10="urn:schemas-microsoft-com:office:word" xmlns:w="http://schemas.openxmlformats.org/wordprocessingml/2006/main" xmlns:w14="http://schemas.microsoft.com/office/word/2010/wordml" xmlns:wpg="http://schemas.microsoft.com/office/word/2010/wordprocessingGroup" xmlns:wpi="http://schemas.microsoft.com/office/word/2010/wordprocessingInk" xmlns:wne="http://schemas.microsoft.com/office/word/2006/wordml" xmlns:wps="http://schemas.microsoft.com/office/word/2010/wordprocessingShape" mc:Ignorable="w14 wp14">
   <w:abstractNum w:abstractNumId="0">
     <w:nsid w:val="02216002"/>
     <w:multiLevelType w:val="hybridMultilevel"/>
@@ -5196,7 +5152,7 @@
 </file>
 
 <file path=word/styles.xml><?xml version="1.0" encoding="utf-8"?>
-<w:styles xmlns:r="http://schemas.openxmlformats.org/officeDocument/2006/relationships" xmlns:w="http://schemas.openxmlformats.org/wordprocessingml/2006/main">
+<w:styles xmlns:mc="http://schemas.openxmlformats.org/markup-compatibility/2006" xmlns:r="http://schemas.openxmlformats.org/officeDocument/2006/relationships" xmlns:w="http://schemas.openxmlformats.org/wordprocessingml/2006/main" xmlns:w14="http://schemas.microsoft.com/office/word/2010/wordml" mc:Ignorable="w14">
   <w:docDefaults>
     <w:rPrDefault>
       <w:rPr>
@@ -5367,7 +5323,6 @@
     <w:uiPriority w:val="99"/>
     <w:semiHidden/>
     <w:unhideWhenUsed/>
-    <w:qFormat/>
     <w:tblPr>
       <w:tblInd w:w="0" w:type="dxa"/>
       <w:tblCellMar>
@@ -5978,7 +5933,7 @@
 </file>
 
 <file path=customXml/itemProps1.xml><?xml version="1.0" encoding="utf-8"?>
-<ds:datastoreItem xmlns:ds="http://schemas.openxmlformats.org/officeDocument/2006/customXml" ds:itemID="{9C542015-B54C-4DF2-879C-365C65E87EEB}">
+<ds:datastoreItem xmlns:ds="http://schemas.openxmlformats.org/officeDocument/2006/customXml" ds:itemID="{E5999756-7C2F-4355-AD70-C11BB2865BD7}">
   <ds:schemaRefs>
     <ds:schemaRef ds:uri="http://schemas.openxmlformats.org/officeDocument/2006/bibliography"/>
   </ds:schemaRefs>

</xml_diff>

<commit_message>
Updated SRS document to match template.
</commit_message>
<xml_diff>
--- a/Project1/Project1/Documents/system_requirements.docx
+++ b/Project1/Project1/Documents/system_requirements.docx
@@ -134,20 +134,6 @@
         <w:autoSpaceDN w:val="0"/>
         <w:adjustRightInd w:val="0"/>
         <w:spacing w:after="0" w:line="240" w:lineRule="auto"/>
-        <w:jc w:val="both"/>
-        <w:rPr>
-          <w:rFonts w:cstheme="minorHAnsi"/>
-          <w:sz w:val="20"/>
-          <w:szCs w:val="20"/>
-        </w:rPr>
-      </w:pPr>
-    </w:p>
-    <w:p>
-      <w:pPr>
-        <w:autoSpaceDE w:val="0"/>
-        <w:autoSpaceDN w:val="0"/>
-        <w:adjustRightInd w:val="0"/>
-        <w:spacing w:after="0" w:line="240" w:lineRule="auto"/>
         <w:jc w:val="center"/>
         <w:rPr>
           <w:rFonts w:cstheme="minorHAnsi"/>
@@ -329,492 +315,689 @@
           <w:sz w:val="20"/>
           <w:szCs w:val="20"/>
         </w:rPr>
-        <w:t>29.02.2012</w:t>
-      </w:r>
-    </w:p>
-    <w:p>
-      <w:pPr>
-        <w:autoSpaceDE w:val="0"/>
-        <w:autoSpaceDN w:val="0"/>
-        <w:adjustRightInd w:val="0"/>
-        <w:spacing w:after="0" w:line="240" w:lineRule="auto"/>
-        <w:jc w:val="both"/>
-        <w:rPr>
-          <w:rFonts w:cstheme="minorHAnsi"/>
-          <w:sz w:val="20"/>
-          <w:szCs w:val="20"/>
-        </w:rPr>
-      </w:pPr>
-    </w:p>
-    <w:p>
-      <w:pPr>
-        <w:autoSpaceDE w:val="0"/>
-        <w:autoSpaceDN w:val="0"/>
-        <w:adjustRightInd w:val="0"/>
-        <w:spacing w:after="0" w:line="240" w:lineRule="auto"/>
-        <w:jc w:val="both"/>
-        <w:rPr>
-          <w:rFonts w:cstheme="minorHAnsi"/>
-          <w:sz w:val="20"/>
-          <w:szCs w:val="20"/>
-        </w:rPr>
-      </w:pPr>
-    </w:p>
-    <w:p>
-      <w:pPr>
-        <w:autoSpaceDE w:val="0"/>
-        <w:autoSpaceDN w:val="0"/>
-        <w:adjustRightInd w:val="0"/>
-        <w:spacing w:after="0" w:line="240" w:lineRule="auto"/>
-        <w:jc w:val="both"/>
-        <w:rPr>
-          <w:rFonts w:cstheme="minorHAnsi"/>
-          <w:sz w:val="20"/>
-          <w:szCs w:val="20"/>
-        </w:rPr>
-      </w:pPr>
-    </w:p>
-    <w:p>
-      <w:pPr>
-        <w:autoSpaceDE w:val="0"/>
-        <w:autoSpaceDN w:val="0"/>
-        <w:adjustRightInd w:val="0"/>
-        <w:spacing w:after="0" w:line="240" w:lineRule="auto"/>
-        <w:jc w:val="both"/>
-        <w:rPr>
-          <w:rFonts w:cstheme="minorHAnsi"/>
-          <w:sz w:val="20"/>
-          <w:szCs w:val="20"/>
-        </w:rPr>
-      </w:pPr>
-    </w:p>
-    <w:p>
-      <w:pPr>
-        <w:autoSpaceDE w:val="0"/>
-        <w:autoSpaceDN w:val="0"/>
-        <w:adjustRightInd w:val="0"/>
-        <w:spacing w:after="0" w:line="240" w:lineRule="auto"/>
-        <w:jc w:val="both"/>
-        <w:rPr>
-          <w:rFonts w:cstheme="minorHAnsi"/>
-          <w:sz w:val="20"/>
-          <w:szCs w:val="20"/>
-        </w:rPr>
-      </w:pPr>
-    </w:p>
-    <w:p>
-      <w:pPr>
-        <w:autoSpaceDE w:val="0"/>
-        <w:autoSpaceDN w:val="0"/>
-        <w:adjustRightInd w:val="0"/>
-        <w:spacing w:after="0" w:line="240" w:lineRule="auto"/>
-        <w:jc w:val="both"/>
-        <w:rPr>
-          <w:rFonts w:cstheme="minorHAnsi"/>
-          <w:sz w:val="20"/>
-          <w:szCs w:val="20"/>
-        </w:rPr>
-      </w:pPr>
-    </w:p>
-    <w:p>
-      <w:pPr>
-        <w:autoSpaceDE w:val="0"/>
-        <w:autoSpaceDN w:val="0"/>
-        <w:adjustRightInd w:val="0"/>
-        <w:spacing w:after="0" w:line="240" w:lineRule="auto"/>
-        <w:jc w:val="both"/>
-        <w:rPr>
-          <w:rFonts w:cstheme="minorHAnsi"/>
-          <w:sz w:val="20"/>
-          <w:szCs w:val="20"/>
-        </w:rPr>
-      </w:pPr>
-    </w:p>
-    <w:p>
-      <w:pPr>
-        <w:autoSpaceDE w:val="0"/>
-        <w:autoSpaceDN w:val="0"/>
-        <w:adjustRightInd w:val="0"/>
-        <w:spacing w:after="0" w:line="240" w:lineRule="auto"/>
-        <w:jc w:val="both"/>
-        <w:rPr>
-          <w:rFonts w:cstheme="minorHAnsi"/>
-          <w:sz w:val="20"/>
-          <w:szCs w:val="20"/>
-        </w:rPr>
-      </w:pPr>
-    </w:p>
-    <w:p>
-      <w:pPr>
-        <w:autoSpaceDE w:val="0"/>
-        <w:autoSpaceDN w:val="0"/>
-        <w:adjustRightInd w:val="0"/>
-        <w:spacing w:after="0" w:line="240" w:lineRule="auto"/>
-        <w:jc w:val="both"/>
-        <w:rPr>
-          <w:rFonts w:cstheme="minorHAnsi"/>
-          <w:sz w:val="20"/>
-          <w:szCs w:val="20"/>
-        </w:rPr>
-      </w:pPr>
-    </w:p>
-    <w:p>
-      <w:pPr>
-        <w:autoSpaceDE w:val="0"/>
-        <w:autoSpaceDN w:val="0"/>
-        <w:adjustRightInd w:val="0"/>
-        <w:spacing w:after="0" w:line="240" w:lineRule="auto"/>
-        <w:jc w:val="both"/>
-        <w:rPr>
-          <w:rFonts w:cstheme="minorHAnsi"/>
-          <w:sz w:val="20"/>
-          <w:szCs w:val="20"/>
-        </w:rPr>
-      </w:pPr>
-    </w:p>
-    <w:p>
-      <w:pPr>
-        <w:autoSpaceDE w:val="0"/>
-        <w:autoSpaceDN w:val="0"/>
-        <w:adjustRightInd w:val="0"/>
-        <w:spacing w:after="0" w:line="240" w:lineRule="auto"/>
-        <w:jc w:val="both"/>
-        <w:rPr>
-          <w:rFonts w:cstheme="minorHAnsi"/>
-          <w:sz w:val="20"/>
-          <w:szCs w:val="20"/>
-        </w:rPr>
-      </w:pPr>
-    </w:p>
-    <w:p>
-      <w:pPr>
-        <w:autoSpaceDE w:val="0"/>
-        <w:autoSpaceDN w:val="0"/>
-        <w:adjustRightInd w:val="0"/>
-        <w:spacing w:after="0" w:line="240" w:lineRule="auto"/>
-        <w:jc w:val="both"/>
-        <w:rPr>
-          <w:rFonts w:cstheme="minorHAnsi"/>
-          <w:sz w:val="20"/>
-          <w:szCs w:val="20"/>
-        </w:rPr>
-      </w:pPr>
-    </w:p>
-    <w:p>
-      <w:pPr>
-        <w:autoSpaceDE w:val="0"/>
-        <w:autoSpaceDN w:val="0"/>
-        <w:adjustRightInd w:val="0"/>
-        <w:spacing w:after="0" w:line="240" w:lineRule="auto"/>
-        <w:jc w:val="both"/>
-        <w:rPr>
-          <w:rFonts w:cstheme="minorHAnsi"/>
-          <w:sz w:val="20"/>
-          <w:szCs w:val="20"/>
-        </w:rPr>
-      </w:pPr>
-    </w:p>
-    <w:p>
-      <w:pPr>
-        <w:autoSpaceDE w:val="0"/>
-        <w:autoSpaceDN w:val="0"/>
-        <w:adjustRightInd w:val="0"/>
-        <w:spacing w:after="0" w:line="240" w:lineRule="auto"/>
-        <w:jc w:val="both"/>
-        <w:rPr>
-          <w:rFonts w:cstheme="minorHAnsi"/>
-          <w:sz w:val="20"/>
-          <w:szCs w:val="20"/>
-        </w:rPr>
-      </w:pPr>
-    </w:p>
-    <w:p>
-      <w:pPr>
-        <w:autoSpaceDE w:val="0"/>
-        <w:autoSpaceDN w:val="0"/>
-        <w:adjustRightInd w:val="0"/>
-        <w:spacing w:after="0" w:line="240" w:lineRule="auto"/>
-        <w:jc w:val="both"/>
-        <w:rPr>
-          <w:rFonts w:cstheme="minorHAnsi"/>
-          <w:sz w:val="20"/>
-          <w:szCs w:val="20"/>
-        </w:rPr>
-      </w:pPr>
-    </w:p>
-    <w:p>
-      <w:pPr>
-        <w:autoSpaceDE w:val="0"/>
-        <w:autoSpaceDN w:val="0"/>
-        <w:adjustRightInd w:val="0"/>
-        <w:spacing w:after="0" w:line="240" w:lineRule="auto"/>
-        <w:jc w:val="both"/>
-        <w:rPr>
-          <w:rFonts w:cstheme="minorHAnsi"/>
-          <w:sz w:val="20"/>
-          <w:szCs w:val="20"/>
-        </w:rPr>
-      </w:pPr>
-    </w:p>
-    <w:p>
-      <w:pPr>
-        <w:autoSpaceDE w:val="0"/>
-        <w:autoSpaceDN w:val="0"/>
-        <w:adjustRightInd w:val="0"/>
-        <w:spacing w:after="0" w:line="240" w:lineRule="auto"/>
-        <w:jc w:val="both"/>
-        <w:rPr>
-          <w:rFonts w:cstheme="minorHAnsi"/>
-          <w:sz w:val="20"/>
-          <w:szCs w:val="20"/>
-        </w:rPr>
-      </w:pPr>
-    </w:p>
-    <w:p>
-      <w:pPr>
-        <w:autoSpaceDE w:val="0"/>
-        <w:autoSpaceDN w:val="0"/>
-        <w:adjustRightInd w:val="0"/>
-        <w:spacing w:after="0" w:line="240" w:lineRule="auto"/>
-        <w:jc w:val="both"/>
-        <w:rPr>
-          <w:rFonts w:cstheme="minorHAnsi"/>
-          <w:sz w:val="20"/>
-          <w:szCs w:val="20"/>
-        </w:rPr>
-      </w:pPr>
-    </w:p>
-    <w:p>
-      <w:pPr>
-        <w:autoSpaceDE w:val="0"/>
-        <w:autoSpaceDN w:val="0"/>
-        <w:adjustRightInd w:val="0"/>
-        <w:spacing w:after="0" w:line="240" w:lineRule="auto"/>
-        <w:jc w:val="both"/>
-        <w:rPr>
-          <w:rFonts w:cstheme="minorHAnsi"/>
-          <w:sz w:val="20"/>
-          <w:szCs w:val="20"/>
-        </w:rPr>
-      </w:pPr>
-    </w:p>
-    <w:p>
-      <w:pPr>
-        <w:autoSpaceDE w:val="0"/>
-        <w:autoSpaceDN w:val="0"/>
-        <w:adjustRightInd w:val="0"/>
-        <w:spacing w:after="0" w:line="240" w:lineRule="auto"/>
-        <w:jc w:val="both"/>
-        <w:rPr>
-          <w:rFonts w:cstheme="minorHAnsi"/>
-          <w:sz w:val="20"/>
-          <w:szCs w:val="20"/>
-        </w:rPr>
-      </w:pPr>
-    </w:p>
-    <w:p>
-      <w:pPr>
-        <w:autoSpaceDE w:val="0"/>
-        <w:autoSpaceDN w:val="0"/>
-        <w:adjustRightInd w:val="0"/>
-        <w:spacing w:after="0" w:line="240" w:lineRule="auto"/>
-        <w:jc w:val="both"/>
-        <w:rPr>
-          <w:rFonts w:cstheme="minorHAnsi"/>
-          <w:sz w:val="20"/>
-          <w:szCs w:val="20"/>
-        </w:rPr>
-      </w:pPr>
-    </w:p>
-    <w:p>
-      <w:pPr>
-        <w:autoSpaceDE w:val="0"/>
-        <w:autoSpaceDN w:val="0"/>
-        <w:adjustRightInd w:val="0"/>
-        <w:spacing w:after="0" w:line="240" w:lineRule="auto"/>
-        <w:jc w:val="both"/>
-        <w:rPr>
-          <w:rFonts w:cstheme="minorHAnsi"/>
-          <w:sz w:val="20"/>
-          <w:szCs w:val="20"/>
-        </w:rPr>
-      </w:pPr>
-    </w:p>
-    <w:p>
-      <w:pPr>
-        <w:autoSpaceDE w:val="0"/>
-        <w:autoSpaceDN w:val="0"/>
-        <w:adjustRightInd w:val="0"/>
-        <w:spacing w:after="0" w:line="240" w:lineRule="auto"/>
-        <w:jc w:val="both"/>
-        <w:rPr>
-          <w:rFonts w:cstheme="minorHAnsi"/>
-          <w:sz w:val="20"/>
-          <w:szCs w:val="20"/>
-        </w:rPr>
-      </w:pPr>
-    </w:p>
-    <w:p>
-      <w:pPr>
-        <w:autoSpaceDE w:val="0"/>
-        <w:autoSpaceDN w:val="0"/>
-        <w:adjustRightInd w:val="0"/>
-        <w:spacing w:after="0" w:line="240" w:lineRule="auto"/>
-        <w:jc w:val="both"/>
-        <w:rPr>
-          <w:rFonts w:cstheme="minorHAnsi"/>
-          <w:sz w:val="20"/>
-          <w:szCs w:val="20"/>
-        </w:rPr>
-      </w:pPr>
-    </w:p>
-    <w:p>
-      <w:pPr>
-        <w:autoSpaceDE w:val="0"/>
-        <w:autoSpaceDN w:val="0"/>
-        <w:adjustRightInd w:val="0"/>
-        <w:spacing w:after="0" w:line="240" w:lineRule="auto"/>
-        <w:jc w:val="both"/>
-        <w:rPr>
-          <w:rFonts w:cstheme="minorHAnsi"/>
-          <w:sz w:val="20"/>
-          <w:szCs w:val="20"/>
-        </w:rPr>
-      </w:pPr>
-    </w:p>
-    <w:p>
-      <w:pPr>
-        <w:autoSpaceDE w:val="0"/>
-        <w:autoSpaceDN w:val="0"/>
-        <w:adjustRightInd w:val="0"/>
-        <w:spacing w:after="0" w:line="240" w:lineRule="auto"/>
-        <w:jc w:val="both"/>
-        <w:rPr>
-          <w:rFonts w:cstheme="minorHAnsi"/>
-          <w:sz w:val="20"/>
-          <w:szCs w:val="20"/>
-        </w:rPr>
-      </w:pPr>
-    </w:p>
-    <w:p>
-      <w:pPr>
-        <w:autoSpaceDE w:val="0"/>
-        <w:autoSpaceDN w:val="0"/>
-        <w:adjustRightInd w:val="0"/>
-        <w:spacing w:after="0" w:line="240" w:lineRule="auto"/>
-        <w:jc w:val="both"/>
-        <w:rPr>
-          <w:rFonts w:cstheme="minorHAnsi"/>
-          <w:sz w:val="20"/>
-          <w:szCs w:val="20"/>
-        </w:rPr>
-      </w:pPr>
-    </w:p>
-    <w:p>
-      <w:pPr>
-        <w:autoSpaceDE w:val="0"/>
-        <w:autoSpaceDN w:val="0"/>
-        <w:adjustRightInd w:val="0"/>
-        <w:spacing w:after="0" w:line="240" w:lineRule="auto"/>
-        <w:jc w:val="both"/>
-        <w:rPr>
-          <w:rFonts w:cstheme="minorHAnsi"/>
-          <w:sz w:val="20"/>
-          <w:szCs w:val="20"/>
-        </w:rPr>
-      </w:pPr>
-    </w:p>
-    <w:p>
-      <w:pPr>
-        <w:autoSpaceDE w:val="0"/>
-        <w:autoSpaceDN w:val="0"/>
-        <w:adjustRightInd w:val="0"/>
-        <w:spacing w:after="0" w:line="240" w:lineRule="auto"/>
-        <w:jc w:val="both"/>
-        <w:rPr>
-          <w:rFonts w:cstheme="minorHAnsi"/>
-          <w:sz w:val="20"/>
-          <w:szCs w:val="20"/>
-        </w:rPr>
-      </w:pPr>
-    </w:p>
-    <w:p>
-      <w:pPr>
-        <w:autoSpaceDE w:val="0"/>
-        <w:autoSpaceDN w:val="0"/>
-        <w:adjustRightInd w:val="0"/>
-        <w:spacing w:after="0" w:line="240" w:lineRule="auto"/>
-        <w:jc w:val="both"/>
-        <w:rPr>
-          <w:rFonts w:cstheme="minorHAnsi"/>
-          <w:sz w:val="20"/>
-          <w:szCs w:val="20"/>
-        </w:rPr>
-      </w:pPr>
-    </w:p>
-    <w:p>
-      <w:pPr>
-        <w:autoSpaceDE w:val="0"/>
-        <w:autoSpaceDN w:val="0"/>
-        <w:adjustRightInd w:val="0"/>
-        <w:spacing w:after="0" w:line="240" w:lineRule="auto"/>
-        <w:jc w:val="both"/>
-        <w:rPr>
-          <w:rFonts w:cstheme="minorHAnsi"/>
-          <w:sz w:val="20"/>
-          <w:szCs w:val="20"/>
-        </w:rPr>
-      </w:pPr>
-    </w:p>
-    <w:p>
-      <w:pPr>
-        <w:autoSpaceDE w:val="0"/>
-        <w:autoSpaceDN w:val="0"/>
-        <w:adjustRightInd w:val="0"/>
-        <w:spacing w:after="0" w:line="240" w:lineRule="auto"/>
-        <w:jc w:val="both"/>
-        <w:rPr>
-          <w:rFonts w:cstheme="minorHAnsi"/>
-          <w:sz w:val="20"/>
-          <w:szCs w:val="20"/>
-        </w:rPr>
-      </w:pPr>
-    </w:p>
-    <w:p>
-      <w:pPr>
-        <w:autoSpaceDE w:val="0"/>
-        <w:autoSpaceDN w:val="0"/>
-        <w:adjustRightInd w:val="0"/>
-        <w:spacing w:after="0" w:line="240" w:lineRule="auto"/>
-        <w:jc w:val="both"/>
-        <w:rPr>
-          <w:rFonts w:cstheme="minorHAnsi"/>
-          <w:sz w:val="20"/>
-          <w:szCs w:val="20"/>
-        </w:rPr>
-      </w:pPr>
-    </w:p>
-    <w:p>
-      <w:pPr>
-        <w:autoSpaceDE w:val="0"/>
-        <w:autoSpaceDN w:val="0"/>
-        <w:adjustRightInd w:val="0"/>
-        <w:spacing w:after="0" w:line="240" w:lineRule="auto"/>
-        <w:jc w:val="both"/>
-        <w:rPr>
-          <w:rFonts w:cstheme="minorHAnsi"/>
-          <w:sz w:val="20"/>
-          <w:szCs w:val="20"/>
-        </w:rPr>
-      </w:pPr>
-    </w:p>
-    <w:p>
-      <w:pPr>
-        <w:autoSpaceDE w:val="0"/>
-        <w:autoSpaceDN w:val="0"/>
-        <w:adjustRightInd w:val="0"/>
-        <w:spacing w:after="0" w:line="240" w:lineRule="auto"/>
-        <w:jc w:val="both"/>
+        <w:t>12.03</w:t>
+      </w:r>
+      <w:r>
+        <w:rPr>
+          <w:rFonts w:cstheme="minorHAnsi"/>
+          <w:sz w:val="20"/>
+          <w:szCs w:val="20"/>
+        </w:rPr>
+        <w:t>.2012</w:t>
+      </w:r>
+    </w:p>
+    <w:p>
+      <w:pPr>
+        <w:autoSpaceDE w:val="0"/>
+        <w:autoSpaceDN w:val="0"/>
+        <w:adjustRightInd w:val="0"/>
+        <w:spacing w:after="0" w:line="240" w:lineRule="auto"/>
+        <w:jc w:val="center"/>
+        <w:rPr>
+          <w:rFonts w:cstheme="minorHAnsi"/>
+          <w:sz w:val="20"/>
+          <w:szCs w:val="20"/>
+        </w:rPr>
+      </w:pPr>
+    </w:p>
+    <w:p>
+      <w:pPr>
+        <w:autoSpaceDE w:val="0"/>
+        <w:autoSpaceDN w:val="0"/>
+        <w:adjustRightInd w:val="0"/>
+        <w:spacing w:after="0" w:line="240" w:lineRule="auto"/>
+        <w:jc w:val="center"/>
+        <w:rPr>
+          <w:rFonts w:cstheme="minorHAnsi"/>
+          <w:sz w:val="20"/>
+          <w:szCs w:val="20"/>
+        </w:rPr>
+      </w:pPr>
+    </w:p>
+    <w:tbl>
+      <w:tblPr>
+        <w:tblStyle w:val="TableGrid"/>
+        <w:tblW w:w="0" w:type="auto"/>
+        <w:tblLook w:val="04A0" w:firstRow="1" w:lastRow="0" w:firstColumn="1" w:lastColumn="0" w:noHBand="0" w:noVBand="1"/>
+      </w:tblPr>
+      <w:tblGrid>
+        <w:gridCol w:w="2394"/>
+        <w:gridCol w:w="2394"/>
+        <w:gridCol w:w="2394"/>
+        <w:gridCol w:w="2394"/>
+      </w:tblGrid>
+      <w:tr>
+        <w:tc>
+          <w:tcPr>
+            <w:tcW w:w="2394" w:type="dxa"/>
+          </w:tcPr>
+          <w:p>
+            <w:pPr>
+              <w:autoSpaceDE w:val="0"/>
+              <w:autoSpaceDN w:val="0"/>
+              <w:adjustRightInd w:val="0"/>
+              <w:jc w:val="center"/>
+              <w:rPr>
+                <w:rFonts w:cstheme="minorHAnsi"/>
+                <w:sz w:val="20"/>
+                <w:szCs w:val="20"/>
+              </w:rPr>
+            </w:pPr>
+            <w:r>
+              <w:rPr>
+                <w:rFonts w:cstheme="minorHAnsi"/>
+                <w:sz w:val="20"/>
+                <w:szCs w:val="20"/>
+              </w:rPr>
+              <w:t>Version</w:t>
+            </w:r>
+          </w:p>
+        </w:tc>
+        <w:tc>
+          <w:tcPr>
+            <w:tcW w:w="2394" w:type="dxa"/>
+          </w:tcPr>
+          <w:p>
+            <w:pPr>
+              <w:autoSpaceDE w:val="0"/>
+              <w:autoSpaceDN w:val="0"/>
+              <w:adjustRightInd w:val="0"/>
+              <w:jc w:val="center"/>
+              <w:rPr>
+                <w:rFonts w:cstheme="minorHAnsi"/>
+                <w:sz w:val="20"/>
+                <w:szCs w:val="20"/>
+              </w:rPr>
+            </w:pPr>
+            <w:r>
+              <w:rPr>
+                <w:rFonts w:cstheme="minorHAnsi"/>
+                <w:sz w:val="20"/>
+                <w:szCs w:val="20"/>
+              </w:rPr>
+              <w:t>Release Date</w:t>
+            </w:r>
+          </w:p>
+        </w:tc>
+        <w:tc>
+          <w:tcPr>
+            <w:tcW w:w="2394" w:type="dxa"/>
+          </w:tcPr>
+          <w:p>
+            <w:pPr>
+              <w:autoSpaceDE w:val="0"/>
+              <w:autoSpaceDN w:val="0"/>
+              <w:adjustRightInd w:val="0"/>
+              <w:jc w:val="center"/>
+              <w:rPr>
+                <w:rFonts w:cstheme="minorHAnsi"/>
+                <w:sz w:val="20"/>
+                <w:szCs w:val="20"/>
+              </w:rPr>
+            </w:pPr>
+            <w:r>
+              <w:rPr>
+                <w:rFonts w:cstheme="minorHAnsi"/>
+                <w:sz w:val="20"/>
+                <w:szCs w:val="20"/>
+              </w:rPr>
+              <w:t>Responsible Party</w:t>
+            </w:r>
+          </w:p>
+        </w:tc>
+        <w:tc>
+          <w:tcPr>
+            <w:tcW w:w="2394" w:type="dxa"/>
+          </w:tcPr>
+          <w:p>
+            <w:pPr>
+              <w:autoSpaceDE w:val="0"/>
+              <w:autoSpaceDN w:val="0"/>
+              <w:adjustRightInd w:val="0"/>
+              <w:jc w:val="center"/>
+              <w:rPr>
+                <w:rFonts w:cstheme="minorHAnsi"/>
+                <w:sz w:val="20"/>
+                <w:szCs w:val="20"/>
+              </w:rPr>
+            </w:pPr>
+            <w:r>
+              <w:rPr>
+                <w:rFonts w:cstheme="minorHAnsi"/>
+                <w:sz w:val="20"/>
+                <w:szCs w:val="20"/>
+              </w:rPr>
+              <w:t>Major Changes</w:t>
+            </w:r>
+          </w:p>
+        </w:tc>
+      </w:tr>
+      <w:tr>
+        <w:tc>
+          <w:tcPr>
+            <w:tcW w:w="2394" w:type="dxa"/>
+          </w:tcPr>
+          <w:p>
+            <w:pPr>
+              <w:autoSpaceDE w:val="0"/>
+              <w:autoSpaceDN w:val="0"/>
+              <w:adjustRightInd w:val="0"/>
+              <w:jc w:val="center"/>
+              <w:rPr>
+                <w:rFonts w:cstheme="minorHAnsi"/>
+                <w:sz w:val="20"/>
+                <w:szCs w:val="20"/>
+              </w:rPr>
+            </w:pPr>
+            <w:r>
+              <w:rPr>
+                <w:rFonts w:cstheme="minorHAnsi"/>
+                <w:sz w:val="20"/>
+                <w:szCs w:val="20"/>
+              </w:rPr>
+              <w:t>1.0</w:t>
+            </w:r>
+          </w:p>
+        </w:tc>
+        <w:tc>
+          <w:tcPr>
+            <w:tcW w:w="2394" w:type="dxa"/>
+          </w:tcPr>
+          <w:p>
+            <w:pPr>
+              <w:autoSpaceDE w:val="0"/>
+              <w:autoSpaceDN w:val="0"/>
+              <w:adjustRightInd w:val="0"/>
+              <w:jc w:val="center"/>
+              <w:rPr>
+                <w:rFonts w:cstheme="minorHAnsi"/>
+                <w:sz w:val="20"/>
+                <w:szCs w:val="20"/>
+              </w:rPr>
+            </w:pPr>
+            <w:r>
+              <w:rPr>
+                <w:rFonts w:cstheme="minorHAnsi"/>
+                <w:sz w:val="20"/>
+                <w:szCs w:val="20"/>
+              </w:rPr>
+              <w:t>12.03.2012</w:t>
+            </w:r>
+          </w:p>
+        </w:tc>
+        <w:tc>
+          <w:tcPr>
+            <w:tcW w:w="2394" w:type="dxa"/>
+          </w:tcPr>
+          <w:p>
+            <w:pPr>
+              <w:autoSpaceDE w:val="0"/>
+              <w:autoSpaceDN w:val="0"/>
+              <w:adjustRightInd w:val="0"/>
+              <w:jc w:val="center"/>
+              <w:rPr>
+                <w:rFonts w:cstheme="minorHAnsi"/>
+                <w:sz w:val="20"/>
+                <w:szCs w:val="20"/>
+              </w:rPr>
+            </w:pPr>
+          </w:p>
+        </w:tc>
+        <w:tc>
+          <w:tcPr>
+            <w:tcW w:w="2394" w:type="dxa"/>
+          </w:tcPr>
+          <w:p>
+            <w:pPr>
+              <w:autoSpaceDE w:val="0"/>
+              <w:autoSpaceDN w:val="0"/>
+              <w:adjustRightInd w:val="0"/>
+              <w:jc w:val="center"/>
+              <w:rPr>
+                <w:rFonts w:cstheme="minorHAnsi"/>
+                <w:sz w:val="20"/>
+                <w:szCs w:val="20"/>
+              </w:rPr>
+            </w:pPr>
+            <w:r>
+              <w:rPr>
+                <w:rFonts w:cstheme="minorHAnsi"/>
+                <w:sz w:val="20"/>
+                <w:szCs w:val="20"/>
+              </w:rPr>
+              <w:t>Release for design</w:t>
+            </w:r>
+          </w:p>
+        </w:tc>
+      </w:tr>
+    </w:tbl>
+    <w:p>
+      <w:pPr>
+        <w:autoSpaceDE w:val="0"/>
+        <w:autoSpaceDN w:val="0"/>
+        <w:adjustRightInd w:val="0"/>
+        <w:spacing w:after="0" w:line="240" w:lineRule="auto"/>
+        <w:jc w:val="center"/>
+        <w:rPr>
+          <w:rFonts w:cstheme="minorHAnsi"/>
+          <w:sz w:val="20"/>
+          <w:szCs w:val="20"/>
+        </w:rPr>
+      </w:pPr>
+    </w:p>
+    <w:p>
+      <w:pPr>
+        <w:autoSpaceDE w:val="0"/>
+        <w:autoSpaceDN w:val="0"/>
+        <w:adjustRightInd w:val="0"/>
+        <w:spacing w:after="0" w:line="240" w:lineRule="auto"/>
+        <w:jc w:val="both"/>
+        <w:rPr>
+          <w:rFonts w:cstheme="minorHAnsi"/>
+          <w:sz w:val="20"/>
+          <w:szCs w:val="20"/>
+        </w:rPr>
+      </w:pPr>
+    </w:p>
+    <w:p>
+      <w:pPr>
+        <w:autoSpaceDE w:val="0"/>
+        <w:autoSpaceDN w:val="0"/>
+        <w:adjustRightInd w:val="0"/>
+        <w:spacing w:after="0" w:line="240" w:lineRule="auto"/>
+        <w:jc w:val="both"/>
+        <w:rPr>
+          <w:rFonts w:cstheme="minorHAnsi"/>
+          <w:sz w:val="20"/>
+          <w:szCs w:val="20"/>
+        </w:rPr>
+      </w:pPr>
+    </w:p>
+    <w:p>
+      <w:pPr>
+        <w:autoSpaceDE w:val="0"/>
+        <w:autoSpaceDN w:val="0"/>
+        <w:adjustRightInd w:val="0"/>
+        <w:spacing w:after="0" w:line="240" w:lineRule="auto"/>
+        <w:jc w:val="both"/>
+        <w:rPr>
+          <w:rFonts w:cstheme="minorHAnsi"/>
+          <w:sz w:val="20"/>
+          <w:szCs w:val="20"/>
+        </w:rPr>
+      </w:pPr>
+    </w:p>
+    <w:p>
+      <w:pPr>
+        <w:autoSpaceDE w:val="0"/>
+        <w:autoSpaceDN w:val="0"/>
+        <w:adjustRightInd w:val="0"/>
+        <w:spacing w:after="0" w:line="240" w:lineRule="auto"/>
+        <w:jc w:val="both"/>
+        <w:rPr>
+          <w:rFonts w:cstheme="minorHAnsi"/>
+          <w:sz w:val="20"/>
+          <w:szCs w:val="20"/>
+        </w:rPr>
+      </w:pPr>
+    </w:p>
+    <w:p>
+      <w:pPr>
+        <w:autoSpaceDE w:val="0"/>
+        <w:autoSpaceDN w:val="0"/>
+        <w:adjustRightInd w:val="0"/>
+        <w:spacing w:after="0" w:line="240" w:lineRule="auto"/>
+        <w:jc w:val="both"/>
+        <w:rPr>
+          <w:rFonts w:cstheme="minorHAnsi"/>
+          <w:sz w:val="20"/>
+          <w:szCs w:val="20"/>
+        </w:rPr>
+      </w:pPr>
+    </w:p>
+    <w:p>
+      <w:pPr>
+        <w:autoSpaceDE w:val="0"/>
+        <w:autoSpaceDN w:val="0"/>
+        <w:adjustRightInd w:val="0"/>
+        <w:spacing w:after="0" w:line="240" w:lineRule="auto"/>
+        <w:jc w:val="both"/>
+        <w:rPr>
+          <w:rFonts w:cstheme="minorHAnsi"/>
+          <w:sz w:val="20"/>
+          <w:szCs w:val="20"/>
+        </w:rPr>
+      </w:pPr>
+    </w:p>
+    <w:p>
+      <w:pPr>
+        <w:autoSpaceDE w:val="0"/>
+        <w:autoSpaceDN w:val="0"/>
+        <w:adjustRightInd w:val="0"/>
+        <w:spacing w:after="0" w:line="240" w:lineRule="auto"/>
+        <w:jc w:val="both"/>
+        <w:rPr>
+          <w:rFonts w:cstheme="minorHAnsi"/>
+          <w:sz w:val="20"/>
+          <w:szCs w:val="20"/>
+        </w:rPr>
+      </w:pPr>
+    </w:p>
+    <w:p>
+      <w:pPr>
+        <w:autoSpaceDE w:val="0"/>
+        <w:autoSpaceDN w:val="0"/>
+        <w:adjustRightInd w:val="0"/>
+        <w:spacing w:after="0" w:line="240" w:lineRule="auto"/>
+        <w:jc w:val="both"/>
+        <w:rPr>
+          <w:rFonts w:cstheme="minorHAnsi"/>
+          <w:sz w:val="20"/>
+          <w:szCs w:val="20"/>
+        </w:rPr>
+      </w:pPr>
+    </w:p>
+    <w:p>
+      <w:pPr>
+        <w:autoSpaceDE w:val="0"/>
+        <w:autoSpaceDN w:val="0"/>
+        <w:adjustRightInd w:val="0"/>
+        <w:spacing w:after="0" w:line="240" w:lineRule="auto"/>
+        <w:jc w:val="both"/>
+        <w:rPr>
+          <w:rFonts w:cstheme="minorHAnsi"/>
+          <w:sz w:val="20"/>
+          <w:szCs w:val="20"/>
+        </w:rPr>
+      </w:pPr>
+    </w:p>
+    <w:p>
+      <w:pPr>
+        <w:autoSpaceDE w:val="0"/>
+        <w:autoSpaceDN w:val="0"/>
+        <w:adjustRightInd w:val="0"/>
+        <w:spacing w:after="0" w:line="240" w:lineRule="auto"/>
+        <w:jc w:val="both"/>
+        <w:rPr>
+          <w:rFonts w:cstheme="minorHAnsi"/>
+          <w:sz w:val="20"/>
+          <w:szCs w:val="20"/>
+        </w:rPr>
+      </w:pPr>
+    </w:p>
+    <w:p>
+      <w:pPr>
+        <w:autoSpaceDE w:val="0"/>
+        <w:autoSpaceDN w:val="0"/>
+        <w:adjustRightInd w:val="0"/>
+        <w:spacing w:after="0" w:line="240" w:lineRule="auto"/>
+        <w:jc w:val="both"/>
+        <w:rPr>
+          <w:rFonts w:cstheme="minorHAnsi"/>
+          <w:sz w:val="20"/>
+          <w:szCs w:val="20"/>
+        </w:rPr>
+      </w:pPr>
+    </w:p>
+    <w:p>
+      <w:pPr>
+        <w:autoSpaceDE w:val="0"/>
+        <w:autoSpaceDN w:val="0"/>
+        <w:adjustRightInd w:val="0"/>
+        <w:spacing w:after="0" w:line="240" w:lineRule="auto"/>
+        <w:jc w:val="both"/>
+        <w:rPr>
+          <w:rFonts w:cstheme="minorHAnsi"/>
+          <w:sz w:val="20"/>
+          <w:szCs w:val="20"/>
+        </w:rPr>
+      </w:pPr>
+    </w:p>
+    <w:p>
+      <w:pPr>
+        <w:autoSpaceDE w:val="0"/>
+        <w:autoSpaceDN w:val="0"/>
+        <w:adjustRightInd w:val="0"/>
+        <w:spacing w:after="0" w:line="240" w:lineRule="auto"/>
+        <w:jc w:val="both"/>
+        <w:rPr>
+          <w:rFonts w:cstheme="minorHAnsi"/>
+          <w:sz w:val="20"/>
+          <w:szCs w:val="20"/>
+        </w:rPr>
+      </w:pPr>
+    </w:p>
+    <w:p>
+      <w:pPr>
+        <w:autoSpaceDE w:val="0"/>
+        <w:autoSpaceDN w:val="0"/>
+        <w:adjustRightInd w:val="0"/>
+        <w:spacing w:after="0" w:line="240" w:lineRule="auto"/>
+        <w:jc w:val="both"/>
+        <w:rPr>
+          <w:rFonts w:cstheme="minorHAnsi"/>
+          <w:sz w:val="20"/>
+          <w:szCs w:val="20"/>
+        </w:rPr>
+      </w:pPr>
+    </w:p>
+    <w:p>
+      <w:pPr>
+        <w:autoSpaceDE w:val="0"/>
+        <w:autoSpaceDN w:val="0"/>
+        <w:adjustRightInd w:val="0"/>
+        <w:spacing w:after="0" w:line="240" w:lineRule="auto"/>
+        <w:jc w:val="both"/>
+        <w:rPr>
+          <w:rFonts w:cstheme="minorHAnsi"/>
+          <w:sz w:val="20"/>
+          <w:szCs w:val="20"/>
+        </w:rPr>
+      </w:pPr>
+    </w:p>
+    <w:p>
+      <w:pPr>
+        <w:autoSpaceDE w:val="0"/>
+        <w:autoSpaceDN w:val="0"/>
+        <w:adjustRightInd w:val="0"/>
+        <w:spacing w:after="0" w:line="240" w:lineRule="auto"/>
+        <w:jc w:val="both"/>
+        <w:rPr>
+          <w:rFonts w:cstheme="minorHAnsi"/>
+          <w:sz w:val="20"/>
+          <w:szCs w:val="20"/>
+        </w:rPr>
+      </w:pPr>
+    </w:p>
+    <w:p>
+      <w:pPr>
+        <w:autoSpaceDE w:val="0"/>
+        <w:autoSpaceDN w:val="0"/>
+        <w:adjustRightInd w:val="0"/>
+        <w:spacing w:after="0" w:line="240" w:lineRule="auto"/>
+        <w:jc w:val="both"/>
+        <w:rPr>
+          <w:rFonts w:cstheme="minorHAnsi"/>
+          <w:sz w:val="20"/>
+          <w:szCs w:val="20"/>
+        </w:rPr>
+      </w:pPr>
+    </w:p>
+    <w:p>
+      <w:pPr>
+        <w:autoSpaceDE w:val="0"/>
+        <w:autoSpaceDN w:val="0"/>
+        <w:adjustRightInd w:val="0"/>
+        <w:spacing w:after="0" w:line="240" w:lineRule="auto"/>
+        <w:jc w:val="both"/>
+        <w:rPr>
+          <w:rFonts w:cstheme="minorHAnsi"/>
+          <w:sz w:val="20"/>
+          <w:szCs w:val="20"/>
+        </w:rPr>
+      </w:pPr>
+    </w:p>
+    <w:p>
+      <w:pPr>
+        <w:autoSpaceDE w:val="0"/>
+        <w:autoSpaceDN w:val="0"/>
+        <w:adjustRightInd w:val="0"/>
+        <w:spacing w:after="0" w:line="240" w:lineRule="auto"/>
+        <w:jc w:val="both"/>
+        <w:rPr>
+          <w:rFonts w:cstheme="minorHAnsi"/>
+          <w:sz w:val="20"/>
+          <w:szCs w:val="20"/>
+        </w:rPr>
+      </w:pPr>
+    </w:p>
+    <w:p>
+      <w:pPr>
+        <w:autoSpaceDE w:val="0"/>
+        <w:autoSpaceDN w:val="0"/>
+        <w:adjustRightInd w:val="0"/>
+        <w:spacing w:after="0" w:line="240" w:lineRule="auto"/>
+        <w:jc w:val="both"/>
+        <w:rPr>
+          <w:rFonts w:cstheme="minorHAnsi"/>
+          <w:sz w:val="20"/>
+          <w:szCs w:val="20"/>
+        </w:rPr>
+      </w:pPr>
+    </w:p>
+    <w:p>
+      <w:pPr>
+        <w:autoSpaceDE w:val="0"/>
+        <w:autoSpaceDN w:val="0"/>
+        <w:adjustRightInd w:val="0"/>
+        <w:spacing w:after="0" w:line="240" w:lineRule="auto"/>
+        <w:jc w:val="both"/>
+        <w:rPr>
+          <w:rFonts w:cstheme="minorHAnsi"/>
+          <w:sz w:val="20"/>
+          <w:szCs w:val="20"/>
+        </w:rPr>
+      </w:pPr>
+    </w:p>
+    <w:p>
+      <w:pPr>
+        <w:autoSpaceDE w:val="0"/>
+        <w:autoSpaceDN w:val="0"/>
+        <w:adjustRightInd w:val="0"/>
+        <w:spacing w:after="0" w:line="240" w:lineRule="auto"/>
+        <w:jc w:val="both"/>
+        <w:rPr>
+          <w:rFonts w:cstheme="minorHAnsi"/>
+          <w:sz w:val="20"/>
+          <w:szCs w:val="20"/>
+        </w:rPr>
+      </w:pPr>
+    </w:p>
+    <w:p>
+      <w:pPr>
+        <w:autoSpaceDE w:val="0"/>
+        <w:autoSpaceDN w:val="0"/>
+        <w:adjustRightInd w:val="0"/>
+        <w:spacing w:after="0" w:line="240" w:lineRule="auto"/>
+        <w:jc w:val="both"/>
+        <w:rPr>
+          <w:rFonts w:cstheme="minorHAnsi"/>
+          <w:sz w:val="20"/>
+          <w:szCs w:val="20"/>
+        </w:rPr>
+      </w:pPr>
+    </w:p>
+    <w:p>
+      <w:pPr>
+        <w:autoSpaceDE w:val="0"/>
+        <w:autoSpaceDN w:val="0"/>
+        <w:adjustRightInd w:val="0"/>
+        <w:spacing w:after="0" w:line="240" w:lineRule="auto"/>
+        <w:jc w:val="both"/>
+        <w:rPr>
+          <w:rFonts w:cstheme="minorHAnsi"/>
+          <w:sz w:val="20"/>
+          <w:szCs w:val="20"/>
+        </w:rPr>
+      </w:pPr>
+    </w:p>
+    <w:p>
+      <w:pPr>
+        <w:autoSpaceDE w:val="0"/>
+        <w:autoSpaceDN w:val="0"/>
+        <w:adjustRightInd w:val="0"/>
+        <w:spacing w:after="0" w:line="240" w:lineRule="auto"/>
+        <w:jc w:val="both"/>
+        <w:rPr>
+          <w:rFonts w:cstheme="minorHAnsi"/>
+          <w:sz w:val="20"/>
+          <w:szCs w:val="20"/>
+        </w:rPr>
+      </w:pPr>
+    </w:p>
+    <w:p>
+      <w:pPr>
+        <w:autoSpaceDE w:val="0"/>
+        <w:autoSpaceDN w:val="0"/>
+        <w:adjustRightInd w:val="0"/>
+        <w:spacing w:after="0" w:line="240" w:lineRule="auto"/>
+        <w:jc w:val="both"/>
+        <w:rPr>
+          <w:rFonts w:cstheme="minorHAnsi"/>
+          <w:sz w:val="20"/>
+          <w:szCs w:val="20"/>
+        </w:rPr>
+      </w:pPr>
+    </w:p>
+    <w:p>
+      <w:pPr>
+        <w:autoSpaceDE w:val="0"/>
+        <w:autoSpaceDN w:val="0"/>
+        <w:adjustRightInd w:val="0"/>
+        <w:spacing w:after="0" w:line="240" w:lineRule="auto"/>
+        <w:jc w:val="both"/>
+        <w:rPr>
+          <w:rFonts w:cstheme="minorHAnsi"/>
+          <w:sz w:val="20"/>
+          <w:szCs w:val="20"/>
+        </w:rPr>
+      </w:pPr>
+    </w:p>
+    <w:p>
+      <w:pPr>
+        <w:autoSpaceDE w:val="0"/>
+        <w:autoSpaceDN w:val="0"/>
+        <w:adjustRightInd w:val="0"/>
+        <w:spacing w:after="0" w:line="240" w:lineRule="auto"/>
+        <w:jc w:val="both"/>
+        <w:rPr>
+          <w:rFonts w:cstheme="minorHAnsi"/>
+          <w:sz w:val="20"/>
+          <w:szCs w:val="20"/>
+        </w:rPr>
+      </w:pPr>
+    </w:p>
+    <w:p>
+      <w:pPr>
+        <w:autoSpaceDE w:val="0"/>
+        <w:autoSpaceDN w:val="0"/>
+        <w:adjustRightInd w:val="0"/>
+        <w:spacing w:after="0" w:line="240" w:lineRule="auto"/>
+        <w:jc w:val="both"/>
+        <w:rPr>
+          <w:rFonts w:cstheme="minorHAnsi"/>
+          <w:sz w:val="20"/>
+          <w:szCs w:val="20"/>
+        </w:rPr>
+      </w:pPr>
+    </w:p>
+    <w:p>
+      <w:pPr>
+        <w:autoSpaceDE w:val="0"/>
+        <w:autoSpaceDN w:val="0"/>
+        <w:adjustRightInd w:val="0"/>
+        <w:spacing w:after="0" w:line="240" w:lineRule="auto"/>
+        <w:jc w:val="center"/>
         <w:rPr>
           <w:rFonts w:cstheme="minorHAnsi"/>
           <w:sz w:val="20"/>
@@ -828,7 +1011,822 @@
           <w:szCs w:val="20"/>
         </w:rPr>
         <w:lastRenderedPageBreak/>
-        <w:t>Assumptions:</w:t>
+        <w:t>Table of Contents</w:t>
+      </w:r>
+    </w:p>
+    <w:p>
+      <w:pPr>
+        <w:autoSpaceDE w:val="0"/>
+        <w:autoSpaceDN w:val="0"/>
+        <w:adjustRightInd w:val="0"/>
+        <w:spacing w:after="0" w:line="240" w:lineRule="auto"/>
+        <w:jc w:val="center"/>
+        <w:rPr>
+          <w:rFonts w:cstheme="minorHAnsi"/>
+          <w:sz w:val="20"/>
+          <w:szCs w:val="20"/>
+        </w:rPr>
+      </w:pPr>
+    </w:p>
+    <w:p>
+      <w:pPr>
+        <w:autoSpaceDE w:val="0"/>
+        <w:autoSpaceDN w:val="0"/>
+        <w:adjustRightInd w:val="0"/>
+        <w:spacing w:after="0" w:line="240" w:lineRule="auto"/>
+        <w:jc w:val="center"/>
+        <w:rPr>
+          <w:rFonts w:cstheme="minorHAnsi"/>
+          <w:sz w:val="20"/>
+          <w:szCs w:val="20"/>
+        </w:rPr>
+      </w:pPr>
+      <w:r>
+        <w:rPr>
+          <w:rFonts w:cstheme="minorHAnsi"/>
+          <w:sz w:val="20"/>
+          <w:szCs w:val="20"/>
+        </w:rPr>
+        <w:t>// TODO later</w:t>
+      </w:r>
+    </w:p>
+    <w:p>
+      <w:pPr>
+        <w:autoSpaceDE w:val="0"/>
+        <w:autoSpaceDN w:val="0"/>
+        <w:adjustRightInd w:val="0"/>
+        <w:spacing w:after="0" w:line="240" w:lineRule="auto"/>
+        <w:jc w:val="both"/>
+        <w:rPr>
+          <w:rFonts w:cstheme="minorHAnsi"/>
+          <w:sz w:val="20"/>
+          <w:szCs w:val="20"/>
+        </w:rPr>
+      </w:pPr>
+    </w:p>
+    <w:p>
+      <w:pPr>
+        <w:autoSpaceDE w:val="0"/>
+        <w:autoSpaceDN w:val="0"/>
+        <w:adjustRightInd w:val="0"/>
+        <w:spacing w:after="0" w:line="240" w:lineRule="auto"/>
+        <w:jc w:val="both"/>
+        <w:rPr>
+          <w:rFonts w:cstheme="minorHAnsi"/>
+          <w:sz w:val="20"/>
+          <w:szCs w:val="20"/>
+        </w:rPr>
+      </w:pPr>
+    </w:p>
+    <w:p>
+      <w:pPr>
+        <w:autoSpaceDE w:val="0"/>
+        <w:autoSpaceDN w:val="0"/>
+        <w:adjustRightInd w:val="0"/>
+        <w:spacing w:after="0" w:line="240" w:lineRule="auto"/>
+        <w:jc w:val="both"/>
+        <w:rPr>
+          <w:rFonts w:cstheme="minorHAnsi"/>
+          <w:sz w:val="20"/>
+          <w:szCs w:val="20"/>
+        </w:rPr>
+      </w:pPr>
+    </w:p>
+    <w:p>
+      <w:pPr>
+        <w:autoSpaceDE w:val="0"/>
+        <w:autoSpaceDN w:val="0"/>
+        <w:adjustRightInd w:val="0"/>
+        <w:spacing w:after="0" w:line="240" w:lineRule="auto"/>
+        <w:jc w:val="both"/>
+        <w:rPr>
+          <w:rFonts w:cstheme="minorHAnsi"/>
+          <w:sz w:val="20"/>
+          <w:szCs w:val="20"/>
+        </w:rPr>
+      </w:pPr>
+    </w:p>
+    <w:p>
+      <w:pPr>
+        <w:autoSpaceDE w:val="0"/>
+        <w:autoSpaceDN w:val="0"/>
+        <w:adjustRightInd w:val="0"/>
+        <w:spacing w:after="0" w:line="240" w:lineRule="auto"/>
+        <w:jc w:val="both"/>
+        <w:rPr>
+          <w:rFonts w:cstheme="minorHAnsi"/>
+          <w:sz w:val="20"/>
+          <w:szCs w:val="20"/>
+        </w:rPr>
+      </w:pPr>
+    </w:p>
+    <w:p>
+      <w:pPr>
+        <w:autoSpaceDE w:val="0"/>
+        <w:autoSpaceDN w:val="0"/>
+        <w:adjustRightInd w:val="0"/>
+        <w:spacing w:after="0" w:line="240" w:lineRule="auto"/>
+        <w:jc w:val="both"/>
+        <w:rPr>
+          <w:rFonts w:cstheme="minorHAnsi"/>
+          <w:sz w:val="20"/>
+          <w:szCs w:val="20"/>
+        </w:rPr>
+      </w:pPr>
+    </w:p>
+    <w:p>
+      <w:pPr>
+        <w:autoSpaceDE w:val="0"/>
+        <w:autoSpaceDN w:val="0"/>
+        <w:adjustRightInd w:val="0"/>
+        <w:spacing w:after="0" w:line="240" w:lineRule="auto"/>
+        <w:jc w:val="both"/>
+        <w:rPr>
+          <w:rFonts w:cstheme="minorHAnsi"/>
+          <w:sz w:val="20"/>
+          <w:szCs w:val="20"/>
+        </w:rPr>
+      </w:pPr>
+    </w:p>
+    <w:p>
+      <w:pPr>
+        <w:autoSpaceDE w:val="0"/>
+        <w:autoSpaceDN w:val="0"/>
+        <w:adjustRightInd w:val="0"/>
+        <w:spacing w:after="0" w:line="240" w:lineRule="auto"/>
+        <w:jc w:val="both"/>
+        <w:rPr>
+          <w:rFonts w:cstheme="minorHAnsi"/>
+          <w:sz w:val="20"/>
+          <w:szCs w:val="20"/>
+        </w:rPr>
+      </w:pPr>
+    </w:p>
+    <w:p>
+      <w:pPr>
+        <w:autoSpaceDE w:val="0"/>
+        <w:autoSpaceDN w:val="0"/>
+        <w:adjustRightInd w:val="0"/>
+        <w:spacing w:after="0" w:line="240" w:lineRule="auto"/>
+        <w:jc w:val="both"/>
+        <w:rPr>
+          <w:rFonts w:cstheme="minorHAnsi"/>
+          <w:sz w:val="20"/>
+          <w:szCs w:val="20"/>
+        </w:rPr>
+      </w:pPr>
+    </w:p>
+    <w:p>
+      <w:pPr>
+        <w:autoSpaceDE w:val="0"/>
+        <w:autoSpaceDN w:val="0"/>
+        <w:adjustRightInd w:val="0"/>
+        <w:spacing w:after="0" w:line="240" w:lineRule="auto"/>
+        <w:jc w:val="both"/>
+        <w:rPr>
+          <w:rFonts w:cstheme="minorHAnsi"/>
+          <w:sz w:val="20"/>
+          <w:szCs w:val="20"/>
+        </w:rPr>
+      </w:pPr>
+    </w:p>
+    <w:p>
+      <w:pPr>
+        <w:autoSpaceDE w:val="0"/>
+        <w:autoSpaceDN w:val="0"/>
+        <w:adjustRightInd w:val="0"/>
+        <w:spacing w:after="0" w:line="240" w:lineRule="auto"/>
+        <w:jc w:val="both"/>
+        <w:rPr>
+          <w:rFonts w:cstheme="minorHAnsi"/>
+          <w:sz w:val="20"/>
+          <w:szCs w:val="20"/>
+        </w:rPr>
+      </w:pPr>
+    </w:p>
+    <w:p>
+      <w:pPr>
+        <w:autoSpaceDE w:val="0"/>
+        <w:autoSpaceDN w:val="0"/>
+        <w:adjustRightInd w:val="0"/>
+        <w:spacing w:after="0" w:line="240" w:lineRule="auto"/>
+        <w:jc w:val="both"/>
+        <w:rPr>
+          <w:rFonts w:cstheme="minorHAnsi"/>
+          <w:sz w:val="20"/>
+          <w:szCs w:val="20"/>
+        </w:rPr>
+      </w:pPr>
+    </w:p>
+    <w:p>
+      <w:pPr>
+        <w:autoSpaceDE w:val="0"/>
+        <w:autoSpaceDN w:val="0"/>
+        <w:adjustRightInd w:val="0"/>
+        <w:spacing w:after="0" w:line="240" w:lineRule="auto"/>
+        <w:jc w:val="both"/>
+        <w:rPr>
+          <w:rFonts w:cstheme="minorHAnsi"/>
+          <w:sz w:val="20"/>
+          <w:szCs w:val="20"/>
+        </w:rPr>
+      </w:pPr>
+    </w:p>
+    <w:p>
+      <w:pPr>
+        <w:autoSpaceDE w:val="0"/>
+        <w:autoSpaceDN w:val="0"/>
+        <w:adjustRightInd w:val="0"/>
+        <w:spacing w:after="0" w:line="240" w:lineRule="auto"/>
+        <w:jc w:val="both"/>
+        <w:rPr>
+          <w:rFonts w:cstheme="minorHAnsi"/>
+          <w:sz w:val="20"/>
+          <w:szCs w:val="20"/>
+        </w:rPr>
+      </w:pPr>
+    </w:p>
+    <w:p>
+      <w:pPr>
+        <w:autoSpaceDE w:val="0"/>
+        <w:autoSpaceDN w:val="0"/>
+        <w:adjustRightInd w:val="0"/>
+        <w:spacing w:after="0" w:line="240" w:lineRule="auto"/>
+        <w:jc w:val="both"/>
+        <w:rPr>
+          <w:rFonts w:cstheme="minorHAnsi"/>
+          <w:sz w:val="20"/>
+          <w:szCs w:val="20"/>
+        </w:rPr>
+      </w:pPr>
+    </w:p>
+    <w:p>
+      <w:pPr>
+        <w:autoSpaceDE w:val="0"/>
+        <w:autoSpaceDN w:val="0"/>
+        <w:adjustRightInd w:val="0"/>
+        <w:spacing w:after="0" w:line="240" w:lineRule="auto"/>
+        <w:jc w:val="both"/>
+        <w:rPr>
+          <w:rFonts w:cstheme="minorHAnsi"/>
+          <w:sz w:val="20"/>
+          <w:szCs w:val="20"/>
+        </w:rPr>
+      </w:pPr>
+    </w:p>
+    <w:p>
+      <w:pPr>
+        <w:autoSpaceDE w:val="0"/>
+        <w:autoSpaceDN w:val="0"/>
+        <w:adjustRightInd w:val="0"/>
+        <w:spacing w:after="0" w:line="240" w:lineRule="auto"/>
+        <w:jc w:val="both"/>
+        <w:rPr>
+          <w:rFonts w:cstheme="minorHAnsi"/>
+          <w:sz w:val="20"/>
+          <w:szCs w:val="20"/>
+        </w:rPr>
+      </w:pPr>
+    </w:p>
+    <w:p>
+      <w:pPr>
+        <w:autoSpaceDE w:val="0"/>
+        <w:autoSpaceDN w:val="0"/>
+        <w:adjustRightInd w:val="0"/>
+        <w:spacing w:after="0" w:line="240" w:lineRule="auto"/>
+        <w:jc w:val="both"/>
+        <w:rPr>
+          <w:rFonts w:cstheme="minorHAnsi"/>
+          <w:sz w:val="20"/>
+          <w:szCs w:val="20"/>
+        </w:rPr>
+      </w:pPr>
+    </w:p>
+    <w:p>
+      <w:pPr>
+        <w:autoSpaceDE w:val="0"/>
+        <w:autoSpaceDN w:val="0"/>
+        <w:adjustRightInd w:val="0"/>
+        <w:spacing w:after="0" w:line="240" w:lineRule="auto"/>
+        <w:jc w:val="both"/>
+        <w:rPr>
+          <w:rFonts w:cstheme="minorHAnsi"/>
+          <w:sz w:val="20"/>
+          <w:szCs w:val="20"/>
+        </w:rPr>
+      </w:pPr>
+    </w:p>
+    <w:p>
+      <w:pPr>
+        <w:autoSpaceDE w:val="0"/>
+        <w:autoSpaceDN w:val="0"/>
+        <w:adjustRightInd w:val="0"/>
+        <w:spacing w:after="0" w:line="240" w:lineRule="auto"/>
+        <w:jc w:val="both"/>
+        <w:rPr>
+          <w:rFonts w:cstheme="minorHAnsi"/>
+          <w:sz w:val="20"/>
+          <w:szCs w:val="20"/>
+        </w:rPr>
+      </w:pPr>
+    </w:p>
+    <w:p>
+      <w:pPr>
+        <w:autoSpaceDE w:val="0"/>
+        <w:autoSpaceDN w:val="0"/>
+        <w:adjustRightInd w:val="0"/>
+        <w:spacing w:after="0" w:line="240" w:lineRule="auto"/>
+        <w:jc w:val="both"/>
+        <w:rPr>
+          <w:rFonts w:cstheme="minorHAnsi"/>
+          <w:sz w:val="20"/>
+          <w:szCs w:val="20"/>
+        </w:rPr>
+      </w:pPr>
+    </w:p>
+    <w:p>
+      <w:pPr>
+        <w:autoSpaceDE w:val="0"/>
+        <w:autoSpaceDN w:val="0"/>
+        <w:adjustRightInd w:val="0"/>
+        <w:spacing w:after="0" w:line="240" w:lineRule="auto"/>
+        <w:jc w:val="both"/>
+        <w:rPr>
+          <w:rFonts w:cstheme="minorHAnsi"/>
+          <w:sz w:val="20"/>
+          <w:szCs w:val="20"/>
+        </w:rPr>
+      </w:pPr>
+    </w:p>
+    <w:p>
+      <w:pPr>
+        <w:autoSpaceDE w:val="0"/>
+        <w:autoSpaceDN w:val="0"/>
+        <w:adjustRightInd w:val="0"/>
+        <w:spacing w:after="0" w:line="240" w:lineRule="auto"/>
+        <w:jc w:val="both"/>
+        <w:rPr>
+          <w:rFonts w:cstheme="minorHAnsi"/>
+          <w:sz w:val="20"/>
+          <w:szCs w:val="20"/>
+        </w:rPr>
+      </w:pPr>
+    </w:p>
+    <w:p>
+      <w:pPr>
+        <w:autoSpaceDE w:val="0"/>
+        <w:autoSpaceDN w:val="0"/>
+        <w:adjustRightInd w:val="0"/>
+        <w:spacing w:after="0" w:line="240" w:lineRule="auto"/>
+        <w:jc w:val="both"/>
+        <w:rPr>
+          <w:rFonts w:cstheme="minorHAnsi"/>
+          <w:sz w:val="20"/>
+          <w:szCs w:val="20"/>
+        </w:rPr>
+      </w:pPr>
+    </w:p>
+    <w:p>
+      <w:pPr>
+        <w:autoSpaceDE w:val="0"/>
+        <w:autoSpaceDN w:val="0"/>
+        <w:adjustRightInd w:val="0"/>
+        <w:spacing w:after="0" w:line="240" w:lineRule="auto"/>
+        <w:jc w:val="both"/>
+        <w:rPr>
+          <w:rFonts w:cstheme="minorHAnsi"/>
+          <w:sz w:val="20"/>
+          <w:szCs w:val="20"/>
+        </w:rPr>
+      </w:pPr>
+    </w:p>
+    <w:p>
+      <w:pPr>
+        <w:autoSpaceDE w:val="0"/>
+        <w:autoSpaceDN w:val="0"/>
+        <w:adjustRightInd w:val="0"/>
+        <w:spacing w:after="0" w:line="240" w:lineRule="auto"/>
+        <w:jc w:val="both"/>
+        <w:rPr>
+          <w:rFonts w:cstheme="minorHAnsi"/>
+          <w:sz w:val="20"/>
+          <w:szCs w:val="20"/>
+        </w:rPr>
+      </w:pPr>
+    </w:p>
+    <w:p>
+      <w:pPr>
+        <w:autoSpaceDE w:val="0"/>
+        <w:autoSpaceDN w:val="0"/>
+        <w:adjustRightInd w:val="0"/>
+        <w:spacing w:after="0" w:line="240" w:lineRule="auto"/>
+        <w:jc w:val="both"/>
+        <w:rPr>
+          <w:rFonts w:cstheme="minorHAnsi"/>
+          <w:sz w:val="20"/>
+          <w:szCs w:val="20"/>
+        </w:rPr>
+      </w:pPr>
+    </w:p>
+    <w:p>
+      <w:pPr>
+        <w:autoSpaceDE w:val="0"/>
+        <w:autoSpaceDN w:val="0"/>
+        <w:adjustRightInd w:val="0"/>
+        <w:spacing w:after="0" w:line="240" w:lineRule="auto"/>
+        <w:jc w:val="both"/>
+        <w:rPr>
+          <w:rFonts w:cstheme="minorHAnsi"/>
+          <w:sz w:val="20"/>
+          <w:szCs w:val="20"/>
+        </w:rPr>
+      </w:pPr>
+    </w:p>
+    <w:p>
+      <w:pPr>
+        <w:autoSpaceDE w:val="0"/>
+        <w:autoSpaceDN w:val="0"/>
+        <w:adjustRightInd w:val="0"/>
+        <w:spacing w:after="0" w:line="240" w:lineRule="auto"/>
+        <w:jc w:val="both"/>
+        <w:rPr>
+          <w:rFonts w:cstheme="minorHAnsi"/>
+          <w:sz w:val="20"/>
+          <w:szCs w:val="20"/>
+        </w:rPr>
+      </w:pPr>
+    </w:p>
+    <w:p>
+      <w:pPr>
+        <w:autoSpaceDE w:val="0"/>
+        <w:autoSpaceDN w:val="0"/>
+        <w:adjustRightInd w:val="0"/>
+        <w:spacing w:after="0" w:line="240" w:lineRule="auto"/>
+        <w:jc w:val="both"/>
+        <w:rPr>
+          <w:rFonts w:cstheme="minorHAnsi"/>
+          <w:sz w:val="20"/>
+          <w:szCs w:val="20"/>
+        </w:rPr>
+      </w:pPr>
+    </w:p>
+    <w:p>
+      <w:pPr>
+        <w:autoSpaceDE w:val="0"/>
+        <w:autoSpaceDN w:val="0"/>
+        <w:adjustRightInd w:val="0"/>
+        <w:spacing w:after="0" w:line="240" w:lineRule="auto"/>
+        <w:jc w:val="both"/>
+        <w:rPr>
+          <w:rFonts w:cstheme="minorHAnsi"/>
+          <w:sz w:val="20"/>
+          <w:szCs w:val="20"/>
+        </w:rPr>
+      </w:pPr>
+    </w:p>
+    <w:p>
+      <w:pPr>
+        <w:autoSpaceDE w:val="0"/>
+        <w:autoSpaceDN w:val="0"/>
+        <w:adjustRightInd w:val="0"/>
+        <w:spacing w:after="0" w:line="240" w:lineRule="auto"/>
+        <w:jc w:val="both"/>
+        <w:rPr>
+          <w:rFonts w:cstheme="minorHAnsi"/>
+          <w:sz w:val="20"/>
+          <w:szCs w:val="20"/>
+        </w:rPr>
+      </w:pPr>
+    </w:p>
+    <w:p>
+      <w:pPr>
+        <w:autoSpaceDE w:val="0"/>
+        <w:autoSpaceDN w:val="0"/>
+        <w:adjustRightInd w:val="0"/>
+        <w:spacing w:after="0" w:line="240" w:lineRule="auto"/>
+        <w:jc w:val="both"/>
+        <w:rPr>
+          <w:rFonts w:cstheme="minorHAnsi"/>
+          <w:sz w:val="20"/>
+          <w:szCs w:val="20"/>
+        </w:rPr>
+      </w:pPr>
+    </w:p>
+    <w:p>
+      <w:pPr>
+        <w:autoSpaceDE w:val="0"/>
+        <w:autoSpaceDN w:val="0"/>
+        <w:adjustRightInd w:val="0"/>
+        <w:spacing w:after="0" w:line="240" w:lineRule="auto"/>
+        <w:jc w:val="both"/>
+        <w:rPr>
+          <w:rFonts w:cstheme="minorHAnsi"/>
+          <w:sz w:val="20"/>
+          <w:szCs w:val="20"/>
+        </w:rPr>
+      </w:pPr>
+    </w:p>
+    <w:p>
+      <w:pPr>
+        <w:autoSpaceDE w:val="0"/>
+        <w:autoSpaceDN w:val="0"/>
+        <w:adjustRightInd w:val="0"/>
+        <w:spacing w:after="0" w:line="240" w:lineRule="auto"/>
+        <w:jc w:val="both"/>
+        <w:rPr>
+          <w:rFonts w:cstheme="minorHAnsi"/>
+          <w:sz w:val="20"/>
+          <w:szCs w:val="20"/>
+        </w:rPr>
+      </w:pPr>
+    </w:p>
+    <w:p>
+      <w:pPr>
+        <w:autoSpaceDE w:val="0"/>
+        <w:autoSpaceDN w:val="0"/>
+        <w:adjustRightInd w:val="0"/>
+        <w:spacing w:after="0" w:line="240" w:lineRule="auto"/>
+        <w:jc w:val="both"/>
+        <w:rPr>
+          <w:rFonts w:cstheme="minorHAnsi"/>
+          <w:sz w:val="20"/>
+          <w:szCs w:val="20"/>
+        </w:rPr>
+      </w:pPr>
+    </w:p>
+    <w:p>
+      <w:pPr>
+        <w:autoSpaceDE w:val="0"/>
+        <w:autoSpaceDN w:val="0"/>
+        <w:adjustRightInd w:val="0"/>
+        <w:spacing w:after="0" w:line="240" w:lineRule="auto"/>
+        <w:jc w:val="both"/>
+        <w:rPr>
+          <w:rFonts w:cstheme="minorHAnsi"/>
+          <w:sz w:val="20"/>
+          <w:szCs w:val="20"/>
+        </w:rPr>
+      </w:pPr>
+    </w:p>
+    <w:p>
+      <w:pPr>
+        <w:autoSpaceDE w:val="0"/>
+        <w:autoSpaceDN w:val="0"/>
+        <w:adjustRightInd w:val="0"/>
+        <w:spacing w:after="0" w:line="240" w:lineRule="auto"/>
+        <w:jc w:val="both"/>
+        <w:rPr>
+          <w:rFonts w:cstheme="minorHAnsi"/>
+          <w:sz w:val="20"/>
+          <w:szCs w:val="20"/>
+        </w:rPr>
+      </w:pPr>
+    </w:p>
+    <w:p>
+      <w:pPr>
+        <w:autoSpaceDE w:val="0"/>
+        <w:autoSpaceDN w:val="0"/>
+        <w:adjustRightInd w:val="0"/>
+        <w:spacing w:after="0" w:line="240" w:lineRule="auto"/>
+        <w:jc w:val="both"/>
+        <w:rPr>
+          <w:rFonts w:cstheme="minorHAnsi"/>
+          <w:sz w:val="20"/>
+          <w:szCs w:val="20"/>
+        </w:rPr>
+      </w:pPr>
+    </w:p>
+    <w:p>
+      <w:pPr>
+        <w:autoSpaceDE w:val="0"/>
+        <w:autoSpaceDN w:val="0"/>
+        <w:adjustRightInd w:val="0"/>
+        <w:spacing w:after="0" w:line="240" w:lineRule="auto"/>
+        <w:jc w:val="both"/>
+        <w:rPr>
+          <w:rFonts w:cstheme="minorHAnsi"/>
+          <w:sz w:val="20"/>
+          <w:szCs w:val="20"/>
+        </w:rPr>
+      </w:pPr>
+    </w:p>
+    <w:p>
+      <w:pPr>
+        <w:autoSpaceDE w:val="0"/>
+        <w:autoSpaceDN w:val="0"/>
+        <w:adjustRightInd w:val="0"/>
+        <w:spacing w:after="0" w:line="240" w:lineRule="auto"/>
+        <w:jc w:val="both"/>
+        <w:rPr>
+          <w:rFonts w:cstheme="minorHAnsi"/>
+          <w:sz w:val="20"/>
+          <w:szCs w:val="20"/>
+        </w:rPr>
+      </w:pPr>
+    </w:p>
+    <w:p>
+      <w:pPr>
+        <w:autoSpaceDE w:val="0"/>
+        <w:autoSpaceDN w:val="0"/>
+        <w:adjustRightInd w:val="0"/>
+        <w:spacing w:after="0" w:line="240" w:lineRule="auto"/>
+        <w:jc w:val="both"/>
+        <w:rPr>
+          <w:rFonts w:cstheme="minorHAnsi"/>
+          <w:sz w:val="20"/>
+          <w:szCs w:val="20"/>
+        </w:rPr>
+      </w:pPr>
+    </w:p>
+    <w:p>
+      <w:pPr>
+        <w:autoSpaceDE w:val="0"/>
+        <w:autoSpaceDN w:val="0"/>
+        <w:adjustRightInd w:val="0"/>
+        <w:spacing w:after="0" w:line="240" w:lineRule="auto"/>
+        <w:jc w:val="both"/>
+        <w:rPr>
+          <w:rFonts w:cstheme="minorHAnsi"/>
+          <w:sz w:val="20"/>
+          <w:szCs w:val="20"/>
+        </w:rPr>
+      </w:pPr>
+    </w:p>
+    <w:p>
+      <w:pPr>
+        <w:autoSpaceDE w:val="0"/>
+        <w:autoSpaceDN w:val="0"/>
+        <w:adjustRightInd w:val="0"/>
+        <w:spacing w:after="0" w:line="240" w:lineRule="auto"/>
+        <w:jc w:val="both"/>
+        <w:rPr>
+          <w:rFonts w:cstheme="minorHAnsi"/>
+          <w:sz w:val="20"/>
+          <w:szCs w:val="20"/>
+        </w:rPr>
+      </w:pPr>
+    </w:p>
+    <w:p>
+      <w:pPr>
+        <w:autoSpaceDE w:val="0"/>
+        <w:autoSpaceDN w:val="0"/>
+        <w:adjustRightInd w:val="0"/>
+        <w:spacing w:after="0" w:line="240" w:lineRule="auto"/>
+        <w:jc w:val="both"/>
+        <w:rPr>
+          <w:rFonts w:cstheme="minorHAnsi"/>
+          <w:sz w:val="20"/>
+          <w:szCs w:val="20"/>
+        </w:rPr>
+      </w:pPr>
+    </w:p>
+    <w:p>
+      <w:pPr>
+        <w:autoSpaceDE w:val="0"/>
+        <w:autoSpaceDN w:val="0"/>
+        <w:adjustRightInd w:val="0"/>
+        <w:spacing w:after="0" w:line="240" w:lineRule="auto"/>
+        <w:jc w:val="both"/>
+        <w:rPr>
+          <w:rFonts w:cstheme="minorHAnsi"/>
+          <w:sz w:val="20"/>
+          <w:szCs w:val="20"/>
+        </w:rPr>
+      </w:pPr>
+    </w:p>
+    <w:p>
+      <w:pPr>
+        <w:autoSpaceDE w:val="0"/>
+        <w:autoSpaceDN w:val="0"/>
+        <w:adjustRightInd w:val="0"/>
+        <w:spacing w:after="0" w:line="240" w:lineRule="auto"/>
+        <w:jc w:val="both"/>
+        <w:rPr>
+          <w:rFonts w:cstheme="minorHAnsi"/>
+          <w:sz w:val="20"/>
+          <w:szCs w:val="20"/>
+        </w:rPr>
+      </w:pPr>
+    </w:p>
+    <w:p>
+      <w:pPr>
+        <w:autoSpaceDE w:val="0"/>
+        <w:autoSpaceDN w:val="0"/>
+        <w:adjustRightInd w:val="0"/>
+        <w:spacing w:after="0" w:line="240" w:lineRule="auto"/>
+        <w:jc w:val="both"/>
+        <w:rPr>
+          <w:rFonts w:cstheme="minorHAnsi"/>
+          <w:sz w:val="20"/>
+          <w:szCs w:val="20"/>
+        </w:rPr>
+      </w:pPr>
+    </w:p>
+    <w:p>
+      <w:pPr>
+        <w:autoSpaceDE w:val="0"/>
+        <w:autoSpaceDN w:val="0"/>
+        <w:adjustRightInd w:val="0"/>
+        <w:spacing w:after="0" w:line="240" w:lineRule="auto"/>
+        <w:jc w:val="both"/>
+        <w:rPr>
+          <w:rFonts w:cstheme="minorHAnsi"/>
+          <w:sz w:val="20"/>
+          <w:szCs w:val="20"/>
+        </w:rPr>
+      </w:pPr>
+    </w:p>
+    <w:p>
+      <w:pPr>
+        <w:autoSpaceDE w:val="0"/>
+        <w:autoSpaceDN w:val="0"/>
+        <w:adjustRightInd w:val="0"/>
+        <w:spacing w:after="0" w:line="240" w:lineRule="auto"/>
+        <w:jc w:val="both"/>
+        <w:rPr>
+          <w:rFonts w:cstheme="minorHAnsi"/>
+          <w:sz w:val="20"/>
+          <w:szCs w:val="20"/>
+        </w:rPr>
+      </w:pPr>
+    </w:p>
+    <w:p>
+      <w:pPr>
+        <w:autoSpaceDE w:val="0"/>
+        <w:autoSpaceDN w:val="0"/>
+        <w:adjustRightInd w:val="0"/>
+        <w:spacing w:after="0" w:line="240" w:lineRule="auto"/>
+        <w:jc w:val="both"/>
+        <w:rPr>
+          <w:rFonts w:cstheme="minorHAnsi"/>
+          <w:sz w:val="20"/>
+          <w:szCs w:val="20"/>
+        </w:rPr>
+      </w:pPr>
+      <w:r>
+        <w:rPr>
+          <w:rFonts w:cstheme="minorHAnsi"/>
+          <w:sz w:val="20"/>
+          <w:szCs w:val="20"/>
+        </w:rPr>
+        <w:lastRenderedPageBreak/>
+        <w:t xml:space="preserve">// </w:t>
+      </w:r>
+      <w:proofErr w:type="gramStart"/>
+      <w:r>
+        <w:rPr>
+          <w:rFonts w:cstheme="minorHAnsi"/>
+          <w:sz w:val="20"/>
+          <w:szCs w:val="20"/>
+        </w:rPr>
+        <w:t>Just</w:t>
+      </w:r>
+      <w:proofErr w:type="gramEnd"/>
+      <w:r>
+        <w:rPr>
+          <w:rFonts w:cstheme="minorHAnsi"/>
+          <w:sz w:val="20"/>
+          <w:szCs w:val="20"/>
+        </w:rPr>
+        <w:t xml:space="preserve"> start filling this stuff in.</w:t>
+      </w:r>
+    </w:p>
+    <w:p>
+      <w:pPr>
+        <w:autoSpaceDE w:val="0"/>
+        <w:autoSpaceDN w:val="0"/>
+        <w:adjustRightInd w:val="0"/>
+        <w:spacing w:after="0" w:line="240" w:lineRule="auto"/>
+        <w:jc w:val="both"/>
+        <w:rPr>
+          <w:rFonts w:cstheme="minorHAnsi"/>
+          <w:sz w:val="20"/>
+          <w:szCs w:val="20"/>
+        </w:rPr>
+      </w:pPr>
+      <w:r>
+        <w:rPr>
+          <w:rFonts w:cstheme="minorHAnsi"/>
+          <w:sz w:val="20"/>
+          <w:szCs w:val="20"/>
+        </w:rPr>
+        <w:t xml:space="preserve">// anything that requires bullet points, or a numbered list, just expand off the section number, as seen with </w:t>
+      </w:r>
+      <w:r>
+        <w:rPr>
+          <w:rFonts w:cstheme="minorHAnsi"/>
+          <w:sz w:val="20"/>
+          <w:szCs w:val="20"/>
+        </w:rPr>
+        <w:t xml:space="preserve">the </w:t>
+      </w:r>
+      <w:r>
+        <w:rPr>
+          <w:rFonts w:cstheme="minorHAnsi"/>
+          <w:sz w:val="20"/>
+          <w:szCs w:val="20"/>
+        </w:rPr>
+        <w:t>2.5.1 and 2.5.2 assumptions.</w:t>
       </w:r>
     </w:p>
     <w:p>
@@ -850,7 +1848,7 @@
         <w:pStyle w:val="ListParagraph"/>
         <w:numPr>
           <w:ilvl w:val="0"/>
-          <w:numId w:val="3"/>
+          <w:numId w:val="25"/>
         </w:numPr>
         <w:autoSpaceDE w:val="0"/>
         <w:autoSpaceDN w:val="0"/>
@@ -869,15 +1867,216 @@
           <w:sz w:val="20"/>
           <w:szCs w:val="20"/>
         </w:rPr>
-        <w:t>The professor is the only person who administers the grade book application.</w:t>
-      </w:r>
+        <w:t>Introduction</w:t>
+      </w:r>
+    </w:p>
+    <w:p>
+      <w:pPr>
+        <w:pStyle w:val="ListParagraph"/>
+        <w:autoSpaceDE w:val="0"/>
+        <w:autoSpaceDN w:val="0"/>
+        <w:adjustRightInd w:val="0"/>
+        <w:spacing w:after="0" w:line="240" w:lineRule="auto"/>
+        <w:ind w:left="360"/>
+        <w:jc w:val="both"/>
+        <w:rPr>
+          <w:rFonts w:cstheme="minorHAnsi"/>
+          <w:sz w:val="20"/>
+          <w:szCs w:val="20"/>
+        </w:rPr>
+      </w:pPr>
+    </w:p>
+    <w:p>
+      <w:pPr>
+        <w:pStyle w:val="ListParagraph"/>
+        <w:numPr>
+          <w:ilvl w:val="1"/>
+          <w:numId w:val="25"/>
+        </w:numPr>
+        <w:autoSpaceDE w:val="0"/>
+        <w:autoSpaceDN w:val="0"/>
+        <w:adjustRightInd w:val="0"/>
+        <w:spacing w:after="0" w:line="240" w:lineRule="auto"/>
+        <w:jc w:val="both"/>
+        <w:rPr>
+          <w:rFonts w:cstheme="minorHAnsi"/>
+          <w:sz w:val="20"/>
+          <w:szCs w:val="20"/>
+        </w:rPr>
+      </w:pPr>
+      <w:r>
+        <w:rPr>
+          <w:rFonts w:cstheme="minorHAnsi"/>
+          <w:sz w:val="20"/>
+          <w:szCs w:val="20"/>
+        </w:rPr>
+        <w:t>Purpose</w:t>
+      </w:r>
+    </w:p>
+    <w:p>
+      <w:pPr>
+        <w:pStyle w:val="ListParagraph"/>
+        <w:numPr>
+          <w:ilvl w:val="1"/>
+          <w:numId w:val="25"/>
+        </w:numPr>
+        <w:autoSpaceDE w:val="0"/>
+        <w:autoSpaceDN w:val="0"/>
+        <w:adjustRightInd w:val="0"/>
+        <w:spacing w:after="0" w:line="240" w:lineRule="auto"/>
+        <w:jc w:val="both"/>
+        <w:rPr>
+          <w:rFonts w:cstheme="minorHAnsi"/>
+          <w:sz w:val="20"/>
+          <w:szCs w:val="20"/>
+        </w:rPr>
+      </w:pPr>
+      <w:r>
+        <w:rPr>
+          <w:rFonts w:cstheme="minorHAnsi"/>
+          <w:sz w:val="20"/>
+          <w:szCs w:val="20"/>
+        </w:rPr>
+        <w:t>Scope</w:t>
+      </w:r>
+    </w:p>
+    <w:p>
+      <w:pPr>
+        <w:pStyle w:val="ListParagraph"/>
+        <w:numPr>
+          <w:ilvl w:val="1"/>
+          <w:numId w:val="25"/>
+        </w:numPr>
+        <w:autoSpaceDE w:val="0"/>
+        <w:autoSpaceDN w:val="0"/>
+        <w:adjustRightInd w:val="0"/>
+        <w:spacing w:after="0" w:line="240" w:lineRule="auto"/>
+        <w:jc w:val="both"/>
+        <w:rPr>
+          <w:rFonts w:cstheme="minorHAnsi"/>
+          <w:sz w:val="20"/>
+          <w:szCs w:val="20"/>
+        </w:rPr>
+      </w:pPr>
+      <w:r>
+        <w:rPr>
+          <w:rFonts w:cstheme="minorHAnsi"/>
+          <w:sz w:val="20"/>
+          <w:szCs w:val="20"/>
+        </w:rPr>
+        <w:t>Definitions, Acronyms, and Abbreviations</w:t>
+      </w:r>
+    </w:p>
+    <w:p>
+      <w:pPr>
+        <w:pStyle w:val="ListParagraph"/>
+        <w:autoSpaceDE w:val="0"/>
+        <w:autoSpaceDN w:val="0"/>
+        <w:adjustRightInd w:val="0"/>
+        <w:spacing w:after="0" w:line="240" w:lineRule="auto"/>
+        <w:ind w:left="1080"/>
+        <w:jc w:val="both"/>
+        <w:rPr>
+          <w:rFonts w:cstheme="minorHAnsi"/>
+          <w:sz w:val="20"/>
+          <w:szCs w:val="20"/>
+        </w:rPr>
+      </w:pPr>
+    </w:p>
+    <w:p>
+      <w:pPr>
+        <w:pStyle w:val="ListParagraph"/>
+        <w:numPr>
+          <w:ilvl w:val="2"/>
+          <w:numId w:val="25"/>
+        </w:numPr>
+        <w:autoSpaceDE w:val="0"/>
+        <w:autoSpaceDN w:val="0"/>
+        <w:adjustRightInd w:val="0"/>
+        <w:spacing w:after="0" w:line="240" w:lineRule="auto"/>
+        <w:jc w:val="both"/>
+        <w:rPr>
+          <w:rFonts w:cstheme="minorHAnsi"/>
+          <w:sz w:val="20"/>
+          <w:szCs w:val="20"/>
+        </w:rPr>
+      </w:pPr>
+      <w:r>
+        <w:rPr>
+          <w:rFonts w:cstheme="minorHAnsi"/>
+          <w:sz w:val="20"/>
+          <w:szCs w:val="20"/>
+        </w:rPr>
+        <w:t>CSV is an abbreviation for the term, “Comma-separated values”, which is a file used to store tabular data in plain-text form.</w:t>
+      </w:r>
+    </w:p>
+    <w:p>
+      <w:pPr>
+        <w:pStyle w:val="ListParagraph"/>
+        <w:autoSpaceDE w:val="0"/>
+        <w:autoSpaceDN w:val="0"/>
+        <w:adjustRightInd w:val="0"/>
+        <w:spacing w:after="0" w:line="240" w:lineRule="auto"/>
+        <w:ind w:left="2160"/>
+        <w:jc w:val="both"/>
+        <w:rPr>
+          <w:rFonts w:cstheme="minorHAnsi"/>
+          <w:sz w:val="20"/>
+          <w:szCs w:val="20"/>
+        </w:rPr>
+      </w:pPr>
+      <w:bookmarkStart w:id="0" w:name="_GoBack"/>
+      <w:bookmarkEnd w:id="0"/>
+    </w:p>
+    <w:p>
+      <w:pPr>
+        <w:pStyle w:val="ListParagraph"/>
+        <w:numPr>
+          <w:ilvl w:val="1"/>
+          <w:numId w:val="25"/>
+        </w:numPr>
+        <w:autoSpaceDE w:val="0"/>
+        <w:autoSpaceDN w:val="0"/>
+        <w:adjustRightInd w:val="0"/>
+        <w:spacing w:after="0" w:line="240" w:lineRule="auto"/>
+        <w:jc w:val="both"/>
+        <w:rPr>
+          <w:rFonts w:cstheme="minorHAnsi"/>
+          <w:sz w:val="20"/>
+          <w:szCs w:val="20"/>
+        </w:rPr>
+      </w:pPr>
+      <w:r>
+        <w:rPr>
+          <w:rFonts w:cstheme="minorHAnsi"/>
+          <w:sz w:val="20"/>
+          <w:szCs w:val="20"/>
+        </w:rPr>
+        <w:t>References</w:t>
+      </w:r>
+    </w:p>
+    <w:p>
+      <w:pPr>
+        <w:pStyle w:val="ListParagraph"/>
+        <w:autoSpaceDE w:val="0"/>
+        <w:autoSpaceDN w:val="0"/>
+        <w:adjustRightInd w:val="0"/>
+        <w:spacing w:after="0" w:line="240" w:lineRule="auto"/>
+        <w:ind w:left="1080"/>
+        <w:jc w:val="both"/>
+        <w:rPr>
+          <w:rFonts w:cstheme="minorHAnsi"/>
+          <w:sz w:val="20"/>
+          <w:szCs w:val="20"/>
+        </w:rPr>
+      </w:pPr>
     </w:p>
     <w:p>
       <w:pPr>
         <w:pStyle w:val="ListParagraph"/>
         <w:numPr>
           <w:ilvl w:val="0"/>
-          <w:numId w:val="3"/>
+          <w:numId w:val="25"/>
         </w:numPr>
         <w:autoSpaceDE w:val="0"/>
         <w:autoSpaceDN w:val="0"/>
@@ -896,8 +2095,839 @@
           <w:sz w:val="20"/>
           <w:szCs w:val="20"/>
         </w:rPr>
-        <w:t>Data encryption and decryption techniques are not required.</w:t>
-      </w:r>
+        <w:t>General Description</w:t>
+      </w:r>
+    </w:p>
+    <w:p>
+      <w:pPr>
+        <w:pStyle w:val="ListParagraph"/>
+        <w:autoSpaceDE w:val="0"/>
+        <w:autoSpaceDN w:val="0"/>
+        <w:adjustRightInd w:val="0"/>
+        <w:spacing w:after="0" w:line="240" w:lineRule="auto"/>
+        <w:ind w:left="360"/>
+        <w:jc w:val="both"/>
+        <w:rPr>
+          <w:rFonts w:cstheme="minorHAnsi"/>
+          <w:sz w:val="20"/>
+          <w:szCs w:val="20"/>
+        </w:rPr>
+      </w:pPr>
+    </w:p>
+    <w:p>
+      <w:pPr>
+        <w:pStyle w:val="ListParagraph"/>
+        <w:numPr>
+          <w:ilvl w:val="1"/>
+          <w:numId w:val="25"/>
+        </w:numPr>
+        <w:autoSpaceDE w:val="0"/>
+        <w:autoSpaceDN w:val="0"/>
+        <w:adjustRightInd w:val="0"/>
+        <w:spacing w:after="0" w:line="240" w:lineRule="auto"/>
+        <w:jc w:val="both"/>
+        <w:rPr>
+          <w:rFonts w:cstheme="minorHAnsi"/>
+          <w:sz w:val="20"/>
+          <w:szCs w:val="20"/>
+        </w:rPr>
+      </w:pPr>
+      <w:r>
+        <w:rPr>
+          <w:rFonts w:cstheme="minorHAnsi"/>
+          <w:sz w:val="20"/>
+          <w:szCs w:val="20"/>
+        </w:rPr>
+        <w:t>Product Perspective</w:t>
+      </w:r>
+    </w:p>
+    <w:p>
+      <w:pPr>
+        <w:pStyle w:val="ListParagraph"/>
+        <w:numPr>
+          <w:ilvl w:val="1"/>
+          <w:numId w:val="25"/>
+        </w:numPr>
+        <w:autoSpaceDE w:val="0"/>
+        <w:autoSpaceDN w:val="0"/>
+        <w:adjustRightInd w:val="0"/>
+        <w:spacing w:after="0" w:line="240" w:lineRule="auto"/>
+        <w:jc w:val="both"/>
+        <w:rPr>
+          <w:rFonts w:cstheme="minorHAnsi"/>
+          <w:sz w:val="20"/>
+          <w:szCs w:val="20"/>
+        </w:rPr>
+      </w:pPr>
+      <w:r>
+        <w:rPr>
+          <w:rFonts w:cstheme="minorHAnsi"/>
+          <w:sz w:val="20"/>
+          <w:szCs w:val="20"/>
+        </w:rPr>
+        <w:t>Product Function Summary</w:t>
+      </w:r>
+    </w:p>
+    <w:p>
+      <w:pPr>
+        <w:pStyle w:val="ListParagraph"/>
+        <w:numPr>
+          <w:ilvl w:val="1"/>
+          <w:numId w:val="25"/>
+        </w:numPr>
+        <w:autoSpaceDE w:val="0"/>
+        <w:autoSpaceDN w:val="0"/>
+        <w:adjustRightInd w:val="0"/>
+        <w:spacing w:after="0" w:line="240" w:lineRule="auto"/>
+        <w:jc w:val="both"/>
+        <w:rPr>
+          <w:rFonts w:cstheme="minorHAnsi"/>
+          <w:sz w:val="20"/>
+          <w:szCs w:val="20"/>
+        </w:rPr>
+      </w:pPr>
+      <w:r>
+        <w:rPr>
+          <w:rFonts w:cstheme="minorHAnsi"/>
+          <w:sz w:val="20"/>
+          <w:szCs w:val="20"/>
+        </w:rPr>
+        <w:t>User Characteristics</w:t>
+      </w:r>
+    </w:p>
+    <w:p>
+      <w:pPr>
+        <w:pStyle w:val="ListParagraph"/>
+        <w:numPr>
+          <w:ilvl w:val="1"/>
+          <w:numId w:val="25"/>
+        </w:numPr>
+        <w:autoSpaceDE w:val="0"/>
+        <w:autoSpaceDN w:val="0"/>
+        <w:adjustRightInd w:val="0"/>
+        <w:spacing w:after="0" w:line="240" w:lineRule="auto"/>
+        <w:jc w:val="both"/>
+        <w:rPr>
+          <w:rFonts w:cstheme="minorHAnsi"/>
+          <w:sz w:val="20"/>
+          <w:szCs w:val="20"/>
+        </w:rPr>
+      </w:pPr>
+      <w:r>
+        <w:rPr>
+          <w:rFonts w:cstheme="minorHAnsi"/>
+          <w:sz w:val="20"/>
+          <w:szCs w:val="20"/>
+        </w:rPr>
+        <w:t>General Constraints</w:t>
+      </w:r>
+    </w:p>
+    <w:p>
+      <w:pPr>
+        <w:pStyle w:val="ListParagraph"/>
+        <w:numPr>
+          <w:ilvl w:val="1"/>
+          <w:numId w:val="25"/>
+        </w:numPr>
+        <w:autoSpaceDE w:val="0"/>
+        <w:autoSpaceDN w:val="0"/>
+        <w:adjustRightInd w:val="0"/>
+        <w:spacing w:after="0" w:line="240" w:lineRule="auto"/>
+        <w:jc w:val="both"/>
+        <w:rPr>
+          <w:rFonts w:cstheme="minorHAnsi"/>
+          <w:sz w:val="20"/>
+          <w:szCs w:val="20"/>
+        </w:rPr>
+      </w:pPr>
+      <w:r>
+        <w:rPr>
+          <w:rFonts w:cstheme="minorHAnsi"/>
+          <w:sz w:val="20"/>
+          <w:szCs w:val="20"/>
+        </w:rPr>
+        <w:t>Assumptions and Dependencies</w:t>
+      </w:r>
+    </w:p>
+    <w:p>
+      <w:pPr>
+        <w:pStyle w:val="ListParagraph"/>
+        <w:autoSpaceDE w:val="0"/>
+        <w:autoSpaceDN w:val="0"/>
+        <w:adjustRightInd w:val="0"/>
+        <w:spacing w:after="0" w:line="240" w:lineRule="auto"/>
+        <w:ind w:left="1080"/>
+        <w:jc w:val="both"/>
+        <w:rPr>
+          <w:rFonts w:cstheme="minorHAnsi"/>
+          <w:sz w:val="20"/>
+          <w:szCs w:val="20"/>
+        </w:rPr>
+      </w:pPr>
+    </w:p>
+    <w:p>
+      <w:pPr>
+        <w:pStyle w:val="ListParagraph"/>
+        <w:numPr>
+          <w:ilvl w:val="2"/>
+          <w:numId w:val="25"/>
+        </w:numPr>
+        <w:autoSpaceDE w:val="0"/>
+        <w:autoSpaceDN w:val="0"/>
+        <w:adjustRightInd w:val="0"/>
+        <w:spacing w:after="0" w:line="240" w:lineRule="auto"/>
+        <w:jc w:val="both"/>
+        <w:rPr>
+          <w:rFonts w:cstheme="minorHAnsi"/>
+          <w:sz w:val="20"/>
+          <w:szCs w:val="20"/>
+        </w:rPr>
+      </w:pPr>
+      <w:r>
+        <w:rPr>
+          <w:rFonts w:cstheme="minorHAnsi"/>
+          <w:sz w:val="20"/>
+          <w:szCs w:val="20"/>
+        </w:rPr>
+        <w:t>The professor is the only person who administers the grade book application</w:t>
+      </w:r>
+      <w:r>
+        <w:rPr>
+          <w:rFonts w:cstheme="minorHAnsi"/>
+          <w:sz w:val="20"/>
+          <w:szCs w:val="20"/>
+        </w:rPr>
+        <w:t>; there is no student involvement.</w:t>
+      </w:r>
+    </w:p>
+    <w:p>
+      <w:pPr>
+        <w:pStyle w:val="ListParagraph"/>
+        <w:numPr>
+          <w:ilvl w:val="2"/>
+          <w:numId w:val="25"/>
+        </w:numPr>
+        <w:autoSpaceDE w:val="0"/>
+        <w:autoSpaceDN w:val="0"/>
+        <w:adjustRightInd w:val="0"/>
+        <w:spacing w:after="0" w:line="240" w:lineRule="auto"/>
+        <w:jc w:val="both"/>
+        <w:rPr>
+          <w:rFonts w:cstheme="minorHAnsi"/>
+          <w:sz w:val="20"/>
+          <w:szCs w:val="20"/>
+        </w:rPr>
+      </w:pPr>
+      <w:r>
+        <w:rPr>
+          <w:rFonts w:cstheme="minorHAnsi"/>
+          <w:sz w:val="20"/>
+          <w:szCs w:val="20"/>
+        </w:rPr>
+        <w:t>Data encryption and decryption techniques are not required since a password protected grade book system is not needed.</w:t>
+      </w:r>
+    </w:p>
+    <w:p>
+      <w:pPr>
+        <w:pStyle w:val="ListParagraph"/>
+        <w:autoSpaceDE w:val="0"/>
+        <w:autoSpaceDN w:val="0"/>
+        <w:adjustRightInd w:val="0"/>
+        <w:spacing w:after="0" w:line="240" w:lineRule="auto"/>
+        <w:ind w:left="1080"/>
+        <w:jc w:val="both"/>
+        <w:rPr>
+          <w:rFonts w:cstheme="minorHAnsi"/>
+          <w:sz w:val="20"/>
+          <w:szCs w:val="20"/>
+        </w:rPr>
+      </w:pPr>
+    </w:p>
+    <w:p>
+      <w:pPr>
+        <w:pStyle w:val="ListParagraph"/>
+        <w:numPr>
+          <w:ilvl w:val="0"/>
+          <w:numId w:val="25"/>
+        </w:numPr>
+        <w:autoSpaceDE w:val="0"/>
+        <w:autoSpaceDN w:val="0"/>
+        <w:adjustRightInd w:val="0"/>
+        <w:spacing w:after="0" w:line="240" w:lineRule="auto"/>
+        <w:jc w:val="both"/>
+        <w:rPr>
+          <w:rFonts w:cstheme="minorHAnsi"/>
+          <w:sz w:val="20"/>
+          <w:szCs w:val="20"/>
+        </w:rPr>
+      </w:pPr>
+      <w:r>
+        <w:rPr>
+          <w:rFonts w:cstheme="minorHAnsi"/>
+          <w:sz w:val="20"/>
+          <w:szCs w:val="20"/>
+        </w:rPr>
+        <w:t>Specific Requirements</w:t>
+      </w:r>
+    </w:p>
+    <w:p>
+      <w:pPr>
+        <w:pStyle w:val="ListParagraph"/>
+        <w:autoSpaceDE w:val="0"/>
+        <w:autoSpaceDN w:val="0"/>
+        <w:adjustRightInd w:val="0"/>
+        <w:spacing w:after="0" w:line="240" w:lineRule="auto"/>
+        <w:ind w:left="360"/>
+        <w:jc w:val="both"/>
+        <w:rPr>
+          <w:rFonts w:cstheme="minorHAnsi"/>
+          <w:sz w:val="20"/>
+          <w:szCs w:val="20"/>
+        </w:rPr>
+      </w:pPr>
+    </w:p>
+    <w:p>
+      <w:pPr>
+        <w:pStyle w:val="ListParagraph"/>
+        <w:numPr>
+          <w:ilvl w:val="1"/>
+          <w:numId w:val="25"/>
+        </w:numPr>
+        <w:autoSpaceDE w:val="0"/>
+        <w:autoSpaceDN w:val="0"/>
+        <w:adjustRightInd w:val="0"/>
+        <w:spacing w:after="0" w:line="240" w:lineRule="auto"/>
+        <w:jc w:val="both"/>
+        <w:rPr>
+          <w:rFonts w:cstheme="minorHAnsi"/>
+          <w:sz w:val="20"/>
+          <w:szCs w:val="20"/>
+        </w:rPr>
+      </w:pPr>
+      <w:r>
+        <w:rPr>
+          <w:rFonts w:cstheme="minorHAnsi"/>
+          <w:sz w:val="20"/>
+          <w:szCs w:val="20"/>
+        </w:rPr>
+        <w:t>Functional Requirements</w:t>
+      </w:r>
+    </w:p>
+    <w:p>
+      <w:pPr>
+        <w:pStyle w:val="ListParagraph"/>
+        <w:numPr>
+          <w:ilvl w:val="1"/>
+          <w:numId w:val="25"/>
+        </w:numPr>
+        <w:autoSpaceDE w:val="0"/>
+        <w:autoSpaceDN w:val="0"/>
+        <w:adjustRightInd w:val="0"/>
+        <w:spacing w:after="0" w:line="240" w:lineRule="auto"/>
+        <w:jc w:val="both"/>
+        <w:rPr>
+          <w:rFonts w:cstheme="minorHAnsi"/>
+          <w:sz w:val="20"/>
+          <w:szCs w:val="20"/>
+        </w:rPr>
+      </w:pPr>
+      <w:r>
+        <w:rPr>
+          <w:rFonts w:cstheme="minorHAnsi"/>
+          <w:sz w:val="20"/>
+          <w:szCs w:val="20"/>
+        </w:rPr>
+        <w:t>External Interface Requirements</w:t>
+      </w:r>
+    </w:p>
+    <w:p>
+      <w:pPr>
+        <w:pStyle w:val="ListParagraph"/>
+        <w:numPr>
+          <w:ilvl w:val="1"/>
+          <w:numId w:val="25"/>
+        </w:numPr>
+        <w:autoSpaceDE w:val="0"/>
+        <w:autoSpaceDN w:val="0"/>
+        <w:adjustRightInd w:val="0"/>
+        <w:spacing w:after="0" w:line="240" w:lineRule="auto"/>
+        <w:jc w:val="both"/>
+        <w:rPr>
+          <w:rFonts w:cstheme="minorHAnsi"/>
+          <w:sz w:val="20"/>
+          <w:szCs w:val="20"/>
+        </w:rPr>
+      </w:pPr>
+      <w:r>
+        <w:rPr>
+          <w:rFonts w:cstheme="minorHAnsi"/>
+          <w:sz w:val="20"/>
+          <w:szCs w:val="20"/>
+        </w:rPr>
+        <w:t>Use-Case Descriptions</w:t>
+      </w:r>
+    </w:p>
+    <w:p>
+      <w:pPr>
+        <w:pStyle w:val="ListParagraph"/>
+        <w:numPr>
+          <w:ilvl w:val="1"/>
+          <w:numId w:val="25"/>
+        </w:numPr>
+        <w:autoSpaceDE w:val="0"/>
+        <w:autoSpaceDN w:val="0"/>
+        <w:adjustRightInd w:val="0"/>
+        <w:spacing w:after="0" w:line="240" w:lineRule="auto"/>
+        <w:jc w:val="both"/>
+        <w:rPr>
+          <w:rFonts w:cstheme="minorHAnsi"/>
+          <w:sz w:val="20"/>
+          <w:szCs w:val="20"/>
+        </w:rPr>
+      </w:pPr>
+      <w:r>
+        <w:rPr>
+          <w:rFonts w:cstheme="minorHAnsi"/>
+          <w:sz w:val="20"/>
+          <w:szCs w:val="20"/>
+        </w:rPr>
+        <w:t>Performance Requirements</w:t>
+      </w:r>
+    </w:p>
+    <w:p>
+      <w:pPr>
+        <w:pStyle w:val="ListParagraph"/>
+        <w:autoSpaceDE w:val="0"/>
+        <w:autoSpaceDN w:val="0"/>
+        <w:adjustRightInd w:val="0"/>
+        <w:spacing w:after="0" w:line="240" w:lineRule="auto"/>
+        <w:ind w:left="1080"/>
+        <w:jc w:val="both"/>
+        <w:rPr>
+          <w:rFonts w:cstheme="minorHAnsi"/>
+          <w:sz w:val="20"/>
+          <w:szCs w:val="20"/>
+        </w:rPr>
+      </w:pPr>
+    </w:p>
+    <w:p>
+      <w:pPr>
+        <w:pStyle w:val="ListParagraph"/>
+        <w:numPr>
+          <w:ilvl w:val="2"/>
+          <w:numId w:val="25"/>
+        </w:numPr>
+        <w:autoSpaceDE w:val="0"/>
+        <w:autoSpaceDN w:val="0"/>
+        <w:adjustRightInd w:val="0"/>
+        <w:spacing w:after="0" w:line="240" w:lineRule="auto"/>
+        <w:jc w:val="both"/>
+        <w:rPr>
+          <w:rFonts w:cstheme="minorHAnsi"/>
+          <w:sz w:val="20"/>
+          <w:szCs w:val="20"/>
+        </w:rPr>
+      </w:pPr>
+      <w:r>
+        <w:rPr>
+          <w:rFonts w:cstheme="minorHAnsi"/>
+          <w:sz w:val="20"/>
+          <w:szCs w:val="20"/>
+        </w:rPr>
+        <w:t xml:space="preserve">The grade book application must load </w:t>
+      </w:r>
+      <w:r>
+        <w:rPr>
+          <w:rFonts w:cstheme="minorHAnsi"/>
+          <w:sz w:val="20"/>
+          <w:szCs w:val="20"/>
+        </w:rPr>
+        <w:t xml:space="preserve">within </w:t>
+      </w:r>
+      <w:r>
+        <w:rPr>
+          <w:rFonts w:cstheme="minorHAnsi"/>
+          <w:sz w:val="20"/>
+          <w:szCs w:val="20"/>
+        </w:rPr>
+        <w:t>10 seconds after the initial startup.</w:t>
+      </w:r>
+    </w:p>
+    <w:p>
+      <w:pPr>
+        <w:pStyle w:val="ListParagraph"/>
+        <w:numPr>
+          <w:ilvl w:val="2"/>
+          <w:numId w:val="25"/>
+        </w:numPr>
+        <w:autoSpaceDE w:val="0"/>
+        <w:autoSpaceDN w:val="0"/>
+        <w:adjustRightInd w:val="0"/>
+        <w:spacing w:after="0" w:line="240" w:lineRule="auto"/>
+        <w:jc w:val="both"/>
+        <w:rPr>
+          <w:rFonts w:cstheme="minorHAnsi"/>
+          <w:sz w:val="20"/>
+          <w:szCs w:val="20"/>
+        </w:rPr>
+      </w:pPr>
+      <w:r>
+        <w:rPr>
+          <w:rFonts w:cstheme="minorHAnsi"/>
+          <w:sz w:val="20"/>
+          <w:szCs w:val="20"/>
+        </w:rPr>
+        <w:t>The excel data importing process must finish within 10 seconds.</w:t>
+      </w:r>
+    </w:p>
+    <w:p>
+      <w:pPr>
+        <w:pStyle w:val="ListParagraph"/>
+        <w:numPr>
+          <w:ilvl w:val="2"/>
+          <w:numId w:val="25"/>
+        </w:numPr>
+        <w:autoSpaceDE w:val="0"/>
+        <w:autoSpaceDN w:val="0"/>
+        <w:adjustRightInd w:val="0"/>
+        <w:spacing w:after="0" w:line="240" w:lineRule="auto"/>
+        <w:jc w:val="both"/>
+        <w:rPr>
+          <w:rFonts w:cstheme="minorHAnsi"/>
+          <w:sz w:val="20"/>
+          <w:szCs w:val="20"/>
+        </w:rPr>
+      </w:pPr>
+      <w:r>
+        <w:rPr>
+          <w:rFonts w:cstheme="minorHAnsi"/>
+          <w:sz w:val="20"/>
+          <w:szCs w:val="20"/>
+        </w:rPr>
+        <w:t>The excel data exporting process must finished within 10 seconds.</w:t>
+      </w:r>
+    </w:p>
+    <w:p>
+      <w:pPr>
+        <w:pStyle w:val="ListParagraph"/>
+        <w:autoSpaceDE w:val="0"/>
+        <w:autoSpaceDN w:val="0"/>
+        <w:adjustRightInd w:val="0"/>
+        <w:spacing w:after="0" w:line="240" w:lineRule="auto"/>
+        <w:ind w:left="2160"/>
+        <w:jc w:val="both"/>
+        <w:rPr>
+          <w:rFonts w:cstheme="minorHAnsi"/>
+          <w:sz w:val="20"/>
+          <w:szCs w:val="20"/>
+        </w:rPr>
+      </w:pPr>
+    </w:p>
+    <w:p>
+      <w:pPr>
+        <w:pStyle w:val="ListParagraph"/>
+        <w:numPr>
+          <w:ilvl w:val="1"/>
+          <w:numId w:val="25"/>
+        </w:numPr>
+        <w:autoSpaceDE w:val="0"/>
+        <w:autoSpaceDN w:val="0"/>
+        <w:adjustRightInd w:val="0"/>
+        <w:spacing w:after="0" w:line="240" w:lineRule="auto"/>
+        <w:jc w:val="both"/>
+        <w:rPr>
+          <w:rFonts w:cstheme="minorHAnsi"/>
+          <w:sz w:val="20"/>
+          <w:szCs w:val="20"/>
+        </w:rPr>
+      </w:pPr>
+      <w:r>
+        <w:rPr>
+          <w:rFonts w:cstheme="minorHAnsi"/>
+          <w:sz w:val="20"/>
+          <w:szCs w:val="20"/>
+        </w:rPr>
+        <w:t>Design Constraints</w:t>
+      </w:r>
+    </w:p>
+    <w:p>
+      <w:pPr>
+        <w:pStyle w:val="ListParagraph"/>
+        <w:numPr>
+          <w:ilvl w:val="1"/>
+          <w:numId w:val="25"/>
+        </w:numPr>
+        <w:autoSpaceDE w:val="0"/>
+        <w:autoSpaceDN w:val="0"/>
+        <w:adjustRightInd w:val="0"/>
+        <w:spacing w:after="0" w:line="240" w:lineRule="auto"/>
+        <w:jc w:val="both"/>
+        <w:rPr>
+          <w:rFonts w:cstheme="minorHAnsi"/>
+          <w:sz w:val="20"/>
+          <w:szCs w:val="20"/>
+        </w:rPr>
+      </w:pPr>
+      <w:r>
+        <w:rPr>
+          <w:rFonts w:cstheme="minorHAnsi"/>
+          <w:sz w:val="20"/>
+          <w:szCs w:val="20"/>
+        </w:rPr>
+        <w:t>Quality Characteristics</w:t>
+      </w:r>
+    </w:p>
+    <w:p>
+      <w:pPr>
+        <w:pStyle w:val="ListParagraph"/>
+        <w:numPr>
+          <w:ilvl w:val="1"/>
+          <w:numId w:val="25"/>
+        </w:numPr>
+        <w:autoSpaceDE w:val="0"/>
+        <w:autoSpaceDN w:val="0"/>
+        <w:adjustRightInd w:val="0"/>
+        <w:spacing w:after="0" w:line="240" w:lineRule="auto"/>
+        <w:jc w:val="both"/>
+        <w:rPr>
+          <w:rFonts w:cstheme="minorHAnsi"/>
+          <w:sz w:val="20"/>
+          <w:szCs w:val="20"/>
+        </w:rPr>
+      </w:pPr>
+      <w:r>
+        <w:rPr>
+          <w:rFonts w:cstheme="minorHAnsi"/>
+          <w:sz w:val="20"/>
+          <w:szCs w:val="20"/>
+        </w:rPr>
+        <w:t>Other Requirements</w:t>
+      </w:r>
+    </w:p>
+    <w:p>
+      <w:pPr>
+        <w:pStyle w:val="ListParagraph"/>
+        <w:autoSpaceDE w:val="0"/>
+        <w:autoSpaceDN w:val="0"/>
+        <w:adjustRightInd w:val="0"/>
+        <w:spacing w:after="0" w:line="240" w:lineRule="auto"/>
+        <w:ind w:left="1080"/>
+        <w:jc w:val="both"/>
+        <w:rPr>
+          <w:rFonts w:cstheme="minorHAnsi"/>
+          <w:sz w:val="20"/>
+          <w:szCs w:val="20"/>
+        </w:rPr>
+      </w:pPr>
+    </w:p>
+    <w:p>
+      <w:pPr>
+        <w:pStyle w:val="ListParagraph"/>
+        <w:numPr>
+          <w:ilvl w:val="0"/>
+          <w:numId w:val="25"/>
+        </w:numPr>
+        <w:autoSpaceDE w:val="0"/>
+        <w:autoSpaceDN w:val="0"/>
+        <w:adjustRightInd w:val="0"/>
+        <w:spacing w:after="0" w:line="240" w:lineRule="auto"/>
+        <w:jc w:val="both"/>
+        <w:rPr>
+          <w:rFonts w:cstheme="minorHAnsi"/>
+          <w:sz w:val="20"/>
+          <w:szCs w:val="20"/>
+        </w:rPr>
+      </w:pPr>
+      <w:r>
+        <w:rPr>
+          <w:rFonts w:cstheme="minorHAnsi"/>
+          <w:sz w:val="20"/>
+          <w:szCs w:val="20"/>
+        </w:rPr>
+        <w:t>Supporting Information</w:t>
+      </w:r>
+    </w:p>
+    <w:p>
+      <w:pPr>
+        <w:autoSpaceDE w:val="0"/>
+        <w:autoSpaceDN w:val="0"/>
+        <w:adjustRightInd w:val="0"/>
+        <w:spacing w:after="0" w:line="240" w:lineRule="auto"/>
+        <w:jc w:val="both"/>
+        <w:rPr>
+          <w:rFonts w:cstheme="minorHAnsi"/>
+          <w:sz w:val="20"/>
+          <w:szCs w:val="20"/>
+        </w:rPr>
+      </w:pPr>
+    </w:p>
+    <w:p>
+      <w:pPr>
+        <w:autoSpaceDE w:val="0"/>
+        <w:autoSpaceDN w:val="0"/>
+        <w:adjustRightInd w:val="0"/>
+        <w:spacing w:after="0" w:line="240" w:lineRule="auto"/>
+        <w:jc w:val="both"/>
+        <w:rPr>
+          <w:rFonts w:cstheme="minorHAnsi"/>
+          <w:sz w:val="20"/>
+          <w:szCs w:val="20"/>
+        </w:rPr>
+      </w:pPr>
+    </w:p>
+    <w:p>
+      <w:pPr>
+        <w:autoSpaceDE w:val="0"/>
+        <w:autoSpaceDN w:val="0"/>
+        <w:adjustRightInd w:val="0"/>
+        <w:spacing w:after="0" w:line="240" w:lineRule="auto"/>
+        <w:jc w:val="both"/>
+        <w:rPr>
+          <w:rFonts w:cstheme="minorHAnsi"/>
+          <w:sz w:val="20"/>
+          <w:szCs w:val="20"/>
+        </w:rPr>
+      </w:pPr>
+    </w:p>
+    <w:p>
+      <w:pPr>
+        <w:autoSpaceDE w:val="0"/>
+        <w:autoSpaceDN w:val="0"/>
+        <w:adjustRightInd w:val="0"/>
+        <w:spacing w:after="0" w:line="240" w:lineRule="auto"/>
+        <w:jc w:val="both"/>
+        <w:rPr>
+          <w:rFonts w:cstheme="minorHAnsi"/>
+          <w:sz w:val="20"/>
+          <w:szCs w:val="20"/>
+        </w:rPr>
+      </w:pPr>
+    </w:p>
+    <w:p>
+      <w:pPr>
+        <w:autoSpaceDE w:val="0"/>
+        <w:autoSpaceDN w:val="0"/>
+        <w:adjustRightInd w:val="0"/>
+        <w:spacing w:after="0" w:line="240" w:lineRule="auto"/>
+        <w:jc w:val="both"/>
+        <w:rPr>
+          <w:rFonts w:cstheme="minorHAnsi"/>
+          <w:sz w:val="20"/>
+          <w:szCs w:val="20"/>
+        </w:rPr>
+      </w:pPr>
+    </w:p>
+    <w:p>
+      <w:pPr>
+        <w:autoSpaceDE w:val="0"/>
+        <w:autoSpaceDN w:val="0"/>
+        <w:adjustRightInd w:val="0"/>
+        <w:spacing w:after="0" w:line="240" w:lineRule="auto"/>
+        <w:jc w:val="both"/>
+        <w:rPr>
+          <w:rFonts w:cstheme="minorHAnsi"/>
+          <w:sz w:val="20"/>
+          <w:szCs w:val="20"/>
+        </w:rPr>
+      </w:pPr>
+    </w:p>
+    <w:p>
+      <w:pPr>
+        <w:autoSpaceDE w:val="0"/>
+        <w:autoSpaceDN w:val="0"/>
+        <w:adjustRightInd w:val="0"/>
+        <w:spacing w:after="0" w:line="240" w:lineRule="auto"/>
+        <w:jc w:val="both"/>
+        <w:rPr>
+          <w:rFonts w:cstheme="minorHAnsi"/>
+          <w:sz w:val="20"/>
+          <w:szCs w:val="20"/>
+        </w:rPr>
+      </w:pPr>
+    </w:p>
+    <w:p>
+      <w:pPr>
+        <w:autoSpaceDE w:val="0"/>
+        <w:autoSpaceDN w:val="0"/>
+        <w:adjustRightInd w:val="0"/>
+        <w:spacing w:after="0" w:line="240" w:lineRule="auto"/>
+        <w:jc w:val="both"/>
+        <w:rPr>
+          <w:rFonts w:cstheme="minorHAnsi"/>
+          <w:sz w:val="20"/>
+          <w:szCs w:val="20"/>
+        </w:rPr>
+      </w:pPr>
+    </w:p>
+    <w:p>
+      <w:pPr>
+        <w:autoSpaceDE w:val="0"/>
+        <w:autoSpaceDN w:val="0"/>
+        <w:adjustRightInd w:val="0"/>
+        <w:spacing w:after="0" w:line="240" w:lineRule="auto"/>
+        <w:jc w:val="both"/>
+        <w:rPr>
+          <w:rFonts w:cstheme="minorHAnsi"/>
+          <w:sz w:val="20"/>
+          <w:szCs w:val="20"/>
+        </w:rPr>
+      </w:pPr>
+    </w:p>
+    <w:p>
+      <w:pPr>
+        <w:autoSpaceDE w:val="0"/>
+        <w:autoSpaceDN w:val="0"/>
+        <w:adjustRightInd w:val="0"/>
+        <w:spacing w:after="0" w:line="240" w:lineRule="auto"/>
+        <w:jc w:val="both"/>
+        <w:rPr>
+          <w:rFonts w:cstheme="minorHAnsi"/>
+          <w:sz w:val="20"/>
+          <w:szCs w:val="20"/>
+        </w:rPr>
+      </w:pPr>
+    </w:p>
+    <w:p>
+      <w:pPr>
+        <w:autoSpaceDE w:val="0"/>
+        <w:autoSpaceDN w:val="0"/>
+        <w:adjustRightInd w:val="0"/>
+        <w:spacing w:after="0" w:line="240" w:lineRule="auto"/>
+        <w:jc w:val="both"/>
+        <w:rPr>
+          <w:rFonts w:cstheme="minorHAnsi"/>
+          <w:sz w:val="20"/>
+          <w:szCs w:val="20"/>
+        </w:rPr>
+      </w:pPr>
+    </w:p>
+    <w:p>
+      <w:pPr>
+        <w:autoSpaceDE w:val="0"/>
+        <w:autoSpaceDN w:val="0"/>
+        <w:adjustRightInd w:val="0"/>
+        <w:spacing w:after="0" w:line="240" w:lineRule="auto"/>
+        <w:jc w:val="both"/>
+        <w:rPr>
+          <w:rFonts w:cstheme="minorHAnsi"/>
+          <w:sz w:val="20"/>
+          <w:szCs w:val="20"/>
+        </w:rPr>
+      </w:pPr>
+    </w:p>
+    <w:p>
+      <w:pPr>
+        <w:autoSpaceDE w:val="0"/>
+        <w:autoSpaceDN w:val="0"/>
+        <w:adjustRightInd w:val="0"/>
+        <w:spacing w:after="0" w:line="240" w:lineRule="auto"/>
+        <w:jc w:val="both"/>
+        <w:rPr>
+          <w:rFonts w:cstheme="minorHAnsi"/>
+          <w:sz w:val="20"/>
+          <w:szCs w:val="20"/>
+        </w:rPr>
+      </w:pPr>
     </w:p>
     <w:p>
       <w:pPr>
@@ -1303,8 +3333,6 @@
           <w:szCs w:val="20"/>
         </w:rPr>
       </w:pPr>
-      <w:bookmarkStart w:id="0" w:name="_GoBack"/>
-      <w:bookmarkEnd w:id="0"/>
     </w:p>
     <w:p>
       <w:pPr>
@@ -3041,7 +5069,35 @@
                     <w:sz w:val="20"/>
                     <w:szCs w:val="20"/>
                   </w:rPr>
-                  <w:t xml:space="preserve"> – System Requirements Specifications</w:t>
+                  <w:t xml:space="preserve"> –</w:t>
+                </w:r>
+                <w:r>
+                  <w:rPr>
+                    <w:sz w:val="20"/>
+                    <w:szCs w:val="20"/>
+                  </w:rPr>
+                  <w:t xml:space="preserve"> Grade Book System </w:t>
+                </w:r>
+                <w:r>
+                  <w:rPr>
+                    <w:sz w:val="20"/>
+                    <w:szCs w:val="20"/>
+                  </w:rPr>
+                  <w:t>–</w:t>
+                </w:r>
+                <w:r>
+                  <w:rPr>
+                    <w:sz w:val="20"/>
+                    <w:szCs w:val="20"/>
+                  </w:rPr>
+                  <w:t xml:space="preserve"> </w:t>
+                </w:r>
+                <w:r>
+                  <w:rPr>
+                    <w:sz w:val="20"/>
+                    <w:szCs w:val="20"/>
+                  </w:rPr>
+                  <w:t>System Requirements Specifications</w:t>
                 </w:r>
               </w:p>
             </w:txbxContent>
@@ -3057,7 +5113,7 @@
         <w:szCs w:val="20"/>
       </w:rPr>
       <w:pict>
-        <v:shape id="Text Box 476" o:spid="_x0000_s2049" type="#_x0000_t202" style="position:absolute;left:0;text-align:left;margin-left:200pt;margin-top:0;width:1in;height:13.45pt;z-index:251659264;visibility:visible;mso-width-percent:1000;mso-position-horizontal:right;mso-position-horizontal-relative:page;mso-position-vertical:center;mso-position-vertical-relative:top-margin-area;mso-width-percent:1000;mso-width-relative:right-margin-area;v-text-anchor:middle" o:gfxdata="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" o:allowincell="f" fillcolor="#4f81bd [3204]" stroked="f">
+        <v:shape id="Text Box 476" o:spid="_x0000_s2049" type="#_x0000_t202" style="position:absolute;left:0;text-align:left;margin-left:220.8pt;margin-top:0;width:1in;height:13.45pt;z-index:251659264;visibility:visible;mso-width-percent:1000;mso-position-horizontal:right;mso-position-horizontal-relative:page;mso-position-vertical:center;mso-position-vertical-relative:top-margin-area;mso-width-percent:1000;mso-width-relative:right-margin-area;v-text-anchor:middle" o:gfxdata="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" o:allowincell="f" fillcolor="#4f81bd [3204]" stroked="f">
           <v:textbox style="mso-fit-shape-to-text:t" inset=",0,,0">
             <w:txbxContent>
               <w:p>
@@ -3097,7 +5153,7 @@
                     <w:sz w:val="20"/>
                     <w:szCs w:val="20"/>
                   </w:rPr>
-                  <w:t>2</w:t>
+                  <w:t>3</w:t>
                 </w:r>
                 <w:r>
                   <w:rPr>
@@ -3472,6 +5528,92 @@
     </w:lvl>
   </w:abstractNum>
   <w:abstractNum w:abstractNumId="4">
+    <w:nsid w:val="148D222B"/>
+    <w:multiLevelType w:val="multilevel"/>
+    <w:tmpl w:val="0409001F"/>
+    <w:lvl w:ilvl="0">
+      <w:start w:val="1"/>
+      <w:numFmt w:val="decimal"/>
+      <w:lvlText w:val="%1."/>
+      <w:lvlJc w:val="left"/>
+      <w:pPr>
+        <w:ind w:left="360" w:hanging="360"/>
+      </w:pPr>
+    </w:lvl>
+    <w:lvl w:ilvl="1">
+      <w:start w:val="1"/>
+      <w:numFmt w:val="decimal"/>
+      <w:lvlText w:val="%1.%2."/>
+      <w:lvlJc w:val="left"/>
+      <w:pPr>
+        <w:ind w:left="792" w:hanging="432"/>
+      </w:pPr>
+    </w:lvl>
+    <w:lvl w:ilvl="2">
+      <w:start w:val="1"/>
+      <w:numFmt w:val="decimal"/>
+      <w:lvlText w:val="%1.%2.%3."/>
+      <w:lvlJc w:val="left"/>
+      <w:pPr>
+        <w:ind w:left="1224" w:hanging="504"/>
+      </w:pPr>
+    </w:lvl>
+    <w:lvl w:ilvl="3">
+      <w:start w:val="1"/>
+      <w:numFmt w:val="decimal"/>
+      <w:lvlText w:val="%1.%2.%3.%4."/>
+      <w:lvlJc w:val="left"/>
+      <w:pPr>
+        <w:ind w:left="1728" w:hanging="648"/>
+      </w:pPr>
+    </w:lvl>
+    <w:lvl w:ilvl="4">
+      <w:start w:val="1"/>
+      <w:numFmt w:val="decimal"/>
+      <w:lvlText w:val="%1.%2.%3.%4.%5."/>
+      <w:lvlJc w:val="left"/>
+      <w:pPr>
+        <w:ind w:left="2232" w:hanging="792"/>
+      </w:pPr>
+    </w:lvl>
+    <w:lvl w:ilvl="5">
+      <w:start w:val="1"/>
+      <w:numFmt w:val="decimal"/>
+      <w:lvlText w:val="%1.%2.%3.%4.%5.%6."/>
+      <w:lvlJc w:val="left"/>
+      <w:pPr>
+        <w:ind w:left="2736" w:hanging="936"/>
+      </w:pPr>
+    </w:lvl>
+    <w:lvl w:ilvl="6">
+      <w:start w:val="1"/>
+      <w:numFmt w:val="decimal"/>
+      <w:lvlText w:val="%1.%2.%3.%4.%5.%6.%7."/>
+      <w:lvlJc w:val="left"/>
+      <w:pPr>
+        <w:ind w:left="3240" w:hanging="1080"/>
+      </w:pPr>
+    </w:lvl>
+    <w:lvl w:ilvl="7">
+      <w:start w:val="1"/>
+      <w:numFmt w:val="decimal"/>
+      <w:lvlText w:val="%1.%2.%3.%4.%5.%6.%7.%8."/>
+      <w:lvlJc w:val="left"/>
+      <w:pPr>
+        <w:ind w:left="3744" w:hanging="1224"/>
+      </w:pPr>
+    </w:lvl>
+    <w:lvl w:ilvl="8">
+      <w:start w:val="1"/>
+      <w:numFmt w:val="decimal"/>
+      <w:lvlText w:val="%1.%2.%3.%4.%5.%6.%7.%8.%9."/>
+      <w:lvlJc w:val="left"/>
+      <w:pPr>
+        <w:ind w:left="4320" w:hanging="1440"/>
+      </w:pPr>
+    </w:lvl>
+  </w:abstractNum>
+  <w:abstractNum w:abstractNumId="5">
     <w:nsid w:val="28324524"/>
     <w:multiLevelType w:val="hybridMultilevel"/>
     <w:tmpl w:val="EED85F1C"/>
@@ -3560,7 +5702,7 @@
       </w:pPr>
     </w:lvl>
   </w:abstractNum>
-  <w:abstractNum w:abstractNumId="5">
+  <w:abstractNum w:abstractNumId="6">
     <w:nsid w:val="28D36CF0"/>
     <w:multiLevelType w:val="hybridMultilevel"/>
     <w:tmpl w:val="4F9A2A38"/>
@@ -3649,7 +5791,7 @@
       </w:pPr>
     </w:lvl>
   </w:abstractNum>
-  <w:abstractNum w:abstractNumId="6">
+  <w:abstractNum w:abstractNumId="7">
     <w:nsid w:val="2BE705DE"/>
     <w:multiLevelType w:val="hybridMultilevel"/>
     <w:tmpl w:val="05303F20"/>
@@ -3738,7 +5880,7 @@
       </w:pPr>
     </w:lvl>
   </w:abstractNum>
-  <w:abstractNum w:abstractNumId="7">
+  <w:abstractNum w:abstractNumId="8">
     <w:nsid w:val="2DD62077"/>
     <w:multiLevelType w:val="hybridMultilevel"/>
     <w:tmpl w:val="E9B6ACA6"/>
@@ -3827,7 +5969,7 @@
       </w:pPr>
     </w:lvl>
   </w:abstractNum>
-  <w:abstractNum w:abstractNumId="8">
+  <w:abstractNum w:abstractNumId="9">
     <w:nsid w:val="33916ECE"/>
     <w:multiLevelType w:val="hybridMultilevel"/>
     <w:tmpl w:val="24343E7C"/>
@@ -3916,7 +6058,7 @@
       </w:pPr>
     </w:lvl>
   </w:abstractNum>
-  <w:abstractNum w:abstractNumId="9">
+  <w:abstractNum w:abstractNumId="10">
     <w:nsid w:val="38427C84"/>
     <w:multiLevelType w:val="hybridMultilevel"/>
     <w:tmpl w:val="C7BE6C02"/>
@@ -4005,7 +6147,7 @@
       </w:pPr>
     </w:lvl>
   </w:abstractNum>
-  <w:abstractNum w:abstractNumId="10">
+  <w:abstractNum w:abstractNumId="11">
     <w:nsid w:val="3C427790"/>
     <w:multiLevelType w:val="hybridMultilevel"/>
     <w:tmpl w:val="88BE4230"/>
@@ -4094,7 +6236,7 @@
       </w:pPr>
     </w:lvl>
   </w:abstractNum>
-  <w:abstractNum w:abstractNumId="11">
+  <w:abstractNum w:abstractNumId="12">
     <w:nsid w:val="3FFC62F8"/>
     <w:multiLevelType w:val="hybridMultilevel"/>
     <w:tmpl w:val="636E09FC"/>
@@ -4183,7 +6325,7 @@
       </w:pPr>
     </w:lvl>
   </w:abstractNum>
-  <w:abstractNum w:abstractNumId="12">
+  <w:abstractNum w:abstractNumId="13">
     <w:nsid w:val="4866440F"/>
     <w:multiLevelType w:val="hybridMultilevel"/>
     <w:tmpl w:val="9A22834E"/>
@@ -4269,7 +6411,7 @@
       </w:pPr>
     </w:lvl>
   </w:abstractNum>
-  <w:abstractNum w:abstractNumId="13">
+  <w:abstractNum w:abstractNumId="14">
     <w:nsid w:val="4CDC47A1"/>
     <w:multiLevelType w:val="hybridMultilevel"/>
     <w:tmpl w:val="83E8CA3A"/>
@@ -4358,7 +6500,7 @@
       </w:pPr>
     </w:lvl>
   </w:abstractNum>
-  <w:abstractNum w:abstractNumId="14">
+  <w:abstractNum w:abstractNumId="15">
     <w:nsid w:val="52BF38A6"/>
     <w:multiLevelType w:val="hybridMultilevel"/>
     <w:tmpl w:val="DE307FC6"/>
@@ -4447,7 +6589,7 @@
       </w:pPr>
     </w:lvl>
   </w:abstractNum>
-  <w:abstractNum w:abstractNumId="15">
+  <w:abstractNum w:abstractNumId="16">
     <w:nsid w:val="543415CE"/>
     <w:multiLevelType w:val="hybridMultilevel"/>
     <w:tmpl w:val="FCDA00D4"/>
@@ -4536,7 +6678,7 @@
       </w:pPr>
     </w:lvl>
   </w:abstractNum>
-  <w:abstractNum w:abstractNumId="16">
+  <w:abstractNum w:abstractNumId="17">
     <w:nsid w:val="560A0338"/>
     <w:multiLevelType w:val="hybridMultilevel"/>
     <w:tmpl w:val="CBE23AC6"/>
@@ -4625,7 +6767,7 @@
       </w:pPr>
     </w:lvl>
   </w:abstractNum>
-  <w:abstractNum w:abstractNumId="17">
+  <w:abstractNum w:abstractNumId="18">
     <w:nsid w:val="5CC07797"/>
     <w:multiLevelType w:val="singleLevel"/>
     <w:tmpl w:val="51E2BE88"/>
@@ -4640,7 +6782,7 @@
       </w:rPr>
     </w:lvl>
   </w:abstractNum>
-  <w:abstractNum w:abstractNumId="18">
+  <w:abstractNum w:abstractNumId="19">
     <w:nsid w:val="5D0F48B3"/>
     <w:multiLevelType w:val="hybridMultilevel"/>
     <w:tmpl w:val="695C5138"/>
@@ -4726,7 +6868,7 @@
       </w:pPr>
     </w:lvl>
   </w:abstractNum>
-  <w:abstractNum w:abstractNumId="19">
+  <w:abstractNum w:abstractNumId="20">
     <w:nsid w:val="6AFA4685"/>
     <w:multiLevelType w:val="hybridMultilevel"/>
     <w:tmpl w:val="55B8E406"/>
@@ -4815,7 +6957,7 @@
       </w:pPr>
     </w:lvl>
   </w:abstractNum>
-  <w:abstractNum w:abstractNumId="20">
+  <w:abstractNum w:abstractNumId="21">
     <w:nsid w:val="6B394481"/>
     <w:multiLevelType w:val="hybridMultilevel"/>
     <w:tmpl w:val="DD98C8EC"/>
@@ -4904,7 +7046,7 @@
       </w:pPr>
     </w:lvl>
   </w:abstractNum>
-  <w:abstractNum w:abstractNumId="21">
+  <w:abstractNum w:abstractNumId="22">
     <w:nsid w:val="79452173"/>
     <w:multiLevelType w:val="hybridMultilevel"/>
     <w:tmpl w:val="0492C384"/>
@@ -4990,7 +7132,120 @@
       </w:pPr>
     </w:lvl>
   </w:abstractNum>
-  <w:abstractNum w:abstractNumId="22">
+  <w:abstractNum w:abstractNumId="23">
+    <w:nsid w:val="7AD6465E"/>
+    <w:multiLevelType w:val="multilevel"/>
+    <w:tmpl w:val="7C902728"/>
+    <w:lvl w:ilvl="0">
+      <w:start w:val="1"/>
+      <w:numFmt w:val="decimal"/>
+      <w:lvlText w:val="%1.0"/>
+      <w:lvlJc w:val="left"/>
+      <w:pPr>
+        <w:ind w:left="360" w:hanging="360"/>
+      </w:pPr>
+      <w:rPr>
+        <w:rFonts w:hint="default"/>
+      </w:rPr>
+    </w:lvl>
+    <w:lvl w:ilvl="1">
+      <w:start w:val="1"/>
+      <w:numFmt w:val="decimal"/>
+      <w:lvlText w:val="%1.%2"/>
+      <w:lvlJc w:val="left"/>
+      <w:pPr>
+        <w:ind w:left="1080" w:hanging="360"/>
+      </w:pPr>
+      <w:rPr>
+        <w:rFonts w:hint="default"/>
+      </w:rPr>
+    </w:lvl>
+    <w:lvl w:ilvl="2">
+      <w:start w:val="1"/>
+      <w:numFmt w:val="decimal"/>
+      <w:lvlText w:val="%1.%2.%3"/>
+      <w:lvlJc w:val="left"/>
+      <w:pPr>
+        <w:ind w:left="2160" w:hanging="720"/>
+      </w:pPr>
+      <w:rPr>
+        <w:rFonts w:hint="default"/>
+      </w:rPr>
+    </w:lvl>
+    <w:lvl w:ilvl="3">
+      <w:start w:val="1"/>
+      <w:numFmt w:val="decimal"/>
+      <w:lvlText w:val="%1.%2.%3.%4"/>
+      <w:lvlJc w:val="left"/>
+      <w:pPr>
+        <w:ind w:left="2880" w:hanging="720"/>
+      </w:pPr>
+      <w:rPr>
+        <w:rFonts w:hint="default"/>
+      </w:rPr>
+    </w:lvl>
+    <w:lvl w:ilvl="4">
+      <w:start w:val="1"/>
+      <w:numFmt w:val="decimal"/>
+      <w:lvlText w:val="%1.%2.%3.%4.%5"/>
+      <w:lvlJc w:val="left"/>
+      <w:pPr>
+        <w:ind w:left="3600" w:hanging="720"/>
+      </w:pPr>
+      <w:rPr>
+        <w:rFonts w:hint="default"/>
+      </w:rPr>
+    </w:lvl>
+    <w:lvl w:ilvl="5">
+      <w:start w:val="1"/>
+      <w:numFmt w:val="decimal"/>
+      <w:lvlText w:val="%1.%2.%3.%4.%5.%6"/>
+      <w:lvlJc w:val="left"/>
+      <w:pPr>
+        <w:ind w:left="4680" w:hanging="1080"/>
+      </w:pPr>
+      <w:rPr>
+        <w:rFonts w:hint="default"/>
+      </w:rPr>
+    </w:lvl>
+    <w:lvl w:ilvl="6">
+      <w:start w:val="1"/>
+      <w:numFmt w:val="decimal"/>
+      <w:lvlText w:val="%1.%2.%3.%4.%5.%6.%7"/>
+      <w:lvlJc w:val="left"/>
+      <w:pPr>
+        <w:ind w:left="5400" w:hanging="1080"/>
+      </w:pPr>
+      <w:rPr>
+        <w:rFonts w:hint="default"/>
+      </w:rPr>
+    </w:lvl>
+    <w:lvl w:ilvl="7">
+      <w:start w:val="1"/>
+      <w:numFmt w:val="decimal"/>
+      <w:lvlText w:val="%1.%2.%3.%4.%5.%6.%7.%8"/>
+      <w:lvlJc w:val="left"/>
+      <w:pPr>
+        <w:ind w:left="6480" w:hanging="1440"/>
+      </w:pPr>
+      <w:rPr>
+        <w:rFonts w:hint="default"/>
+      </w:rPr>
+    </w:lvl>
+    <w:lvl w:ilvl="8">
+      <w:start w:val="1"/>
+      <w:numFmt w:val="decimal"/>
+      <w:lvlText w:val="%1.%2.%3.%4.%5.%6.%7.%8.%9"/>
+      <w:lvlJc w:val="left"/>
+      <w:pPr>
+        <w:ind w:left="7200" w:hanging="1440"/>
+      </w:pPr>
+      <w:rPr>
+        <w:rFonts w:hint="default"/>
+      </w:rPr>
+    </w:lvl>
+  </w:abstractNum>
+  <w:abstractNum w:abstractNumId="24">
     <w:nsid w:val="7D6E2B57"/>
     <w:multiLevelType w:val="hybridMultilevel"/>
     <w:tmpl w:val="361899EE"/>
@@ -5080,22 +7335,22 @@
     </w:lvl>
   </w:abstractNum>
   <w:num w:numId="1">
-    <w:abstractNumId w:val="17"/>
+    <w:abstractNumId w:val="18"/>
   </w:num>
   <w:num w:numId="2">
     <w:abstractNumId w:val="2"/>
   </w:num>
   <w:num w:numId="3">
-    <w:abstractNumId w:val="12"/>
+    <w:abstractNumId w:val="13"/>
   </w:num>
   <w:num w:numId="4">
-    <w:abstractNumId w:val="21"/>
+    <w:abstractNumId w:val="22"/>
   </w:num>
   <w:num w:numId="5">
     <w:abstractNumId w:val="3"/>
   </w:num>
   <w:num w:numId="6">
-    <w:abstractNumId w:val="18"/>
+    <w:abstractNumId w:val="19"/>
   </w:num>
   <w:num w:numId="7">
     <w:abstractNumId w:val="1"/>
@@ -5104,49 +7359,55 @@
     <w:abstractNumId w:val="0"/>
   </w:num>
   <w:num w:numId="9">
+    <w:abstractNumId w:val="17"/>
+  </w:num>
+  <w:num w:numId="10">
+    <w:abstractNumId w:val="24"/>
+  </w:num>
+  <w:num w:numId="11">
+    <w:abstractNumId w:val="9"/>
+  </w:num>
+  <w:num w:numId="12">
+    <w:abstractNumId w:val="15"/>
+  </w:num>
+  <w:num w:numId="13">
+    <w:abstractNumId w:val="10"/>
+  </w:num>
+  <w:num w:numId="14">
+    <w:abstractNumId w:val="14"/>
+  </w:num>
+  <w:num w:numId="15">
+    <w:abstractNumId w:val="7"/>
+  </w:num>
+  <w:num w:numId="16">
     <w:abstractNumId w:val="16"/>
   </w:num>
-  <w:num w:numId="10">
-    <w:abstractNumId w:val="22"/>
+  <w:num w:numId="17">
+    <w:abstractNumId w:val="5"/>
   </w:num>
-  <w:num w:numId="11">
+  <w:num w:numId="18">
+    <w:abstractNumId w:val="6"/>
+  </w:num>
+  <w:num w:numId="19">
+    <w:abstractNumId w:val="11"/>
+  </w:num>
+  <w:num w:numId="20">
+    <w:abstractNumId w:val="12"/>
+  </w:num>
+  <w:num w:numId="21">
     <w:abstractNumId w:val="8"/>
   </w:num>
-  <w:num w:numId="12">
-    <w:abstractNumId w:val="14"/>
+  <w:num w:numId="22">
+    <w:abstractNumId w:val="20"/>
   </w:num>
-  <w:num w:numId="13">
-    <w:abstractNumId w:val="9"/>
+  <w:num w:numId="23">
+    <w:abstractNumId w:val="21"/>
   </w:num>
-  <w:num w:numId="14">
-    <w:abstractNumId w:val="13"/>
-  </w:num>
-  <w:num w:numId="15">
-    <w:abstractNumId w:val="6"/>
-  </w:num>
-  <w:num w:numId="16">
-    <w:abstractNumId w:val="15"/>
-  </w:num>
-  <w:num w:numId="17">
+  <w:num w:numId="24">
     <w:abstractNumId w:val="4"/>
   </w:num>
-  <w:num w:numId="18">
-    <w:abstractNumId w:val="5"/>
-  </w:num>
-  <w:num w:numId="19">
-    <w:abstractNumId w:val="10"/>
-  </w:num>
-  <w:num w:numId="20">
-    <w:abstractNumId w:val="11"/>
-  </w:num>
-  <w:num w:numId="21">
-    <w:abstractNumId w:val="7"/>
-  </w:num>
-  <w:num w:numId="22">
-    <w:abstractNumId w:val="19"/>
-  </w:num>
-  <w:num w:numId="23">
-    <w:abstractNumId w:val="20"/>
+  <w:num w:numId="25">
+    <w:abstractNumId w:val="23"/>
   </w:num>
 </w:numbering>
 </file>
@@ -5393,6 +7654,32 @@
       <w:ind w:left="720"/>
       <w:contextualSpacing/>
     </w:pPr>
+  </w:style>
+  <w:style w:type="table" w:styleId="TableGrid">
+    <w:name w:val="Table Grid"/>
+    <w:basedOn w:val="TableNormal"/>
+    <w:uiPriority w:val="59"/>
+    <w:rsid w:val="001B42DC"/>
+    <w:pPr>
+      <w:spacing w:after="0" w:line="240" w:lineRule="auto"/>
+    </w:pPr>
+    <w:tblPr>
+      <w:tblInd w:w="0" w:type="dxa"/>
+      <w:tblBorders>
+        <w:top w:val="single" w:sz="4" w:space="0" w:color="auto"/>
+        <w:left w:val="single" w:sz="4" w:space="0" w:color="auto"/>
+        <w:bottom w:val="single" w:sz="4" w:space="0" w:color="auto"/>
+        <w:right w:val="single" w:sz="4" w:space="0" w:color="auto"/>
+        <w:insideH w:val="single" w:sz="4" w:space="0" w:color="auto"/>
+        <w:insideV w:val="single" w:sz="4" w:space="0" w:color="auto"/>
+      </w:tblBorders>
+      <w:tblCellMar>
+        <w:top w:w="0" w:type="dxa"/>
+        <w:left w:w="108" w:type="dxa"/>
+        <w:bottom w:w="0" w:type="dxa"/>
+        <w:right w:w="108" w:type="dxa"/>
+      </w:tblCellMar>
+    </w:tblPr>
   </w:style>
 </w:styles>
 </file>
@@ -5933,7 +8220,7 @@
 </file>
 
 <file path=customXml/itemProps1.xml><?xml version="1.0" encoding="utf-8"?>
-<ds:datastoreItem xmlns:ds="http://schemas.openxmlformats.org/officeDocument/2006/customXml" ds:itemID="{E5999756-7C2F-4355-AD70-C11BB2865BD7}">
+<ds:datastoreItem xmlns:ds="http://schemas.openxmlformats.org/officeDocument/2006/customXml" ds:itemID="{053FEC7A-E466-4442-A6DB-653FB09F690D}">
   <ds:schemaRefs>
     <ds:schemaRef ds:uri="http://schemas.openxmlformats.org/officeDocument/2006/bibliography"/>
   </ds:schemaRefs>

</xml_diff>

<commit_message>
completed parts of the introduction section
</commit_message>
<xml_diff>
--- a/Project1/Project1/Documents/system_requirements.docx
+++ b/Project1/Project1/Documents/system_requirements.docx
@@ -2949,8 +2949,6 @@
         </w:rPr>
         <w:br w:type="page"/>
       </w:r>
-      <w:bookmarkStart w:id="0" w:name="_GoBack"/>
-      <w:bookmarkEnd w:id="0"/>
     </w:p>
     <w:p>
       <w:pPr>
@@ -2975,93 +2973,182 @@
           <w:rFonts w:cstheme="minorHAnsi"/>
         </w:rPr>
       </w:pPr>
-      <w:bookmarkStart w:id="1" w:name="_Toc318719601"/>
-      <w:bookmarkStart w:id="2" w:name="_Toc318721031"/>
+      <w:bookmarkStart w:id="0" w:name="_Toc318719601"/>
+      <w:bookmarkStart w:id="1" w:name="_Toc318721031"/>
       <w:r>
         <w:rPr>
           <w:rFonts w:cstheme="minorHAnsi"/>
         </w:rPr>
         <w:t>Introduction</w:t>
       </w:r>
+      <w:bookmarkEnd w:id="0"/>
       <w:bookmarkEnd w:id="1"/>
+    </w:p>
+    <w:p>
+      <w:pPr>
+        <w:pStyle w:val="Heading2"/>
+      </w:pPr>
+      <w:bookmarkStart w:id="2" w:name="_Toc318721032"/>
+      <w:bookmarkStart w:id="3" w:name="_Toc318719602"/>
+      <w:r>
+        <w:t>Purpos</w:t>
+      </w:r>
+      <w:r>
+        <w:t>e</w:t>
+      </w:r>
       <w:bookmarkEnd w:id="2"/>
     </w:p>
+    <w:bookmarkEnd w:id="3"/>
+    <w:p>
+      <w:pPr>
+        <w:pStyle w:val="Heading3"/>
+      </w:pPr>
+      <w:r>
+        <w:t xml:space="preserve">The purpose of </w:t>
+      </w:r>
+      <w:r>
+        <w:t>this document is to clarify and specify the capabilities of the gradebook program known as "Dream Crusher".  It will provide specific information regarding the functionality and typical use cases for our client, Al Brouillette.</w:t>
+      </w:r>
+    </w:p>
     <w:p>
       <w:pPr>
         <w:pStyle w:val="Heading2"/>
       </w:pPr>
-      <w:bookmarkStart w:id="3" w:name="_Toc318719602"/>
-      <w:bookmarkStart w:id="4" w:name="_Toc318721032"/>
-      <w:r>
-        <w:t>Purpos</w:t>
+      <w:bookmarkStart w:id="4" w:name="_Toc318721033"/>
+      <w:bookmarkStart w:id="5" w:name="_Toc318719603"/>
+      <w:r>
+        <w:t>Scop</w:t>
       </w:r>
       <w:r>
         <w:t>e</w:t>
       </w:r>
       <w:bookmarkEnd w:id="4"/>
-    </w:p>
-    <w:bookmarkEnd w:id="3"/>
+      <w:bookmarkEnd w:id="5"/>
+    </w:p>
+    <w:p>
+      <w:pPr>
+        <w:pStyle w:val="Heading2"/>
+      </w:pPr>
+      <w:bookmarkStart w:id="6" w:name="_Toc318719604"/>
+      <w:bookmarkStart w:id="7" w:name="_Toc318721035"/>
+      <w:r>
+        <w:t>Definitions, Acronyms, and Abbreviations</w:t>
+      </w:r>
+      <w:bookmarkEnd w:id="6"/>
+      <w:bookmarkEnd w:id="7"/>
+    </w:p>
     <w:p>
       <w:pPr>
         <w:pStyle w:val="Heading3"/>
-      </w:pPr>
-      <w:r>
-        <w:t xml:space="preserve">The purpose of </w:t>
-      </w:r>
-    </w:p>
-    <w:p>
-      <w:pPr>
-        <w:pStyle w:val="Heading2"/>
-      </w:pPr>
-      <w:bookmarkStart w:id="5" w:name="_Toc318719603"/>
-      <w:bookmarkStart w:id="6" w:name="_Toc318721033"/>
-      <w:r>
-        <w:t>Scop</w:t>
-      </w:r>
-      <w:r>
-        <w:t>e</w:t>
-      </w:r>
-      <w:bookmarkEnd w:id="6"/>
-    </w:p>
-    <w:p>
-      <w:pPr>
-        <w:pStyle w:val="Heading2"/>
-      </w:pPr>
-      <w:bookmarkStart w:id="7" w:name="_Toc318721034"/>
-      <w:r>
-        <w:t>Hello</w:t>
-      </w:r>
-      <w:bookmarkEnd w:id="5"/>
-      <w:bookmarkEnd w:id="7"/>
-    </w:p>
-    <w:p>
-      <w:pPr>
-        <w:pStyle w:val="Heading2"/>
-      </w:pPr>
-      <w:bookmarkStart w:id="8" w:name="_Toc318719604"/>
-      <w:bookmarkStart w:id="9" w:name="_Toc318721035"/>
-      <w:r>
-        <w:t>Definitions, Acronyms, and Abbreviations</w:t>
-      </w:r>
+        <w:spacing w:line="240" w:lineRule="auto"/>
+        <w:rPr>
+          <w:rFonts w:cstheme="minorHAnsi"/>
+        </w:rPr>
+      </w:pPr>
+      <w:bookmarkStart w:id="8" w:name="_Toc318719605"/>
+      <w:r>
+        <w:rPr>
+          <w:rFonts w:cstheme="minorHAnsi"/>
+        </w:rPr>
+        <w:t>CSV is an abbreviation for the term, “Comma-separated values”, which is a file used to store tabular data in plain-text form.</w:t>
+      </w:r>
+      <w:bookmarkStart w:id="9" w:name="_GoBack"/>
       <w:bookmarkEnd w:id="8"/>
       <w:bookmarkEnd w:id="9"/>
     </w:p>
     <w:p>
       <w:pPr>
-        <w:pStyle w:val="ListParagraph"/>
-        <w:autoSpaceDE w:val="0"/>
-        <w:autoSpaceDN w:val="0"/>
-        <w:adjustRightInd w:val="0"/>
-        <w:spacing w:after="0" w:line="240" w:lineRule="auto"/>
-        <w:ind w:left="1080"/>
-        <w:jc w:val="both"/>
-        <w:rPr>
-          <w:rFonts w:cstheme="minorHAnsi"/>
-          <w:color w:val="000000" w:themeColor="text1"/>
-          <w:sz w:val="20"/>
-          <w:szCs w:val="20"/>
-        </w:rPr>
-      </w:pPr>
+        <w:pStyle w:val="Heading2"/>
+      </w:pPr>
+      <w:bookmarkStart w:id="10" w:name="_Toc318719606"/>
+      <w:bookmarkStart w:id="11" w:name="_Toc318721036"/>
+      <w:r>
+        <w:t>References</w:t>
+      </w:r>
+      <w:bookmarkEnd w:id="10"/>
+      <w:bookmarkEnd w:id="11"/>
+    </w:p>
+    <w:p>
+      <w:pPr>
+        <w:pStyle w:val="Heading1"/>
+        <w:spacing w:before="0" w:after="0" w:line="240" w:lineRule="auto"/>
+        <w:rPr>
+          <w:rFonts w:cstheme="minorHAnsi"/>
+        </w:rPr>
+      </w:pPr>
+      <w:bookmarkStart w:id="12" w:name="_Toc318719607"/>
+      <w:bookmarkStart w:id="13" w:name="_Toc318721037"/>
+      <w:r>
+        <w:rPr>
+          <w:rFonts w:cstheme="minorHAnsi"/>
+        </w:rPr>
+        <w:t>General Description</w:t>
+      </w:r>
+      <w:bookmarkEnd w:id="12"/>
+      <w:bookmarkEnd w:id="13"/>
+    </w:p>
+    <w:p>
+      <w:pPr>
+        <w:pStyle w:val="Heading2"/>
+      </w:pPr>
+      <w:bookmarkStart w:id="14" w:name="_Toc318719608"/>
+      <w:bookmarkStart w:id="15" w:name="_Toc318721038"/>
+      <w:r>
+        <w:t>Product Perspective</w:t>
+      </w:r>
+      <w:bookmarkEnd w:id="14"/>
+      <w:bookmarkEnd w:id="15"/>
+    </w:p>
+    <w:p>
+      <w:pPr>
+        <w:pStyle w:val="Heading2"/>
+      </w:pPr>
+      <w:bookmarkStart w:id="16" w:name="_Toc318719609"/>
+      <w:bookmarkStart w:id="17" w:name="_Toc318721039"/>
+      <w:r>
+        <w:t>Product Function Summar</w:t>
+      </w:r>
+      <w:r>
+        <w:t>y</w:t>
+      </w:r>
+      <w:bookmarkEnd w:id="16"/>
+      <w:bookmarkEnd w:id="17"/>
+    </w:p>
+    <w:p>
+      <w:pPr>
+        <w:pStyle w:val="Heading2"/>
+      </w:pPr>
+      <w:bookmarkStart w:id="18" w:name="_Toc318719610"/>
+      <w:bookmarkStart w:id="19" w:name="_Toc318721040"/>
+      <w:r>
+        <w:t>User Characteristics</w:t>
+      </w:r>
+      <w:bookmarkEnd w:id="18"/>
+      <w:bookmarkEnd w:id="19"/>
+    </w:p>
+    <w:p>
+      <w:pPr>
+        <w:pStyle w:val="Heading2"/>
+      </w:pPr>
+      <w:bookmarkStart w:id="20" w:name="_Toc318719611"/>
+      <w:bookmarkStart w:id="21" w:name="_Toc318721041"/>
+      <w:r>
+        <w:t>General Constraints</w:t>
+      </w:r>
+      <w:bookmarkEnd w:id="20"/>
+      <w:bookmarkEnd w:id="21"/>
+    </w:p>
+    <w:p>
+      <w:pPr>
+        <w:pStyle w:val="Heading2"/>
+      </w:pPr>
+      <w:bookmarkStart w:id="22" w:name="_Toc318719612"/>
+      <w:bookmarkStart w:id="23" w:name="_Toc318721042"/>
+      <w:r>
+        <w:t>Assumptions and Dependencies</w:t>
+      </w:r>
+      <w:bookmarkEnd w:id="22"/>
+      <w:bookmarkEnd w:id="23"/>
     </w:p>
     <w:p>
       <w:pPr>
@@ -3071,43 +3158,37 @@
           <w:rFonts w:cstheme="minorHAnsi"/>
         </w:rPr>
       </w:pPr>
-      <w:bookmarkStart w:id="10" w:name="_Toc318719605"/>
-      <w:r>
-        <w:rPr>
-          <w:rFonts w:cstheme="minorHAnsi"/>
-        </w:rPr>
-        <w:t>CSV is an abbreviation for the term, “Comma-separated values”, which is a file used to store tabular data in plain-text form.</w:t>
-      </w:r>
-      <w:bookmarkEnd w:id="10"/>
-    </w:p>
-    <w:p>
-      <w:pPr>
-        <w:pStyle w:val="ListParagraph"/>
-        <w:autoSpaceDE w:val="0"/>
-        <w:autoSpaceDN w:val="0"/>
-        <w:adjustRightInd w:val="0"/>
-        <w:spacing w:after="0" w:line="240" w:lineRule="auto"/>
-        <w:ind w:left="2160"/>
-        <w:jc w:val="both"/>
-        <w:rPr>
-          <w:rFonts w:cstheme="minorHAnsi"/>
-          <w:color w:val="000000" w:themeColor="text1"/>
-          <w:sz w:val="20"/>
-          <w:szCs w:val="20"/>
-        </w:rPr>
-      </w:pPr>
-    </w:p>
-    <w:p>
-      <w:pPr>
-        <w:pStyle w:val="Heading2"/>
-      </w:pPr>
-      <w:bookmarkStart w:id="11" w:name="_Toc318719606"/>
-      <w:bookmarkStart w:id="12" w:name="_Toc318721036"/>
-      <w:r>
-        <w:t>References</w:t>
-      </w:r>
-      <w:bookmarkEnd w:id="11"/>
-      <w:bookmarkEnd w:id="12"/>
+      <w:bookmarkStart w:id="24" w:name="_Toc318719613"/>
+      <w:r>
+        <w:rPr>
+          <w:rFonts w:cstheme="minorHAnsi"/>
+        </w:rPr>
+        <w:t>The professor is the only person who administers the grade book application</w:t>
+      </w:r>
+      <w:r>
+        <w:rPr>
+          <w:rFonts w:cstheme="minorHAnsi"/>
+        </w:rPr>
+        <w:t>; there is no student involvement.</w:t>
+      </w:r>
+      <w:bookmarkEnd w:id="24"/>
+    </w:p>
+    <w:p>
+      <w:pPr>
+        <w:pStyle w:val="Heading3"/>
+        <w:spacing w:line="240" w:lineRule="auto"/>
+        <w:rPr>
+          <w:rFonts w:cstheme="minorHAnsi"/>
+        </w:rPr>
+      </w:pPr>
+      <w:bookmarkStart w:id="25" w:name="_Toc318719614"/>
+      <w:r>
+        <w:rPr>
+          <w:rFonts w:cstheme="minorHAnsi"/>
+        </w:rPr>
+        <w:t>Data encryption and decryption techniques are not required since a password protected grade book system is not needed.</w:t>
+      </w:r>
+      <w:bookmarkEnd w:id="25"/>
     </w:p>
     <w:p>
       <w:pPr>
@@ -3117,76 +3198,81 @@
           <w:rFonts w:cstheme="minorHAnsi"/>
         </w:rPr>
       </w:pPr>
-      <w:bookmarkStart w:id="13" w:name="_Toc318719607"/>
-      <w:bookmarkStart w:id="14" w:name="_Toc318721037"/>
-      <w:r>
-        <w:rPr>
-          <w:rFonts w:cstheme="minorHAnsi"/>
-        </w:rPr>
-        <w:t>General Description</w:t>
-      </w:r>
-      <w:bookmarkEnd w:id="13"/>
-      <w:bookmarkEnd w:id="14"/>
+      <w:bookmarkStart w:id="26" w:name="_Toc318719615"/>
+      <w:bookmarkStart w:id="27" w:name="_Toc318721043"/>
+      <w:r>
+        <w:rPr>
+          <w:rFonts w:cstheme="minorHAnsi"/>
+        </w:rPr>
+        <w:t>Specific Requirements</w:t>
+      </w:r>
+      <w:bookmarkEnd w:id="26"/>
+      <w:bookmarkEnd w:id="27"/>
     </w:p>
     <w:p>
       <w:pPr>
         <w:pStyle w:val="Heading2"/>
       </w:pPr>
-      <w:bookmarkStart w:id="15" w:name="_Toc318719608"/>
-      <w:bookmarkStart w:id="16" w:name="_Toc318721038"/>
-      <w:r>
-        <w:t>Product Perspective</w:t>
-      </w:r>
-      <w:bookmarkEnd w:id="15"/>
-      <w:bookmarkEnd w:id="16"/>
+      <w:bookmarkStart w:id="28" w:name="_Toc318719616"/>
+      <w:bookmarkStart w:id="29" w:name="_Toc318721044"/>
+      <w:r>
+        <w:t>Functional Requirements</w:t>
+      </w:r>
+      <w:bookmarkEnd w:id="28"/>
+      <w:bookmarkEnd w:id="29"/>
     </w:p>
     <w:p>
       <w:pPr>
         <w:pStyle w:val="Heading2"/>
       </w:pPr>
-      <w:bookmarkStart w:id="17" w:name="_Toc318719609"/>
-      <w:bookmarkStart w:id="18" w:name="_Toc318721039"/>
-      <w:r>
-        <w:t>Product Function Summary</w:t>
-      </w:r>
-      <w:bookmarkEnd w:id="17"/>
-      <w:bookmarkEnd w:id="18"/>
+      <w:bookmarkStart w:id="30" w:name="_Toc318719617"/>
+      <w:bookmarkStart w:id="31" w:name="_Toc318721045"/>
+      <w:r>
+        <w:t>External Interface Requirements</w:t>
+      </w:r>
+      <w:bookmarkEnd w:id="30"/>
+      <w:bookmarkEnd w:id="31"/>
     </w:p>
     <w:p>
       <w:pPr>
         <w:pStyle w:val="Heading2"/>
       </w:pPr>
-      <w:bookmarkStart w:id="19" w:name="_Toc318719610"/>
-      <w:bookmarkStart w:id="20" w:name="_Toc318721040"/>
-      <w:r>
-        <w:t>User Characteristics</w:t>
-      </w:r>
-      <w:bookmarkEnd w:id="19"/>
-      <w:bookmarkEnd w:id="20"/>
+      <w:bookmarkStart w:id="32" w:name="_Toc318719618"/>
+      <w:bookmarkStart w:id="33" w:name="_Toc318721046"/>
+      <w:r>
+        <w:t>Use-Case Descriptions</w:t>
+      </w:r>
+      <w:bookmarkEnd w:id="32"/>
+      <w:bookmarkEnd w:id="33"/>
     </w:p>
     <w:p>
       <w:pPr>
         <w:pStyle w:val="Heading2"/>
       </w:pPr>
-      <w:bookmarkStart w:id="21" w:name="_Toc318719611"/>
-      <w:bookmarkStart w:id="22" w:name="_Toc318721041"/>
-      <w:r>
-        <w:t>General Constraints</w:t>
-      </w:r>
-      <w:bookmarkEnd w:id="21"/>
-      <w:bookmarkEnd w:id="22"/>
-    </w:p>
-    <w:p>
-      <w:pPr>
-        <w:pStyle w:val="Heading2"/>
-      </w:pPr>
-      <w:bookmarkStart w:id="23" w:name="_Toc318719612"/>
-      <w:bookmarkStart w:id="24" w:name="_Toc318721042"/>
-      <w:r>
-        <w:t>Assumptions and Dependencies</w:t>
-      </w:r>
-      <w:bookmarkEnd w:id="23"/>
-      <w:bookmarkEnd w:id="24"/>
+      <w:bookmarkStart w:id="34" w:name="_Toc318719619"/>
+      <w:bookmarkStart w:id="35" w:name="_Toc318721047"/>
+      <w:r>
+        <w:t>Performance Requirements</w:t>
+      </w:r>
+      <w:bookmarkEnd w:id="34"/>
+      <w:bookmarkEnd w:id="35"/>
+    </w:p>
+    <w:p>
+      <w:pPr>
+        <w:pStyle w:val="ListParagraph"/>
+        <w:autoSpaceDE w:val="0"/>
+        <w:autoSpaceDN w:val="0"/>
+        <w:adjustRightInd w:val="0"/>
+        <w:spacing w:after="0" w:line="240" w:lineRule="auto"/>
+        <w:ind w:left="1080"/>
+        <w:jc w:val="both"/>
+        <w:rPr>
+          <w:rFonts w:cstheme="minorHAnsi"/>
+          <w:color w:val="000000" w:themeColor="text1"/>
+          <w:sz w:val="20"/>
+          <w:szCs w:val="20"/>
+        </w:rPr>
+      </w:pPr>
     </w:p>
     <w:p>
       <w:pPr>
@@ -3196,20 +3282,26 @@
           <w:rFonts w:cstheme="minorHAnsi"/>
         </w:rPr>
       </w:pPr>
-      <w:bookmarkStart w:id="25" w:name="_Toc318719613"/>
-      <w:r>
-        <w:rPr>
-          <w:rFonts w:cstheme="minorHAnsi"/>
-        </w:rPr>
-        <w:t>The professor is the only person who administers the grade book application</w:t>
-      </w:r>
-      <w:r>
-        <w:rPr>
-          <w:rFonts w:cstheme="minorHAnsi"/>
-        </w:rPr>
-        <w:t>; there is no student involvement.</w:t>
-      </w:r>
-      <w:bookmarkEnd w:id="25"/>
+      <w:bookmarkStart w:id="36" w:name="_Toc318719620"/>
+      <w:r>
+        <w:rPr>
+          <w:rFonts w:cstheme="minorHAnsi"/>
+        </w:rPr>
+        <w:t xml:space="preserve">The grade book application must load </w:t>
+      </w:r>
+      <w:r>
+        <w:rPr>
+          <w:rFonts w:cstheme="minorHAnsi"/>
+        </w:rPr>
+        <w:t xml:space="preserve">within </w:t>
+      </w:r>
+      <w:r>
+        <w:rPr>
+          <w:rFonts w:cstheme="minorHAnsi"/>
+        </w:rPr>
+        <w:t>10 seconds after the initial startup.</w:t>
+      </w:r>
+      <w:bookmarkEnd w:id="36"/>
     </w:p>
     <w:p>
       <w:pPr>
@@ -3219,14 +3311,84 @@
           <w:rFonts w:cstheme="minorHAnsi"/>
         </w:rPr>
       </w:pPr>
-      <w:bookmarkStart w:id="26" w:name="_Toc318719614"/>
-      <w:r>
-        <w:rPr>
-          <w:rFonts w:cstheme="minorHAnsi"/>
-        </w:rPr>
-        <w:t>Data encryption and decryption techniques are not required since a password protected grade book system is not needed.</w:t>
-      </w:r>
-      <w:bookmarkEnd w:id="26"/>
+      <w:bookmarkStart w:id="37" w:name="_Toc318719621"/>
+      <w:r>
+        <w:rPr>
+          <w:rFonts w:cstheme="minorHAnsi"/>
+        </w:rPr>
+        <w:t>The excel data importing process must finish within 10 seconds.</w:t>
+      </w:r>
+      <w:bookmarkEnd w:id="37"/>
+    </w:p>
+    <w:p>
+      <w:pPr>
+        <w:pStyle w:val="Heading3"/>
+        <w:spacing w:line="240" w:lineRule="auto"/>
+        <w:rPr>
+          <w:rFonts w:cstheme="minorHAnsi"/>
+        </w:rPr>
+      </w:pPr>
+      <w:bookmarkStart w:id="38" w:name="_Toc318719622"/>
+      <w:r>
+        <w:rPr>
+          <w:rFonts w:cstheme="minorHAnsi"/>
+        </w:rPr>
+        <w:t>The excel data exporting process must finished within 10 seconds.</w:t>
+      </w:r>
+      <w:bookmarkEnd w:id="38"/>
+    </w:p>
+    <w:p>
+      <w:pPr>
+        <w:pStyle w:val="ListParagraph"/>
+        <w:autoSpaceDE w:val="0"/>
+        <w:autoSpaceDN w:val="0"/>
+        <w:adjustRightInd w:val="0"/>
+        <w:spacing w:after="0" w:line="240" w:lineRule="auto"/>
+        <w:ind w:left="2160"/>
+        <w:jc w:val="both"/>
+        <w:rPr>
+          <w:rFonts w:cstheme="minorHAnsi"/>
+          <w:color w:val="000000" w:themeColor="text1"/>
+          <w:sz w:val="20"/>
+          <w:szCs w:val="20"/>
+        </w:rPr>
+      </w:pPr>
+    </w:p>
+    <w:p>
+      <w:pPr>
+        <w:pStyle w:val="Heading2"/>
+      </w:pPr>
+      <w:bookmarkStart w:id="39" w:name="_Toc318719623"/>
+      <w:bookmarkStart w:id="40" w:name="_Toc318721048"/>
+      <w:r>
+        <w:t>Design Constraints</w:t>
+      </w:r>
+      <w:bookmarkEnd w:id="39"/>
+      <w:bookmarkEnd w:id="40"/>
+    </w:p>
+    <w:p>
+      <w:pPr>
+        <w:pStyle w:val="Heading2"/>
+      </w:pPr>
+      <w:bookmarkStart w:id="41" w:name="_Toc318719624"/>
+      <w:bookmarkStart w:id="42" w:name="_Toc318721049"/>
+      <w:r>
+        <w:t>Quality Characteristics</w:t>
+      </w:r>
+      <w:bookmarkEnd w:id="41"/>
+      <w:bookmarkEnd w:id="42"/>
+    </w:p>
+    <w:p>
+      <w:pPr>
+        <w:pStyle w:val="Heading2"/>
+      </w:pPr>
+      <w:bookmarkStart w:id="43" w:name="_Toc318719625"/>
+      <w:bookmarkStart w:id="44" w:name="_Toc318721050"/>
+      <w:r>
+        <w:t>Other Requirements</w:t>
+      </w:r>
+      <w:bookmarkEnd w:id="43"/>
+      <w:bookmarkEnd w:id="44"/>
     </w:p>
     <w:p>
       <w:pPr>
@@ -3236,216 +3398,16 @@
           <w:rFonts w:cstheme="minorHAnsi"/>
         </w:rPr>
       </w:pPr>
-      <w:bookmarkStart w:id="27" w:name="_Toc318719615"/>
-      <w:bookmarkStart w:id="28" w:name="_Toc318721043"/>
-      <w:r>
-        <w:rPr>
-          <w:rFonts w:cstheme="minorHAnsi"/>
-        </w:rPr>
-        <w:t>Specific Requirements</w:t>
-      </w:r>
-      <w:bookmarkEnd w:id="27"/>
-      <w:bookmarkEnd w:id="28"/>
-    </w:p>
-    <w:p>
-      <w:pPr>
-        <w:pStyle w:val="Heading2"/>
-      </w:pPr>
-      <w:bookmarkStart w:id="29" w:name="_Toc318719616"/>
-      <w:bookmarkStart w:id="30" w:name="_Toc318721044"/>
-      <w:r>
-        <w:t>Functional Requirements</w:t>
-      </w:r>
-      <w:bookmarkEnd w:id="29"/>
-      <w:bookmarkEnd w:id="30"/>
-    </w:p>
-    <w:p>
-      <w:pPr>
-        <w:pStyle w:val="Heading2"/>
-      </w:pPr>
-      <w:bookmarkStart w:id="31" w:name="_Toc318719617"/>
-      <w:bookmarkStart w:id="32" w:name="_Toc318721045"/>
-      <w:r>
-        <w:t>External Interface Requirements</w:t>
-      </w:r>
-      <w:bookmarkEnd w:id="31"/>
-      <w:bookmarkEnd w:id="32"/>
-    </w:p>
-    <w:p>
-      <w:pPr>
-        <w:pStyle w:val="Heading2"/>
-      </w:pPr>
-      <w:bookmarkStart w:id="33" w:name="_Toc318719618"/>
-      <w:bookmarkStart w:id="34" w:name="_Toc318721046"/>
-      <w:r>
-        <w:t>Use-Case Descriptions</w:t>
-      </w:r>
-      <w:bookmarkEnd w:id="33"/>
-      <w:bookmarkEnd w:id="34"/>
-    </w:p>
-    <w:p>
-      <w:pPr>
-        <w:pStyle w:val="Heading2"/>
-      </w:pPr>
-      <w:bookmarkStart w:id="35" w:name="_Toc318719619"/>
-      <w:bookmarkStart w:id="36" w:name="_Toc318721047"/>
-      <w:r>
-        <w:t>Performance Requirements</w:t>
-      </w:r>
-      <w:bookmarkEnd w:id="35"/>
-      <w:bookmarkEnd w:id="36"/>
-    </w:p>
-    <w:p>
-      <w:pPr>
-        <w:pStyle w:val="ListParagraph"/>
-        <w:autoSpaceDE w:val="0"/>
-        <w:autoSpaceDN w:val="0"/>
-        <w:adjustRightInd w:val="0"/>
-        <w:spacing w:after="0" w:line="240" w:lineRule="auto"/>
-        <w:ind w:left="1080"/>
-        <w:jc w:val="both"/>
-        <w:rPr>
-          <w:rFonts w:cstheme="minorHAnsi"/>
-          <w:color w:val="000000" w:themeColor="text1"/>
-          <w:sz w:val="20"/>
-          <w:szCs w:val="20"/>
-        </w:rPr>
-      </w:pPr>
-    </w:p>
-    <w:p>
-      <w:pPr>
-        <w:pStyle w:val="Heading3"/>
-        <w:spacing w:line="240" w:lineRule="auto"/>
-        <w:rPr>
-          <w:rFonts w:cstheme="minorHAnsi"/>
-        </w:rPr>
-      </w:pPr>
-      <w:bookmarkStart w:id="37" w:name="_Toc318719620"/>
-      <w:r>
-        <w:rPr>
-          <w:rFonts w:cstheme="minorHAnsi"/>
-        </w:rPr>
-        <w:t xml:space="preserve">The grade book application must load </w:t>
-      </w:r>
-      <w:r>
-        <w:rPr>
-          <w:rFonts w:cstheme="minorHAnsi"/>
-        </w:rPr>
-        <w:t xml:space="preserve">within </w:t>
-      </w:r>
-      <w:r>
-        <w:rPr>
-          <w:rFonts w:cstheme="minorHAnsi"/>
-        </w:rPr>
-        <w:t>10 seconds after the initial startup.</w:t>
-      </w:r>
-      <w:bookmarkEnd w:id="37"/>
-    </w:p>
-    <w:p>
-      <w:pPr>
-        <w:pStyle w:val="Heading3"/>
-        <w:spacing w:line="240" w:lineRule="auto"/>
-        <w:rPr>
-          <w:rFonts w:cstheme="minorHAnsi"/>
-        </w:rPr>
-      </w:pPr>
-      <w:bookmarkStart w:id="38" w:name="_Toc318719621"/>
-      <w:r>
-        <w:rPr>
-          <w:rFonts w:cstheme="minorHAnsi"/>
-        </w:rPr>
-        <w:t>The excel data importing process must finish within 10 seconds.</w:t>
-      </w:r>
-      <w:bookmarkEnd w:id="38"/>
-    </w:p>
-    <w:p>
-      <w:pPr>
-        <w:pStyle w:val="Heading3"/>
-        <w:spacing w:line="240" w:lineRule="auto"/>
-        <w:rPr>
-          <w:rFonts w:cstheme="minorHAnsi"/>
-        </w:rPr>
-      </w:pPr>
-      <w:bookmarkStart w:id="39" w:name="_Toc318719622"/>
-      <w:r>
-        <w:rPr>
-          <w:rFonts w:cstheme="minorHAnsi"/>
-        </w:rPr>
-        <w:t>The excel data exporting process must finished within 10 seconds.</w:t>
-      </w:r>
-      <w:bookmarkEnd w:id="39"/>
-    </w:p>
-    <w:p>
-      <w:pPr>
-        <w:pStyle w:val="ListParagraph"/>
-        <w:autoSpaceDE w:val="0"/>
-        <w:autoSpaceDN w:val="0"/>
-        <w:adjustRightInd w:val="0"/>
-        <w:spacing w:after="0" w:line="240" w:lineRule="auto"/>
-        <w:ind w:left="2160"/>
-        <w:jc w:val="both"/>
-        <w:rPr>
-          <w:rFonts w:cstheme="minorHAnsi"/>
-          <w:color w:val="000000" w:themeColor="text1"/>
-          <w:sz w:val="20"/>
-          <w:szCs w:val="20"/>
-        </w:rPr>
-      </w:pPr>
-    </w:p>
-    <w:p>
-      <w:pPr>
-        <w:pStyle w:val="Heading2"/>
-      </w:pPr>
-      <w:bookmarkStart w:id="40" w:name="_Toc318719623"/>
-      <w:bookmarkStart w:id="41" w:name="_Toc318721048"/>
-      <w:r>
-        <w:t>Design Constraints</w:t>
-      </w:r>
-      <w:bookmarkEnd w:id="40"/>
-      <w:bookmarkEnd w:id="41"/>
-    </w:p>
-    <w:p>
-      <w:pPr>
-        <w:pStyle w:val="Heading2"/>
-      </w:pPr>
-      <w:bookmarkStart w:id="42" w:name="_Toc318719624"/>
-      <w:bookmarkStart w:id="43" w:name="_Toc318721049"/>
-      <w:r>
-        <w:t>Quality Characteristics</w:t>
-      </w:r>
-      <w:bookmarkEnd w:id="42"/>
-      <w:bookmarkEnd w:id="43"/>
-    </w:p>
-    <w:p>
-      <w:pPr>
-        <w:pStyle w:val="Heading2"/>
-      </w:pPr>
-      <w:bookmarkStart w:id="44" w:name="_Toc318719625"/>
-      <w:bookmarkStart w:id="45" w:name="_Toc318721050"/>
-      <w:r>
-        <w:t>Other Requirements</w:t>
-      </w:r>
-      <w:bookmarkEnd w:id="44"/>
+      <w:bookmarkStart w:id="45" w:name="_Toc318719626"/>
+      <w:bookmarkStart w:id="46" w:name="_Toc318721051"/>
+      <w:r>
+        <w:rPr>
+          <w:rFonts w:cstheme="minorHAnsi"/>
+        </w:rPr>
+        <w:t>Supporting Information</w:t>
+      </w:r>
       <w:bookmarkEnd w:id="45"/>
-    </w:p>
-    <w:p>
-      <w:pPr>
-        <w:pStyle w:val="Heading1"/>
-        <w:spacing w:before="0" w:after="0" w:line="240" w:lineRule="auto"/>
-        <w:rPr>
-          <w:rFonts w:cstheme="minorHAnsi"/>
-        </w:rPr>
-      </w:pPr>
-      <w:bookmarkStart w:id="46" w:name="_Toc318719626"/>
-      <w:bookmarkStart w:id="47" w:name="_Toc318721051"/>
-      <w:r>
-        <w:rPr>
-          <w:rFonts w:cstheme="minorHAnsi"/>
-        </w:rPr>
-        <w:t>Supporting Information</w:t>
-      </w:r>
       <w:bookmarkEnd w:id="46"/>
-      <w:bookmarkEnd w:id="47"/>
     </w:p>
     <w:p>
       <w:pPr>
@@ -4840,7 +4802,6 @@
           <w:sz w:val="20"/>
           <w:szCs w:val="20"/>
         </w:rPr>
-        <w:lastRenderedPageBreak/>
         <w:t>A grade book must allow the ability to add/remove an assignment column or formula column.</w:t>
       </w:r>
     </w:p>
@@ -4926,6 +4887,7 @@
           <w:sz w:val="20"/>
           <w:szCs w:val="20"/>
         </w:rPr>
+        <w:lastRenderedPageBreak/>
         <w:t>GUI (Graphical User Interface) External Interface Requirements</w:t>
       </w:r>
     </w:p>
@@ -5796,7 +5758,7 @@
         <w:szCs w:val="20"/>
       </w:rPr>
       <w:pict>
-        <v:shape id="Text Box 476" o:spid="_x0000_s2049" type="#_x0000_t202" style="position:absolute;left:0;text-align:left;margin-left:262.4pt;margin-top:0;width:1in;height:13.45pt;z-index:251659264;visibility:visible;mso-width-percent:1000;mso-position-horizontal:right;mso-position-horizontal-relative:page;mso-position-vertical:center;mso-position-vertical-relative:top-margin-area;mso-width-percent:1000;mso-width-relative:right-margin-area;v-text-anchor:middle" o:gfxdata="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" o:allowincell="f" fillcolor="#4f81bd [3204]" stroked="f">
+        <v:shape id="Text Box 476" o:spid="_x0000_s2049" type="#_x0000_t202" style="position:absolute;left:0;text-align:left;margin-left:283.2pt;margin-top:0;width:1in;height:13.45pt;z-index:251659264;visibility:visible;mso-width-percent:1000;mso-position-horizontal:right;mso-position-horizontal-relative:page;mso-position-vertical:center;mso-position-vertical-relative:top-margin-area;mso-width-percent:1000;mso-width-relative:right-margin-area;v-text-anchor:middle" o:gfxdata="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" o:allowincell="f" fillcolor="#4f81bd [3204]" stroked="f">
           <v:textbox style="mso-fit-shape-to-text:t" inset=",0,,0">
             <w:txbxContent>
               <w:p>
@@ -5836,7 +5798,7 @@
                     <w:sz w:val="20"/>
                     <w:szCs w:val="20"/>
                   </w:rPr>
-                  <w:t>2</w:t>
+                  <w:t>5</w:t>
                 </w:r>
                 <w:r>
                   <w:rPr>
@@ -7729,7 +7691,7 @@
       <w:lvlText w:val="%1.%2"/>
       <w:lvlJc w:val="left"/>
       <w:pPr>
-        <w:ind w:left="576" w:hanging="576"/>
+        <w:ind w:left="1026" w:hanging="576"/>
       </w:pPr>
     </w:lvl>
     <w:lvl w:ilvl="2">
@@ -9114,7 +9076,7 @@
     <w:uiPriority w:val="9"/>
     <w:unhideWhenUsed/>
     <w:qFormat/>
-    <w:rsid w:val="0037297B"/>
+    <w:rsid w:val="00CA42FB"/>
     <w:pPr>
       <w:keepNext/>
       <w:keepLines/>
@@ -9128,10 +9090,8 @@
     </w:pPr>
     <w:rPr>
       <w:rFonts w:eastAsiaTheme="majorEastAsia" w:cstheme="majorBidi"/>
-      <w:b/>
       <w:bCs/>
       <w:color w:val="000000" w:themeColor="text1"/>
-      <w:sz w:val="24"/>
       <w:szCs w:val="26"/>
     </w:rPr>
   </w:style>
@@ -9621,13 +9581,11 @@
     <w:basedOn w:val="DefaultParagraphFont"/>
     <w:link w:val="Heading2"/>
     <w:uiPriority w:val="9"/>
-    <w:rsid w:val="0037297B"/>
+    <w:rsid w:val="00CA42FB"/>
     <w:rPr>
       <w:rFonts w:eastAsiaTheme="majorEastAsia" w:cstheme="majorBidi"/>
-      <w:b/>
       <w:bCs/>
       <w:color w:val="000000" w:themeColor="text1"/>
-      <w:sz w:val="24"/>
       <w:szCs w:val="26"/>
     </w:rPr>
   </w:style>
@@ -10279,7 +10237,7 @@
 </file>
 
 <file path=customXml/itemProps1.xml><?xml version="1.0" encoding="utf-8"?>
-<ds:datastoreItem xmlns:ds="http://schemas.openxmlformats.org/officeDocument/2006/customXml" ds:itemID="{C1810E1E-D297-47DB-9FD3-613EA63DDAB4}">
+<ds:datastoreItem xmlns:ds="http://schemas.openxmlformats.org/officeDocument/2006/customXml" ds:itemID="{75FBD7C1-73DF-459A-ABFE-325A172F4E2B}">
   <ds:schemaRefs>
     <ds:schemaRef ds:uri="http://schemas.openxmlformats.org/officeDocument/2006/bibliography"/>
   </ds:schemaRefs>

</xml_diff>

<commit_message>
updated system req. since 3:21pm 03/10/12
</commit_message>
<xml_diff>
--- a/Project1/Project1/Documents/system_requirements.docx
+++ b/Project1/Project1/Documents/system_requirements.docx
@@ -1,6 +1,6 @@
 
 <file path=word/document.xml><?xml version="1.0" encoding="utf-8"?>
-<w:document xmlns:wpc="http://schemas.microsoft.com/office/word/2010/wordprocessingCanvas" xmlns:mc="http://schemas.openxmlformats.org/markup-compatibility/2006" xmlns:o="urn:schemas-microsoft-com:office:office" xmlns:r="http://schemas.openxmlformats.org/officeDocument/2006/relationships" xmlns:m="http://schemas.openxmlformats.org/officeDocument/2006/math" xmlns:v="urn:schemas-microsoft-com:vml" xmlns:wp14="http://schemas.microsoft.com/office/word/2010/wordprocessingDrawing" xmlns:wp="http://schemas.openxmlformats.org/drawingml/2006/wordprocessingDrawing" xmlns:w10="urn:schemas-microsoft-com:office:word" xmlns:w="http://schemas.openxmlformats.org/wordprocessingml/2006/main" xmlns:w14="http://schemas.microsoft.com/office/word/2010/wordml" xmlns:wpg="http://schemas.microsoft.com/office/word/2010/wordprocessingGroup" xmlns:wpi="http://schemas.microsoft.com/office/word/2010/wordprocessingInk" xmlns:wne="http://schemas.microsoft.com/office/word/2006/wordml" xmlns:wps="http://schemas.microsoft.com/office/word/2010/wordprocessingShape" mc:Ignorable="w14 wp14">
+<w:document xmlns:ve="http://schemas.openxmlformats.org/markup-compatibility/2006" xmlns:o="urn:schemas-microsoft-com:office:office" xmlns:r="http://schemas.openxmlformats.org/officeDocument/2006/relationships" xmlns:m="http://schemas.openxmlformats.org/officeDocument/2006/math" xmlns:v="urn:schemas-microsoft-com:vml" xmlns:wp="http://schemas.openxmlformats.org/drawingml/2006/wordprocessingDrawing" xmlns:w10="urn:schemas-microsoft-com:office:word" xmlns:w="http://schemas.openxmlformats.org/wordprocessingml/2006/main" xmlns:wne="http://schemas.microsoft.com/office/word/2006/wordml">
   <w:body>
     <w:p>
       <w:pPr>
@@ -366,7 +366,7 @@
       <w:tblPr>
         <w:tblStyle w:val="TableGrid"/>
         <w:tblW w:w="0" w:type="auto"/>
-        <w:tblLook w:val="04A0" w:firstRow="1" w:lastRow="0" w:firstColumn="1" w:lastColumn="0" w:noHBand="0" w:noVBand="1"/>
+        <w:tblLook w:val="04A0"/>
       </w:tblPr>
       <w:tblGrid>
         <w:gridCol w:w="2394"/>
@@ -3345,15 +3345,7 @@
           <w:sz w:val="20"/>
           <w:szCs w:val="20"/>
         </w:rPr>
-        <w:t>A grade book must be able to support zero or more assignments</w:t>
-      </w:r>
-      <w:r>
-        <w:rPr>
-          <w:rFonts w:cstheme="minorHAnsi"/>
-          <w:sz w:val="20"/>
-          <w:szCs w:val="20"/>
-        </w:rPr>
-        <w:t>; the user may a</w:t>
+        <w:t>A grade book must be able to support zero or more assignments; the user may a</w:t>
       </w:r>
       <w:r>
         <w:rPr>
@@ -3700,6 +3692,33 @@
         <w:spacing w:after="0" w:line="240" w:lineRule="auto"/>
         <w:ind w:left="1080"/>
         <w:jc w:val="both"/>
+        <w:outlineLvl w:val="1"/>
+        <w:rPr>
+          <w:rFonts w:cstheme="minorHAnsi"/>
+          <w:sz w:val="20"/>
+          <w:szCs w:val="20"/>
+        </w:rPr>
+      </w:pPr>
+      <w:proofErr w:type="gramStart"/>
+      <w:r>
+        <w:rPr>
+          <w:rFonts w:cstheme="minorHAnsi"/>
+          <w:sz w:val="20"/>
+          <w:szCs w:val="20"/>
+        </w:rPr>
+        <w:t>None.</w:t>
+      </w:r>
+      <w:proofErr w:type="gramEnd"/>
+    </w:p>
+    <w:p>
+      <w:pPr>
+        <w:pStyle w:val="ListParagraph"/>
+        <w:autoSpaceDE w:val="0"/>
+        <w:autoSpaceDN w:val="0"/>
+        <w:adjustRightInd w:val="0"/>
+        <w:spacing w:after="0" w:line="240" w:lineRule="auto"/>
+        <w:ind w:left="1080"/>
+        <w:jc w:val="both"/>
         <w:rPr>
           <w:rFonts w:cstheme="minorHAnsi"/>
           <w:sz w:val="20"/>
@@ -3820,7 +3839,79 @@
           <w:sz w:val="20"/>
           <w:szCs w:val="20"/>
         </w:rPr>
-        <w:t xml:space="preserve">Our product is independent and totally self-contained. It is not a component of a larger product, and no databases will be accessed or needed for our product to function. </w:t>
+        <w:t>Our product is independent and totally self-contained. It is not a component of a larger product, and no databases will be accessed or need</w:t>
+      </w:r>
+      <w:r>
+        <w:rPr>
+          <w:rFonts w:cstheme="minorHAnsi"/>
+          <w:sz w:val="20"/>
+          <w:szCs w:val="20"/>
+        </w:rPr>
+        <w:t xml:space="preserve">ed for our product to function. The program manages </w:t>
+      </w:r>
+      <w:r>
+        <w:rPr>
+          <w:rFonts w:cstheme="minorHAnsi"/>
+          <w:sz w:val="20"/>
+          <w:szCs w:val="20"/>
+        </w:rPr>
+        <w:t xml:space="preserve">its </w:t>
+      </w:r>
+      <w:r>
+        <w:rPr>
+          <w:rFonts w:cstheme="minorHAnsi"/>
+          <w:sz w:val="20"/>
+          <w:szCs w:val="20"/>
+        </w:rPr>
+        <w:t xml:space="preserve">own </w:t>
+      </w:r>
+      <w:r>
+        <w:rPr>
+          <w:rFonts w:cstheme="minorHAnsi"/>
+          <w:sz w:val="20"/>
+          <w:szCs w:val="20"/>
+        </w:rPr>
+        <w:t>functions of reading</w:t>
+      </w:r>
+      <w:r>
+        <w:rPr>
+          <w:rFonts w:cstheme="minorHAnsi"/>
+          <w:sz w:val="20"/>
+          <w:szCs w:val="20"/>
+        </w:rPr>
+        <w:t xml:space="preserve"> in CSV files, allow</w:t>
+      </w:r>
+      <w:r>
+        <w:rPr>
+          <w:rFonts w:cstheme="minorHAnsi"/>
+          <w:sz w:val="20"/>
+          <w:szCs w:val="20"/>
+        </w:rPr>
+        <w:t>ing</w:t>
+      </w:r>
+      <w:r>
+        <w:rPr>
+          <w:rFonts w:cstheme="minorHAnsi"/>
+          <w:sz w:val="20"/>
+          <w:szCs w:val="20"/>
+        </w:rPr>
+        <w:t xml:space="preserve"> the user to enter data manually, and expor</w:t>
+      </w:r>
+      <w:r>
+        <w:rPr>
+          <w:rFonts w:cstheme="minorHAnsi"/>
+          <w:sz w:val="20"/>
+          <w:szCs w:val="20"/>
+        </w:rPr>
+        <w:t>ting</w:t>
+      </w:r>
+      <w:r>
+        <w:rPr>
+          <w:rFonts w:cstheme="minorHAnsi"/>
+          <w:sz w:val="20"/>
+          <w:szCs w:val="20"/>
+        </w:rPr>
+        <w:t xml:space="preserve"> the data via CSV files for use in Excel.</w:t>
       </w:r>
     </w:p>
     <w:p>
@@ -3873,6 +3964,188 @@
     <w:p>
       <w:pPr>
         <w:pStyle w:val="ListParagraph"/>
+        <w:autoSpaceDE w:val="0"/>
+        <w:autoSpaceDN w:val="0"/>
+        <w:adjustRightInd w:val="0"/>
+        <w:spacing w:after="0" w:line="240" w:lineRule="auto"/>
+        <w:ind w:left="1080"/>
+        <w:jc w:val="both"/>
+        <w:outlineLvl w:val="1"/>
+        <w:rPr>
+          <w:rFonts w:cstheme="minorHAnsi"/>
+          <w:sz w:val="20"/>
+          <w:szCs w:val="20"/>
+        </w:rPr>
+      </w:pPr>
+    </w:p>
+    <w:p>
+      <w:pPr>
+        <w:pStyle w:val="ListParagraph"/>
+        <w:autoSpaceDE w:val="0"/>
+        <w:autoSpaceDN w:val="0"/>
+        <w:adjustRightInd w:val="0"/>
+        <w:spacing w:after="0" w:line="240" w:lineRule="auto"/>
+        <w:ind w:left="1080"/>
+        <w:jc w:val="both"/>
+        <w:outlineLvl w:val="1"/>
+        <w:rPr>
+          <w:rFonts w:cstheme="minorHAnsi"/>
+          <w:sz w:val="20"/>
+          <w:szCs w:val="20"/>
+        </w:rPr>
+      </w:pPr>
+      <w:r>
+        <w:rPr>
+          <w:rFonts w:cstheme="minorHAnsi"/>
+          <w:sz w:val="20"/>
+          <w:szCs w:val="20"/>
+        </w:rPr>
+        <w:t xml:space="preserve">The purpose of our product, also known as Dream Crusher, is to prepare a simple grade book </w:t>
+      </w:r>
+      <w:r>
+        <w:rPr>
+          <w:rFonts w:cstheme="minorHAnsi"/>
+          <w:sz w:val="20"/>
+          <w:szCs w:val="20"/>
+        </w:rPr>
+        <w:t xml:space="preserve">layout </w:t>
+      </w:r>
+      <w:r>
+        <w:rPr>
+          <w:rFonts w:cstheme="minorHAnsi"/>
+          <w:sz w:val="20"/>
+          <w:szCs w:val="20"/>
+        </w:rPr>
+        <w:t>for use in Excel.</w:t>
+      </w:r>
+      <w:r>
+        <w:rPr>
+          <w:rFonts w:cstheme="minorHAnsi"/>
+          <w:sz w:val="20"/>
+          <w:szCs w:val="20"/>
+        </w:rPr>
+        <w:t xml:space="preserve"> </w:t>
+      </w:r>
+      <w:r>
+        <w:rPr>
+          <w:rFonts w:cstheme="minorHAnsi"/>
+          <w:sz w:val="20"/>
+          <w:szCs w:val="20"/>
+        </w:rPr>
+        <w:t xml:space="preserve">Dream Crusher will allow the user to import a CSV file containing a list of student names that will be distributed in a single column. The user can enter in assignment or exam titles as separate columns and can also enter </w:t>
+      </w:r>
+      <w:r>
+        <w:rPr>
+          <w:rFonts w:cstheme="minorHAnsi"/>
+          <w:sz w:val="20"/>
+          <w:szCs w:val="20"/>
+        </w:rPr>
+        <w:t xml:space="preserve">formulas (as separate columns) for use in calculating the student grades. </w:t>
+      </w:r>
+      <w:r>
+        <w:rPr>
+          <w:rFonts w:cstheme="minorHAnsi"/>
+          <w:sz w:val="20"/>
+          <w:szCs w:val="20"/>
+        </w:rPr>
+        <w:t xml:space="preserve">These </w:t>
+      </w:r>
+      <w:r>
+        <w:rPr>
+          <w:rFonts w:cstheme="minorHAnsi"/>
+          <w:sz w:val="20"/>
+          <w:szCs w:val="20"/>
+        </w:rPr>
+        <w:t>formulas can be copied into each row containing a student name</w:t>
+      </w:r>
+      <w:r>
+        <w:rPr>
+          <w:rFonts w:cstheme="minorHAnsi"/>
+          <w:sz w:val="20"/>
+          <w:szCs w:val="20"/>
+        </w:rPr>
+        <w:t xml:space="preserve">. </w:t>
+      </w:r>
+      <w:r>
+        <w:rPr>
+          <w:rFonts w:cstheme="minorHAnsi"/>
+          <w:sz w:val="20"/>
+          <w:szCs w:val="20"/>
+        </w:rPr>
+        <w:t xml:space="preserve">Once the user has </w:t>
+      </w:r>
+      <w:r>
+        <w:rPr>
+          <w:rFonts w:cstheme="minorHAnsi"/>
+          <w:sz w:val="20"/>
+          <w:szCs w:val="20"/>
+        </w:rPr>
+        <w:lastRenderedPageBreak/>
+        <w:t xml:space="preserve">finished filling in the assignment titles and/or formulas, the program will export the data via a CSV file. The user can then open this CSV file in Excel, and the data will be spread into the appropriate columns. </w:t>
+      </w:r>
+    </w:p>
+    <w:p>
+      <w:pPr>
+        <w:pStyle w:val="ListParagraph"/>
+        <w:autoSpaceDE w:val="0"/>
+        <w:autoSpaceDN w:val="0"/>
+        <w:adjustRightInd w:val="0"/>
+        <w:spacing w:after="0" w:line="240" w:lineRule="auto"/>
+        <w:ind w:left="1080"/>
+        <w:jc w:val="both"/>
+        <w:outlineLvl w:val="1"/>
+        <w:rPr>
+          <w:rFonts w:cstheme="minorHAnsi"/>
+          <w:sz w:val="20"/>
+          <w:szCs w:val="20"/>
+        </w:rPr>
+      </w:pPr>
+    </w:p>
+    <w:p>
+      <w:pPr>
+        <w:pStyle w:val="ListParagraph"/>
+        <w:autoSpaceDE w:val="0"/>
+        <w:autoSpaceDN w:val="0"/>
+        <w:adjustRightInd w:val="0"/>
+        <w:spacing w:after="0" w:line="240" w:lineRule="auto"/>
+        <w:ind w:left="1080"/>
+        <w:jc w:val="both"/>
+        <w:outlineLvl w:val="1"/>
+        <w:rPr>
+          <w:rFonts w:cstheme="minorHAnsi"/>
+          <w:sz w:val="20"/>
+          <w:szCs w:val="20"/>
+        </w:rPr>
+      </w:pPr>
+      <w:r>
+        <w:rPr>
+          <w:rFonts w:cstheme="minorHAnsi"/>
+          <w:sz w:val="20"/>
+          <w:szCs w:val="20"/>
+        </w:rPr>
+        <w:t>The end result of the layout should contain a column with the student names, additional columns with the assignments and exams, and some formula columns for calculating the student grades. The assignment and exam columns will be left blank (except for their titles); no data will be written into these columns (i.e. no grades will be entered) via this program. Rather, these columns will receive data in Excel. However, the formulas in the formula column will be distributed to each row containing a student name. The sole purpose Dream Crusher is to prepare a simple layout to be used in Excel, not to store data such as student grades.</w:t>
+      </w:r>
+    </w:p>
+    <w:p>
+      <w:pPr>
+        <w:pStyle w:val="ListParagraph"/>
+        <w:autoSpaceDE w:val="0"/>
+        <w:autoSpaceDN w:val="0"/>
+        <w:adjustRightInd w:val="0"/>
+        <w:spacing w:after="0" w:line="240" w:lineRule="auto"/>
+        <w:ind w:left="1080"/>
+        <w:jc w:val="both"/>
+        <w:outlineLvl w:val="1"/>
+        <w:rPr>
+          <w:rFonts w:cstheme="minorHAnsi"/>
+          <w:sz w:val="20"/>
+          <w:szCs w:val="20"/>
+        </w:rPr>
+      </w:pPr>
+    </w:p>
+    <w:p>
+      <w:pPr>
+        <w:pStyle w:val="ListParagraph"/>
         <w:numPr>
           <w:ilvl w:val="1"/>
           <w:numId w:val="25"/>
@@ -4058,7 +4331,6 @@
           <w:sz w:val="20"/>
           <w:szCs w:val="20"/>
         </w:rPr>
-        <w:lastRenderedPageBreak/>
         <w:t>The grade book application shall execute on all standard PC platforms running Microsoft Windows versions XP through Windows 8.</w:t>
       </w:r>
     </w:p>
@@ -4417,7 +4689,15 @@
           <w:sz w:val="20"/>
           <w:szCs w:val="20"/>
         </w:rPr>
-        <w:t>The program will take a CSV file as input, which contains the student roster.</w:t>
+        <w:t>The program will take a CSV file as input, wh</w:t>
+      </w:r>
+      <w:r>
+        <w:rPr>
+          <w:rFonts w:cstheme="minorHAnsi"/>
+          <w:sz w:val="20"/>
+          <w:szCs w:val="20"/>
+        </w:rPr>
+        <w:t>ich contains the student roster, and distribute the student names in a single column.</w:t>
       </w:r>
     </w:p>
     <w:p>
@@ -4453,7 +4733,31 @@
           <w:sz w:val="20"/>
           <w:szCs w:val="20"/>
         </w:rPr>
-        <w:t>allow the user to create columns for assignments and exams, which will contain the individual student scores.</w:t>
+        <w:t>allow the user to create columns for assignments and exams, which will</w:t>
+      </w:r>
+      <w:r>
+        <w:rPr>
+          <w:rFonts w:cstheme="minorHAnsi"/>
+          <w:sz w:val="20"/>
+          <w:szCs w:val="20"/>
+        </w:rPr>
+        <w:t xml:space="preserve"> eventually</w:t>
+      </w:r>
+      <w:r>
+        <w:rPr>
+          <w:rFonts w:cstheme="minorHAnsi"/>
+          <w:sz w:val="20"/>
+          <w:szCs w:val="20"/>
+        </w:rPr>
+        <w:t xml:space="preserve"> contain the individual student scores.</w:t>
+      </w:r>
+      <w:r>
+        <w:rPr>
+          <w:rFonts w:cstheme="minorHAnsi"/>
+          <w:sz w:val="20"/>
+          <w:szCs w:val="20"/>
+        </w:rPr>
+        <w:t xml:space="preserve"> The scores will be entered through Excel, not the program (i.e. Dream Crusher).</w:t>
       </w:r>
     </w:p>
     <w:p>
@@ -4481,15 +4785,7 @@
           <w:sz w:val="20"/>
           <w:szCs w:val="20"/>
         </w:rPr>
-        <w:t>The assignments will not be imported</w:t>
-      </w:r>
-      <w:r>
-        <w:rPr>
-          <w:rFonts w:cstheme="minorHAnsi"/>
-          <w:sz w:val="20"/>
-          <w:szCs w:val="20"/>
-        </w:rPr>
-        <w:t xml:space="preserve"> as a list into the application, which title can be edited.</w:t>
+        <w:t xml:space="preserve">The program will not allow the user to enter the student grades for each assignment or exam. These cells will be left blank. </w:t>
       </w:r>
     </w:p>
     <w:p>
@@ -4517,8 +4813,286 @@
           <w:sz w:val="20"/>
           <w:szCs w:val="20"/>
         </w:rPr>
-        <w:t>The program will allow the user to create columns for arithmetic formulas to calculate the student overall scores.</w:t>
-      </w:r>
+        <w:t>The assignments</w:t>
+      </w:r>
+      <w:r>
+        <w:rPr>
+          <w:rFonts w:cstheme="minorHAnsi"/>
+          <w:sz w:val="20"/>
+          <w:szCs w:val="20"/>
+        </w:rPr>
+        <w:t xml:space="preserve"> and exams</w:t>
+      </w:r>
+      <w:r>
+        <w:rPr>
+          <w:rFonts w:cstheme="minorHAnsi"/>
+          <w:sz w:val="20"/>
+          <w:szCs w:val="20"/>
+        </w:rPr>
+        <w:t xml:space="preserve"> will not be imported</w:t>
+      </w:r>
+      <w:r>
+        <w:rPr>
+          <w:rFonts w:cstheme="minorHAnsi"/>
+          <w:sz w:val="20"/>
+          <w:szCs w:val="20"/>
+        </w:rPr>
+        <w:t xml:space="preserve"> as a list into the application</w:t>
+      </w:r>
+      <w:r>
+        <w:rPr>
+          <w:rFonts w:cstheme="minorHAnsi"/>
+          <w:sz w:val="20"/>
+          <w:szCs w:val="20"/>
+        </w:rPr>
+        <w:t xml:space="preserve"> (i.e. via a CSV file).</w:t>
+      </w:r>
+      <w:r>
+        <w:rPr>
+          <w:rFonts w:cstheme="minorHAnsi"/>
+          <w:sz w:val="20"/>
+          <w:szCs w:val="20"/>
+        </w:rPr>
+        <w:t xml:space="preserve"> They must be entered manually through the programs prompting. </w:t>
+      </w:r>
+    </w:p>
+    <w:p>
+      <w:pPr>
+        <w:pStyle w:val="ListParagraph"/>
+        <w:numPr>
+          <w:ilvl w:val="2"/>
+          <w:numId w:val="25"/>
+        </w:numPr>
+        <w:autoSpaceDE w:val="0"/>
+        <w:autoSpaceDN w:val="0"/>
+        <w:adjustRightInd w:val="0"/>
+        <w:spacing w:after="0" w:line="240" w:lineRule="auto"/>
+        <w:jc w:val="both"/>
+        <w:outlineLvl w:val="1"/>
+        <w:rPr>
+          <w:rFonts w:cstheme="minorHAnsi"/>
+          <w:sz w:val="20"/>
+          <w:szCs w:val="20"/>
+        </w:rPr>
+      </w:pPr>
+      <w:r>
+        <w:rPr>
+          <w:rFonts w:cstheme="minorHAnsi"/>
+          <w:sz w:val="20"/>
+          <w:szCs w:val="20"/>
+        </w:rPr>
+        <w:t>Assignments and exam titles are editable. The user can delete or change their titles.</w:t>
+      </w:r>
+    </w:p>
+    <w:p>
+      <w:pPr>
+        <w:pStyle w:val="ListParagraph"/>
+        <w:numPr>
+          <w:ilvl w:val="2"/>
+          <w:numId w:val="25"/>
+        </w:numPr>
+        <w:autoSpaceDE w:val="0"/>
+        <w:autoSpaceDN w:val="0"/>
+        <w:adjustRightInd w:val="0"/>
+        <w:spacing w:after="0" w:line="240" w:lineRule="auto"/>
+        <w:jc w:val="both"/>
+        <w:outlineLvl w:val="1"/>
+        <w:rPr>
+          <w:rFonts w:cstheme="minorHAnsi"/>
+          <w:sz w:val="20"/>
+          <w:szCs w:val="20"/>
+        </w:rPr>
+      </w:pPr>
+      <w:r>
+        <w:rPr>
+          <w:rFonts w:cstheme="minorHAnsi"/>
+          <w:sz w:val="20"/>
+          <w:szCs w:val="20"/>
+        </w:rPr>
+        <w:t>The program will allow the user to create columns for arithmetic formulas to calculate the student overall scores</w:t>
+      </w:r>
+      <w:r>
+        <w:rPr>
+          <w:rFonts w:cstheme="minorHAnsi"/>
+          <w:sz w:val="20"/>
+          <w:szCs w:val="20"/>
+        </w:rPr>
+        <w:t xml:space="preserve"> and/or calculate weighted assignments</w:t>
+      </w:r>
+      <w:r>
+        <w:rPr>
+          <w:rFonts w:cstheme="minorHAnsi"/>
+          <w:sz w:val="20"/>
+          <w:szCs w:val="20"/>
+        </w:rPr>
+        <w:t>.</w:t>
+      </w:r>
+      <w:r>
+        <w:rPr>
+          <w:rFonts w:cstheme="minorHAnsi"/>
+          <w:sz w:val="20"/>
+          <w:szCs w:val="20"/>
+        </w:rPr>
+        <w:t xml:space="preserve"> </w:t>
+      </w:r>
+    </w:p>
+    <w:p>
+      <w:pPr>
+        <w:pStyle w:val="ListParagraph"/>
+        <w:numPr>
+          <w:ilvl w:val="2"/>
+          <w:numId w:val="25"/>
+        </w:numPr>
+        <w:autoSpaceDE w:val="0"/>
+        <w:autoSpaceDN w:val="0"/>
+        <w:adjustRightInd w:val="0"/>
+        <w:spacing w:after="0" w:line="240" w:lineRule="auto"/>
+        <w:jc w:val="both"/>
+        <w:outlineLvl w:val="1"/>
+        <w:rPr>
+          <w:rFonts w:cstheme="minorHAnsi"/>
+          <w:sz w:val="20"/>
+          <w:szCs w:val="20"/>
+        </w:rPr>
+      </w:pPr>
+      <w:r>
+        <w:rPr>
+          <w:rFonts w:cstheme="minorHAnsi"/>
+          <w:sz w:val="20"/>
+          <w:szCs w:val="20"/>
+        </w:rPr>
+        <w:lastRenderedPageBreak/>
+        <w:t xml:space="preserve">The formulas will not be imported as a list into the application (i.e. via a CSV file). They must be entered manually through the programs prompting. </w:t>
+      </w:r>
+    </w:p>
+    <w:p>
+      <w:pPr>
+        <w:pStyle w:val="ListParagraph"/>
+        <w:numPr>
+          <w:ilvl w:val="2"/>
+          <w:numId w:val="25"/>
+        </w:numPr>
+        <w:autoSpaceDE w:val="0"/>
+        <w:autoSpaceDN w:val="0"/>
+        <w:adjustRightInd w:val="0"/>
+        <w:spacing w:after="0" w:line="240" w:lineRule="auto"/>
+        <w:jc w:val="both"/>
+        <w:outlineLvl w:val="1"/>
+        <w:rPr>
+          <w:rFonts w:cstheme="minorHAnsi"/>
+          <w:sz w:val="20"/>
+          <w:szCs w:val="20"/>
+        </w:rPr>
+      </w:pPr>
+      <w:r>
+        <w:rPr>
+          <w:rFonts w:cstheme="minorHAnsi"/>
+          <w:sz w:val="20"/>
+          <w:szCs w:val="20"/>
+        </w:rPr>
+        <w:t>The arithmetic formulas can be copied into each row containing a student name.</w:t>
+      </w:r>
+    </w:p>
+    <w:p>
+      <w:pPr>
+        <w:pStyle w:val="ListParagraph"/>
+        <w:numPr>
+          <w:ilvl w:val="2"/>
+          <w:numId w:val="25"/>
+        </w:numPr>
+        <w:autoSpaceDE w:val="0"/>
+        <w:autoSpaceDN w:val="0"/>
+        <w:adjustRightInd w:val="0"/>
+        <w:spacing w:after="0" w:line="240" w:lineRule="auto"/>
+        <w:jc w:val="both"/>
+        <w:outlineLvl w:val="1"/>
+        <w:rPr>
+          <w:rFonts w:cstheme="minorHAnsi"/>
+          <w:sz w:val="20"/>
+          <w:szCs w:val="20"/>
+        </w:rPr>
+      </w:pPr>
+      <w:r>
+        <w:rPr>
+          <w:rFonts w:cstheme="minorHAnsi"/>
+          <w:sz w:val="20"/>
+          <w:szCs w:val="20"/>
+        </w:rPr>
+        <w:t>The arithmetic formulas are editable. The user can delete or change the formulas.</w:t>
+      </w:r>
+    </w:p>
+    <w:p>
+      <w:pPr>
+        <w:pStyle w:val="ListParagraph"/>
+        <w:numPr>
+          <w:ilvl w:val="2"/>
+          <w:numId w:val="25"/>
+        </w:numPr>
+        <w:autoSpaceDE w:val="0"/>
+        <w:autoSpaceDN w:val="0"/>
+        <w:adjustRightInd w:val="0"/>
+        <w:spacing w:after="0" w:line="240" w:lineRule="auto"/>
+        <w:jc w:val="both"/>
+        <w:outlineLvl w:val="1"/>
+        <w:rPr>
+          <w:rFonts w:cstheme="minorHAnsi"/>
+          <w:sz w:val="20"/>
+          <w:szCs w:val="20"/>
+        </w:rPr>
+      </w:pPr>
+      <w:r>
+        <w:rPr>
+          <w:rFonts w:cstheme="minorHAnsi"/>
+          <w:sz w:val="20"/>
+          <w:szCs w:val="20"/>
+        </w:rPr>
+        <w:t>The program will only allow one grade book layout to be opened at a time.</w:t>
+      </w:r>
+    </w:p>
+    <w:p>
+      <w:pPr>
+        <w:pStyle w:val="ListParagraph"/>
+        <w:numPr>
+          <w:ilvl w:val="2"/>
+          <w:numId w:val="25"/>
+        </w:numPr>
+        <w:autoSpaceDE w:val="0"/>
+        <w:autoSpaceDN w:val="0"/>
+        <w:adjustRightInd w:val="0"/>
+        <w:spacing w:after="0" w:line="240" w:lineRule="auto"/>
+        <w:jc w:val="both"/>
+        <w:outlineLvl w:val="1"/>
+        <w:rPr>
+          <w:rFonts w:cstheme="minorHAnsi"/>
+          <w:sz w:val="20"/>
+          <w:szCs w:val="20"/>
+        </w:rPr>
+      </w:pPr>
+      <w:r>
+        <w:rPr>
+          <w:rFonts w:cstheme="minorHAnsi"/>
+          <w:sz w:val="20"/>
+          <w:szCs w:val="20"/>
+        </w:rPr>
+        <w:t>The program will only allow one CSV file to be opened at a time.</w:t>
+      </w:r>
+    </w:p>
+    <w:p>
+      <w:pPr>
+        <w:pStyle w:val="ListParagraph"/>
+        <w:autoSpaceDE w:val="0"/>
+        <w:autoSpaceDN w:val="0"/>
+        <w:adjustRightInd w:val="0"/>
+        <w:spacing w:after="0" w:line="240" w:lineRule="auto"/>
+        <w:ind w:left="2160"/>
+        <w:jc w:val="both"/>
+        <w:outlineLvl w:val="1"/>
+        <w:rPr>
+          <w:rFonts w:cstheme="minorHAnsi"/>
+          <w:sz w:val="20"/>
+          <w:szCs w:val="20"/>
+        </w:rPr>
+      </w:pPr>
     </w:p>
     <w:p>
       <w:pPr>
@@ -4665,17 +5239,267 @@
           <w:sz w:val="20"/>
           <w:szCs w:val="20"/>
         </w:rPr>
-        <w:t>All program actions will be accessible via the menu strip at the top of the form.</w:t>
-      </w:r>
-    </w:p>
-    <w:p>
-      <w:pPr>
-        <w:pStyle w:val="ListParagraph"/>
-        <w:autoSpaceDE w:val="0"/>
-        <w:autoSpaceDN w:val="0"/>
-        <w:adjustRightInd w:val="0"/>
-        <w:spacing w:after="0" w:line="240" w:lineRule="auto"/>
-        <w:ind w:left="2160"/>
+        <w:t>The majority if not all of the</w:t>
+      </w:r>
+      <w:r>
+        <w:rPr>
+          <w:rFonts w:cstheme="minorHAnsi"/>
+          <w:sz w:val="20"/>
+          <w:szCs w:val="20"/>
+        </w:rPr>
+        <w:t xml:space="preserve"> program actions </w:t>
+      </w:r>
+      <w:r>
+        <w:rPr>
+          <w:rFonts w:cstheme="minorHAnsi"/>
+          <w:sz w:val="20"/>
+          <w:szCs w:val="20"/>
+        </w:rPr>
+        <w:t xml:space="preserve">(i.e. options) </w:t>
+      </w:r>
+      <w:r>
+        <w:rPr>
+          <w:rFonts w:cstheme="minorHAnsi"/>
+          <w:sz w:val="20"/>
+          <w:szCs w:val="20"/>
+        </w:rPr>
+        <w:t xml:space="preserve">will be accessible via </w:t>
+      </w:r>
+      <w:r>
+        <w:rPr>
+          <w:rFonts w:cstheme="minorHAnsi"/>
+          <w:sz w:val="20"/>
+          <w:szCs w:val="20"/>
+        </w:rPr>
+        <w:t>a</w:t>
+      </w:r>
+      <w:r>
+        <w:rPr>
+          <w:rFonts w:cstheme="minorHAnsi"/>
+          <w:sz w:val="20"/>
+          <w:szCs w:val="20"/>
+        </w:rPr>
+        <w:t xml:space="preserve"> menu strip at the top of the form.</w:t>
+      </w:r>
+    </w:p>
+    <w:p>
+      <w:pPr>
+        <w:pStyle w:val="ListParagraph"/>
+        <w:numPr>
+          <w:ilvl w:val="2"/>
+          <w:numId w:val="25"/>
+        </w:numPr>
+        <w:autoSpaceDE w:val="0"/>
+        <w:autoSpaceDN w:val="0"/>
+        <w:adjustRightInd w:val="0"/>
+        <w:spacing w:after="0" w:line="240" w:lineRule="auto"/>
+        <w:jc w:val="both"/>
+        <w:outlineLvl w:val="1"/>
+        <w:rPr>
+          <w:rFonts w:cstheme="minorHAnsi"/>
+          <w:sz w:val="20"/>
+          <w:szCs w:val="20"/>
+        </w:rPr>
+      </w:pPr>
+      <w:r>
+        <w:rPr>
+          <w:rFonts w:cstheme="minorHAnsi"/>
+          <w:sz w:val="20"/>
+          <w:szCs w:val="20"/>
+        </w:rPr>
+        <w:t xml:space="preserve">Some of the program actions </w:t>
+      </w:r>
+      <w:r>
+        <w:rPr>
+          <w:rFonts w:cstheme="minorHAnsi"/>
+          <w:sz w:val="20"/>
+          <w:szCs w:val="20"/>
+        </w:rPr>
+        <w:t>will</w:t>
+      </w:r>
+      <w:r>
+        <w:rPr>
+          <w:rFonts w:cstheme="minorHAnsi"/>
+          <w:sz w:val="20"/>
+          <w:szCs w:val="20"/>
+        </w:rPr>
+        <w:t xml:space="preserve"> be the following:</w:t>
+      </w:r>
+    </w:p>
+    <w:p>
+      <w:pPr>
+        <w:pStyle w:val="ListParagraph"/>
+        <w:numPr>
+          <w:ilvl w:val="3"/>
+          <w:numId w:val="25"/>
+        </w:numPr>
+        <w:autoSpaceDE w:val="0"/>
+        <w:autoSpaceDN w:val="0"/>
+        <w:adjustRightInd w:val="0"/>
+        <w:spacing w:after="0" w:line="240" w:lineRule="auto"/>
+        <w:jc w:val="both"/>
+        <w:outlineLvl w:val="1"/>
+        <w:rPr>
+          <w:rFonts w:cstheme="minorHAnsi"/>
+          <w:sz w:val="20"/>
+          <w:szCs w:val="20"/>
+        </w:rPr>
+      </w:pPr>
+      <w:r>
+        <w:rPr>
+          <w:rFonts w:cstheme="minorHAnsi"/>
+          <w:sz w:val="20"/>
+          <w:szCs w:val="20"/>
+        </w:rPr>
+        <w:t>Create a new grade book</w:t>
+      </w:r>
+    </w:p>
+    <w:p>
+      <w:pPr>
+        <w:pStyle w:val="ListParagraph"/>
+        <w:numPr>
+          <w:ilvl w:val="3"/>
+          <w:numId w:val="25"/>
+        </w:numPr>
+        <w:autoSpaceDE w:val="0"/>
+        <w:autoSpaceDN w:val="0"/>
+        <w:adjustRightInd w:val="0"/>
+        <w:spacing w:after="0" w:line="240" w:lineRule="auto"/>
+        <w:jc w:val="both"/>
+        <w:outlineLvl w:val="1"/>
+        <w:rPr>
+          <w:rFonts w:cstheme="minorHAnsi"/>
+          <w:sz w:val="20"/>
+          <w:szCs w:val="20"/>
+        </w:rPr>
+      </w:pPr>
+      <w:r>
+        <w:rPr>
+          <w:rFonts w:cstheme="minorHAnsi"/>
+          <w:sz w:val="20"/>
+          <w:szCs w:val="20"/>
+        </w:rPr>
+        <w:t>Open a previously created grade book (one created by Dream Crusher) through some sort of side-menu that lists the previously created grade books.</w:t>
+      </w:r>
+    </w:p>
+    <w:p>
+      <w:pPr>
+        <w:pStyle w:val="ListParagraph"/>
+        <w:numPr>
+          <w:ilvl w:val="3"/>
+          <w:numId w:val="25"/>
+        </w:numPr>
+        <w:autoSpaceDE w:val="0"/>
+        <w:autoSpaceDN w:val="0"/>
+        <w:adjustRightInd w:val="0"/>
+        <w:spacing w:after="0" w:line="240" w:lineRule="auto"/>
+        <w:jc w:val="both"/>
+        <w:outlineLvl w:val="1"/>
+        <w:rPr>
+          <w:rFonts w:cstheme="minorHAnsi"/>
+          <w:sz w:val="20"/>
+          <w:szCs w:val="20"/>
+        </w:rPr>
+      </w:pPr>
+      <w:r>
+        <w:rPr>
+          <w:rFonts w:cstheme="minorHAnsi"/>
+          <w:sz w:val="20"/>
+          <w:szCs w:val="20"/>
+        </w:rPr>
+        <w:t>Delete a previously created grade book</w:t>
+      </w:r>
+      <w:r>
+        <w:rPr>
+          <w:rFonts w:cstheme="minorHAnsi"/>
+          <w:sz w:val="20"/>
+          <w:szCs w:val="20"/>
+        </w:rPr>
+        <w:t xml:space="preserve"> via a similar side-menu as described in 3.2.4.2.</w:t>
+      </w:r>
+    </w:p>
+    <w:p>
+      <w:pPr>
+        <w:pStyle w:val="ListParagraph"/>
+        <w:numPr>
+          <w:ilvl w:val="3"/>
+          <w:numId w:val="25"/>
+        </w:numPr>
+        <w:autoSpaceDE w:val="0"/>
+        <w:autoSpaceDN w:val="0"/>
+        <w:adjustRightInd w:val="0"/>
+        <w:spacing w:after="0" w:line="240" w:lineRule="auto"/>
+        <w:jc w:val="both"/>
+        <w:outlineLvl w:val="1"/>
+        <w:rPr>
+          <w:rFonts w:cstheme="minorHAnsi"/>
+          <w:sz w:val="20"/>
+          <w:szCs w:val="20"/>
+        </w:rPr>
+      </w:pPr>
+      <w:r>
+        <w:rPr>
+          <w:rFonts w:cstheme="minorHAnsi"/>
+          <w:sz w:val="20"/>
+          <w:szCs w:val="20"/>
+        </w:rPr>
+        <w:t>Open a CSV file containing a list of student names.</w:t>
+      </w:r>
+    </w:p>
+    <w:p>
+      <w:pPr>
+        <w:pStyle w:val="ListParagraph"/>
+        <w:numPr>
+          <w:ilvl w:val="3"/>
+          <w:numId w:val="25"/>
+        </w:numPr>
+        <w:autoSpaceDE w:val="0"/>
+        <w:autoSpaceDN w:val="0"/>
+        <w:adjustRightInd w:val="0"/>
+        <w:spacing w:after="0" w:line="240" w:lineRule="auto"/>
+        <w:jc w:val="both"/>
+        <w:outlineLvl w:val="1"/>
+        <w:rPr>
+          <w:rFonts w:cstheme="minorHAnsi"/>
+          <w:sz w:val="20"/>
+          <w:szCs w:val="20"/>
+        </w:rPr>
+      </w:pPr>
+      <w:r>
+        <w:rPr>
+          <w:rFonts w:cstheme="minorHAnsi"/>
+          <w:sz w:val="20"/>
+          <w:szCs w:val="20"/>
+        </w:rPr>
+        <w:t xml:space="preserve">Exit the program, which will close the application. </w:t>
+      </w:r>
+    </w:p>
+    <w:p>
+      <w:pPr>
+        <w:pStyle w:val="ListParagraph"/>
+        <w:numPr>
+          <w:ilvl w:val="3"/>
+          <w:numId w:val="25"/>
+        </w:numPr>
+        <w:autoSpaceDE w:val="0"/>
+        <w:autoSpaceDN w:val="0"/>
+        <w:adjustRightInd w:val="0"/>
+        <w:spacing w:after="0" w:line="240" w:lineRule="auto"/>
+        <w:jc w:val="both"/>
+        <w:outlineLvl w:val="1"/>
+        <w:rPr>
+          <w:rFonts w:cstheme="minorHAnsi"/>
+          <w:sz w:val="20"/>
+          <w:szCs w:val="20"/>
+        </w:rPr>
+      </w:pPr>
+    </w:p>
+    <w:p>
+      <w:pPr>
+        <w:autoSpaceDE w:val="0"/>
+        <w:autoSpaceDN w:val="0"/>
+        <w:adjustRightInd w:val="0"/>
+        <w:spacing w:after="0" w:line="240" w:lineRule="auto"/>
         <w:jc w:val="both"/>
         <w:outlineLvl w:val="1"/>
         <w:rPr>
@@ -5262,7 +6086,6 @@
           <w:sz w:val="20"/>
           <w:szCs w:val="20"/>
         </w:rPr>
-        <w:lastRenderedPageBreak/>
         <w:t>Supporting Information</w:t>
       </w:r>
       <w:bookmarkEnd w:id="20"/>
@@ -6369,7 +7192,6 @@
           <w:sz w:val="20"/>
           <w:szCs w:val="20"/>
         </w:rPr>
-        <w:lastRenderedPageBreak/>
         <w:t>A student’s score will be maintained in a table of key and value pairs (assignment ID’s and points earned).</w:t>
       </w:r>
     </w:p>
@@ -6587,6 +7409,7 @@
           <w:sz w:val="20"/>
           <w:szCs w:val="20"/>
         </w:rPr>
+        <w:lastRenderedPageBreak/>
         <w:t>A grade book must contain columns for the user created formulas, which can be used to calculate the intermediate and final grades.</w:t>
       </w:r>
     </w:p>
@@ -7433,7 +8256,7 @@
       </w:pPr>
     </w:p>
     <w:sectPr>
-      <w:headerReference w:type="default" r:id="rId9"/>
+      <w:headerReference w:type="default" r:id="rId8"/>
       <w:pgSz w:w="12240" w:h="15840"/>
       <w:pgMar w:top="1440" w:right="1440" w:bottom="1440" w:left="1440" w:header="720" w:footer="720" w:gutter="0"/>
       <w:cols w:space="720"/>
@@ -7445,7 +8268,7 @@
 </file>
 
 <file path=word/endnotes.xml><?xml version="1.0" encoding="utf-8"?>
-<w:endnotes xmlns:wpc="http://schemas.microsoft.com/office/word/2010/wordprocessingCanvas" xmlns:mc="http://schemas.openxmlformats.org/markup-compatibility/2006" xmlns:o="urn:schemas-microsoft-com:office:office" xmlns:r="http://schemas.openxmlformats.org/officeDocument/2006/relationships" xmlns:m="http://schemas.openxmlformats.org/officeDocument/2006/math" xmlns:v="urn:schemas-microsoft-com:vml" xmlns:wp14="http://schemas.microsoft.com/office/word/2010/wordprocessingDrawing" xmlns:wp="http://schemas.openxmlformats.org/drawingml/2006/wordprocessingDrawing" xmlns:w10="urn:schemas-microsoft-com:office:word" xmlns:w="http://schemas.openxmlformats.org/wordprocessingml/2006/main" xmlns:w14="http://schemas.microsoft.com/office/word/2010/wordml" xmlns:wpg="http://schemas.microsoft.com/office/word/2010/wordprocessingGroup" xmlns:wpi="http://schemas.microsoft.com/office/word/2010/wordprocessingInk" xmlns:wne="http://schemas.microsoft.com/office/word/2006/wordml" xmlns:wps="http://schemas.microsoft.com/office/word/2010/wordprocessingShape" mc:Ignorable="w14 wp14">
+<w:endnotes xmlns:ve="http://schemas.openxmlformats.org/markup-compatibility/2006" xmlns:o="urn:schemas-microsoft-com:office:office" xmlns:r="http://schemas.openxmlformats.org/officeDocument/2006/relationships" xmlns:m="http://schemas.openxmlformats.org/officeDocument/2006/math" xmlns:v="urn:schemas-microsoft-com:vml" xmlns:wp="http://schemas.openxmlformats.org/drawingml/2006/wordprocessingDrawing" xmlns:w10="urn:schemas-microsoft-com:office:word" xmlns:w="http://schemas.openxmlformats.org/wordprocessingml/2006/main" xmlns:wne="http://schemas.microsoft.com/office/word/2006/wordml">
   <w:endnote w:type="separator" w:id="-1">
     <w:p>
       <w:pPr>
@@ -7470,7 +8293,7 @@
 </file>
 
 <file path=word/footnotes.xml><?xml version="1.0" encoding="utf-8"?>
-<w:footnotes xmlns:wpc="http://schemas.microsoft.com/office/word/2010/wordprocessingCanvas" xmlns:mc="http://schemas.openxmlformats.org/markup-compatibility/2006" xmlns:o="urn:schemas-microsoft-com:office:office" xmlns:r="http://schemas.openxmlformats.org/officeDocument/2006/relationships" xmlns:m="http://schemas.openxmlformats.org/officeDocument/2006/math" xmlns:v="urn:schemas-microsoft-com:vml" xmlns:wp14="http://schemas.microsoft.com/office/word/2010/wordprocessingDrawing" xmlns:wp="http://schemas.openxmlformats.org/drawingml/2006/wordprocessingDrawing" xmlns:w10="urn:schemas-microsoft-com:office:word" xmlns:w="http://schemas.openxmlformats.org/wordprocessingml/2006/main" xmlns:w14="http://schemas.microsoft.com/office/word/2010/wordml" xmlns:wpg="http://schemas.microsoft.com/office/word/2010/wordprocessingGroup" xmlns:wpi="http://schemas.microsoft.com/office/word/2010/wordprocessingInk" xmlns:wne="http://schemas.microsoft.com/office/word/2006/wordml" xmlns:wps="http://schemas.microsoft.com/office/word/2010/wordprocessingShape" mc:Ignorable="w14 wp14">
+<w:footnotes xmlns:ve="http://schemas.openxmlformats.org/markup-compatibility/2006" xmlns:o="urn:schemas-microsoft-com:office:office" xmlns:r="http://schemas.openxmlformats.org/officeDocument/2006/relationships" xmlns:m="http://schemas.openxmlformats.org/officeDocument/2006/math" xmlns:v="urn:schemas-microsoft-com:vml" xmlns:wp="http://schemas.openxmlformats.org/drawingml/2006/wordprocessingDrawing" xmlns:w10="urn:schemas-microsoft-com:office:word" xmlns:w="http://schemas.openxmlformats.org/wordprocessingml/2006/main" xmlns:wne="http://schemas.microsoft.com/office/word/2006/wordml">
   <w:footnote w:type="separator" w:id="-1">
     <w:p>
       <w:pPr>
@@ -7495,7 +8318,7 @@
 </file>
 
 <file path=word/header1.xml><?xml version="1.0" encoding="utf-8"?>
-<w:hdr xmlns:wpc="http://schemas.microsoft.com/office/word/2010/wordprocessingCanvas" xmlns:mc="http://schemas.openxmlformats.org/markup-compatibility/2006" xmlns:o="urn:schemas-microsoft-com:office:office" xmlns:r="http://schemas.openxmlformats.org/officeDocument/2006/relationships" xmlns:m="http://schemas.openxmlformats.org/officeDocument/2006/math" xmlns:v="urn:schemas-microsoft-com:vml" xmlns:wp14="http://schemas.microsoft.com/office/word/2010/wordprocessingDrawing" xmlns:wp="http://schemas.openxmlformats.org/drawingml/2006/wordprocessingDrawing" xmlns:w10="urn:schemas-microsoft-com:office:word" xmlns:w="http://schemas.openxmlformats.org/wordprocessingml/2006/main" xmlns:w14="http://schemas.microsoft.com/office/word/2010/wordml" xmlns:wpg="http://schemas.microsoft.com/office/word/2010/wordprocessingGroup" xmlns:wpi="http://schemas.microsoft.com/office/word/2010/wordprocessingInk" xmlns:wne="http://schemas.microsoft.com/office/word/2006/wordml" xmlns:wps="http://schemas.microsoft.com/office/word/2010/wordprocessingShape" mc:Ignorable="w14 wp14">
+<w:hdr xmlns:ve="http://schemas.openxmlformats.org/markup-compatibility/2006" xmlns:o="urn:schemas-microsoft-com:office:office" xmlns:r="http://schemas.openxmlformats.org/officeDocument/2006/relationships" xmlns:m="http://schemas.openxmlformats.org/officeDocument/2006/math" xmlns:v="urn:schemas-microsoft-com:vml" xmlns:wp="http://schemas.openxmlformats.org/drawingml/2006/wordprocessingDrawing" xmlns:w10="urn:schemas-microsoft-com:office:word" xmlns:w="http://schemas.openxmlformats.org/wordprocessingml/2006/main" xmlns:wne="http://schemas.microsoft.com/office/word/2006/wordml">
   <w:p>
     <w:pPr>
       <w:pStyle w:val="Header"/>
@@ -7587,7 +8410,7 @@
         <w:szCs w:val="20"/>
       </w:rPr>
       <w:pict>
-        <v:shape id="Text Box 476" o:spid="_x0000_s2049" type="#_x0000_t202" style="position:absolute;left:0;text-align:left;margin-left:336pt;margin-top:0;width:1in;height:13.45pt;z-index:251659264;visibility:visible;mso-width-percent:1000;mso-position-horizontal:right;mso-position-horizontal-relative:page;mso-position-vertical:center;mso-position-vertical-relative:top-margin-area;mso-width-percent:1000;mso-width-relative:right-margin-area;v-text-anchor:middle" o:gfxdata="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" o:allowincell="f" fillcolor="#4f81bd [3204]" stroked="f">
+        <v:shape id="Text Box 476" o:spid="_x0000_s2049" type="#_x0000_t202" style="position:absolute;left:0;text-align:left;margin-left:400pt;margin-top:0;width:1in;height:13.45pt;z-index:251659264;visibility:visible;mso-width-percent:1000;mso-position-horizontal:right;mso-position-horizontal-relative:page;mso-position-vertical:center;mso-position-vertical-relative:top-margin-area;mso-width-percent:1000;mso-width-relative:right-margin-area;v-text-anchor:middle" o:gfxdata="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" o:allowincell="f" fillcolor="#4f81bd [3204]" stroked="f">
           <v:textbox style="mso-fit-shape-to-text:t" inset=",0,,0">
             <w:txbxContent>
               <w:p>
@@ -7627,7 +8450,7 @@
                     <w:sz w:val="20"/>
                     <w:szCs w:val="20"/>
                   </w:rPr>
-                  <w:t>4</w:t>
+                  <w:t>5</w:t>
                 </w:r>
                 <w:r>
                   <w:rPr>
@@ -7650,7 +8473,7 @@
 </file>
 
 <file path=word/numbering.xml><?xml version="1.0" encoding="utf-8"?>
-<w:numbering xmlns:wpc="http://schemas.microsoft.com/office/word/2010/wordprocessingCanvas" xmlns:mc="http://schemas.openxmlformats.org/markup-compatibility/2006" xmlns:o="urn:schemas-microsoft-com:office:office" xmlns:r="http://schemas.openxmlformats.org/officeDocument/2006/relationships" xmlns:m="http://schemas.openxmlformats.org/officeDocument/2006/math" xmlns:v="urn:schemas-microsoft-com:vml" xmlns:wp14="http://schemas.microsoft.com/office/word/2010/wordprocessingDrawing" xmlns:wp="http://schemas.openxmlformats.org/drawingml/2006/wordprocessingDrawing" xmlns:w10="urn:schemas-microsoft-com:office:word" xmlns:w="http://schemas.openxmlformats.org/wordprocessingml/2006/main" xmlns:w14="http://schemas.microsoft.com/office/word/2010/wordml" xmlns:wpg="http://schemas.microsoft.com/office/word/2010/wordprocessingGroup" xmlns:wpi="http://schemas.microsoft.com/office/word/2010/wordprocessingInk" xmlns:wne="http://schemas.microsoft.com/office/word/2006/wordml" xmlns:wps="http://schemas.microsoft.com/office/word/2010/wordprocessingShape" mc:Ignorable="w14 wp14">
+<w:numbering xmlns:ve="http://schemas.openxmlformats.org/markup-compatibility/2006" xmlns:o="urn:schemas-microsoft-com:office:office" xmlns:r="http://schemas.openxmlformats.org/officeDocument/2006/relationships" xmlns:m="http://schemas.openxmlformats.org/officeDocument/2006/math" xmlns:v="urn:schemas-microsoft-com:vml" xmlns:wp="http://schemas.openxmlformats.org/drawingml/2006/wordprocessingDrawing" xmlns:w10="urn:schemas-microsoft-com:office:word" xmlns:w="http://schemas.openxmlformats.org/wordprocessingml/2006/main" xmlns:wne="http://schemas.microsoft.com/office/word/2006/wordml">
   <w:abstractNum w:abstractNumId="0">
     <w:nsid w:val="02216002"/>
     <w:multiLevelType w:val="hybridMultilevel"/>
@@ -9887,7 +10710,7 @@
 </file>
 
 <file path=word/styles.xml><?xml version="1.0" encoding="utf-8"?>
-<w:styles xmlns:mc="http://schemas.openxmlformats.org/markup-compatibility/2006" xmlns:r="http://schemas.openxmlformats.org/officeDocument/2006/relationships" xmlns:w="http://schemas.openxmlformats.org/wordprocessingml/2006/main" xmlns:w14="http://schemas.microsoft.com/office/word/2010/wordml" mc:Ignorable="w14">
+<w:styles xmlns:r="http://schemas.openxmlformats.org/officeDocument/2006/relationships" xmlns:w="http://schemas.openxmlformats.org/wordprocessingml/2006/main">
   <w:docDefaults>
     <w:rPrDefault>
       <w:rPr>
@@ -10081,6 +10904,7 @@
     <w:uiPriority w:val="99"/>
     <w:semiHidden/>
     <w:unhideWhenUsed/>
+    <w:qFormat/>
     <w:tblPr>
       <w:tblInd w:w="0" w:type="dxa"/>
       <w:tblCellMar>
@@ -10768,7 +11592,7 @@
 </file>
 
 <file path=customXml/itemProps1.xml><?xml version="1.0" encoding="utf-8"?>
-<ds:datastoreItem xmlns:ds="http://schemas.openxmlformats.org/officeDocument/2006/customXml" ds:itemID="{B5636BCE-4D3C-477B-91F1-5CEAA80763FE}">
+<ds:datastoreItem xmlns:ds="http://schemas.openxmlformats.org/officeDocument/2006/customXml" ds:itemID="{1425BBC6-459A-490C-BAEF-1F84C06FDCE3}">
   <ds:schemaRefs>
     <ds:schemaRef ds:uri="http://schemas.openxmlformats.org/officeDocument/2006/bibliography"/>
   </ds:schemaRefs>

</xml_diff>